<commit_message>
Added some notes to technical guide
</commit_message>
<xml_diff>
--- a/Shared Files/TechnicalGuide.docx
+++ b/Shared Files/TechnicalGuide.docx
@@ -242,13 +242,13 @@
               </wp:anchor>
             </w:drawing>
           </mc:Choice>
-          <mc:Fallback xmlns:mv="urn:schemas-microsoft-com:mac:vml" xmlns:mo="http://schemas.microsoft.com/office/mac/office/2008/main">
+          <mc:Fallback>
             <w:pict>
-              <v:shapetype w14:anchorId="4D8B05AE" id="_x0000_t202" coordsize="21600,21600" o:spt="202" path="m0,0l0,21600,21600,21600,21600,0xe">
+              <v:shapetype w14:anchorId="4D8B05AE" id="_x0000_t202" coordsize="21600,21600" o:spt="202" path="m,l,21600r21600,l21600,xe">
                 <v:stroke joinstyle="miter"/>
                 <v:path gradientshapeok="t" o:connecttype="rect"/>
               </v:shapetype>
-              <v:shape id="Text_x0020_Box_x0020_1" o:spid="_x0000_s1026" type="#_x0000_t202" style="position:absolute;left:0;text-align:left;margin-left:.3pt;margin-top:50.3pt;width:288.45pt;height:305.4pt;z-index:251659264;visibility:visible;mso-wrap-style:square;mso-width-percent:0;mso-height-percent:0;mso-wrap-distance-left:9pt;mso-wrap-distance-top:0;mso-wrap-distance-right:9pt;mso-wrap-distance-bottom:0;mso-position-horizontal:absolute;mso-position-horizontal-relative:text;mso-position-vertical:absolute;mso-position-vertical-relative:text;mso-width-percent:0;mso-height-percent:0;mso-width-relative:margin;mso-height-relative:margin;v-text-anchor:top" o:gfxdata="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" filled="f" strokecolor="black [3213]" strokeweight="2pt">
+              <v:shape id="Text Box 1" o:spid="_x0000_s1026" type="#_x0000_t202" style="position:absolute;left:0;text-align:left;margin-left:.3pt;margin-top:50.3pt;width:288.45pt;height:305.4pt;z-index:251659264;visibility:visible;mso-wrap-style:square;mso-width-percent:0;mso-height-percent:0;mso-wrap-distance-left:9pt;mso-wrap-distance-top:0;mso-wrap-distance-right:9pt;mso-wrap-distance-bottom:0;mso-position-horizontal:absolute;mso-position-horizontal-relative:text;mso-position-vertical:absolute;mso-position-vertical-relative:text;mso-width-percent:0;mso-height-percent:0;mso-width-relative:margin;mso-height-relative:margin;v-text-anchor:top" o:gfxdata="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" filled="f" strokecolor="black [3213]" strokeweight="2pt">
                 <v:textbox>
                   <w:txbxContent>
                     <w:p>
@@ -513,6 +513,7 @@
                                 <w:szCs w:val="48"/>
                               </w:rPr>
                             </w:pPr>
+                            <w:proofErr w:type="spellStart"/>
                             <w:r>
                               <w:rPr>
                                 <w:sz w:val="48"/>
@@ -520,6 +521,7 @@
                               </w:rPr>
                               <w:t>RigidBody</w:t>
                             </w:r>
+                            <w:proofErr w:type="spellEnd"/>
                           </w:p>
                           <w:p>
                             <w:pPr>
@@ -601,9 +603,9 @@
               </wp:anchor>
             </w:drawing>
           </mc:Choice>
-          <mc:Fallback xmlns:mv="urn:schemas-microsoft-com:mac:vml" xmlns:mo="http://schemas.microsoft.com/office/mac/office/2008/main">
+          <mc:Fallback>
             <w:pict>
-              <v:shape w14:anchorId="6EF6EF4E" id="Text_x0020_Box_x0020_5" o:spid="_x0000_s1027" type="#_x0000_t202" style="position:absolute;left:0;text-align:left;margin-left:.45pt;margin-top:374.35pt;width:161.65pt;height:299.8pt;z-index:251663360;visibility:visible;mso-wrap-style:square;mso-width-percent:0;mso-height-percent:0;mso-wrap-distance-left:9pt;mso-wrap-distance-top:0;mso-wrap-distance-right:9pt;mso-wrap-distance-bottom:0;mso-position-horizontal:absolute;mso-position-horizontal-relative:text;mso-position-vertical:absolute;mso-position-vertical-relative:text;mso-width-percent:0;mso-height-percent:0;mso-width-relative:margin;mso-height-relative:margin;v-text-anchor:top" o:gfxdata="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" filled="f" strokecolor="black [3213]" strokeweight="2pt">
+              <v:shape w14:anchorId="6EF6EF4E" id="Text Box 5" o:spid="_x0000_s1027" type="#_x0000_t202" style="position:absolute;left:0;text-align:left;margin-left:.45pt;margin-top:374.35pt;width:161.65pt;height:299.8pt;z-index:251663360;visibility:visible;mso-wrap-style:square;mso-width-percent:0;mso-height-percent:0;mso-wrap-distance-left:9pt;mso-wrap-distance-top:0;mso-wrap-distance-right:9pt;mso-wrap-distance-bottom:0;mso-position-horizontal:absolute;mso-position-horizontal-relative:text;mso-position-vertical:absolute;mso-position-vertical-relative:text;mso-width-percent:0;mso-height-percent:0;mso-width-relative:margin;mso-height-relative:margin;v-text-anchor:top" o:gfxdata="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" filled="f" strokecolor="black [3213]" strokeweight="2pt">
                 <v:textbox>
                   <w:txbxContent>
                     <w:p>
@@ -933,9 +935,9 @@
               </wp:anchor>
             </w:drawing>
           </mc:Choice>
-          <mc:Fallback xmlns:mv="urn:schemas-microsoft-com:mac:vml" xmlns:mo="http://schemas.microsoft.com/office/mac/office/2008/main">
+          <mc:Fallback>
             <w:pict>
-              <v:shape w14:anchorId="06FDB8B3" id="Text_x0020_Box_x0020_4" o:spid="_x0000_s1028" type="#_x0000_t202" style="position:absolute;left:0;text-align:left;margin-left:189.45pt;margin-top:374.35pt;width:302.1pt;height:300.8pt;z-index:251662336;visibility:visible;mso-wrap-style:square;mso-width-percent:0;mso-height-percent:0;mso-wrap-distance-left:9pt;mso-wrap-distance-top:0;mso-wrap-distance-right:9pt;mso-wrap-distance-bottom:0;mso-position-horizontal:absolute;mso-position-horizontal-relative:text;mso-position-vertical:absolute;mso-position-vertical-relative:text;mso-width-percent:0;mso-height-percent:0;mso-width-relative:margin;mso-height-relative:margin;v-text-anchor:top" o:gfxdata="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" filled="f" strokecolor="black [3213]" strokeweight="2pt">
+              <v:shape w14:anchorId="06FDB8B3" id="Text Box 4" o:spid="_x0000_s1028" type="#_x0000_t202" style="position:absolute;left:0;text-align:left;margin-left:189.45pt;margin-top:374.35pt;width:302.1pt;height:300.8pt;z-index:251662336;visibility:visible;mso-wrap-style:square;mso-width-percent:0;mso-height-percent:0;mso-wrap-distance-left:9pt;mso-wrap-distance-top:0;mso-wrap-distance-right:9pt;mso-wrap-distance-bottom:0;mso-position-horizontal:absolute;mso-position-horizontal-relative:text;mso-position-vertical:absolute;mso-position-vertical-relative:text;mso-width-percent:0;mso-height-percent:0;mso-width-relative:margin;mso-height-relative:margin;v-text-anchor:top" o:gfxdata="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" filled="f" strokecolor="black [3213]" strokeweight="2pt">
                 <v:textbox>
                   <w:txbxContent>
                     <w:p>
@@ -1171,9 +1173,9 @@
               </wp:anchor>
             </w:drawing>
           </mc:Choice>
-          <mc:Fallback xmlns:mv="urn:schemas-microsoft-com:mac:vml" xmlns:mo="http://schemas.microsoft.com/office/mac/office/2008/main">
+          <mc:Fallback>
             <w:pict>
-              <v:shape w14:anchorId="7D6FBEF4" id="Text_x0020_Box_x0020_2" o:spid="_x0000_s1029" type="#_x0000_t202" style="position:absolute;left:0;text-align:left;margin-left:306.4pt;margin-top:50.4pt;width:189.55pt;height:306.2pt;z-index:251660288;visibility:visible;mso-wrap-style:square;mso-width-percent:0;mso-height-percent:0;mso-wrap-distance-left:9pt;mso-wrap-distance-top:0;mso-wrap-distance-right:9pt;mso-wrap-distance-bottom:0;mso-position-horizontal:absolute;mso-position-horizontal-relative:text;mso-position-vertical:absolute;mso-position-vertical-relative:text;mso-width-percent:0;mso-height-percent:0;mso-width-relative:margin;mso-height-relative:margin;v-text-anchor:top" o:gfxdata="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" filled="f" strokecolor="black [3213]" strokeweight="2pt">
+              <v:shape w14:anchorId="7D6FBEF4" id="Text Box 2" o:spid="_x0000_s1029" type="#_x0000_t202" style="position:absolute;left:0;text-align:left;margin-left:306.4pt;margin-top:50.4pt;width:189.55pt;height:306.2pt;z-index:251660288;visibility:visible;mso-wrap-style:square;mso-width-percent:0;mso-height-percent:0;mso-wrap-distance-left:9pt;mso-wrap-distance-top:0;mso-wrap-distance-right:9pt;mso-wrap-distance-bottom:0;mso-position-horizontal:absolute;mso-position-horizontal-relative:text;mso-position-vertical:absolute;mso-position-vertical-relative:text;mso-width-percent:0;mso-height-percent:0;mso-width-relative:margin;mso-height-relative:margin;v-text-anchor:top" o:gfxdata="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" filled="f" strokecolor="black [3213]" strokeweight="2pt">
                 <v:textbox>
                   <w:txbxContent>
                     <w:p>
@@ -1576,6 +1578,132 @@
           <w:szCs w:val="32"/>
         </w:rPr>
       </w:pPr>
+      <w:r>
+        <w:rPr>
+          <w:sz w:val="32"/>
+          <w:szCs w:val="32"/>
+        </w:rPr>
+        <w:t xml:space="preserve">- </w:t>
+      </w:r>
+      <w:r>
+        <w:rPr>
+          <w:sz w:val="32"/>
+          <w:szCs w:val="32"/>
+        </w:rPr>
+        <w:t xml:space="preserve">Have a simple debug output </w:t>
+      </w:r>
+      <w:proofErr w:type="gramStart"/>
+      <w:r>
+        <w:rPr>
+          <w:sz w:val="32"/>
+          <w:szCs w:val="32"/>
+        </w:rPr>
+        <w:t>console .</w:t>
+      </w:r>
+      <w:proofErr w:type="gramEnd"/>
+    </w:p>
+    <w:p>
+      <w:pPr>
+        <w:spacing w:after="120"/>
+        <w:rPr>
+          <w:sz w:val="32"/>
+          <w:szCs w:val="32"/>
+        </w:rPr>
+      </w:pPr>
+      <w:r>
+        <w:rPr>
+          <w:sz w:val="32"/>
+          <w:szCs w:val="32"/>
+        </w:rPr>
+        <w:t xml:space="preserve">- </w:t>
+      </w:r>
+      <w:r>
+        <w:rPr>
+          <w:sz w:val="32"/>
+          <w:szCs w:val="32"/>
+        </w:rPr>
+        <w:t xml:space="preserve">Have a debug drawing system, can debug draw lines, circles, and rectangles. Debug drawing is a simple system, accessed via global functions that take the minimum amount of relevant parameters. </w:t>
+      </w:r>
+      <w:proofErr w:type="spellStart"/>
+      <w:r>
+        <w:rPr>
+          <w:sz w:val="32"/>
+          <w:szCs w:val="32"/>
+        </w:rPr>
+        <w:t>Ie</w:t>
+      </w:r>
+      <w:proofErr w:type="spellEnd"/>
+      <w:r>
+        <w:rPr>
+          <w:sz w:val="32"/>
+          <w:szCs w:val="32"/>
+        </w:rPr>
+        <w:t>. Start point, end point, color for debug draw line (although I technically don’t do anything with the color yet because what a gigantic waste of my time that would be)</w:t>
+      </w:r>
+    </w:p>
+    <w:p>
+      <w:pPr>
+        <w:spacing w:after="120"/>
+        <w:rPr>
+          <w:sz w:val="32"/>
+          <w:szCs w:val="32"/>
+        </w:rPr>
+      </w:pPr>
+      <w:r>
+        <w:rPr>
+          <w:sz w:val="32"/>
+          <w:szCs w:val="32"/>
+        </w:rPr>
+        <w:t>- Have a text rendering system that can be easily called to output debug sprite text at any location in world coordinates.</w:t>
+      </w:r>
+    </w:p>
+    <w:p>
+      <w:pPr>
+        <w:spacing w:after="120"/>
+        <w:rPr>
+          <w:sz w:val="32"/>
+          <w:szCs w:val="32"/>
+        </w:rPr>
+      </w:pPr>
+      <w:r>
+        <w:rPr>
+          <w:sz w:val="32"/>
+          <w:szCs w:val="32"/>
+        </w:rPr>
+        <w:t xml:space="preserve">- </w:t>
+      </w:r>
+      <w:r>
+        <w:rPr>
+          <w:sz w:val="32"/>
+          <w:szCs w:val="32"/>
+        </w:rPr>
+        <w:t xml:space="preserve">Not familiar with Nolan’s assert stuff, I use asserts some places? Not 100% what a clean assert system is. </w:t>
+      </w:r>
+    </w:p>
+    <w:p>
+      <w:pPr>
+        <w:spacing w:after="120"/>
+        <w:rPr>
+          <w:sz w:val="32"/>
+          <w:szCs w:val="32"/>
+        </w:rPr>
+      </w:pPr>
+      <w:r>
+        <w:rPr>
+          <w:sz w:val="32"/>
+          <w:szCs w:val="32"/>
+        </w:rPr>
+        <w:t>- Debug controls are accessed on-demand so if you don’t call debug functions then debug is functionally “turned off”</w:t>
+      </w:r>
+    </w:p>
+    <w:p>
+      <w:pPr>
+        <w:spacing w:after="120"/>
+        <w:rPr>
+          <w:sz w:val="32"/>
+          <w:szCs w:val="32"/>
+        </w:rPr>
+      </w:pPr>
     </w:p>
     <w:p>
       <w:pPr>
@@ -1769,17 +1897,199 @@
     <w:p>
       <w:pPr>
         <w:rPr>
+          <w:sz w:val="48"/>
+        </w:rPr>
+      </w:pPr>
+    </w:p>
+    <w:p>
+      <w:pPr>
+        <w:rPr>
+          <w:sz w:val="28"/>
+          <w:szCs w:val="28"/>
+        </w:rPr>
+      </w:pPr>
+      <w:r>
+        <w:rPr>
+          <w:sz w:val="28"/>
+          <w:szCs w:val="28"/>
+        </w:rPr>
+        <w:t>-</w:t>
+      </w:r>
+      <w:r>
+        <w:rPr>
+          <w:sz w:val="28"/>
+          <w:szCs w:val="28"/>
+        </w:rPr>
+        <w:t xml:space="preserve"> Graphics engine utilizes OpenGL 3.3, </w:t>
+      </w:r>
+      <w:proofErr w:type="spellStart"/>
+      <w:r>
+        <w:rPr>
+          <w:sz w:val="28"/>
+          <w:szCs w:val="28"/>
+        </w:rPr>
+        <w:t>glew</w:t>
+      </w:r>
+      <w:proofErr w:type="spellEnd"/>
+      <w:r>
+        <w:rPr>
+          <w:sz w:val="28"/>
+          <w:szCs w:val="28"/>
+        </w:rPr>
+        <w:t xml:space="preserve">, and </w:t>
+      </w:r>
+      <w:proofErr w:type="spellStart"/>
+      <w:r>
+        <w:rPr>
+          <w:sz w:val="28"/>
+          <w:szCs w:val="28"/>
+        </w:rPr>
+        <w:t>glfw</w:t>
+      </w:r>
+      <w:proofErr w:type="spellEnd"/>
+      <w:r>
+        <w:rPr>
+          <w:sz w:val="28"/>
+          <w:szCs w:val="28"/>
+        </w:rPr>
+        <w:t xml:space="preserve"> </w:t>
+      </w:r>
+    </w:p>
+    <w:p>
+      <w:pPr>
+        <w:rPr>
+          <w:sz w:val="28"/>
+          <w:szCs w:val="28"/>
+        </w:rPr>
+      </w:pPr>
+      <w:r>
+        <w:rPr>
+          <w:sz w:val="28"/>
+          <w:szCs w:val="28"/>
+        </w:rPr>
+        <w:t>- Resources are loaded using SOIL</w:t>
+      </w:r>
+    </w:p>
+    <w:p>
+      <w:pPr>
+        <w:rPr>
+          <w:sz w:val="28"/>
+          <w:szCs w:val="28"/>
+        </w:rPr>
+      </w:pPr>
+      <w:r>
+        <w:rPr>
+          <w:sz w:val="28"/>
+          <w:szCs w:val="28"/>
+        </w:rPr>
+        <w:t xml:space="preserve">- Animations are saved as sprite sheets. </w:t>
+      </w:r>
+    </w:p>
+    <w:p>
+      <w:pPr>
+        <w:rPr>
+          <w:sz w:val="28"/>
+          <w:szCs w:val="28"/>
+        </w:rPr>
+      </w:pPr>
+      <w:r>
+        <w:rPr>
+          <w:sz w:val="28"/>
+          <w:szCs w:val="28"/>
+        </w:rPr>
+        <w:t xml:space="preserve">- All images the game needs to support are loaded into a single texture atlas </w:t>
+      </w:r>
+    </w:p>
+    <w:p>
+      <w:pPr>
+        <w:rPr>
+          <w:sz w:val="28"/>
+          <w:szCs w:val="28"/>
+        </w:rPr>
+      </w:pPr>
+      <w:r>
+        <w:rPr>
+          <w:sz w:val="28"/>
+          <w:szCs w:val="28"/>
+        </w:rPr>
+        <w:t xml:space="preserve">- Graphics are drawn via some very simple shaders. What the shaders are doing could probably be done with fixed functions but this gives us more flexibility in the long term. </w:t>
+      </w:r>
+    </w:p>
+    <w:p>
+      <w:pPr>
+        <w:rPr>
+          <w:sz w:val="28"/>
+          <w:szCs w:val="28"/>
+        </w:rPr>
+      </w:pPr>
+      <w:r>
+        <w:rPr>
+          <w:sz w:val="28"/>
+          <w:szCs w:val="28"/>
+        </w:rPr>
+        <w:t xml:space="preserve">- Sprites can be dynamically scaled and rotated at runtime. </w:t>
+      </w:r>
+    </w:p>
+    <w:p>
+      <w:pPr>
+        <w:rPr>
+          <w:sz w:val="28"/>
+          <w:szCs w:val="28"/>
+        </w:rPr>
+      </w:pPr>
+      <w:r>
+        <w:rPr>
+          <w:sz w:val="28"/>
+          <w:szCs w:val="28"/>
+        </w:rPr>
+        <w:t>- Sprites are drawn via a batching system that significantly reduces the number of draw calls and reduces resource usage</w:t>
+      </w:r>
+    </w:p>
+    <w:p>
+      <w:pPr>
+        <w:rPr>
+          <w:sz w:val="28"/>
+          <w:szCs w:val="28"/>
+        </w:rPr>
+      </w:pPr>
+      <w:r>
+        <w:rPr>
+          <w:sz w:val="28"/>
+          <w:szCs w:val="28"/>
+        </w:rPr>
+        <w:t>- Although it’s not currently being used anywhere, graphics engine supports rendering sprite text</w:t>
+      </w:r>
+    </w:p>
+    <w:p>
+      <w:pPr>
+        <w:rPr>
+          <w:sz w:val="28"/>
+          <w:szCs w:val="28"/>
+        </w:rPr>
+      </w:pPr>
+    </w:p>
+    <w:p>
+      <w:pPr>
+        <w:rPr>
+          <w:sz w:val="28"/>
+          <w:szCs w:val="28"/>
+        </w:rPr>
+      </w:pPr>
+      <w:r>
+        <w:rPr>
+          <w:sz w:val="28"/>
+          <w:szCs w:val="28"/>
+        </w:rPr>
+        <w:t xml:space="preserve">- </w:t>
+      </w:r>
+      <w:r>
+        <w:rPr>
           <w:rFonts w:ascii="Arial" w:hAnsi="Arial" w:cs="Arial"/>
           <w:b/>
           <w:bCs/>
           <w:kern w:val="32"/>
           <w:sz w:val="48"/>
           <w:szCs w:val="32"/>
-        </w:rPr>
-      </w:pPr>
-      <w:r>
-        <w:rPr>
-          <w:sz w:val="48"/>
         </w:rPr>
         <w:br w:type="page"/>
       </w:r>
@@ -1852,32 +2162,57 @@
           <w:sz w:val="32"/>
           <w:szCs w:val="32"/>
         </w:rPr>
-        <w:t>Physics engine(version 1.0):</w:t>
-      </w:r>
-    </w:p>
-    <w:p>
-      <w:pPr>
-        <w:ind w:left="360" w:hanging="360"/>
-        <w:rPr>
-          <w:sz w:val="32"/>
-          <w:szCs w:val="32"/>
-        </w:rPr>
-      </w:pPr>
-    </w:p>
-    <w:p>
-      <w:pPr>
-        <w:ind w:left="360" w:hanging="360"/>
-        <w:rPr>
-          <w:sz w:val="32"/>
-          <w:szCs w:val="32"/>
-        </w:rPr>
-      </w:pPr>
-      <w:r>
-        <w:rPr>
-          <w:sz w:val="32"/>
-          <w:szCs w:val="32"/>
-        </w:rPr>
-        <w:t>wrote everything from stretch in C-style which can be convert to C++ very easily.</w:t>
+        <w:t xml:space="preserve">Physics </w:t>
+      </w:r>
+      <w:proofErr w:type="gramStart"/>
+      <w:r>
+        <w:rPr>
+          <w:sz w:val="32"/>
+          <w:szCs w:val="32"/>
+        </w:rPr>
+        <w:t>engine(</w:t>
+      </w:r>
+      <w:proofErr w:type="gramEnd"/>
+      <w:r>
+        <w:rPr>
+          <w:sz w:val="32"/>
+          <w:szCs w:val="32"/>
+        </w:rPr>
+        <w:t>version 1.0):</w:t>
+      </w:r>
+    </w:p>
+    <w:p>
+      <w:pPr>
+        <w:ind w:left="360" w:hanging="360"/>
+        <w:rPr>
+          <w:sz w:val="32"/>
+          <w:szCs w:val="32"/>
+        </w:rPr>
+      </w:pPr>
+    </w:p>
+    <w:p>
+      <w:pPr>
+        <w:ind w:left="360" w:hanging="360"/>
+        <w:rPr>
+          <w:sz w:val="32"/>
+          <w:szCs w:val="32"/>
+        </w:rPr>
+      </w:pPr>
+      <w:proofErr w:type="gramStart"/>
+      <w:r>
+        <w:rPr>
+          <w:sz w:val="32"/>
+          <w:szCs w:val="32"/>
+        </w:rPr>
+        <w:t>wrote</w:t>
+      </w:r>
+      <w:proofErr w:type="gramEnd"/>
+      <w:r>
+        <w:rPr>
+          <w:sz w:val="32"/>
+          <w:szCs w:val="32"/>
+        </w:rPr>
+        <w:t xml:space="preserve"> everything from stretch in C-style which can be convert to C++ very easily.</w:t>
       </w:r>
     </w:p>
     <w:p>
@@ -1922,171 +2257,362 @@
           <w:szCs w:val="32"/>
         </w:rPr>
       </w:pPr>
-      <w:r>
-        <w:rPr>
-          <w:sz w:val="32"/>
-          <w:szCs w:val="32"/>
-        </w:rPr>
-        <w:t>Shapes.h - typedef struct that contains several shapes we want to collide with.</w:t>
-      </w:r>
-    </w:p>
-    <w:p>
-      <w:pPr>
-        <w:ind w:left="360" w:hanging="360"/>
-        <w:rPr>
-          <w:sz w:val="32"/>
-          <w:szCs w:val="32"/>
-        </w:rPr>
-      </w:pPr>
-    </w:p>
-    <w:p>
-      <w:pPr>
-        <w:ind w:left="360" w:hanging="360"/>
-        <w:rPr>
-          <w:sz w:val="32"/>
-          <w:szCs w:val="32"/>
-        </w:rPr>
-      </w:pPr>
-      <w:r>
-        <w:rPr>
-          <w:sz w:val="32"/>
-          <w:szCs w:val="32"/>
-        </w:rPr>
-        <w:t>range.h - include the functions that check if two shapes are overlapping and max/min distance range checking.</w:t>
-      </w:r>
-    </w:p>
-    <w:p>
-      <w:pPr>
-        <w:ind w:left="360" w:hanging="360"/>
-        <w:rPr>
-          <w:sz w:val="32"/>
-          <w:szCs w:val="32"/>
-        </w:rPr>
-      </w:pPr>
-    </w:p>
-    <w:p>
-      <w:pPr>
-        <w:ind w:left="360" w:hanging="360"/>
-        <w:rPr>
-          <w:sz w:val="32"/>
-          <w:szCs w:val="32"/>
-        </w:rPr>
-      </w:pPr>
-      <w:r>
-        <w:rPr>
-          <w:sz w:val="32"/>
-          <w:szCs w:val="32"/>
-        </w:rPr>
-        <w:t>collision_detection_utility.h - helper functions for collision checking that include "clamp on range","rectangle corner","separating axis for oriented rectangle"</w:t>
-      </w:r>
-    </w:p>
-    <w:p>
-      <w:pPr>
-        <w:ind w:left="360" w:hanging="360"/>
-        <w:rPr>
-          <w:sz w:val="32"/>
-          <w:szCs w:val="32"/>
-        </w:rPr>
-      </w:pPr>
-    </w:p>
-    <w:p>
-      <w:pPr>
-        <w:ind w:left="360" w:hanging="360"/>
-        <w:rPr>
-          <w:sz w:val="32"/>
-          <w:szCs w:val="32"/>
-        </w:rPr>
-      </w:pPr>
-      <w:r>
-        <w:rPr>
-          <w:sz w:val="32"/>
-          <w:szCs w:val="32"/>
-        </w:rPr>
-        <w:t xml:space="preserve">collision_detection.h - several collision detection method that includes "point and line/square/circle","box and box/circle/line" </w:t>
-      </w:r>
-    </w:p>
-    <w:p>
-      <w:pPr>
-        <w:ind w:left="360" w:hanging="360"/>
-        <w:rPr>
-          <w:sz w:val="32"/>
-          <w:szCs w:val="32"/>
-        </w:rPr>
-      </w:pPr>
-    </w:p>
-    <w:p>
-      <w:pPr>
-        <w:ind w:left="360" w:hanging="360"/>
-        <w:rPr>
-          <w:sz w:val="32"/>
-          <w:szCs w:val="32"/>
-        </w:rPr>
-      </w:pPr>
-      <w:r>
-        <w:rPr>
-          <w:sz w:val="32"/>
-          <w:szCs w:val="32"/>
-        </w:rPr>
-        <w:t xml:space="preserve">movement_collision_detection.h - several collision detection method for moving objects that include"box and box/circle","circle and circle" </w:t>
-      </w:r>
-    </w:p>
-    <w:p>
-      <w:pPr>
-        <w:ind w:left="360" w:hanging="360"/>
-        <w:rPr>
-          <w:sz w:val="32"/>
-          <w:szCs w:val="32"/>
-        </w:rPr>
-      </w:pPr>
-    </w:p>
-    <w:p>
-      <w:pPr>
-        <w:ind w:left="360" w:hanging="360"/>
-        <w:rPr>
-          <w:sz w:val="32"/>
-          <w:szCs w:val="32"/>
-        </w:rPr>
-      </w:pPr>
-      <w:r>
-        <w:rPr>
-          <w:sz w:val="32"/>
-          <w:szCs w:val="32"/>
-        </w:rPr>
-        <w:t>bouding_shapes.h - the hull for box and circle shapes.</w:t>
-      </w:r>
-    </w:p>
-    <w:p>
-      <w:pPr>
-        <w:ind w:left="360" w:hanging="360"/>
-        <w:rPr>
-          <w:sz w:val="32"/>
-          <w:szCs w:val="32"/>
-        </w:rPr>
-      </w:pPr>
-    </w:p>
-    <w:p>
-      <w:pPr>
-        <w:ind w:left="360" w:hanging="360"/>
-        <w:rPr>
-          <w:sz w:val="32"/>
-          <w:szCs w:val="32"/>
-        </w:rPr>
-      </w:pPr>
-    </w:p>
-    <w:p>
-      <w:pPr>
-        <w:ind w:left="360" w:hanging="360"/>
-        <w:rPr>
-          <w:sz w:val="32"/>
-          <w:szCs w:val="32"/>
-        </w:rPr>
-      </w:pPr>
-      <w:r>
-        <w:rPr>
-          <w:sz w:val="32"/>
-          <w:szCs w:val="32"/>
-        </w:rPr>
-        <w:t>Physics engine(version 2.0):</w:t>
+      <w:proofErr w:type="spellStart"/>
+      <w:r>
+        <w:rPr>
+          <w:sz w:val="32"/>
+          <w:szCs w:val="32"/>
+        </w:rPr>
+        <w:t>Shapes.h</w:t>
+      </w:r>
+      <w:proofErr w:type="spellEnd"/>
+      <w:r>
+        <w:rPr>
+          <w:sz w:val="32"/>
+          <w:szCs w:val="32"/>
+        </w:rPr>
+        <w:t xml:space="preserve"> - </w:t>
+      </w:r>
+      <w:proofErr w:type="spellStart"/>
+      <w:r>
+        <w:rPr>
+          <w:sz w:val="32"/>
+          <w:szCs w:val="32"/>
+        </w:rPr>
+        <w:t>typedef</w:t>
+      </w:r>
+      <w:proofErr w:type="spellEnd"/>
+      <w:r>
+        <w:rPr>
+          <w:sz w:val="32"/>
+          <w:szCs w:val="32"/>
+        </w:rPr>
+        <w:t xml:space="preserve"> </w:t>
+      </w:r>
+      <w:proofErr w:type="spellStart"/>
+      <w:r>
+        <w:rPr>
+          <w:sz w:val="32"/>
+          <w:szCs w:val="32"/>
+        </w:rPr>
+        <w:t>struct</w:t>
+      </w:r>
+      <w:proofErr w:type="spellEnd"/>
+      <w:r>
+        <w:rPr>
+          <w:sz w:val="32"/>
+          <w:szCs w:val="32"/>
+        </w:rPr>
+        <w:t xml:space="preserve"> that contains several shapes we want to collide with.</w:t>
+      </w:r>
+    </w:p>
+    <w:p>
+      <w:pPr>
+        <w:ind w:left="360" w:hanging="360"/>
+        <w:rPr>
+          <w:sz w:val="32"/>
+          <w:szCs w:val="32"/>
+        </w:rPr>
+      </w:pPr>
+    </w:p>
+    <w:p>
+      <w:pPr>
+        <w:ind w:left="360" w:hanging="360"/>
+        <w:rPr>
+          <w:sz w:val="32"/>
+          <w:szCs w:val="32"/>
+        </w:rPr>
+      </w:pPr>
+      <w:proofErr w:type="spellStart"/>
+      <w:r>
+        <w:rPr>
+          <w:sz w:val="32"/>
+          <w:szCs w:val="32"/>
+        </w:rPr>
+        <w:t>range.h</w:t>
+      </w:r>
+      <w:proofErr w:type="spellEnd"/>
+      <w:r>
+        <w:rPr>
+          <w:sz w:val="32"/>
+          <w:szCs w:val="32"/>
+        </w:rPr>
+        <w:t xml:space="preserve"> - include the functions that check if two shapes are overlapping and max/min distance range checking.</w:t>
+      </w:r>
+    </w:p>
+    <w:p>
+      <w:pPr>
+        <w:ind w:left="360" w:hanging="360"/>
+        <w:rPr>
+          <w:sz w:val="32"/>
+          <w:szCs w:val="32"/>
+        </w:rPr>
+      </w:pPr>
+    </w:p>
+    <w:p>
+      <w:pPr>
+        <w:ind w:left="360" w:hanging="360"/>
+        <w:rPr>
+          <w:sz w:val="32"/>
+          <w:szCs w:val="32"/>
+        </w:rPr>
+      </w:pPr>
+      <w:proofErr w:type="spellStart"/>
+      <w:r>
+        <w:rPr>
+          <w:sz w:val="32"/>
+          <w:szCs w:val="32"/>
+        </w:rPr>
+        <w:t>collision_detection_utility.h</w:t>
+      </w:r>
+      <w:proofErr w:type="spellEnd"/>
+      <w:r>
+        <w:rPr>
+          <w:sz w:val="32"/>
+          <w:szCs w:val="32"/>
+        </w:rPr>
+        <w:t xml:space="preserve"> - helper functions for collision checking that include "clamp on </w:t>
+      </w:r>
+      <w:proofErr w:type="spellStart"/>
+      <w:r>
+        <w:rPr>
+          <w:sz w:val="32"/>
+          <w:szCs w:val="32"/>
+        </w:rPr>
+        <w:t>range","rectangle</w:t>
+      </w:r>
+      <w:proofErr w:type="spellEnd"/>
+      <w:r>
+        <w:rPr>
+          <w:sz w:val="32"/>
+          <w:szCs w:val="32"/>
+        </w:rPr>
+        <w:t xml:space="preserve"> </w:t>
+      </w:r>
+      <w:proofErr w:type="spellStart"/>
+      <w:r>
+        <w:rPr>
+          <w:sz w:val="32"/>
+          <w:szCs w:val="32"/>
+        </w:rPr>
+        <w:t>corner","</w:t>
+      </w:r>
+      <w:proofErr w:type="gramStart"/>
+      <w:r>
+        <w:rPr>
+          <w:sz w:val="32"/>
+          <w:szCs w:val="32"/>
+        </w:rPr>
+        <w:t>separating</w:t>
+      </w:r>
+      <w:proofErr w:type="spellEnd"/>
+      <w:proofErr w:type="gramEnd"/>
+      <w:r>
+        <w:rPr>
+          <w:sz w:val="32"/>
+          <w:szCs w:val="32"/>
+        </w:rPr>
+        <w:t xml:space="preserve"> axis for oriented rectangle"</w:t>
+      </w:r>
+    </w:p>
+    <w:p>
+      <w:pPr>
+        <w:ind w:left="360" w:hanging="360"/>
+        <w:rPr>
+          <w:sz w:val="32"/>
+          <w:szCs w:val="32"/>
+        </w:rPr>
+      </w:pPr>
+    </w:p>
+    <w:p>
+      <w:pPr>
+        <w:ind w:left="360" w:hanging="360"/>
+        <w:rPr>
+          <w:sz w:val="32"/>
+          <w:szCs w:val="32"/>
+        </w:rPr>
+      </w:pPr>
+      <w:proofErr w:type="spellStart"/>
+      <w:r>
+        <w:rPr>
+          <w:sz w:val="32"/>
+          <w:szCs w:val="32"/>
+        </w:rPr>
+        <w:t>collision_detection.h</w:t>
+      </w:r>
+      <w:proofErr w:type="spellEnd"/>
+      <w:r>
+        <w:rPr>
+          <w:sz w:val="32"/>
+          <w:szCs w:val="32"/>
+        </w:rPr>
+        <w:t xml:space="preserve"> - several collision detection method that includes "point and line/square/</w:t>
+      </w:r>
+      <w:proofErr w:type="spellStart"/>
+      <w:r>
+        <w:rPr>
+          <w:sz w:val="32"/>
+          <w:szCs w:val="32"/>
+        </w:rPr>
+        <w:t>circle","box</w:t>
+      </w:r>
+      <w:proofErr w:type="spellEnd"/>
+      <w:r>
+        <w:rPr>
+          <w:sz w:val="32"/>
+          <w:szCs w:val="32"/>
+        </w:rPr>
+        <w:t xml:space="preserve"> and box/circle/line" </w:t>
+      </w:r>
+    </w:p>
+    <w:p>
+      <w:pPr>
+        <w:ind w:left="360" w:hanging="360"/>
+        <w:rPr>
+          <w:sz w:val="32"/>
+          <w:szCs w:val="32"/>
+        </w:rPr>
+      </w:pPr>
+    </w:p>
+    <w:p>
+      <w:pPr>
+        <w:ind w:left="360" w:hanging="360"/>
+        <w:rPr>
+          <w:sz w:val="32"/>
+          <w:szCs w:val="32"/>
+        </w:rPr>
+      </w:pPr>
+      <w:proofErr w:type="spellStart"/>
+      <w:r>
+        <w:rPr>
+          <w:sz w:val="32"/>
+          <w:szCs w:val="32"/>
+        </w:rPr>
+        <w:t>movement_collision_detection.h</w:t>
+      </w:r>
+      <w:proofErr w:type="spellEnd"/>
+      <w:r>
+        <w:rPr>
+          <w:sz w:val="32"/>
+          <w:szCs w:val="32"/>
+        </w:rPr>
+        <w:t xml:space="preserve"> - several collision detection method for moving objects that </w:t>
+      </w:r>
+      <w:proofErr w:type="spellStart"/>
+      <w:r>
+        <w:rPr>
+          <w:sz w:val="32"/>
+          <w:szCs w:val="32"/>
+        </w:rPr>
+        <w:t>include"box</w:t>
+      </w:r>
+      <w:proofErr w:type="spellEnd"/>
+      <w:r>
+        <w:rPr>
+          <w:sz w:val="32"/>
+          <w:szCs w:val="32"/>
+        </w:rPr>
+        <w:t xml:space="preserve"> and box/</w:t>
+      </w:r>
+      <w:proofErr w:type="spellStart"/>
+      <w:r>
+        <w:rPr>
+          <w:sz w:val="32"/>
+          <w:szCs w:val="32"/>
+        </w:rPr>
+        <w:t>circle","circle</w:t>
+      </w:r>
+      <w:proofErr w:type="spellEnd"/>
+      <w:r>
+        <w:rPr>
+          <w:sz w:val="32"/>
+          <w:szCs w:val="32"/>
+        </w:rPr>
+        <w:t xml:space="preserve"> and circle" </w:t>
+      </w:r>
+    </w:p>
+    <w:p>
+      <w:pPr>
+        <w:ind w:left="360" w:hanging="360"/>
+        <w:rPr>
+          <w:sz w:val="32"/>
+          <w:szCs w:val="32"/>
+        </w:rPr>
+      </w:pPr>
+    </w:p>
+    <w:p>
+      <w:pPr>
+        <w:ind w:left="360" w:hanging="360"/>
+        <w:rPr>
+          <w:sz w:val="32"/>
+          <w:szCs w:val="32"/>
+        </w:rPr>
+      </w:pPr>
+      <w:proofErr w:type="spellStart"/>
+      <w:r>
+        <w:rPr>
+          <w:sz w:val="32"/>
+          <w:szCs w:val="32"/>
+        </w:rPr>
+        <w:t>bouding_shapes.h</w:t>
+      </w:r>
+      <w:proofErr w:type="spellEnd"/>
+      <w:r>
+        <w:rPr>
+          <w:sz w:val="32"/>
+          <w:szCs w:val="32"/>
+        </w:rPr>
+        <w:t xml:space="preserve"> - the hull for box and circle shapes.</w:t>
+      </w:r>
+    </w:p>
+    <w:p>
+      <w:pPr>
+        <w:ind w:left="360" w:hanging="360"/>
+        <w:rPr>
+          <w:sz w:val="32"/>
+          <w:szCs w:val="32"/>
+        </w:rPr>
+      </w:pPr>
+    </w:p>
+    <w:p>
+      <w:pPr>
+        <w:ind w:left="360" w:hanging="360"/>
+        <w:rPr>
+          <w:sz w:val="32"/>
+          <w:szCs w:val="32"/>
+        </w:rPr>
+      </w:pPr>
+    </w:p>
+    <w:p>
+      <w:pPr>
+        <w:ind w:left="360" w:hanging="360"/>
+        <w:rPr>
+          <w:sz w:val="32"/>
+          <w:szCs w:val="32"/>
+        </w:rPr>
+      </w:pPr>
+      <w:r>
+        <w:rPr>
+          <w:sz w:val="32"/>
+          <w:szCs w:val="32"/>
+        </w:rPr>
+        <w:t xml:space="preserve">Physics </w:t>
+      </w:r>
+      <w:proofErr w:type="gramStart"/>
+      <w:r>
+        <w:rPr>
+          <w:sz w:val="32"/>
+          <w:szCs w:val="32"/>
+        </w:rPr>
+        <w:t>engine(</w:t>
+      </w:r>
+      <w:proofErr w:type="gramEnd"/>
+      <w:r>
+        <w:rPr>
+          <w:sz w:val="32"/>
+          <w:szCs w:val="32"/>
+        </w:rPr>
+        <w:t>version 2.0):</w:t>
       </w:r>
     </w:p>
     <w:p>
@@ -2144,14 +2670,78 @@
           <w:sz w:val="32"/>
           <w:szCs w:val="32"/>
         </w:rPr>
-        <w:t xml:space="preserve"> - the r</w:t>
-      </w:r>
-      <w:r>
-        <w:rPr>
-          <w:sz w:val="32"/>
-          <w:szCs w:val="32"/>
-        </w:rPr>
-        <w:t>igidBody that has all the informations of an physical object in the game as well as gettors/settors for changing the object's properties</w:t>
+        <w:t xml:space="preserve"> - the </w:t>
+      </w:r>
+      <w:proofErr w:type="spellStart"/>
+      <w:r>
+        <w:rPr>
+          <w:sz w:val="32"/>
+          <w:szCs w:val="32"/>
+        </w:rPr>
+        <w:t>r</w:t>
+      </w:r>
+      <w:r>
+        <w:rPr>
+          <w:sz w:val="32"/>
+          <w:szCs w:val="32"/>
+        </w:rPr>
+        <w:t>igidBody</w:t>
+      </w:r>
+      <w:proofErr w:type="spellEnd"/>
+      <w:r>
+        <w:rPr>
+          <w:sz w:val="32"/>
+          <w:szCs w:val="32"/>
+        </w:rPr>
+        <w:t xml:space="preserve"> that has all the </w:t>
+      </w:r>
+      <w:proofErr w:type="spellStart"/>
+      <w:r>
+        <w:rPr>
+          <w:sz w:val="32"/>
+          <w:szCs w:val="32"/>
+        </w:rPr>
+        <w:t>informations</w:t>
+      </w:r>
+      <w:proofErr w:type="spellEnd"/>
+      <w:r>
+        <w:rPr>
+          <w:sz w:val="32"/>
+          <w:szCs w:val="32"/>
+        </w:rPr>
+        <w:t xml:space="preserve"> of an physical object in the game as well as </w:t>
+      </w:r>
+      <w:proofErr w:type="spellStart"/>
+      <w:r>
+        <w:rPr>
+          <w:sz w:val="32"/>
+          <w:szCs w:val="32"/>
+        </w:rPr>
+        <w:t>gettors</w:t>
+      </w:r>
+      <w:proofErr w:type="spellEnd"/>
+      <w:r>
+        <w:rPr>
+          <w:sz w:val="32"/>
+          <w:szCs w:val="32"/>
+        </w:rPr>
+        <w:t>/</w:t>
+      </w:r>
+      <w:proofErr w:type="spellStart"/>
+      <w:r>
+        <w:rPr>
+          <w:sz w:val="32"/>
+          <w:szCs w:val="32"/>
+        </w:rPr>
+        <w:t>settors</w:t>
+      </w:r>
+      <w:proofErr w:type="spellEnd"/>
+      <w:r>
+        <w:rPr>
+          <w:sz w:val="32"/>
+          <w:szCs w:val="32"/>
+        </w:rPr>
+        <w:t xml:space="preserve"> for changing the object's properties</w:t>
       </w:r>
       <w:r>
         <w:rPr>
@@ -2160,37 +2750,55 @@
         </w:rPr>
         <w:t xml:space="preserve"> </w:t>
       </w:r>
-      <w:r>
-        <w:rPr>
-          <w:sz w:val="32"/>
-          <w:szCs w:val="32"/>
-        </w:rPr>
-        <w:t>( ghost/static/mass/rotation/velocity/gravity/impluse/inertia/kinematic/restitution)</w:t>
-      </w:r>
-    </w:p>
-    <w:p>
-      <w:pPr>
-        <w:ind w:left="360" w:hanging="360"/>
-        <w:rPr>
-          <w:sz w:val="32"/>
-          <w:szCs w:val="32"/>
-        </w:rPr>
-      </w:pPr>
-    </w:p>
-    <w:p>
-      <w:pPr>
-        <w:ind w:left="360" w:hanging="360"/>
-        <w:rPr>
-          <w:sz w:val="32"/>
-          <w:szCs w:val="32"/>
-        </w:rPr>
-      </w:pPr>
-      <w:r>
-        <w:rPr>
-          <w:sz w:val="32"/>
-          <w:szCs w:val="32"/>
-        </w:rPr>
-        <w:t>Body.h - header class that inherit from the Game</w:t>
+      <w:proofErr w:type="gramStart"/>
+      <w:r>
+        <w:rPr>
+          <w:sz w:val="32"/>
+          <w:szCs w:val="32"/>
+        </w:rPr>
+        <w:t>( ghost</w:t>
+      </w:r>
+      <w:proofErr w:type="gramEnd"/>
+      <w:r>
+        <w:rPr>
+          <w:sz w:val="32"/>
+          <w:szCs w:val="32"/>
+        </w:rPr>
+        <w:t>/static/mass/rotation/velocity/gravity/impluse/inertia/kinematic/restitution)</w:t>
+      </w:r>
+    </w:p>
+    <w:p>
+      <w:pPr>
+        <w:ind w:left="360" w:hanging="360"/>
+        <w:rPr>
+          <w:sz w:val="32"/>
+          <w:szCs w:val="32"/>
+        </w:rPr>
+      </w:pPr>
+    </w:p>
+    <w:p>
+      <w:pPr>
+        <w:ind w:left="360" w:hanging="360"/>
+        <w:rPr>
+          <w:sz w:val="32"/>
+          <w:szCs w:val="32"/>
+        </w:rPr>
+      </w:pPr>
+      <w:proofErr w:type="spellStart"/>
+      <w:r>
+        <w:rPr>
+          <w:sz w:val="32"/>
+          <w:szCs w:val="32"/>
+        </w:rPr>
+        <w:t>Body.h</w:t>
+      </w:r>
+      <w:proofErr w:type="spellEnd"/>
+      <w:r>
+        <w:rPr>
+          <w:sz w:val="32"/>
+          <w:szCs w:val="32"/>
+        </w:rPr>
+        <w:t xml:space="preserve"> - header class that inherit from the Game</w:t>
       </w:r>
       <w:r>
         <w:rPr>
@@ -2249,12 +2857,21 @@
           <w:szCs w:val="32"/>
         </w:rPr>
       </w:pPr>
-      <w:r>
-        <w:rPr>
-          <w:sz w:val="32"/>
-          <w:szCs w:val="32"/>
-        </w:rPr>
-        <w:t>Collision.h - function headers.</w:t>
+      <w:proofErr w:type="spellStart"/>
+      <w:r>
+        <w:rPr>
+          <w:sz w:val="32"/>
+          <w:szCs w:val="32"/>
+        </w:rPr>
+        <w:t>Collision.h</w:t>
+      </w:r>
+      <w:proofErr w:type="spellEnd"/>
+      <w:r>
+        <w:rPr>
+          <w:sz w:val="32"/>
+          <w:szCs w:val="32"/>
+        </w:rPr>
+        <w:t xml:space="preserve"> - function headers.</w:t>
       </w:r>
     </w:p>
     <w:p>
@@ -2299,12 +2916,21 @@
           <w:szCs w:val="32"/>
         </w:rPr>
       </w:pPr>
-      <w:r>
-        <w:rPr>
-          <w:sz w:val="32"/>
-          <w:szCs w:val="32"/>
-        </w:rPr>
-        <w:t>CollisionCheck.h - function headers.</w:t>
+      <w:proofErr w:type="spellStart"/>
+      <w:r>
+        <w:rPr>
+          <w:sz w:val="32"/>
+          <w:szCs w:val="32"/>
+        </w:rPr>
+        <w:t>CollisionCheck.h</w:t>
+      </w:r>
+      <w:proofErr w:type="spellEnd"/>
+      <w:r>
+        <w:rPr>
+          <w:sz w:val="32"/>
+          <w:szCs w:val="32"/>
+        </w:rPr>
+        <w:t xml:space="preserve"> - function headers.</w:t>
       </w:r>
     </w:p>
     <w:p>
@@ -2349,12 +2975,37 @@
           <w:szCs w:val="32"/>
         </w:rPr>
       </w:pPr>
-      <w:r>
-        <w:rPr>
-          <w:sz w:val="32"/>
-          <w:szCs w:val="32"/>
-        </w:rPr>
-        <w:t>math_utility.h - the struct for 2D&amp;3D vector math and static functions that must in the header file.</w:t>
+      <w:proofErr w:type="spellStart"/>
+      <w:r>
+        <w:rPr>
+          <w:sz w:val="32"/>
+          <w:szCs w:val="32"/>
+        </w:rPr>
+        <w:t>math_utility.h</w:t>
+      </w:r>
+      <w:proofErr w:type="spellEnd"/>
+      <w:r>
+        <w:rPr>
+          <w:sz w:val="32"/>
+          <w:szCs w:val="32"/>
+        </w:rPr>
+        <w:t xml:space="preserve"> - the </w:t>
+      </w:r>
+      <w:proofErr w:type="spellStart"/>
+      <w:r>
+        <w:rPr>
+          <w:sz w:val="32"/>
+          <w:szCs w:val="32"/>
+        </w:rPr>
+        <w:t>struct</w:t>
+      </w:r>
+      <w:proofErr w:type="spellEnd"/>
+      <w:r>
+        <w:rPr>
+          <w:sz w:val="32"/>
+          <w:szCs w:val="32"/>
+        </w:rPr>
+        <w:t xml:space="preserve"> for 2D&amp;3D vector math and static functions that must in the header file.</w:t>
       </w:r>
     </w:p>
     <w:p>
@@ -2413,12 +3064,21 @@
           <w:szCs w:val="32"/>
         </w:rPr>
       </w:pPr>
-      <w:r>
-        <w:rPr>
-          <w:sz w:val="32"/>
-          <w:szCs w:val="32"/>
-        </w:rPr>
-        <w:t>PhysicsManager.h - function headers and some properties.</w:t>
+      <w:proofErr w:type="spellStart"/>
+      <w:r>
+        <w:rPr>
+          <w:sz w:val="32"/>
+          <w:szCs w:val="32"/>
+        </w:rPr>
+        <w:t>PhysicsManager.h</w:t>
+      </w:r>
+      <w:proofErr w:type="spellEnd"/>
+      <w:r>
+        <w:rPr>
+          <w:sz w:val="32"/>
+          <w:szCs w:val="32"/>
+        </w:rPr>
+        <w:t xml:space="preserve"> - function headers and some properties.</w:t>
       </w:r>
     </w:p>
     <w:p>
@@ -2463,12 +3123,37 @@
           <w:szCs w:val="32"/>
         </w:rPr>
       </w:pPr>
-      <w:r>
-        <w:rPr>
-          <w:sz w:val="32"/>
-          <w:szCs w:val="32"/>
-        </w:rPr>
-        <w:t xml:space="preserve">PlayerState.h -  function headers and state </w:t>
+      <w:proofErr w:type="spellStart"/>
+      <w:r>
+        <w:rPr>
+          <w:sz w:val="32"/>
+          <w:szCs w:val="32"/>
+        </w:rPr>
+        <w:t>PlayerState.h</w:t>
+      </w:r>
+      <w:proofErr w:type="spellEnd"/>
+      <w:r>
+        <w:rPr>
+          <w:sz w:val="32"/>
+          <w:szCs w:val="32"/>
+        </w:rPr>
+        <w:t xml:space="preserve"> </w:t>
+      </w:r>
+      <w:proofErr w:type="gramStart"/>
+      <w:r>
+        <w:rPr>
+          <w:sz w:val="32"/>
+          <w:szCs w:val="32"/>
+        </w:rPr>
+        <w:t>-  function</w:t>
+      </w:r>
+      <w:proofErr w:type="gramEnd"/>
+      <w:r>
+        <w:rPr>
+          <w:sz w:val="32"/>
+          <w:szCs w:val="32"/>
+        </w:rPr>
+        <w:t xml:space="preserve"> headers and state </w:t>
       </w:r>
       <w:r>
         <w:rPr>
@@ -2541,12 +3226,21 @@
           <w:szCs w:val="32"/>
         </w:rPr>
       </w:pPr>
-      <w:r>
-        <w:rPr>
-          <w:sz w:val="32"/>
-          <w:szCs w:val="32"/>
-        </w:rPr>
-        <w:t>Collider.h - function headers for colliders, also setting the box's width and height inside of it.</w:t>
+      <w:proofErr w:type="spellStart"/>
+      <w:r>
+        <w:rPr>
+          <w:sz w:val="32"/>
+          <w:szCs w:val="32"/>
+        </w:rPr>
+        <w:t>Collider.h</w:t>
+      </w:r>
+      <w:proofErr w:type="spellEnd"/>
+      <w:r>
+        <w:rPr>
+          <w:sz w:val="32"/>
+          <w:szCs w:val="32"/>
+        </w:rPr>
+        <w:t xml:space="preserve"> - function headers for colliders, also setting the box's width and height inside of it.</w:t>
       </w:r>
     </w:p>
     <w:p>
@@ -2612,6 +3306,7 @@
           <w:szCs w:val="32"/>
         </w:rPr>
       </w:pPr>
+      <w:proofErr w:type="spellStart"/>
       <w:r>
         <w:rPr>
           <w:sz w:val="32"/>
@@ -2624,7 +3319,15 @@
           <w:sz w:val="32"/>
           <w:szCs w:val="32"/>
         </w:rPr>
-        <w:t>.h - function header. The class</w:t>
+        <w:t>.h</w:t>
+      </w:r>
+      <w:proofErr w:type="spellEnd"/>
+      <w:r>
+        <w:rPr>
+          <w:sz w:val="32"/>
+          <w:szCs w:val="32"/>
+        </w:rPr>
+        <w:t xml:space="preserve"> - function header. The class</w:t>
       </w:r>
       <w:r>
         <w:rPr>
@@ -2640,6 +3343,7 @@
         </w:rPr>
         <w:t xml:space="preserve"> </w:t>
       </w:r>
+      <w:proofErr w:type="gramStart"/>
       <w:r>
         <w:rPr>
           <w:sz w:val="32"/>
@@ -2647,6 +3351,7 @@
         </w:rPr>
         <w:t>body .</w:t>
       </w:r>
+      <w:proofErr w:type="gramEnd"/>
     </w:p>
     <w:p>
       <w:pPr>
@@ -2690,12 +3395,21 @@
           <w:szCs w:val="32"/>
         </w:rPr>
       </w:pPr>
-      <w:r>
-        <w:rPr>
-          <w:sz w:val="32"/>
-          <w:szCs w:val="32"/>
-        </w:rPr>
-        <w:t>Transform.h - function headers.</w:t>
+      <w:proofErr w:type="spellStart"/>
+      <w:r>
+        <w:rPr>
+          <w:sz w:val="32"/>
+          <w:szCs w:val="32"/>
+        </w:rPr>
+        <w:t>Transform.h</w:t>
+      </w:r>
+      <w:proofErr w:type="spellEnd"/>
+      <w:r>
+        <w:rPr>
+          <w:sz w:val="32"/>
+          <w:szCs w:val="32"/>
+        </w:rPr>
+        <w:t xml:space="preserve"> - function headers.</w:t>
       </w:r>
     </w:p>
     <w:p>
@@ -2740,12 +3454,21 @@
           <w:szCs w:val="32"/>
         </w:rPr>
       </w:pPr>
-      <w:r>
-        <w:rPr>
-          <w:sz w:val="32"/>
-          <w:szCs w:val="32"/>
-        </w:rPr>
-        <w:t>Trigger.h - function header for collision callback.</w:t>
+      <w:proofErr w:type="spellStart"/>
+      <w:r>
+        <w:rPr>
+          <w:sz w:val="32"/>
+          <w:szCs w:val="32"/>
+        </w:rPr>
+        <w:t>Trigger.h</w:t>
+      </w:r>
+      <w:proofErr w:type="spellEnd"/>
+      <w:r>
+        <w:rPr>
+          <w:sz w:val="32"/>
+          <w:szCs w:val="32"/>
+        </w:rPr>
+        <w:t xml:space="preserve"> - function header for collision callback.</w:t>
       </w:r>
     </w:p>
     <w:p>
@@ -2877,12 +3600,21 @@
           <w:szCs w:val="32"/>
         </w:rPr>
       </w:pPr>
-      <w:r>
-        <w:rPr>
-          <w:sz w:val="32"/>
-          <w:szCs w:val="32"/>
-        </w:rPr>
-        <w:t>Body.h - body class that is part of the game</w:t>
+      <w:proofErr w:type="spellStart"/>
+      <w:r>
+        <w:rPr>
+          <w:sz w:val="32"/>
+          <w:szCs w:val="32"/>
+        </w:rPr>
+        <w:t>Body.h</w:t>
+      </w:r>
+      <w:proofErr w:type="spellEnd"/>
+      <w:r>
+        <w:rPr>
+          <w:sz w:val="32"/>
+          <w:szCs w:val="32"/>
+        </w:rPr>
+        <w:t xml:space="preserve"> - body class that is part of the game</w:t>
       </w:r>
       <w:r>
         <w:rPr>
@@ -2941,12 +3673,21 @@
           <w:szCs w:val="32"/>
         </w:rPr>
       </w:pPr>
-      <w:r>
-        <w:rPr>
-          <w:sz w:val="32"/>
-          <w:szCs w:val="32"/>
-        </w:rPr>
-        <w:t>Collision.h - the collider class and collision event classes. Doesn't rely on body.</w:t>
+      <w:proofErr w:type="spellStart"/>
+      <w:r>
+        <w:rPr>
+          <w:sz w:val="32"/>
+          <w:szCs w:val="32"/>
+        </w:rPr>
+        <w:t>Collision.h</w:t>
+      </w:r>
+      <w:proofErr w:type="spellEnd"/>
+      <w:r>
+        <w:rPr>
+          <w:sz w:val="32"/>
+          <w:szCs w:val="32"/>
+        </w:rPr>
+        <w:t xml:space="preserve"> - the collider class and collision event classes. Doesn't rely on body.</w:t>
       </w:r>
     </w:p>
     <w:p>
@@ -2991,12 +3732,37 @@
           <w:szCs w:val="32"/>
         </w:rPr>
       </w:pPr>
-      <w:r>
-        <w:rPr>
-          <w:sz w:val="32"/>
-          <w:szCs w:val="32"/>
-        </w:rPr>
-        <w:t>math_utility.h - the struct for 2D&amp;3D vector math and static functions that must in the header</w:t>
+      <w:proofErr w:type="spellStart"/>
+      <w:r>
+        <w:rPr>
+          <w:sz w:val="32"/>
+          <w:szCs w:val="32"/>
+        </w:rPr>
+        <w:t>math_utility.h</w:t>
+      </w:r>
+      <w:proofErr w:type="spellEnd"/>
+      <w:r>
+        <w:rPr>
+          <w:sz w:val="32"/>
+          <w:szCs w:val="32"/>
+        </w:rPr>
+        <w:t xml:space="preserve"> - the </w:t>
+      </w:r>
+      <w:proofErr w:type="spellStart"/>
+      <w:r>
+        <w:rPr>
+          <w:sz w:val="32"/>
+          <w:szCs w:val="32"/>
+        </w:rPr>
+        <w:t>struct</w:t>
+      </w:r>
+      <w:proofErr w:type="spellEnd"/>
+      <w:r>
+        <w:rPr>
+          <w:sz w:val="32"/>
+          <w:szCs w:val="32"/>
+        </w:rPr>
+        <w:t xml:space="preserve"> for 2D&amp;3D vector math and static functions that must in the header</w:t>
       </w:r>
     </w:p>
     <w:p>
@@ -3069,12 +3835,21 @@
           <w:szCs w:val="32"/>
         </w:rPr>
       </w:pPr>
-      <w:r>
-        <w:rPr>
-          <w:sz w:val="32"/>
-          <w:szCs w:val="32"/>
-        </w:rPr>
-        <w:t>PhysicsManager.h - function headers and some properties.</w:t>
+      <w:proofErr w:type="spellStart"/>
+      <w:r>
+        <w:rPr>
+          <w:sz w:val="32"/>
+          <w:szCs w:val="32"/>
+        </w:rPr>
+        <w:t>PhysicsManager.h</w:t>
+      </w:r>
+      <w:proofErr w:type="spellEnd"/>
+      <w:r>
+        <w:rPr>
+          <w:sz w:val="32"/>
+          <w:szCs w:val="32"/>
+        </w:rPr>
+        <w:t xml:space="preserve"> - function headers and some properties.</w:t>
       </w:r>
     </w:p>
     <w:p>
@@ -3126,12 +3901,21 @@
           <w:szCs w:val="32"/>
         </w:rPr>
       </w:pPr>
-      <w:r>
-        <w:rPr>
-          <w:sz w:val="32"/>
-          <w:szCs w:val="32"/>
-        </w:rPr>
-        <w:t xml:space="preserve">Resolution.h - function header. </w:t>
+      <w:proofErr w:type="spellStart"/>
+      <w:r>
+        <w:rPr>
+          <w:sz w:val="32"/>
+          <w:szCs w:val="32"/>
+        </w:rPr>
+        <w:t>Resolution.h</w:t>
+      </w:r>
+      <w:proofErr w:type="spellEnd"/>
+      <w:r>
+        <w:rPr>
+          <w:sz w:val="32"/>
+          <w:szCs w:val="32"/>
+        </w:rPr>
+        <w:t xml:space="preserve"> - function header. </w:t>
       </w:r>
     </w:p>
     <w:p>
@@ -3176,37 +3960,62 @@
           <w:szCs w:val="32"/>
         </w:rPr>
       </w:pPr>
-      <w:r>
-        <w:rPr>
-          <w:sz w:val="32"/>
-          <w:szCs w:val="32"/>
-        </w:rPr>
-        <w:t>Transform.h - function headers.</w:t>
-      </w:r>
-    </w:p>
-    <w:p>
-      <w:pPr>
-        <w:ind w:left="360" w:hanging="360"/>
-        <w:rPr>
-          <w:sz w:val="32"/>
-          <w:szCs w:val="32"/>
-        </w:rPr>
-      </w:pPr>
-    </w:p>
-    <w:p>
-      <w:pPr>
-        <w:ind w:left="360" w:hanging="360"/>
-        <w:rPr>
-          <w:sz w:val="32"/>
-          <w:szCs w:val="32"/>
-        </w:rPr>
-      </w:pPr>
-      <w:r>
-        <w:rPr>
-          <w:sz w:val="32"/>
-          <w:szCs w:val="32"/>
-        </w:rPr>
-        <w:t>RayLineBoxCollision.cpp - simple ray-casting detection and returning all the informations when they collide.</w:t>
+      <w:proofErr w:type="spellStart"/>
+      <w:r>
+        <w:rPr>
+          <w:sz w:val="32"/>
+          <w:szCs w:val="32"/>
+        </w:rPr>
+        <w:t>Transform.h</w:t>
+      </w:r>
+      <w:proofErr w:type="spellEnd"/>
+      <w:r>
+        <w:rPr>
+          <w:sz w:val="32"/>
+          <w:szCs w:val="32"/>
+        </w:rPr>
+        <w:t xml:space="preserve"> - function headers.</w:t>
+      </w:r>
+    </w:p>
+    <w:p>
+      <w:pPr>
+        <w:ind w:left="360" w:hanging="360"/>
+        <w:rPr>
+          <w:sz w:val="32"/>
+          <w:szCs w:val="32"/>
+        </w:rPr>
+      </w:pPr>
+    </w:p>
+    <w:p>
+      <w:pPr>
+        <w:ind w:left="360" w:hanging="360"/>
+        <w:rPr>
+          <w:sz w:val="32"/>
+          <w:szCs w:val="32"/>
+        </w:rPr>
+      </w:pPr>
+      <w:r>
+        <w:rPr>
+          <w:sz w:val="32"/>
+          <w:szCs w:val="32"/>
+        </w:rPr>
+        <w:t xml:space="preserve">RayLineBoxCollision.cpp - simple ray-casting detection and returning all the </w:t>
+      </w:r>
+      <w:proofErr w:type="spellStart"/>
+      <w:r>
+        <w:rPr>
+          <w:sz w:val="32"/>
+          <w:szCs w:val="32"/>
+        </w:rPr>
+        <w:t>informations</w:t>
+      </w:r>
+      <w:proofErr w:type="spellEnd"/>
+      <w:r>
+        <w:rPr>
+          <w:sz w:val="32"/>
+          <w:szCs w:val="32"/>
+        </w:rPr>
+        <w:t xml:space="preserve"> when they collide.</w:t>
       </w:r>
     </w:p>
     <w:p>
@@ -3381,7 +4190,39 @@
           <w:sz w:val="32"/>
           <w:szCs w:val="32"/>
         </w:rPr>
-        <w:t>What type of integration will you use (Euler, Improved Euler, Verlet, Runge-Kutta)?</w:t>
+        <w:t xml:space="preserve">What type of integration will you use (Euler, Improved Euler, </w:t>
+      </w:r>
+      <w:proofErr w:type="spellStart"/>
+      <w:r>
+        <w:rPr>
+          <w:sz w:val="32"/>
+          <w:szCs w:val="32"/>
+        </w:rPr>
+        <w:t>Verlet</w:t>
+      </w:r>
+      <w:proofErr w:type="spellEnd"/>
+      <w:r>
+        <w:rPr>
+          <w:sz w:val="32"/>
+          <w:szCs w:val="32"/>
+        </w:rPr>
+        <w:t xml:space="preserve">, </w:t>
+      </w:r>
+      <w:proofErr w:type="spellStart"/>
+      <w:r>
+        <w:rPr>
+          <w:sz w:val="32"/>
+          <w:szCs w:val="32"/>
+        </w:rPr>
+        <w:t>Runge-Kutta</w:t>
+      </w:r>
+      <w:proofErr w:type="spellEnd"/>
+      <w:r>
+        <w:rPr>
+          <w:sz w:val="32"/>
+          <w:szCs w:val="32"/>
+        </w:rPr>
+        <w:t>)?</w:t>
       </w:r>
     </w:p>
     <w:p>
@@ -3406,7 +4247,39 @@
           <w:sz w:val="32"/>
           <w:szCs w:val="32"/>
         </w:rPr>
-        <w:t>Euler for intergrate the rigidbody's position.</w:t>
+        <w:t xml:space="preserve">Euler for </w:t>
+      </w:r>
+      <w:proofErr w:type="spellStart"/>
+      <w:r>
+        <w:rPr>
+          <w:sz w:val="32"/>
+          <w:szCs w:val="32"/>
+        </w:rPr>
+        <w:t>intergrate</w:t>
+      </w:r>
+      <w:proofErr w:type="spellEnd"/>
+      <w:r>
+        <w:rPr>
+          <w:sz w:val="32"/>
+          <w:szCs w:val="32"/>
+        </w:rPr>
+        <w:t xml:space="preserve"> the </w:t>
+      </w:r>
+      <w:proofErr w:type="spellStart"/>
+      <w:r>
+        <w:rPr>
+          <w:sz w:val="32"/>
+          <w:szCs w:val="32"/>
+        </w:rPr>
+        <w:t>rigidbody's</w:t>
+      </w:r>
+      <w:proofErr w:type="spellEnd"/>
+      <w:r>
+        <w:rPr>
+          <w:sz w:val="32"/>
+          <w:szCs w:val="32"/>
+        </w:rPr>
+        <w:t xml:space="preserve"> position.</w:t>
       </w:r>
     </w:p>
     <w:p>
@@ -3477,8 +4350,6 @@
         <w:lastRenderedPageBreak/>
         <w:t>A</w:t>
       </w:r>
-      <w:bookmarkStart w:id="0" w:name="_GoBack"/>
-      <w:bookmarkEnd w:id="0"/>
       <w:r>
         <w:rPr>
           <w:sz w:val="32"/>
@@ -4144,6 +5015,175 @@
           <w:szCs w:val="32"/>
         </w:rPr>
       </w:pPr>
+      <w:r>
+        <w:rPr>
+          <w:sz w:val="32"/>
+          <w:szCs w:val="32"/>
+        </w:rPr>
+        <w:t xml:space="preserve">- Editor is in-engine, and made primarily using </w:t>
+      </w:r>
+      <w:proofErr w:type="spellStart"/>
+      <w:r>
+        <w:rPr>
+          <w:sz w:val="32"/>
+          <w:szCs w:val="32"/>
+        </w:rPr>
+        <w:t>imGUI</w:t>
+      </w:r>
+      <w:proofErr w:type="spellEnd"/>
+      <w:r>
+        <w:rPr>
+          <w:sz w:val="32"/>
+          <w:szCs w:val="32"/>
+        </w:rPr>
+        <w:t xml:space="preserve">. </w:t>
+      </w:r>
+    </w:p>
+    <w:p>
+      <w:pPr>
+        <w:rPr>
+          <w:sz w:val="32"/>
+          <w:szCs w:val="32"/>
+        </w:rPr>
+      </w:pPr>
+      <w:r>
+        <w:rPr>
+          <w:sz w:val="32"/>
+          <w:szCs w:val="32"/>
+        </w:rPr>
+        <w:t xml:space="preserve">- Saves levels in two files. The first file contains the level name, as well as information about the levels’ </w:t>
+      </w:r>
+      <w:proofErr w:type="spellStart"/>
+      <w:r>
+        <w:rPr>
+          <w:sz w:val="32"/>
+          <w:szCs w:val="32"/>
+        </w:rPr>
+        <w:t>tilemap</w:t>
+      </w:r>
+      <w:proofErr w:type="spellEnd"/>
+      <w:r>
+        <w:rPr>
+          <w:sz w:val="32"/>
+          <w:szCs w:val="32"/>
+        </w:rPr>
+        <w:t xml:space="preserve">. The second file contains the information of all game objects. It’s basically the output of our </w:t>
+      </w:r>
+      <w:proofErr w:type="spellStart"/>
+      <w:r>
+        <w:rPr>
+          <w:sz w:val="32"/>
+          <w:szCs w:val="32"/>
+        </w:rPr>
+        <w:t>serializer</w:t>
+      </w:r>
+      <w:proofErr w:type="spellEnd"/>
+      <w:r>
+        <w:rPr>
+          <w:sz w:val="32"/>
+          <w:szCs w:val="32"/>
+        </w:rPr>
+        <w:t xml:space="preserve">. </w:t>
+      </w:r>
+    </w:p>
+    <w:p>
+      <w:pPr>
+        <w:rPr>
+          <w:sz w:val="32"/>
+          <w:szCs w:val="32"/>
+        </w:rPr>
+      </w:pPr>
+      <w:r>
+        <w:rPr>
+          <w:sz w:val="32"/>
+          <w:szCs w:val="32"/>
+        </w:rPr>
+        <w:t xml:space="preserve">- Editor supports a </w:t>
+      </w:r>
+      <w:proofErr w:type="spellStart"/>
+      <w:r>
+        <w:rPr>
+          <w:sz w:val="32"/>
+          <w:szCs w:val="32"/>
+        </w:rPr>
+        <w:t>tilemap</w:t>
+      </w:r>
+      <w:proofErr w:type="spellEnd"/>
+      <w:r>
+        <w:rPr>
+          <w:sz w:val="32"/>
+          <w:szCs w:val="32"/>
+        </w:rPr>
+        <w:t xml:space="preserve"> editor that displays all textures available in the game and allows the user to change the sprite of any tile to any of those available textures. Tiles are really only a sprite and sometimes collision, so we simplified this for tiles and linked collision info to sprite. </w:t>
+      </w:r>
+    </w:p>
+    <w:p>
+      <w:pPr>
+        <w:rPr>
+          <w:sz w:val="32"/>
+          <w:szCs w:val="32"/>
+        </w:rPr>
+      </w:pPr>
+      <w:r>
+        <w:rPr>
+          <w:sz w:val="32"/>
+          <w:szCs w:val="32"/>
+        </w:rPr>
+        <w:t xml:space="preserve">- </w:t>
+      </w:r>
+      <w:r>
+        <w:rPr>
+          <w:sz w:val="32"/>
+          <w:szCs w:val="32"/>
+        </w:rPr>
+        <w:t xml:space="preserve">Editor allows dynamic translation (click and drag), rotation (ctrl click and spin), and scale (shift click and drag). Just responds to mouse events and changes transformation properties like any other property. </w:t>
+      </w:r>
+    </w:p>
+    <w:p>
+      <w:pPr>
+        <w:rPr>
+          <w:sz w:val="32"/>
+          <w:szCs w:val="32"/>
+        </w:rPr>
+      </w:pPr>
+      <w:r>
+        <w:rPr>
+          <w:sz w:val="32"/>
+          <w:szCs w:val="32"/>
+        </w:rPr>
+        <w:t>- Editor allows adding/removing components. Although some components don’t actually truly activate until a level reload (which is as easy as the click of a button)</w:t>
+      </w:r>
+    </w:p>
+    <w:p>
+      <w:pPr>
+        <w:rPr>
+          <w:sz w:val="32"/>
+          <w:szCs w:val="32"/>
+        </w:rPr>
+      </w:pPr>
+      <w:r>
+        <w:rPr>
+          <w:sz w:val="32"/>
+          <w:szCs w:val="32"/>
+        </w:rPr>
+        <w:t>- Certain component properties can be tweaked at runtime. But they kind of have to be “bound.” I have do some very simple logic per property. The logic is mostly generalized, just not the identity of the property we’re reading from or writing to</w:t>
+      </w:r>
+    </w:p>
+    <w:p>
+      <w:pPr>
+        <w:rPr>
+          <w:sz w:val="32"/>
+          <w:szCs w:val="32"/>
+        </w:rPr>
+      </w:pPr>
+    </w:p>
+    <w:p>
+      <w:pPr>
+        <w:rPr>
+          <w:sz w:val="32"/>
+          <w:szCs w:val="32"/>
+        </w:rPr>
+      </w:pPr>
     </w:p>
     <w:p>
       <w:pPr>
@@ -4355,7 +5395,23 @@
           <w:sz w:val="32"/>
           <w:szCs w:val="32"/>
         </w:rPr>
-        <w:t xml:space="preserve"> sound assets from the team producer and Digipen asset library.</w:t>
+        <w:t xml:space="preserve"> sound assets from the team producer and </w:t>
+      </w:r>
+      <w:proofErr w:type="spellStart"/>
+      <w:r>
+        <w:rPr>
+          <w:sz w:val="32"/>
+          <w:szCs w:val="32"/>
+        </w:rPr>
+        <w:t>Digipen</w:t>
+      </w:r>
+      <w:proofErr w:type="spellEnd"/>
+      <w:r>
+        <w:rPr>
+          <w:sz w:val="32"/>
+          <w:szCs w:val="32"/>
+        </w:rPr>
+        <w:t xml:space="preserve"> asset library.</w:t>
       </w:r>
     </w:p>
     <w:p>
@@ -4478,15 +5534,56 @@
           <w:sz w:val="32"/>
           <w:szCs w:val="32"/>
         </w:rPr>
-        <w:t xml:space="preserve"> Fmod::S</w:t>
-      </w:r>
-      <w:r>
-        <w:rPr>
-          <w:sz w:val="32"/>
-          <w:szCs w:val="32"/>
-        </w:rPr>
-        <w:t>tudio::EventInstance</w:t>
-      </w:r>
+        <w:t xml:space="preserve"> </w:t>
+      </w:r>
+      <w:proofErr w:type="spellStart"/>
+      <w:r>
+        <w:rPr>
+          <w:sz w:val="32"/>
+          <w:szCs w:val="32"/>
+        </w:rPr>
+        <w:t>Fmod</w:t>
+      </w:r>
+      <w:proofErr w:type="spellEnd"/>
+      <w:r>
+        <w:rPr>
+          <w:sz w:val="32"/>
+          <w:szCs w:val="32"/>
+        </w:rPr>
+        <w:t>:</w:t>
+      </w:r>
+      <w:proofErr w:type="gramStart"/>
+      <w:r>
+        <w:rPr>
+          <w:sz w:val="32"/>
+          <w:szCs w:val="32"/>
+        </w:rPr>
+        <w:t>:S</w:t>
+      </w:r>
+      <w:r>
+        <w:rPr>
+          <w:sz w:val="32"/>
+          <w:szCs w:val="32"/>
+        </w:rPr>
+        <w:t>tudio</w:t>
+      </w:r>
+      <w:proofErr w:type="gramEnd"/>
+      <w:r>
+        <w:rPr>
+          <w:sz w:val="32"/>
+          <w:szCs w:val="32"/>
+        </w:rPr>
+        <w:t>::</w:t>
+      </w:r>
+      <w:proofErr w:type="spellStart"/>
+      <w:r>
+        <w:rPr>
+          <w:sz w:val="32"/>
+          <w:szCs w:val="32"/>
+        </w:rPr>
+        <w:t>EventInstance</w:t>
+      </w:r>
+      <w:proofErr w:type="spellEnd"/>
       <w:r>
         <w:rPr>
           <w:sz w:val="32"/>
@@ -4535,8 +5632,17 @@
           <w:sz w:val="32"/>
           <w:szCs w:val="32"/>
         </w:rPr>
-        <w:t>FMOD::Studio</w:t>
-      </w:r>
+        <w:t>FMOD:</w:t>
+      </w:r>
+      <w:proofErr w:type="gramStart"/>
+      <w:r>
+        <w:rPr>
+          <w:sz w:val="32"/>
+          <w:szCs w:val="32"/>
+        </w:rPr>
+        <w:t>:Studio</w:t>
+      </w:r>
+      <w:proofErr w:type="gramEnd"/>
       <w:r>
         <w:rPr>
           <w:sz w:val="32"/>
@@ -4556,7 +5662,23 @@
           <w:sz w:val="32"/>
           <w:szCs w:val="32"/>
         </w:rPr>
-        <w:t>_RESULT to and loadbankfile() to the load our bank file. Use FMOD_OK flag to check if the bank file load correctly.</w:t>
+        <w:t xml:space="preserve">_RESULT to and </w:t>
+      </w:r>
+      <w:proofErr w:type="spellStart"/>
+      <w:r>
+        <w:rPr>
+          <w:sz w:val="32"/>
+          <w:szCs w:val="32"/>
+        </w:rPr>
+        <w:t>loadbankfile</w:t>
+      </w:r>
+      <w:proofErr w:type="spellEnd"/>
+      <w:r>
+        <w:rPr>
+          <w:sz w:val="32"/>
+          <w:szCs w:val="32"/>
+        </w:rPr>
+        <w:t>() to the load our bank file. Use FMOD_OK flag to check if the bank file load correctly.</w:t>
       </w:r>
     </w:p>
     <w:p>
@@ -4599,7 +5721,39 @@
           <w:sz w:val="32"/>
           <w:szCs w:val="32"/>
         </w:rPr>
-        <w:t>all the update() in fmod studio.</w:t>
+        <w:t xml:space="preserve">all the </w:t>
+      </w:r>
+      <w:proofErr w:type="gramStart"/>
+      <w:r>
+        <w:rPr>
+          <w:sz w:val="32"/>
+          <w:szCs w:val="32"/>
+        </w:rPr>
+        <w:t>update(</w:t>
+      </w:r>
+      <w:proofErr w:type="gramEnd"/>
+      <w:r>
+        <w:rPr>
+          <w:sz w:val="32"/>
+          <w:szCs w:val="32"/>
+        </w:rPr>
+        <w:t xml:space="preserve">) in </w:t>
+      </w:r>
+      <w:proofErr w:type="spellStart"/>
+      <w:r>
+        <w:rPr>
+          <w:sz w:val="32"/>
+          <w:szCs w:val="32"/>
+        </w:rPr>
+        <w:t>fmod</w:t>
+      </w:r>
+      <w:proofErr w:type="spellEnd"/>
+      <w:r>
+        <w:rPr>
+          <w:sz w:val="32"/>
+          <w:szCs w:val="32"/>
+        </w:rPr>
+        <w:t xml:space="preserve"> studio.</w:t>
       </w:r>
     </w:p>
     <w:p>
@@ -4642,7 +5796,39 @@
           <w:sz w:val="32"/>
           <w:szCs w:val="32"/>
         </w:rPr>
-        <w:t xml:space="preserve">se release(), unload(), unloadall() </w:t>
+        <w:t xml:space="preserve">se </w:t>
+      </w:r>
+      <w:proofErr w:type="gramStart"/>
+      <w:r>
+        <w:rPr>
+          <w:sz w:val="32"/>
+          <w:szCs w:val="32"/>
+        </w:rPr>
+        <w:t>release(</w:t>
+      </w:r>
+      <w:proofErr w:type="gramEnd"/>
+      <w:r>
+        <w:rPr>
+          <w:sz w:val="32"/>
+          <w:szCs w:val="32"/>
+        </w:rPr>
+        <w:t xml:space="preserve">), unload(), </w:t>
+      </w:r>
+      <w:proofErr w:type="spellStart"/>
+      <w:r>
+        <w:rPr>
+          <w:sz w:val="32"/>
+          <w:szCs w:val="32"/>
+        </w:rPr>
+        <w:t>unloadall</w:t>
+      </w:r>
+      <w:proofErr w:type="spellEnd"/>
+      <w:r>
+        <w:rPr>
+          <w:sz w:val="32"/>
+          <w:szCs w:val="32"/>
+        </w:rPr>
+        <w:t xml:space="preserve">() </w:t>
       </w:r>
       <w:r>
         <w:rPr>
@@ -4685,7 +5871,64 @@
           <w:sz w:val="32"/>
           <w:szCs w:val="32"/>
         </w:rPr>
-        <w:t>se getEvent(), createinstance(), isOneshot() from FMOD Studio to read in the music file name inside the .bank file and create an instance for it.</w:t>
+        <w:t xml:space="preserve">se </w:t>
+      </w:r>
+      <w:proofErr w:type="spellStart"/>
+      <w:proofErr w:type="gramStart"/>
+      <w:r>
+        <w:rPr>
+          <w:sz w:val="32"/>
+          <w:szCs w:val="32"/>
+        </w:rPr>
+        <w:t>getEvent</w:t>
+      </w:r>
+      <w:proofErr w:type="spellEnd"/>
+      <w:r>
+        <w:rPr>
+          <w:sz w:val="32"/>
+          <w:szCs w:val="32"/>
+        </w:rPr>
+        <w:t>(</w:t>
+      </w:r>
+      <w:proofErr w:type="gramEnd"/>
+      <w:r>
+        <w:rPr>
+          <w:sz w:val="32"/>
+          <w:szCs w:val="32"/>
+        </w:rPr>
+        <w:t xml:space="preserve">), </w:t>
+      </w:r>
+      <w:proofErr w:type="spellStart"/>
+      <w:r>
+        <w:rPr>
+          <w:sz w:val="32"/>
+          <w:szCs w:val="32"/>
+        </w:rPr>
+        <w:t>createinstance</w:t>
+      </w:r>
+      <w:proofErr w:type="spellEnd"/>
+      <w:r>
+        <w:rPr>
+          <w:sz w:val="32"/>
+          <w:szCs w:val="32"/>
+        </w:rPr>
+        <w:t xml:space="preserve">(), </w:t>
+      </w:r>
+      <w:proofErr w:type="spellStart"/>
+      <w:r>
+        <w:rPr>
+          <w:sz w:val="32"/>
+          <w:szCs w:val="32"/>
+        </w:rPr>
+        <w:t>isOneshot</w:t>
+      </w:r>
+      <w:proofErr w:type="spellEnd"/>
+      <w:r>
+        <w:rPr>
+          <w:sz w:val="32"/>
+          <w:szCs w:val="32"/>
+        </w:rPr>
+        <w:t>() from FMOD Studio to read in the music file name inside the .bank file and create an instance for it.</w:t>
       </w:r>
     </w:p>
     <w:p>
@@ -4715,14 +5958,71 @@
           <w:sz w:val="32"/>
           <w:szCs w:val="32"/>
         </w:rPr>
-        <w:t xml:space="preserve">se isValid() to check if the sounds exist and </w:t>
-      </w:r>
-      <w:r>
-        <w:rPr>
-          <w:sz w:val="32"/>
-          <w:szCs w:val="32"/>
-        </w:rPr>
-        <w:t>use getplaybackstate() to check if the sound ends then call setpasued() and loop it again.</w:t>
+        <w:t xml:space="preserve">se </w:t>
+      </w:r>
+      <w:proofErr w:type="spellStart"/>
+      <w:proofErr w:type="gramStart"/>
+      <w:r>
+        <w:rPr>
+          <w:sz w:val="32"/>
+          <w:szCs w:val="32"/>
+        </w:rPr>
+        <w:t>isValid</w:t>
+      </w:r>
+      <w:proofErr w:type="spellEnd"/>
+      <w:r>
+        <w:rPr>
+          <w:sz w:val="32"/>
+          <w:szCs w:val="32"/>
+        </w:rPr>
+        <w:t>(</w:t>
+      </w:r>
+      <w:proofErr w:type="gramEnd"/>
+      <w:r>
+        <w:rPr>
+          <w:sz w:val="32"/>
+          <w:szCs w:val="32"/>
+        </w:rPr>
+        <w:t xml:space="preserve">) to check if the sounds exist and </w:t>
+      </w:r>
+      <w:r>
+        <w:rPr>
+          <w:sz w:val="32"/>
+          <w:szCs w:val="32"/>
+        </w:rPr>
+        <w:t xml:space="preserve">use </w:t>
+      </w:r>
+      <w:proofErr w:type="spellStart"/>
+      <w:r>
+        <w:rPr>
+          <w:sz w:val="32"/>
+          <w:szCs w:val="32"/>
+        </w:rPr>
+        <w:t>getplaybackstate</w:t>
+      </w:r>
+      <w:proofErr w:type="spellEnd"/>
+      <w:r>
+        <w:rPr>
+          <w:sz w:val="32"/>
+          <w:szCs w:val="32"/>
+        </w:rPr>
+        <w:t xml:space="preserve">() to check if the sound ends then call </w:t>
+      </w:r>
+      <w:proofErr w:type="spellStart"/>
+      <w:r>
+        <w:rPr>
+          <w:sz w:val="32"/>
+          <w:szCs w:val="32"/>
+        </w:rPr>
+        <w:t>setpasued</w:t>
+      </w:r>
+      <w:proofErr w:type="spellEnd"/>
+      <w:r>
+        <w:rPr>
+          <w:sz w:val="32"/>
+          <w:szCs w:val="32"/>
+        </w:rPr>
+        <w:t>() and loop it again.</w:t>
       </w:r>
     </w:p>
     <w:p>
@@ -4744,7 +6044,32 @@
           <w:sz w:val="32"/>
           <w:szCs w:val="32"/>
         </w:rPr>
-        <w:t>loop through all sounds list and call the setpaused() to stop/pause/resume the sounds.</w:t>
+        <w:t xml:space="preserve">loop through all sounds list and call the </w:t>
+      </w:r>
+      <w:proofErr w:type="spellStart"/>
+      <w:proofErr w:type="gramStart"/>
+      <w:r>
+        <w:rPr>
+          <w:sz w:val="32"/>
+          <w:szCs w:val="32"/>
+        </w:rPr>
+        <w:t>setpaused</w:t>
+      </w:r>
+      <w:proofErr w:type="spellEnd"/>
+      <w:r>
+        <w:rPr>
+          <w:sz w:val="32"/>
+          <w:szCs w:val="32"/>
+        </w:rPr>
+        <w:t>(</w:t>
+      </w:r>
+      <w:proofErr w:type="gramEnd"/>
+      <w:r>
+        <w:rPr>
+          <w:sz w:val="32"/>
+          <w:szCs w:val="32"/>
+        </w:rPr>
+        <w:t>) to stop/pause/resume the sounds.</w:t>
       </w:r>
     </w:p>
     <w:p>
@@ -4920,6 +6245,131 @@
         </w:rPr>
         <w:t>Scripting languages</w:t>
       </w:r>
+    </w:p>
+    <w:p>
+      <w:pPr>
+        <w:rPr>
+          <w:sz w:val="32"/>
+          <w:szCs w:val="32"/>
+        </w:rPr>
+      </w:pPr>
+    </w:p>
+    <w:p>
+      <w:pPr>
+        <w:rPr>
+          <w:sz w:val="32"/>
+          <w:szCs w:val="32"/>
+        </w:rPr>
+      </w:pPr>
+    </w:p>
+    <w:p>
+      <w:pPr>
+        <w:rPr>
+          <w:sz w:val="32"/>
+          <w:szCs w:val="32"/>
+        </w:rPr>
+      </w:pPr>
+    </w:p>
+    <w:p>
+      <w:pPr>
+        <w:rPr>
+          <w:sz w:val="32"/>
+          <w:szCs w:val="32"/>
+        </w:rPr>
+      </w:pPr>
+      <w:r>
+        <w:rPr>
+          <w:sz w:val="32"/>
+          <w:szCs w:val="32"/>
+        </w:rPr>
+        <w:t>ART PIPELINE</w:t>
+      </w:r>
+    </w:p>
+    <w:p>
+      <w:pPr>
+        <w:rPr>
+          <w:sz w:val="32"/>
+          <w:szCs w:val="32"/>
+        </w:rPr>
+      </w:pPr>
+      <w:r>
+        <w:rPr>
+          <w:sz w:val="32"/>
+          <w:szCs w:val="32"/>
+        </w:rPr>
+        <w:t>- All sprites are packed together into a single atlas usi</w:t>
+      </w:r>
+      <w:r>
+        <w:rPr>
+          <w:sz w:val="32"/>
+          <w:szCs w:val="32"/>
+        </w:rPr>
+        <w:t>ng the tool sprite sheet packer. I wrote a batch file around the command line interface to simplify and speed up the process of packing into an atlas</w:t>
+      </w:r>
+    </w:p>
+    <w:p>
+      <w:pPr>
+        <w:rPr>
+          <w:sz w:val="32"/>
+          <w:szCs w:val="32"/>
+        </w:rPr>
+      </w:pPr>
+      <w:r>
+        <w:rPr>
+          <w:sz w:val="32"/>
+          <w:szCs w:val="32"/>
+        </w:rPr>
+        <w:t xml:space="preserve">- Sprite Sheet Packer automatically generates a text file with each texture’s name and their coordinates/data (including animation data) in the atlas. The texture name is used as a key into a map of texture objects. </w:t>
+      </w:r>
+    </w:p>
+    <w:p>
+      <w:pPr>
+        <w:rPr>
+          <w:sz w:val="32"/>
+          <w:szCs w:val="32"/>
+        </w:rPr>
+      </w:pPr>
+      <w:r>
+        <w:rPr>
+          <w:sz w:val="32"/>
+          <w:szCs w:val="32"/>
+        </w:rPr>
+        <w:t xml:space="preserve">- Also wrote a wrapper around the command line interface of a tool called </w:t>
+      </w:r>
+      <w:proofErr w:type="spellStart"/>
+      <w:r>
+        <w:rPr>
+          <w:sz w:val="32"/>
+          <w:szCs w:val="32"/>
+        </w:rPr>
+        <w:t>ImageMagick</w:t>
+      </w:r>
+      <w:proofErr w:type="spellEnd"/>
+      <w:r>
+        <w:rPr>
+          <w:sz w:val="32"/>
+          <w:szCs w:val="32"/>
+        </w:rPr>
+        <w:t xml:space="preserve"> we use to slice up </w:t>
+      </w:r>
+      <w:proofErr w:type="spellStart"/>
+      <w:r>
+        <w:rPr>
+          <w:sz w:val="32"/>
+          <w:szCs w:val="32"/>
+        </w:rPr>
+        <w:t>tilemaps</w:t>
+      </w:r>
+      <w:proofErr w:type="spellEnd"/>
+      <w:r>
+        <w:rPr>
+          <w:sz w:val="32"/>
+          <w:szCs w:val="32"/>
+        </w:rPr>
+        <w:t xml:space="preserve"> into individual tiles so they can properly be packed into the atlas. </w:t>
+      </w:r>
+      <w:bookmarkStart w:id="0" w:name="_GoBack"/>
+      <w:bookmarkEnd w:id="0"/>
     </w:p>
     <w:sectPr>
       <w:pgSz w:w="12240" w:h="15840"/>
@@ -4933,7 +6383,7 @@
 
 <file path=word/numbering.xml><?xml version="1.0" encoding="utf-8"?>
 <w:numbering xmlns:wpc="http://schemas.microsoft.com/office/word/2010/wordprocessingCanvas" xmlns:mc="http://schemas.openxmlformats.org/markup-compatibility/2006" xmlns:o="urn:schemas-microsoft-com:office:office" xmlns:r="http://schemas.openxmlformats.org/officeDocument/2006/relationships" xmlns:m="http://schemas.openxmlformats.org/officeDocument/2006/math" xmlns:v="urn:schemas-microsoft-com:vml" xmlns:wp14="http://schemas.microsoft.com/office/word/2010/wordprocessingDrawing" xmlns:wp="http://schemas.openxmlformats.org/drawingml/2006/wordprocessingDrawing" xmlns:w10="urn:schemas-microsoft-com:office:word" xmlns:w="http://schemas.openxmlformats.org/wordprocessingml/2006/main" xmlns:w14="http://schemas.microsoft.com/office/word/2010/wordml" xmlns:w15="http://schemas.microsoft.com/office/word/2012/wordml" xmlns:wpg="http://schemas.microsoft.com/office/word/2010/wordprocessingGroup" xmlns:wpi="http://schemas.microsoft.com/office/word/2010/wordprocessingInk" xmlns:wne="http://schemas.microsoft.com/office/word/2006/wordml" xmlns:wps="http://schemas.microsoft.com/office/word/2010/wordprocessingShape" mc:Ignorable="w14 w15 wp14">
-  <w:abstractNum w:abstractNumId="0">
+  <w:abstractNum w:abstractNumId="0" w15:restartNumberingAfterBreak="0">
     <w:nsid w:val="056517EF"/>
     <w:multiLevelType w:val="hybridMultilevel"/>
     <w:tmpl w:val="B98834EA"/>
@@ -5046,7 +6496,233 @@
       </w:rPr>
     </w:lvl>
   </w:abstractNum>
-  <w:abstractNum w:abstractNumId="1">
+  <w:abstractNum w:abstractNumId="1" w15:restartNumberingAfterBreak="0">
+    <w:nsid w:val="0F612D9B"/>
+    <w:multiLevelType w:val="hybridMultilevel"/>
+    <w:tmpl w:val="514670CA"/>
+    <w:lvl w:ilvl="0" w:tplc="3820A6EC">
+      <w:numFmt w:val="bullet"/>
+      <w:lvlText w:val="-"/>
+      <w:lvlJc w:val="left"/>
+      <w:pPr>
+        <w:ind w:left="1080" w:hanging="360"/>
+      </w:pPr>
+      <w:rPr>
+        <w:rFonts w:ascii="Times New Roman" w:eastAsia="Times New Roman" w:hAnsi="Times New Roman" w:cs="Times New Roman" w:hint="default"/>
+        <w:b w:val="0"/>
+      </w:rPr>
+    </w:lvl>
+    <w:lvl w:ilvl="1" w:tplc="04090003" w:tentative="1">
+      <w:start w:val="1"/>
+      <w:numFmt w:val="bullet"/>
+      <w:lvlText w:val="o"/>
+      <w:lvlJc w:val="left"/>
+      <w:pPr>
+        <w:ind w:left="1800" w:hanging="360"/>
+      </w:pPr>
+      <w:rPr>
+        <w:rFonts w:ascii="Courier New" w:hAnsi="Courier New" w:cs="Courier New" w:hint="default"/>
+      </w:rPr>
+    </w:lvl>
+    <w:lvl w:ilvl="2" w:tplc="04090005" w:tentative="1">
+      <w:start w:val="1"/>
+      <w:numFmt w:val="bullet"/>
+      <w:lvlText w:val=""/>
+      <w:lvlJc w:val="left"/>
+      <w:pPr>
+        <w:ind w:left="2520" w:hanging="360"/>
+      </w:pPr>
+      <w:rPr>
+        <w:rFonts w:ascii="Wingdings" w:hAnsi="Wingdings" w:hint="default"/>
+      </w:rPr>
+    </w:lvl>
+    <w:lvl w:ilvl="3" w:tplc="04090001" w:tentative="1">
+      <w:start w:val="1"/>
+      <w:numFmt w:val="bullet"/>
+      <w:lvlText w:val=""/>
+      <w:lvlJc w:val="left"/>
+      <w:pPr>
+        <w:ind w:left="3240" w:hanging="360"/>
+      </w:pPr>
+      <w:rPr>
+        <w:rFonts w:ascii="Symbol" w:hAnsi="Symbol" w:hint="default"/>
+      </w:rPr>
+    </w:lvl>
+    <w:lvl w:ilvl="4" w:tplc="04090003" w:tentative="1">
+      <w:start w:val="1"/>
+      <w:numFmt w:val="bullet"/>
+      <w:lvlText w:val="o"/>
+      <w:lvlJc w:val="left"/>
+      <w:pPr>
+        <w:ind w:left="3960" w:hanging="360"/>
+      </w:pPr>
+      <w:rPr>
+        <w:rFonts w:ascii="Courier New" w:hAnsi="Courier New" w:cs="Courier New" w:hint="default"/>
+      </w:rPr>
+    </w:lvl>
+    <w:lvl w:ilvl="5" w:tplc="04090005" w:tentative="1">
+      <w:start w:val="1"/>
+      <w:numFmt w:val="bullet"/>
+      <w:lvlText w:val=""/>
+      <w:lvlJc w:val="left"/>
+      <w:pPr>
+        <w:ind w:left="4680" w:hanging="360"/>
+      </w:pPr>
+      <w:rPr>
+        <w:rFonts w:ascii="Wingdings" w:hAnsi="Wingdings" w:hint="default"/>
+      </w:rPr>
+    </w:lvl>
+    <w:lvl w:ilvl="6" w:tplc="04090001" w:tentative="1">
+      <w:start w:val="1"/>
+      <w:numFmt w:val="bullet"/>
+      <w:lvlText w:val=""/>
+      <w:lvlJc w:val="left"/>
+      <w:pPr>
+        <w:ind w:left="5400" w:hanging="360"/>
+      </w:pPr>
+      <w:rPr>
+        <w:rFonts w:ascii="Symbol" w:hAnsi="Symbol" w:hint="default"/>
+      </w:rPr>
+    </w:lvl>
+    <w:lvl w:ilvl="7" w:tplc="04090003" w:tentative="1">
+      <w:start w:val="1"/>
+      <w:numFmt w:val="bullet"/>
+      <w:lvlText w:val="o"/>
+      <w:lvlJc w:val="left"/>
+      <w:pPr>
+        <w:ind w:left="6120" w:hanging="360"/>
+      </w:pPr>
+      <w:rPr>
+        <w:rFonts w:ascii="Courier New" w:hAnsi="Courier New" w:cs="Courier New" w:hint="default"/>
+      </w:rPr>
+    </w:lvl>
+    <w:lvl w:ilvl="8" w:tplc="04090005" w:tentative="1">
+      <w:start w:val="1"/>
+      <w:numFmt w:val="bullet"/>
+      <w:lvlText w:val=""/>
+      <w:lvlJc w:val="left"/>
+      <w:pPr>
+        <w:ind w:left="6840" w:hanging="360"/>
+      </w:pPr>
+      <w:rPr>
+        <w:rFonts w:ascii="Wingdings" w:hAnsi="Wingdings" w:hint="default"/>
+      </w:rPr>
+    </w:lvl>
+  </w:abstractNum>
+  <w:abstractNum w:abstractNumId="2" w15:restartNumberingAfterBreak="0">
+    <w:nsid w:val="10497499"/>
+    <w:multiLevelType w:val="hybridMultilevel"/>
+    <w:tmpl w:val="C3C05954"/>
+    <w:lvl w:ilvl="0" w:tplc="AE846DFC">
+      <w:numFmt w:val="bullet"/>
+      <w:lvlText w:val="-"/>
+      <w:lvlJc w:val="left"/>
+      <w:pPr>
+        <w:ind w:left="720" w:hanging="360"/>
+      </w:pPr>
+      <w:rPr>
+        <w:rFonts w:ascii="Times New Roman" w:eastAsia="Times New Roman" w:hAnsi="Times New Roman" w:cs="Times New Roman" w:hint="default"/>
+        <w:b w:val="0"/>
+      </w:rPr>
+    </w:lvl>
+    <w:lvl w:ilvl="1" w:tplc="04090003" w:tentative="1">
+      <w:start w:val="1"/>
+      <w:numFmt w:val="bullet"/>
+      <w:lvlText w:val="o"/>
+      <w:lvlJc w:val="left"/>
+      <w:pPr>
+        <w:ind w:left="1440" w:hanging="360"/>
+      </w:pPr>
+      <w:rPr>
+        <w:rFonts w:ascii="Courier New" w:hAnsi="Courier New" w:cs="Courier New" w:hint="default"/>
+      </w:rPr>
+    </w:lvl>
+    <w:lvl w:ilvl="2" w:tplc="04090005" w:tentative="1">
+      <w:start w:val="1"/>
+      <w:numFmt w:val="bullet"/>
+      <w:lvlText w:val=""/>
+      <w:lvlJc w:val="left"/>
+      <w:pPr>
+        <w:ind w:left="2160" w:hanging="360"/>
+      </w:pPr>
+      <w:rPr>
+        <w:rFonts w:ascii="Wingdings" w:hAnsi="Wingdings" w:hint="default"/>
+      </w:rPr>
+    </w:lvl>
+    <w:lvl w:ilvl="3" w:tplc="04090001" w:tentative="1">
+      <w:start w:val="1"/>
+      <w:numFmt w:val="bullet"/>
+      <w:lvlText w:val=""/>
+      <w:lvlJc w:val="left"/>
+      <w:pPr>
+        <w:ind w:left="2880" w:hanging="360"/>
+      </w:pPr>
+      <w:rPr>
+        <w:rFonts w:ascii="Symbol" w:hAnsi="Symbol" w:hint="default"/>
+      </w:rPr>
+    </w:lvl>
+    <w:lvl w:ilvl="4" w:tplc="04090003" w:tentative="1">
+      <w:start w:val="1"/>
+      <w:numFmt w:val="bullet"/>
+      <w:lvlText w:val="o"/>
+      <w:lvlJc w:val="left"/>
+      <w:pPr>
+        <w:ind w:left="3600" w:hanging="360"/>
+      </w:pPr>
+      <w:rPr>
+        <w:rFonts w:ascii="Courier New" w:hAnsi="Courier New" w:cs="Courier New" w:hint="default"/>
+      </w:rPr>
+    </w:lvl>
+    <w:lvl w:ilvl="5" w:tplc="04090005" w:tentative="1">
+      <w:start w:val="1"/>
+      <w:numFmt w:val="bullet"/>
+      <w:lvlText w:val=""/>
+      <w:lvlJc w:val="left"/>
+      <w:pPr>
+        <w:ind w:left="4320" w:hanging="360"/>
+      </w:pPr>
+      <w:rPr>
+        <w:rFonts w:ascii="Wingdings" w:hAnsi="Wingdings" w:hint="default"/>
+      </w:rPr>
+    </w:lvl>
+    <w:lvl w:ilvl="6" w:tplc="04090001" w:tentative="1">
+      <w:start w:val="1"/>
+      <w:numFmt w:val="bullet"/>
+      <w:lvlText w:val=""/>
+      <w:lvlJc w:val="left"/>
+      <w:pPr>
+        <w:ind w:left="5040" w:hanging="360"/>
+      </w:pPr>
+      <w:rPr>
+        <w:rFonts w:ascii="Symbol" w:hAnsi="Symbol" w:hint="default"/>
+      </w:rPr>
+    </w:lvl>
+    <w:lvl w:ilvl="7" w:tplc="04090003" w:tentative="1">
+      <w:start w:val="1"/>
+      <w:numFmt w:val="bullet"/>
+      <w:lvlText w:val="o"/>
+      <w:lvlJc w:val="left"/>
+      <w:pPr>
+        <w:ind w:left="5760" w:hanging="360"/>
+      </w:pPr>
+      <w:rPr>
+        <w:rFonts w:ascii="Courier New" w:hAnsi="Courier New" w:cs="Courier New" w:hint="default"/>
+      </w:rPr>
+    </w:lvl>
+    <w:lvl w:ilvl="8" w:tplc="04090005" w:tentative="1">
+      <w:start w:val="1"/>
+      <w:numFmt w:val="bullet"/>
+      <w:lvlText w:val=""/>
+      <w:lvlJc w:val="left"/>
+      <w:pPr>
+        <w:ind w:left="6480" w:hanging="360"/>
+      </w:pPr>
+      <w:rPr>
+        <w:rFonts w:ascii="Wingdings" w:hAnsi="Wingdings" w:hint="default"/>
+      </w:rPr>
+    </w:lvl>
+  </w:abstractNum>
+  <w:abstractNum w:abstractNumId="3" w15:restartNumberingAfterBreak="0">
     <w:nsid w:val="109D18E1"/>
     <w:multiLevelType w:val="hybridMultilevel"/>
     <w:tmpl w:val="7004E6A6"/>
@@ -5159,7 +6835,120 @@
       </w:rPr>
     </w:lvl>
   </w:abstractNum>
-  <w:abstractNum w:abstractNumId="2">
+  <w:abstractNum w:abstractNumId="4" w15:restartNumberingAfterBreak="0">
+    <w:nsid w:val="123A6227"/>
+    <w:multiLevelType w:val="hybridMultilevel"/>
+    <w:tmpl w:val="570AB188"/>
+    <w:lvl w:ilvl="0" w:tplc="F196B716">
+      <w:numFmt w:val="bullet"/>
+      <w:lvlText w:val="-"/>
+      <w:lvlJc w:val="left"/>
+      <w:pPr>
+        <w:ind w:left="1080" w:hanging="360"/>
+      </w:pPr>
+      <w:rPr>
+        <w:rFonts w:ascii="Times New Roman" w:eastAsia="Times New Roman" w:hAnsi="Times New Roman" w:cs="Times New Roman" w:hint="default"/>
+        <w:b w:val="0"/>
+      </w:rPr>
+    </w:lvl>
+    <w:lvl w:ilvl="1" w:tplc="04090003" w:tentative="1">
+      <w:start w:val="1"/>
+      <w:numFmt w:val="bullet"/>
+      <w:lvlText w:val="o"/>
+      <w:lvlJc w:val="left"/>
+      <w:pPr>
+        <w:ind w:left="1800" w:hanging="360"/>
+      </w:pPr>
+      <w:rPr>
+        <w:rFonts w:ascii="Courier New" w:hAnsi="Courier New" w:cs="Courier New" w:hint="default"/>
+      </w:rPr>
+    </w:lvl>
+    <w:lvl w:ilvl="2" w:tplc="04090005" w:tentative="1">
+      <w:start w:val="1"/>
+      <w:numFmt w:val="bullet"/>
+      <w:lvlText w:val=""/>
+      <w:lvlJc w:val="left"/>
+      <w:pPr>
+        <w:ind w:left="2520" w:hanging="360"/>
+      </w:pPr>
+      <w:rPr>
+        <w:rFonts w:ascii="Wingdings" w:hAnsi="Wingdings" w:hint="default"/>
+      </w:rPr>
+    </w:lvl>
+    <w:lvl w:ilvl="3" w:tplc="04090001" w:tentative="1">
+      <w:start w:val="1"/>
+      <w:numFmt w:val="bullet"/>
+      <w:lvlText w:val=""/>
+      <w:lvlJc w:val="left"/>
+      <w:pPr>
+        <w:ind w:left="3240" w:hanging="360"/>
+      </w:pPr>
+      <w:rPr>
+        <w:rFonts w:ascii="Symbol" w:hAnsi="Symbol" w:hint="default"/>
+      </w:rPr>
+    </w:lvl>
+    <w:lvl w:ilvl="4" w:tplc="04090003" w:tentative="1">
+      <w:start w:val="1"/>
+      <w:numFmt w:val="bullet"/>
+      <w:lvlText w:val="o"/>
+      <w:lvlJc w:val="left"/>
+      <w:pPr>
+        <w:ind w:left="3960" w:hanging="360"/>
+      </w:pPr>
+      <w:rPr>
+        <w:rFonts w:ascii="Courier New" w:hAnsi="Courier New" w:cs="Courier New" w:hint="default"/>
+      </w:rPr>
+    </w:lvl>
+    <w:lvl w:ilvl="5" w:tplc="04090005" w:tentative="1">
+      <w:start w:val="1"/>
+      <w:numFmt w:val="bullet"/>
+      <w:lvlText w:val=""/>
+      <w:lvlJc w:val="left"/>
+      <w:pPr>
+        <w:ind w:left="4680" w:hanging="360"/>
+      </w:pPr>
+      <w:rPr>
+        <w:rFonts w:ascii="Wingdings" w:hAnsi="Wingdings" w:hint="default"/>
+      </w:rPr>
+    </w:lvl>
+    <w:lvl w:ilvl="6" w:tplc="04090001" w:tentative="1">
+      <w:start w:val="1"/>
+      <w:numFmt w:val="bullet"/>
+      <w:lvlText w:val=""/>
+      <w:lvlJc w:val="left"/>
+      <w:pPr>
+        <w:ind w:left="5400" w:hanging="360"/>
+      </w:pPr>
+      <w:rPr>
+        <w:rFonts w:ascii="Symbol" w:hAnsi="Symbol" w:hint="default"/>
+      </w:rPr>
+    </w:lvl>
+    <w:lvl w:ilvl="7" w:tplc="04090003" w:tentative="1">
+      <w:start w:val="1"/>
+      <w:numFmt w:val="bullet"/>
+      <w:lvlText w:val="o"/>
+      <w:lvlJc w:val="left"/>
+      <w:pPr>
+        <w:ind w:left="6120" w:hanging="360"/>
+      </w:pPr>
+      <w:rPr>
+        <w:rFonts w:ascii="Courier New" w:hAnsi="Courier New" w:cs="Courier New" w:hint="default"/>
+      </w:rPr>
+    </w:lvl>
+    <w:lvl w:ilvl="8" w:tplc="04090005" w:tentative="1">
+      <w:start w:val="1"/>
+      <w:numFmt w:val="bullet"/>
+      <w:lvlText w:val=""/>
+      <w:lvlJc w:val="left"/>
+      <w:pPr>
+        <w:ind w:left="6840" w:hanging="360"/>
+      </w:pPr>
+      <w:rPr>
+        <w:rFonts w:ascii="Wingdings" w:hAnsi="Wingdings" w:hint="default"/>
+      </w:rPr>
+    </w:lvl>
+  </w:abstractNum>
+  <w:abstractNum w:abstractNumId="5" w15:restartNumberingAfterBreak="0">
     <w:nsid w:val="14A70E53"/>
     <w:multiLevelType w:val="hybridMultilevel"/>
     <w:tmpl w:val="7B8E64C2"/>
@@ -5299,7 +7088,7 @@
       </w:rPr>
     </w:lvl>
   </w:abstractNum>
-  <w:abstractNum w:abstractNumId="3">
+  <w:abstractNum w:abstractNumId="6" w15:restartNumberingAfterBreak="0">
     <w:nsid w:val="1C355413"/>
     <w:multiLevelType w:val="hybridMultilevel"/>
     <w:tmpl w:val="612C288E"/>
@@ -5412,7 +7201,7 @@
       </w:rPr>
     </w:lvl>
   </w:abstractNum>
-  <w:abstractNum w:abstractNumId="4">
+  <w:abstractNum w:abstractNumId="7" w15:restartNumberingAfterBreak="0">
     <w:nsid w:val="1D74162C"/>
     <w:multiLevelType w:val="hybridMultilevel"/>
     <w:tmpl w:val="AB3809A6"/>
@@ -5561,7 +7350,121 @@
       </w:rPr>
     </w:lvl>
   </w:abstractNum>
-  <w:abstractNum w:abstractNumId="5">
+  <w:abstractNum w:abstractNumId="8" w15:restartNumberingAfterBreak="0">
+    <w:nsid w:val="261C2A11"/>
+    <w:multiLevelType w:val="hybridMultilevel"/>
+    <w:tmpl w:val="97426F02"/>
+    <w:lvl w:ilvl="0" w:tplc="80BE6316">
+      <w:numFmt w:val="bullet"/>
+      <w:lvlText w:val="-"/>
+      <w:lvlJc w:val="left"/>
+      <w:pPr>
+        <w:ind w:left="720" w:hanging="360"/>
+      </w:pPr>
+      <w:rPr>
+        <w:rFonts w:ascii="Times New Roman" w:eastAsia="Times New Roman" w:hAnsi="Times New Roman" w:cs="Times New Roman" w:hint="default"/>
+        <w:b w:val="0"/>
+        <w:sz w:val="32"/>
+      </w:rPr>
+    </w:lvl>
+    <w:lvl w:ilvl="1" w:tplc="04090003" w:tentative="1">
+      <w:start w:val="1"/>
+      <w:numFmt w:val="bullet"/>
+      <w:lvlText w:val="o"/>
+      <w:lvlJc w:val="left"/>
+      <w:pPr>
+        <w:ind w:left="1440" w:hanging="360"/>
+      </w:pPr>
+      <w:rPr>
+        <w:rFonts w:ascii="Courier New" w:hAnsi="Courier New" w:cs="Courier New" w:hint="default"/>
+      </w:rPr>
+    </w:lvl>
+    <w:lvl w:ilvl="2" w:tplc="04090005" w:tentative="1">
+      <w:start w:val="1"/>
+      <w:numFmt w:val="bullet"/>
+      <w:lvlText w:val=""/>
+      <w:lvlJc w:val="left"/>
+      <w:pPr>
+        <w:ind w:left="2160" w:hanging="360"/>
+      </w:pPr>
+      <w:rPr>
+        <w:rFonts w:ascii="Wingdings" w:hAnsi="Wingdings" w:hint="default"/>
+      </w:rPr>
+    </w:lvl>
+    <w:lvl w:ilvl="3" w:tplc="04090001" w:tentative="1">
+      <w:start w:val="1"/>
+      <w:numFmt w:val="bullet"/>
+      <w:lvlText w:val=""/>
+      <w:lvlJc w:val="left"/>
+      <w:pPr>
+        <w:ind w:left="2880" w:hanging="360"/>
+      </w:pPr>
+      <w:rPr>
+        <w:rFonts w:ascii="Symbol" w:hAnsi="Symbol" w:hint="default"/>
+      </w:rPr>
+    </w:lvl>
+    <w:lvl w:ilvl="4" w:tplc="04090003" w:tentative="1">
+      <w:start w:val="1"/>
+      <w:numFmt w:val="bullet"/>
+      <w:lvlText w:val="o"/>
+      <w:lvlJc w:val="left"/>
+      <w:pPr>
+        <w:ind w:left="3600" w:hanging="360"/>
+      </w:pPr>
+      <w:rPr>
+        <w:rFonts w:ascii="Courier New" w:hAnsi="Courier New" w:cs="Courier New" w:hint="default"/>
+      </w:rPr>
+    </w:lvl>
+    <w:lvl w:ilvl="5" w:tplc="04090005" w:tentative="1">
+      <w:start w:val="1"/>
+      <w:numFmt w:val="bullet"/>
+      <w:lvlText w:val=""/>
+      <w:lvlJc w:val="left"/>
+      <w:pPr>
+        <w:ind w:left="4320" w:hanging="360"/>
+      </w:pPr>
+      <w:rPr>
+        <w:rFonts w:ascii="Wingdings" w:hAnsi="Wingdings" w:hint="default"/>
+      </w:rPr>
+    </w:lvl>
+    <w:lvl w:ilvl="6" w:tplc="04090001" w:tentative="1">
+      <w:start w:val="1"/>
+      <w:numFmt w:val="bullet"/>
+      <w:lvlText w:val=""/>
+      <w:lvlJc w:val="left"/>
+      <w:pPr>
+        <w:ind w:left="5040" w:hanging="360"/>
+      </w:pPr>
+      <w:rPr>
+        <w:rFonts w:ascii="Symbol" w:hAnsi="Symbol" w:hint="default"/>
+      </w:rPr>
+    </w:lvl>
+    <w:lvl w:ilvl="7" w:tplc="04090003" w:tentative="1">
+      <w:start w:val="1"/>
+      <w:numFmt w:val="bullet"/>
+      <w:lvlText w:val="o"/>
+      <w:lvlJc w:val="left"/>
+      <w:pPr>
+        <w:ind w:left="5760" w:hanging="360"/>
+      </w:pPr>
+      <w:rPr>
+        <w:rFonts w:ascii="Courier New" w:hAnsi="Courier New" w:cs="Courier New" w:hint="default"/>
+      </w:rPr>
+    </w:lvl>
+    <w:lvl w:ilvl="8" w:tplc="04090005" w:tentative="1">
+      <w:start w:val="1"/>
+      <w:numFmt w:val="bullet"/>
+      <w:lvlText w:val=""/>
+      <w:lvlJc w:val="left"/>
+      <w:pPr>
+        <w:ind w:left="6480" w:hanging="360"/>
+      </w:pPr>
+      <w:rPr>
+        <w:rFonts w:ascii="Wingdings" w:hAnsi="Wingdings" w:hint="default"/>
+      </w:rPr>
+    </w:lvl>
+  </w:abstractNum>
+  <w:abstractNum w:abstractNumId="9" w15:restartNumberingAfterBreak="0">
     <w:nsid w:val="57801C32"/>
     <w:multiLevelType w:val="hybridMultilevel"/>
     <w:tmpl w:val="C11E4190"/>
@@ -5674,7 +7577,7 @@
       </w:rPr>
     </w:lvl>
   </w:abstractNum>
-  <w:abstractNum w:abstractNumId="6">
+  <w:abstractNum w:abstractNumId="10" w15:restartNumberingAfterBreak="0">
     <w:nsid w:val="74B763A0"/>
     <w:multiLevelType w:val="hybridMultilevel"/>
     <w:tmpl w:val="8C146EBA"/>
@@ -5787,7 +7690,120 @@
       </w:rPr>
     </w:lvl>
   </w:abstractNum>
-  <w:abstractNum w:abstractNumId="7">
+  <w:abstractNum w:abstractNumId="11" w15:restartNumberingAfterBreak="0">
+    <w:nsid w:val="765F6120"/>
+    <w:multiLevelType w:val="hybridMultilevel"/>
+    <w:tmpl w:val="CC0C864C"/>
+    <w:lvl w:ilvl="0" w:tplc="BE0A1988">
+      <w:numFmt w:val="bullet"/>
+      <w:lvlText w:val="-"/>
+      <w:lvlJc w:val="left"/>
+      <w:pPr>
+        <w:ind w:left="720" w:hanging="360"/>
+      </w:pPr>
+      <w:rPr>
+        <w:rFonts w:ascii="Times New Roman" w:eastAsia="Times New Roman" w:hAnsi="Times New Roman" w:cs="Times New Roman" w:hint="default"/>
+        <w:b w:val="0"/>
+      </w:rPr>
+    </w:lvl>
+    <w:lvl w:ilvl="1" w:tplc="04090003" w:tentative="1">
+      <w:start w:val="1"/>
+      <w:numFmt w:val="bullet"/>
+      <w:lvlText w:val="o"/>
+      <w:lvlJc w:val="left"/>
+      <w:pPr>
+        <w:ind w:left="1440" w:hanging="360"/>
+      </w:pPr>
+      <w:rPr>
+        <w:rFonts w:ascii="Courier New" w:hAnsi="Courier New" w:cs="Courier New" w:hint="default"/>
+      </w:rPr>
+    </w:lvl>
+    <w:lvl w:ilvl="2" w:tplc="04090005" w:tentative="1">
+      <w:start w:val="1"/>
+      <w:numFmt w:val="bullet"/>
+      <w:lvlText w:val=""/>
+      <w:lvlJc w:val="left"/>
+      <w:pPr>
+        <w:ind w:left="2160" w:hanging="360"/>
+      </w:pPr>
+      <w:rPr>
+        <w:rFonts w:ascii="Wingdings" w:hAnsi="Wingdings" w:hint="default"/>
+      </w:rPr>
+    </w:lvl>
+    <w:lvl w:ilvl="3" w:tplc="04090001" w:tentative="1">
+      <w:start w:val="1"/>
+      <w:numFmt w:val="bullet"/>
+      <w:lvlText w:val=""/>
+      <w:lvlJc w:val="left"/>
+      <w:pPr>
+        <w:ind w:left="2880" w:hanging="360"/>
+      </w:pPr>
+      <w:rPr>
+        <w:rFonts w:ascii="Symbol" w:hAnsi="Symbol" w:hint="default"/>
+      </w:rPr>
+    </w:lvl>
+    <w:lvl w:ilvl="4" w:tplc="04090003" w:tentative="1">
+      <w:start w:val="1"/>
+      <w:numFmt w:val="bullet"/>
+      <w:lvlText w:val="o"/>
+      <w:lvlJc w:val="left"/>
+      <w:pPr>
+        <w:ind w:left="3600" w:hanging="360"/>
+      </w:pPr>
+      <w:rPr>
+        <w:rFonts w:ascii="Courier New" w:hAnsi="Courier New" w:cs="Courier New" w:hint="default"/>
+      </w:rPr>
+    </w:lvl>
+    <w:lvl w:ilvl="5" w:tplc="04090005" w:tentative="1">
+      <w:start w:val="1"/>
+      <w:numFmt w:val="bullet"/>
+      <w:lvlText w:val=""/>
+      <w:lvlJc w:val="left"/>
+      <w:pPr>
+        <w:ind w:left="4320" w:hanging="360"/>
+      </w:pPr>
+      <w:rPr>
+        <w:rFonts w:ascii="Wingdings" w:hAnsi="Wingdings" w:hint="default"/>
+      </w:rPr>
+    </w:lvl>
+    <w:lvl w:ilvl="6" w:tplc="04090001" w:tentative="1">
+      <w:start w:val="1"/>
+      <w:numFmt w:val="bullet"/>
+      <w:lvlText w:val=""/>
+      <w:lvlJc w:val="left"/>
+      <w:pPr>
+        <w:ind w:left="5040" w:hanging="360"/>
+      </w:pPr>
+      <w:rPr>
+        <w:rFonts w:ascii="Symbol" w:hAnsi="Symbol" w:hint="default"/>
+      </w:rPr>
+    </w:lvl>
+    <w:lvl w:ilvl="7" w:tplc="04090003" w:tentative="1">
+      <w:start w:val="1"/>
+      <w:numFmt w:val="bullet"/>
+      <w:lvlText w:val="o"/>
+      <w:lvlJc w:val="left"/>
+      <w:pPr>
+        <w:ind w:left="5760" w:hanging="360"/>
+      </w:pPr>
+      <w:rPr>
+        <w:rFonts w:ascii="Courier New" w:hAnsi="Courier New" w:cs="Courier New" w:hint="default"/>
+      </w:rPr>
+    </w:lvl>
+    <w:lvl w:ilvl="8" w:tplc="04090005" w:tentative="1">
+      <w:start w:val="1"/>
+      <w:numFmt w:val="bullet"/>
+      <w:lvlText w:val=""/>
+      <w:lvlJc w:val="left"/>
+      <w:pPr>
+        <w:ind w:left="6480" w:hanging="360"/>
+      </w:pPr>
+      <w:rPr>
+        <w:rFonts w:ascii="Wingdings" w:hAnsi="Wingdings" w:hint="default"/>
+      </w:rPr>
+    </w:lvl>
+  </w:abstractNum>
+  <w:abstractNum w:abstractNumId="12" w15:restartNumberingAfterBreak="0">
     <w:nsid w:val="7AAD1D1C"/>
     <w:multiLevelType w:val="hybridMultilevel"/>
     <w:tmpl w:val="D46A5EE2"/>
@@ -5901,31 +7917,46 @@
     </w:lvl>
   </w:abstractNum>
   <w:num w:numId="1">
-    <w:abstractNumId w:val="4"/>
+    <w:abstractNumId w:val="7"/>
   </w:num>
   <w:num w:numId="2">
-    <w:abstractNumId w:val="2"/>
+    <w:abstractNumId w:val="5"/>
   </w:num>
   <w:num w:numId="3">
-    <w:abstractNumId w:val="2"/>
+    <w:abstractNumId w:val="5"/>
   </w:num>
   <w:num w:numId="4">
-    <w:abstractNumId w:val="7"/>
+    <w:abstractNumId w:val="12"/>
   </w:num>
   <w:num w:numId="5">
     <w:abstractNumId w:val="0"/>
   </w:num>
   <w:num w:numId="6">
-    <w:abstractNumId w:val="5"/>
+    <w:abstractNumId w:val="9"/>
   </w:num>
   <w:num w:numId="7">
+    <w:abstractNumId w:val="3"/>
+  </w:num>
+  <w:num w:numId="8">
+    <w:abstractNumId w:val="6"/>
+  </w:num>
+  <w:num w:numId="9">
+    <w:abstractNumId w:val="10"/>
+  </w:num>
+  <w:num w:numId="10">
+    <w:abstractNumId w:val="11"/>
+  </w:num>
+  <w:num w:numId="11">
+    <w:abstractNumId w:val="4"/>
+  </w:num>
+  <w:num w:numId="12">
+    <w:abstractNumId w:val="8"/>
+  </w:num>
+  <w:num w:numId="13">
     <w:abstractNumId w:val="1"/>
   </w:num>
-  <w:num w:numId="8">
-    <w:abstractNumId w:val="3"/>
-  </w:num>
-  <w:num w:numId="9">
-    <w:abstractNumId w:val="6"/>
+  <w:num w:numId="14">
+    <w:abstractNumId w:val="2"/>
   </w:num>
 </w:numbering>
 </file>

</xml_diff>

<commit_message>
section 1 of tech guide CLOC reminder
</commit_message>
<xml_diff>
--- a/Shared Files/TechnicalGuide.docx
+++ b/Shared Files/TechnicalGuide.docx
@@ -1,6 +1,6 @@
 
 <file path=word/document.xml><?xml version="1.0" encoding="utf-8"?>
-<w:document xmlns:wpc="http://schemas.microsoft.com/office/word/2010/wordprocessingCanvas" xmlns:mc="http://schemas.openxmlformats.org/markup-compatibility/2006" xmlns:o="urn:schemas-microsoft-com:office:office" xmlns:r="http://schemas.openxmlformats.org/officeDocument/2006/relationships" xmlns:m="http://schemas.openxmlformats.org/officeDocument/2006/math" xmlns:v="urn:schemas-microsoft-com:vml" xmlns:wp14="http://schemas.microsoft.com/office/word/2010/wordprocessingDrawing" xmlns:wp="http://schemas.openxmlformats.org/drawingml/2006/wordprocessingDrawing" xmlns:w10="urn:schemas-microsoft-com:office:word" xmlns:w="http://schemas.openxmlformats.org/wordprocessingml/2006/main" xmlns:w14="http://schemas.microsoft.com/office/word/2010/wordml" xmlns:w15="http://schemas.microsoft.com/office/word/2012/wordml" xmlns:wpg="http://schemas.microsoft.com/office/word/2010/wordprocessingGroup" xmlns:wpi="http://schemas.microsoft.com/office/word/2010/wordprocessingInk" xmlns:wne="http://schemas.microsoft.com/office/word/2006/wordml" xmlns:wps="http://schemas.microsoft.com/office/word/2010/wordprocessingShape" mc:Ignorable="w14 w15 wp14">
+<w:document xmlns:wpc="http://schemas.microsoft.com/office/word/2010/wordprocessingCanvas" xmlns:mo="http://schemas.microsoft.com/office/mac/office/2008/main" xmlns:mc="http://schemas.openxmlformats.org/markup-compatibility/2006" xmlns:mv="urn:schemas-microsoft-com:mac:vml" xmlns:o="urn:schemas-microsoft-com:office:office" xmlns:r="http://schemas.openxmlformats.org/officeDocument/2006/relationships" xmlns:m="http://schemas.openxmlformats.org/officeDocument/2006/math" xmlns:v="urn:schemas-microsoft-com:vml" xmlns:wp14="http://schemas.microsoft.com/office/word/2010/wordprocessingDrawing" xmlns:wp="http://schemas.openxmlformats.org/drawingml/2006/wordprocessingDrawing" xmlns:w10="urn:schemas-microsoft-com:office:word" xmlns:w="http://schemas.openxmlformats.org/wordprocessingml/2006/main" xmlns:w14="http://schemas.microsoft.com/office/word/2010/wordml" xmlns:w15="http://schemas.microsoft.com/office/word/2012/wordml" xmlns:wpg="http://schemas.microsoft.com/office/word/2010/wordprocessingGroup" xmlns:wpi="http://schemas.microsoft.com/office/word/2010/wordprocessingInk" xmlns:wne="http://schemas.microsoft.com/office/word/2006/wordml" xmlns:wps="http://schemas.microsoft.com/office/word/2010/wordprocessingShape" mc:Ignorable="w14 w15 wp14">
   <w:body>
     <w:p>
       <w:pPr>
@@ -513,7 +513,6 @@
                                 <w:szCs w:val="48"/>
                               </w:rPr>
                             </w:pPr>
-                            <w:proofErr w:type="spellStart"/>
                             <w:r>
                               <w:rPr>
                                 <w:sz w:val="48"/>
@@ -521,7 +520,6 @@
                               </w:rPr>
                               <w:t>RigidBody</w:t>
                             </w:r>
-                            <w:proofErr w:type="spellEnd"/>
                           </w:p>
                           <w:p>
                             <w:pPr>
@@ -1265,72 +1263,593 @@
     </w:p>
     <w:p>
       <w:pPr>
-        <w:ind w:left="360" w:hanging="360"/>
-        <w:rPr>
-          <w:sz w:val="32"/>
-          <w:szCs w:val="32"/>
-        </w:rPr>
-      </w:pPr>
-      <w:r>
-        <w:rPr>
-          <w:sz w:val="32"/>
-          <w:szCs w:val="32"/>
-        </w:rPr>
-        <w:t>Describe</w:t>
-      </w:r>
-      <w:r>
-        <w:rPr>
-          <w:sz w:val="32"/>
-          <w:szCs w:val="32"/>
-        </w:rPr>
-        <w:t>/show</w:t>
-      </w:r>
-      <w:r>
-        <w:rPr>
-          <w:sz w:val="32"/>
-          <w:szCs w:val="32"/>
-        </w:rPr>
-        <w:t xml:space="preserve"> all coding conventions that are to be used on the project, including file naming conventions, file locations (i.e., which files go in which folders in the project), code formatting, and code documentation.</w:t>
-      </w:r>
-    </w:p>
-    <w:p>
-      <w:pPr>
-        <w:ind w:left="360" w:hanging="360"/>
-        <w:rPr>
-          <w:sz w:val="32"/>
-          <w:szCs w:val="32"/>
-        </w:rPr>
-      </w:pPr>
-    </w:p>
-    <w:p>
-      <w:pPr>
-        <w:ind w:left="360" w:hanging="360"/>
-        <w:rPr>
-          <w:sz w:val="32"/>
-          <w:szCs w:val="32"/>
-        </w:rPr>
-      </w:pPr>
-      <w:r>
-        <w:rPr>
-          <w:sz w:val="32"/>
-          <w:szCs w:val="32"/>
-        </w:rPr>
-        <w:t>Also describe</w:t>
-      </w:r>
-      <w:r>
-        <w:rPr>
-          <w:sz w:val="32"/>
-          <w:szCs w:val="32"/>
-        </w:rPr>
-        <w:t>/show</w:t>
-      </w:r>
-      <w:r>
-        <w:rPr>
-          <w:sz w:val="32"/>
-          <w:szCs w:val="32"/>
-        </w:rPr>
-        <w:t xml:space="preserve"> what kind of source control system you will use and any rules your team has about its use.</w:t>
-      </w:r>
+        <w:spacing w:after="120"/>
+        <w:rPr>
+          <w:sz w:val="32"/>
+          <w:szCs w:val="32"/>
+        </w:rPr>
+      </w:pPr>
+      <w:r>
+        <w:rPr>
+          <w:sz w:val="32"/>
+          <w:szCs w:val="32"/>
+        </w:rPr>
+        <w:t>In order to comply with Visual Studio conventions and maintain a somewhat self-documenting structure, it is expected that every C++ class or object belongs to a group of similar objects. Each group is given its own folder, and each folder is given its own Visual Studio filter. For instance, the camera, particle system, and textures are all handled by some portion of the engine’s graphics. All of these files then are put into an “engineGraphics” folder, and all contents of this folder are put into an “engineGraphics” filter.</w:t>
+      </w:r>
+    </w:p>
+    <w:p>
+      <w:pPr>
+        <w:spacing w:after="120"/>
+        <w:rPr>
+          <w:sz w:val="32"/>
+          <w:szCs w:val="32"/>
+        </w:rPr>
+      </w:pPr>
+    </w:p>
+    <w:p>
+      <w:pPr>
+        <w:spacing w:after="120"/>
+        <w:rPr>
+          <w:sz w:val="32"/>
+          <w:szCs w:val="32"/>
+        </w:rPr>
+      </w:pPr>
+      <w:r>
+        <w:rPr>
+          <w:sz w:val="32"/>
+          <w:szCs w:val="32"/>
+        </w:rPr>
+        <w:t>The only real file naming convention can be described as “some sort of camel case”. That is, either “camelCase.cpp” or “CamelCase.cpp” would be acceptable, and each file name should indicate one of the following</w:t>
+      </w:r>
+    </w:p>
+    <w:p>
+      <w:pPr>
+        <w:pStyle w:val="ListParagraph"/>
+        <w:numPr>
+          <w:ilvl w:val="0"/>
+          <w:numId w:val="15"/>
+        </w:numPr>
+        <w:spacing w:after="120"/>
+        <w:rPr>
+          <w:sz w:val="32"/>
+          <w:szCs w:val="32"/>
+        </w:rPr>
+      </w:pPr>
+      <w:r>
+        <w:rPr>
+          <w:sz w:val="32"/>
+          <w:szCs w:val="32"/>
+        </w:rPr>
+        <w:t>The file’s primary purpose</w:t>
+      </w:r>
+    </w:p>
+    <w:p>
+      <w:pPr>
+        <w:pStyle w:val="ListParagraph"/>
+        <w:numPr>
+          <w:ilvl w:val="0"/>
+          <w:numId w:val="15"/>
+        </w:numPr>
+        <w:spacing w:after="120"/>
+        <w:rPr>
+          <w:sz w:val="32"/>
+          <w:szCs w:val="32"/>
+        </w:rPr>
+      </w:pPr>
+      <w:r>
+        <w:rPr>
+          <w:sz w:val="32"/>
+          <w:szCs w:val="32"/>
+        </w:rPr>
+        <w:t>The primary C++ class found in the file</w:t>
+      </w:r>
+    </w:p>
+    <w:p>
+      <w:pPr>
+        <w:spacing w:after="120"/>
+        <w:rPr>
+          <w:sz w:val="32"/>
+          <w:szCs w:val="32"/>
+        </w:rPr>
+      </w:pPr>
+    </w:p>
+    <w:p>
+      <w:pPr>
+        <w:spacing w:after="120"/>
+        <w:rPr>
+          <w:sz w:val="32"/>
+          <w:szCs w:val="32"/>
+        </w:rPr>
+      </w:pPr>
+      <w:r>
+        <w:rPr>
+          <w:sz w:val="32"/>
+          <w:szCs w:val="32"/>
+        </w:rPr>
+        <w:t>Nearly every .h (C/C++ header) file is given a macro-defined “code guard”:</w:t>
+      </w:r>
+    </w:p>
+    <w:p>
+      <w:pPr>
+        <w:spacing w:after="120"/>
+        <w:rPr>
+          <w:sz w:val="32"/>
+          <w:szCs w:val="32"/>
+        </w:rPr>
+      </w:pPr>
+    </w:p>
+    <w:tbl>
+      <w:tblPr>
+        <w:tblStyle w:val="TableGrid"/>
+        <w:tblW w:w="0" w:type="auto"/>
+        <w:tblLook w:val="04A0" w:firstRow="1" w:lastRow="0" w:firstColumn="1" w:lastColumn="0" w:noHBand="0" w:noVBand="1"/>
+      </w:tblPr>
+      <w:tblGrid>
+        <w:gridCol w:w="9926"/>
+      </w:tblGrid>
+      <w:tr>
+        <w:tc>
+          <w:tcPr>
+            <w:tcW w:w="9926" w:type="dxa"/>
+          </w:tcPr>
+          <w:p>
+            <w:pPr>
+              <w:spacing w:after="120"/>
+              <w:rPr>
+                <w:rFonts w:ascii="Courier" w:hAnsi="Courier"/>
+                <w:sz w:val="32"/>
+                <w:szCs w:val="32"/>
+              </w:rPr>
+            </w:pPr>
+            <w:r>
+              <w:rPr>
+                <w:rFonts w:ascii="Courier" w:hAnsi="Courier"/>
+                <w:sz w:val="32"/>
+                <w:szCs w:val="32"/>
+              </w:rPr>
+              <w:t>#ifndef DEMO_H</w:t>
+            </w:r>
+          </w:p>
+          <w:p>
+            <w:pPr>
+              <w:spacing w:after="120"/>
+              <w:rPr>
+                <w:rFonts w:ascii="Courier" w:hAnsi="Courier"/>
+                <w:sz w:val="32"/>
+                <w:szCs w:val="32"/>
+              </w:rPr>
+            </w:pPr>
+            <w:r>
+              <w:rPr>
+                <w:rFonts w:ascii="Courier" w:hAnsi="Courier"/>
+                <w:sz w:val="32"/>
+                <w:szCs w:val="32"/>
+              </w:rPr>
+              <w:t>#define DEMO_H</w:t>
+            </w:r>
+          </w:p>
+          <w:p>
+            <w:pPr>
+              <w:spacing w:after="120"/>
+              <w:rPr>
+                <w:rFonts w:ascii="Courier" w:hAnsi="Courier"/>
+                <w:sz w:val="32"/>
+                <w:szCs w:val="32"/>
+              </w:rPr>
+            </w:pPr>
+          </w:p>
+          <w:p>
+            <w:pPr>
+              <w:spacing w:after="120"/>
+              <w:rPr>
+                <w:rFonts w:ascii="Courier" w:hAnsi="Courier"/>
+                <w:sz w:val="32"/>
+                <w:szCs w:val="32"/>
+              </w:rPr>
+            </w:pPr>
+            <w:r>
+              <w:rPr>
+                <w:rFonts w:ascii="Courier" w:hAnsi="Courier"/>
+                <w:sz w:val="32"/>
+                <w:szCs w:val="32"/>
+              </w:rPr>
+              <w:t>void demoFunction();</w:t>
+            </w:r>
+          </w:p>
+          <w:p>
+            <w:pPr>
+              <w:spacing w:after="120"/>
+              <w:rPr>
+                <w:rFonts w:ascii="Courier" w:hAnsi="Courier"/>
+                <w:sz w:val="32"/>
+                <w:szCs w:val="32"/>
+              </w:rPr>
+            </w:pPr>
+          </w:p>
+          <w:p>
+            <w:pPr>
+              <w:spacing w:after="120"/>
+              <w:rPr>
+                <w:rFonts w:ascii="Courier" w:hAnsi="Courier"/>
+                <w:sz w:val="32"/>
+                <w:szCs w:val="32"/>
+              </w:rPr>
+            </w:pPr>
+            <w:r>
+              <w:rPr>
+                <w:rFonts w:ascii="Courier" w:hAnsi="Courier"/>
+                <w:sz w:val="32"/>
+                <w:szCs w:val="32"/>
+              </w:rPr>
+              <w:t>#endif</w:t>
+            </w:r>
+          </w:p>
+        </w:tc>
+      </w:tr>
+    </w:tbl>
+    <w:p>
+      <w:pPr>
+        <w:spacing w:after="120"/>
+        <w:rPr>
+          <w:sz w:val="32"/>
+          <w:szCs w:val="32"/>
+        </w:rPr>
+      </w:pPr>
+    </w:p>
+    <w:p>
+      <w:pPr>
+        <w:rPr>
+          <w:sz w:val="32"/>
+          <w:szCs w:val="32"/>
+        </w:rPr>
+      </w:pPr>
+      <w:r>
+        <w:rPr>
+          <w:sz w:val="32"/>
+          <w:szCs w:val="32"/>
+        </w:rPr>
+        <w:br w:type="page"/>
+      </w:r>
+    </w:p>
+    <w:p>
+      <w:pPr>
+        <w:spacing w:after="120"/>
+        <w:rPr>
+          <w:sz w:val="32"/>
+          <w:szCs w:val="32"/>
+        </w:rPr>
+      </w:pPr>
+      <w:r>
+        <w:rPr>
+          <w:sz w:val="32"/>
+          <w:szCs w:val="32"/>
+        </w:rPr>
+        <w:lastRenderedPageBreak/>
+        <w:t>All C/C++ files are expected to be in the folder that the Visual Studio project reads from (“GAM200_PROJECT”).</w:t>
+      </w:r>
+      <w:r>
+        <w:rPr>
+          <w:sz w:val="32"/>
+          <w:szCs w:val="32"/>
+        </w:rPr>
+        <w:t xml:space="preserve"> Other files and sub-projects are to be put into the same directory that this folder is in.</w:t>
+      </w:r>
+    </w:p>
+    <w:p>
+      <w:pPr>
+        <w:spacing w:after="120"/>
+        <w:rPr>
+          <w:sz w:val="32"/>
+          <w:szCs w:val="32"/>
+        </w:rPr>
+      </w:pPr>
+    </w:p>
+    <w:tbl>
+      <w:tblPr>
+        <w:tblStyle w:val="TableGrid"/>
+        <w:tblW w:w="0" w:type="auto"/>
+        <w:tblLook w:val="04A0" w:firstRow="1" w:lastRow="0" w:firstColumn="1" w:lastColumn="0" w:noHBand="0" w:noVBand="1"/>
+      </w:tblPr>
+      <w:tblGrid>
+        <w:gridCol w:w="9926"/>
+      </w:tblGrid>
+      <w:tr>
+        <w:tc>
+          <w:tcPr>
+            <w:tcW w:w="9926" w:type="dxa"/>
+          </w:tcPr>
+          <w:p>
+            <w:pPr>
+              <w:spacing w:after="120"/>
+              <w:jc w:val="center"/>
+              <w:rPr>
+                <w:sz w:val="32"/>
+                <w:szCs w:val="32"/>
+              </w:rPr>
+            </w:pPr>
+            <w:r>
+              <w:rPr>
+                <w:sz w:val="32"/>
+                <w:szCs w:val="32"/>
+              </w:rPr>
+              <w:drawing>
+                <wp:inline distT="0" distB="0" distL="0" distR="0" wp14:anchorId="35268FCD" wp14:editId="236775F4">
+                  <wp:extent cx="5257800" cy="5626100"/>
+                  <wp:effectExtent l="0" t="0" r="0" b="12700"/>
+                  <wp:docPr id="3" name="Picture 3"/>
+                  <wp:cNvGraphicFramePr>
+                    <a:graphicFrameLocks xmlns:a="http://schemas.openxmlformats.org/drawingml/2006/main" noChangeAspect="1"/>
+                  </wp:cNvGraphicFramePr>
+                  <a:graphic xmlns:a="http://schemas.openxmlformats.org/drawingml/2006/main">
+                    <a:graphicData uri="http://schemas.openxmlformats.org/drawingml/2006/picture">
+                      <pic:pic xmlns:pic="http://schemas.openxmlformats.org/drawingml/2006/picture">
+                        <pic:nvPicPr>
+                          <pic:cNvPr id="1" name=""/>
+                          <pic:cNvPicPr/>
+                        </pic:nvPicPr>
+                        <pic:blipFill>
+                          <a:blip r:embed="rId5"/>
+                          <a:stretch>
+                            <a:fillRect/>
+                          </a:stretch>
+                        </pic:blipFill>
+                        <pic:spPr>
+                          <a:xfrm>
+                            <a:off x="0" y="0"/>
+                            <a:ext cx="5257800" cy="5626100"/>
+                          </a:xfrm>
+                          <a:prstGeom prst="rect">
+                            <a:avLst/>
+                          </a:prstGeom>
+                        </pic:spPr>
+                      </pic:pic>
+                    </a:graphicData>
+                  </a:graphic>
+                </wp:inline>
+              </w:drawing>
+            </w:r>
+          </w:p>
+        </w:tc>
+      </w:tr>
+    </w:tbl>
+    <w:p>
+      <w:pPr>
+        <w:spacing w:after="120"/>
+        <w:rPr>
+          <w:sz w:val="32"/>
+          <w:szCs w:val="32"/>
+        </w:rPr>
+      </w:pPr>
+    </w:p>
+    <w:p>
+      <w:pPr>
+        <w:rPr>
+          <w:sz w:val="32"/>
+          <w:szCs w:val="32"/>
+        </w:rPr>
+      </w:pPr>
+      <w:r>
+        <w:rPr>
+          <w:sz w:val="32"/>
+          <w:szCs w:val="32"/>
+        </w:rPr>
+        <w:br w:type="page"/>
+      </w:r>
+    </w:p>
+    <w:p>
+      <w:pPr>
+        <w:spacing w:after="120"/>
+        <w:rPr>
+          <w:sz w:val="32"/>
+          <w:szCs w:val="32"/>
+        </w:rPr>
+      </w:pPr>
+      <w:r>
+        <w:rPr>
+          <w:sz w:val="32"/>
+          <w:szCs w:val="32"/>
+        </w:rPr>
+        <w:lastRenderedPageBreak/>
+        <w:t>A DigiPen git repository is used; all team members have been trained in using SourceTree in order make changes available to the rest of the team, and ensure that changes other team members have made are intact. When a merge fails, procedure depends on which file the merge failed for, and how simple the merge looks. (“Mine” refers to the working index/files of the merger, “they” refers to the last-known person to modify the files for which the conflict is failing).</w:t>
+      </w:r>
+    </w:p>
+    <w:p>
+      <w:pPr>
+        <w:pStyle w:val="ListParagraph"/>
+        <w:numPr>
+          <w:ilvl w:val="0"/>
+          <w:numId w:val="15"/>
+        </w:numPr>
+        <w:spacing w:after="120"/>
+        <w:rPr>
+          <w:sz w:val="32"/>
+          <w:szCs w:val="32"/>
+        </w:rPr>
+      </w:pPr>
+      <w:r>
+        <w:rPr>
+          <w:sz w:val="32"/>
+          <w:szCs w:val="32"/>
+        </w:rPr>
+        <w:t>GAM200_Project.vcxproj.filters</w:t>
+      </w:r>
+    </w:p>
+    <w:p>
+      <w:pPr>
+        <w:pStyle w:val="ListParagraph"/>
+        <w:numPr>
+          <w:ilvl w:val="1"/>
+          <w:numId w:val="15"/>
+        </w:numPr>
+        <w:spacing w:after="120"/>
+        <w:rPr>
+          <w:sz w:val="32"/>
+          <w:szCs w:val="32"/>
+        </w:rPr>
+      </w:pPr>
+      <w:r>
+        <w:rPr>
+          <w:sz w:val="32"/>
+          <w:szCs w:val="32"/>
+        </w:rPr>
+        <w:t>Resolve using “mine”, but add the files “they” added.</w:t>
+      </w:r>
+    </w:p>
+    <w:p>
+      <w:pPr>
+        <w:pStyle w:val="ListParagraph"/>
+        <w:numPr>
+          <w:ilvl w:val="0"/>
+          <w:numId w:val="15"/>
+        </w:numPr>
+        <w:spacing w:after="120"/>
+        <w:rPr>
+          <w:sz w:val="32"/>
+          <w:szCs w:val="32"/>
+        </w:rPr>
+      </w:pPr>
+      <w:r>
+        <w:rPr>
+          <w:sz w:val="32"/>
+          <w:szCs w:val="32"/>
+        </w:rPr>
+        <w:t>_EntryPoint.h</w:t>
+      </w:r>
+    </w:p>
+    <w:p>
+      <w:pPr>
+        <w:pStyle w:val="ListParagraph"/>
+        <w:numPr>
+          <w:ilvl w:val="1"/>
+          <w:numId w:val="15"/>
+        </w:numPr>
+        <w:spacing w:after="120"/>
+        <w:rPr>
+          <w:sz w:val="32"/>
+          <w:szCs w:val="32"/>
+        </w:rPr>
+      </w:pPr>
+      <w:r>
+        <w:rPr>
+          <w:sz w:val="32"/>
+          <w:szCs w:val="32"/>
+        </w:rPr>
+        <w:t>This file is very easy to modify, so resolution can be ignored.</w:t>
+      </w:r>
+    </w:p>
+    <w:p>
+      <w:pPr>
+        <w:pStyle w:val="ListParagraph"/>
+        <w:numPr>
+          <w:ilvl w:val="0"/>
+          <w:numId w:val="15"/>
+        </w:numPr>
+        <w:spacing w:after="120"/>
+        <w:rPr>
+          <w:sz w:val="32"/>
+          <w:szCs w:val="32"/>
+        </w:rPr>
+      </w:pPr>
+      <w:r>
+        <w:rPr>
+          <w:sz w:val="32"/>
+          <w:szCs w:val="32"/>
+        </w:rPr>
+        <w:t>Simple C++ Implementation</w:t>
+      </w:r>
+    </w:p>
+    <w:p>
+      <w:pPr>
+        <w:pStyle w:val="ListParagraph"/>
+        <w:numPr>
+          <w:ilvl w:val="1"/>
+          <w:numId w:val="15"/>
+        </w:numPr>
+        <w:spacing w:after="120"/>
+        <w:rPr>
+          <w:sz w:val="32"/>
+          <w:szCs w:val="32"/>
+        </w:rPr>
+      </w:pPr>
+      <w:r>
+        <w:rPr>
+          <w:sz w:val="32"/>
+          <w:szCs w:val="32"/>
+        </w:rPr>
+        <w:t>Stage lines, but test compilation before pushing the merge.</w:t>
+      </w:r>
+    </w:p>
+    <w:p>
+      <w:pPr>
+        <w:pStyle w:val="ListParagraph"/>
+        <w:numPr>
+          <w:ilvl w:val="0"/>
+          <w:numId w:val="15"/>
+        </w:numPr>
+        <w:spacing w:after="120"/>
+        <w:rPr>
+          <w:sz w:val="32"/>
+          <w:szCs w:val="32"/>
+        </w:rPr>
+      </w:pPr>
+      <w:r>
+        <w:rPr>
+          <w:sz w:val="32"/>
+          <w:szCs w:val="32"/>
+        </w:rPr>
+        <w:t>Highly complex (or non-documented) C++ Implementation</w:t>
+      </w:r>
+    </w:p>
+    <w:p>
+      <w:pPr>
+        <w:pStyle w:val="ListParagraph"/>
+        <w:numPr>
+          <w:ilvl w:val="1"/>
+          <w:numId w:val="15"/>
+        </w:numPr>
+        <w:spacing w:after="120"/>
+        <w:rPr>
+          <w:sz w:val="32"/>
+          <w:szCs w:val="32"/>
+        </w:rPr>
+      </w:pPr>
+      <w:r>
+        <w:rPr>
+          <w:sz w:val="32"/>
+          <w:szCs w:val="32"/>
+        </w:rPr>
+        <w:t xml:space="preserve">Contact whoever “they” </w:t>
+      </w:r>
+      <w:r>
+        <w:rPr>
+          <w:sz w:val="32"/>
+          <w:szCs w:val="32"/>
+        </w:rPr>
+        <w:t>happen to be</w:t>
+      </w:r>
+    </w:p>
+    <w:p>
+      <w:pPr>
+        <w:pStyle w:val="ListParagraph"/>
+        <w:numPr>
+          <w:ilvl w:val="1"/>
+          <w:numId w:val="15"/>
+        </w:numPr>
+        <w:spacing w:after="120"/>
+        <w:rPr>
+          <w:sz w:val="32"/>
+          <w:szCs w:val="32"/>
+        </w:rPr>
+      </w:pPr>
+      <w:r>
+        <w:rPr>
+          <w:sz w:val="32"/>
+          <w:szCs w:val="32"/>
+        </w:rPr>
+        <w:t>Failing that, or in cases where the merge causes the project “break” in a non-trivial manner, get Nolan.</w:t>
+      </w:r>
+      <w:bookmarkStart w:id="0" w:name="_GoBack"/>
+      <w:bookmarkEnd w:id="0"/>
     </w:p>
     <w:p>
       <w:pPr>
@@ -1590,17 +2109,8 @@
           <w:sz w:val="32"/>
           <w:szCs w:val="32"/>
         </w:rPr>
-        <w:t xml:space="preserve">Have a simple debug output </w:t>
-      </w:r>
-      <w:proofErr w:type="gramStart"/>
-      <w:r>
-        <w:rPr>
-          <w:sz w:val="32"/>
-          <w:szCs w:val="32"/>
-        </w:rPr>
-        <w:t>console .</w:t>
-      </w:r>
-      <w:proofErr w:type="gramEnd"/>
+        <w:t>Have a simple debug output console .</w:t>
+      </w:r>
     </w:p>
     <w:p>
       <w:pPr>
@@ -1622,23 +2132,7 @@
           <w:sz w:val="32"/>
           <w:szCs w:val="32"/>
         </w:rPr>
-        <w:t xml:space="preserve">Have a debug drawing system, can debug draw lines, circles, and rectangles. Debug drawing is a simple system, accessed via global functions that take the minimum amount of relevant parameters. </w:t>
-      </w:r>
-      <w:proofErr w:type="spellStart"/>
-      <w:r>
-        <w:rPr>
-          <w:sz w:val="32"/>
-          <w:szCs w:val="32"/>
-        </w:rPr>
-        <w:t>Ie</w:t>
-      </w:r>
-      <w:proofErr w:type="spellEnd"/>
-      <w:r>
-        <w:rPr>
-          <w:sz w:val="32"/>
-          <w:szCs w:val="32"/>
-        </w:rPr>
-        <w:t>. Start point, end point, color for debug draw line (although I technically don’t do anything with the color yet because what a gigantic waste of my time that would be)</w:t>
+        <w:t>Have a debug drawing system, can debug draw lines, circles, and rectangles. Debug drawing is a simple system, accessed via global functions that take the minimum amount of relevant parameters. Ie. Start point, end point, color for debug draw line (although I technically don’t do anything with the color yet because what a gigantic waste of my time that would be)</w:t>
       </w:r>
     </w:p>
     <w:p>
@@ -1920,39 +2414,7 @@
           <w:sz w:val="28"/>
           <w:szCs w:val="28"/>
         </w:rPr>
-        <w:t xml:space="preserve"> Graphics engine utilizes OpenGL 3.3, </w:t>
-      </w:r>
-      <w:proofErr w:type="spellStart"/>
-      <w:r>
-        <w:rPr>
-          <w:sz w:val="28"/>
-          <w:szCs w:val="28"/>
-        </w:rPr>
-        <w:t>glew</w:t>
-      </w:r>
-      <w:proofErr w:type="spellEnd"/>
-      <w:r>
-        <w:rPr>
-          <w:sz w:val="28"/>
-          <w:szCs w:val="28"/>
-        </w:rPr>
-        <w:t xml:space="preserve">, and </w:t>
-      </w:r>
-      <w:proofErr w:type="spellStart"/>
-      <w:r>
-        <w:rPr>
-          <w:sz w:val="28"/>
-          <w:szCs w:val="28"/>
-        </w:rPr>
-        <w:t>glfw</w:t>
-      </w:r>
-      <w:proofErr w:type="spellEnd"/>
-      <w:r>
-        <w:rPr>
-          <w:sz w:val="28"/>
-          <w:szCs w:val="28"/>
-        </w:rPr>
-        <w:t xml:space="preserve"> </w:t>
+        <w:t xml:space="preserve"> Graphics engine utilizes OpenGL 3.3, glew, and glfw </w:t>
       </w:r>
     </w:p>
     <w:p>
@@ -2162,57 +2624,32 @@
           <w:sz w:val="32"/>
           <w:szCs w:val="32"/>
         </w:rPr>
-        <w:t xml:space="preserve">Physics </w:t>
-      </w:r>
-      <w:proofErr w:type="gramStart"/>
-      <w:r>
-        <w:rPr>
-          <w:sz w:val="32"/>
-          <w:szCs w:val="32"/>
-        </w:rPr>
-        <w:t>engine(</w:t>
-      </w:r>
-      <w:proofErr w:type="gramEnd"/>
-      <w:r>
-        <w:rPr>
-          <w:sz w:val="32"/>
-          <w:szCs w:val="32"/>
-        </w:rPr>
-        <w:t>version 1.0):</w:t>
-      </w:r>
-    </w:p>
-    <w:p>
-      <w:pPr>
-        <w:ind w:left="360" w:hanging="360"/>
-        <w:rPr>
-          <w:sz w:val="32"/>
-          <w:szCs w:val="32"/>
-        </w:rPr>
-      </w:pPr>
-    </w:p>
-    <w:p>
-      <w:pPr>
-        <w:ind w:left="360" w:hanging="360"/>
-        <w:rPr>
-          <w:sz w:val="32"/>
-          <w:szCs w:val="32"/>
-        </w:rPr>
-      </w:pPr>
-      <w:proofErr w:type="gramStart"/>
-      <w:r>
-        <w:rPr>
-          <w:sz w:val="32"/>
-          <w:szCs w:val="32"/>
-        </w:rPr>
-        <w:t>wrote</w:t>
-      </w:r>
-      <w:proofErr w:type="gramEnd"/>
-      <w:r>
-        <w:rPr>
-          <w:sz w:val="32"/>
-          <w:szCs w:val="32"/>
-        </w:rPr>
-        <w:t xml:space="preserve"> everything from stretch in C-style which can be convert to C++ very easily.</w:t>
+        <w:t>Physics engine(version 1.0):</w:t>
+      </w:r>
+    </w:p>
+    <w:p>
+      <w:pPr>
+        <w:ind w:left="360" w:hanging="360"/>
+        <w:rPr>
+          <w:sz w:val="32"/>
+          <w:szCs w:val="32"/>
+        </w:rPr>
+      </w:pPr>
+    </w:p>
+    <w:p>
+      <w:pPr>
+        <w:ind w:left="360" w:hanging="360"/>
+        <w:rPr>
+          <w:sz w:val="32"/>
+          <w:szCs w:val="32"/>
+        </w:rPr>
+      </w:pPr>
+      <w:r>
+        <w:rPr>
+          <w:sz w:val="32"/>
+          <w:szCs w:val="32"/>
+        </w:rPr>
+        <w:t>wrote everything from stretch in C-style which can be convert to C++ very easily.</w:t>
       </w:r>
     </w:p>
     <w:p>
@@ -2257,362 +2694,171 @@
           <w:szCs w:val="32"/>
         </w:rPr>
       </w:pPr>
-      <w:proofErr w:type="spellStart"/>
-      <w:r>
-        <w:rPr>
-          <w:sz w:val="32"/>
-          <w:szCs w:val="32"/>
-        </w:rPr>
-        <w:t>Shapes.h</w:t>
-      </w:r>
-      <w:proofErr w:type="spellEnd"/>
-      <w:r>
-        <w:rPr>
-          <w:sz w:val="32"/>
-          <w:szCs w:val="32"/>
-        </w:rPr>
-        <w:t xml:space="preserve"> - </w:t>
-      </w:r>
-      <w:proofErr w:type="spellStart"/>
-      <w:r>
-        <w:rPr>
-          <w:sz w:val="32"/>
-          <w:szCs w:val="32"/>
-        </w:rPr>
-        <w:t>typedef</w:t>
-      </w:r>
-      <w:proofErr w:type="spellEnd"/>
-      <w:r>
-        <w:rPr>
-          <w:sz w:val="32"/>
-          <w:szCs w:val="32"/>
-        </w:rPr>
-        <w:t xml:space="preserve"> </w:t>
-      </w:r>
-      <w:proofErr w:type="spellStart"/>
-      <w:r>
-        <w:rPr>
-          <w:sz w:val="32"/>
-          <w:szCs w:val="32"/>
-        </w:rPr>
-        <w:t>struct</w:t>
-      </w:r>
-      <w:proofErr w:type="spellEnd"/>
-      <w:r>
-        <w:rPr>
-          <w:sz w:val="32"/>
-          <w:szCs w:val="32"/>
-        </w:rPr>
-        <w:t xml:space="preserve"> that contains several shapes we want to collide with.</w:t>
-      </w:r>
-    </w:p>
-    <w:p>
-      <w:pPr>
-        <w:ind w:left="360" w:hanging="360"/>
-        <w:rPr>
-          <w:sz w:val="32"/>
-          <w:szCs w:val="32"/>
-        </w:rPr>
-      </w:pPr>
-    </w:p>
-    <w:p>
-      <w:pPr>
-        <w:ind w:left="360" w:hanging="360"/>
-        <w:rPr>
-          <w:sz w:val="32"/>
-          <w:szCs w:val="32"/>
-        </w:rPr>
-      </w:pPr>
-      <w:proofErr w:type="spellStart"/>
-      <w:r>
-        <w:rPr>
-          <w:sz w:val="32"/>
-          <w:szCs w:val="32"/>
-        </w:rPr>
-        <w:t>range.h</w:t>
-      </w:r>
-      <w:proofErr w:type="spellEnd"/>
-      <w:r>
-        <w:rPr>
-          <w:sz w:val="32"/>
-          <w:szCs w:val="32"/>
-        </w:rPr>
-        <w:t xml:space="preserve"> - include the functions that check if two shapes are overlapping and max/min distance range checking.</w:t>
-      </w:r>
-    </w:p>
-    <w:p>
-      <w:pPr>
-        <w:ind w:left="360" w:hanging="360"/>
-        <w:rPr>
-          <w:sz w:val="32"/>
-          <w:szCs w:val="32"/>
-        </w:rPr>
-      </w:pPr>
-    </w:p>
-    <w:p>
-      <w:pPr>
-        <w:ind w:left="360" w:hanging="360"/>
-        <w:rPr>
-          <w:sz w:val="32"/>
-          <w:szCs w:val="32"/>
-        </w:rPr>
-      </w:pPr>
-      <w:proofErr w:type="spellStart"/>
-      <w:r>
-        <w:rPr>
-          <w:sz w:val="32"/>
-          <w:szCs w:val="32"/>
-        </w:rPr>
-        <w:t>collision_detection_utility.h</w:t>
-      </w:r>
-      <w:proofErr w:type="spellEnd"/>
-      <w:r>
-        <w:rPr>
-          <w:sz w:val="32"/>
-          <w:szCs w:val="32"/>
-        </w:rPr>
-        <w:t xml:space="preserve"> - helper functions for collision checking that include "clamp on </w:t>
-      </w:r>
-      <w:proofErr w:type="spellStart"/>
-      <w:r>
-        <w:rPr>
-          <w:sz w:val="32"/>
-          <w:szCs w:val="32"/>
-        </w:rPr>
-        <w:t>range","rectangle</w:t>
-      </w:r>
-      <w:proofErr w:type="spellEnd"/>
-      <w:r>
-        <w:rPr>
-          <w:sz w:val="32"/>
-          <w:szCs w:val="32"/>
-        </w:rPr>
-        <w:t xml:space="preserve"> </w:t>
-      </w:r>
-      <w:proofErr w:type="spellStart"/>
-      <w:r>
-        <w:rPr>
-          <w:sz w:val="32"/>
-          <w:szCs w:val="32"/>
-        </w:rPr>
-        <w:t>corner","</w:t>
-      </w:r>
-      <w:proofErr w:type="gramStart"/>
-      <w:r>
-        <w:rPr>
-          <w:sz w:val="32"/>
-          <w:szCs w:val="32"/>
-        </w:rPr>
-        <w:t>separating</w:t>
-      </w:r>
-      <w:proofErr w:type="spellEnd"/>
-      <w:proofErr w:type="gramEnd"/>
-      <w:r>
-        <w:rPr>
-          <w:sz w:val="32"/>
-          <w:szCs w:val="32"/>
-        </w:rPr>
-        <w:t xml:space="preserve"> axis for oriented rectangle"</w:t>
-      </w:r>
-    </w:p>
-    <w:p>
-      <w:pPr>
-        <w:ind w:left="360" w:hanging="360"/>
-        <w:rPr>
-          <w:sz w:val="32"/>
-          <w:szCs w:val="32"/>
-        </w:rPr>
-      </w:pPr>
-    </w:p>
-    <w:p>
-      <w:pPr>
-        <w:ind w:left="360" w:hanging="360"/>
-        <w:rPr>
-          <w:sz w:val="32"/>
-          <w:szCs w:val="32"/>
-        </w:rPr>
-      </w:pPr>
-      <w:proofErr w:type="spellStart"/>
-      <w:r>
-        <w:rPr>
-          <w:sz w:val="32"/>
-          <w:szCs w:val="32"/>
-        </w:rPr>
-        <w:t>collision_detection.h</w:t>
-      </w:r>
-      <w:proofErr w:type="spellEnd"/>
-      <w:r>
-        <w:rPr>
-          <w:sz w:val="32"/>
-          <w:szCs w:val="32"/>
-        </w:rPr>
-        <w:t xml:space="preserve"> - several collision detection method that includes "point and line/square/</w:t>
-      </w:r>
-      <w:proofErr w:type="spellStart"/>
-      <w:r>
-        <w:rPr>
-          <w:sz w:val="32"/>
-          <w:szCs w:val="32"/>
-        </w:rPr>
-        <w:t>circle","box</w:t>
-      </w:r>
-      <w:proofErr w:type="spellEnd"/>
-      <w:r>
-        <w:rPr>
-          <w:sz w:val="32"/>
-          <w:szCs w:val="32"/>
-        </w:rPr>
-        <w:t xml:space="preserve"> and box/circle/line" </w:t>
-      </w:r>
-    </w:p>
-    <w:p>
-      <w:pPr>
-        <w:ind w:left="360" w:hanging="360"/>
-        <w:rPr>
-          <w:sz w:val="32"/>
-          <w:szCs w:val="32"/>
-        </w:rPr>
-      </w:pPr>
-    </w:p>
-    <w:p>
-      <w:pPr>
-        <w:ind w:left="360" w:hanging="360"/>
-        <w:rPr>
-          <w:sz w:val="32"/>
-          <w:szCs w:val="32"/>
-        </w:rPr>
-      </w:pPr>
-      <w:proofErr w:type="spellStart"/>
-      <w:r>
-        <w:rPr>
-          <w:sz w:val="32"/>
-          <w:szCs w:val="32"/>
-        </w:rPr>
-        <w:t>movement_collision_detection.h</w:t>
-      </w:r>
-      <w:proofErr w:type="spellEnd"/>
-      <w:r>
-        <w:rPr>
-          <w:sz w:val="32"/>
-          <w:szCs w:val="32"/>
-        </w:rPr>
-        <w:t xml:space="preserve"> - several collision detection method for moving objects that </w:t>
-      </w:r>
-      <w:proofErr w:type="spellStart"/>
-      <w:r>
-        <w:rPr>
-          <w:sz w:val="32"/>
-          <w:szCs w:val="32"/>
-        </w:rPr>
-        <w:t>include"box</w:t>
-      </w:r>
-      <w:proofErr w:type="spellEnd"/>
-      <w:r>
-        <w:rPr>
-          <w:sz w:val="32"/>
-          <w:szCs w:val="32"/>
-        </w:rPr>
-        <w:t xml:space="preserve"> and box/</w:t>
-      </w:r>
-      <w:proofErr w:type="spellStart"/>
-      <w:r>
-        <w:rPr>
-          <w:sz w:val="32"/>
-          <w:szCs w:val="32"/>
-        </w:rPr>
-        <w:t>circle","circle</w:t>
-      </w:r>
-      <w:proofErr w:type="spellEnd"/>
-      <w:r>
-        <w:rPr>
-          <w:sz w:val="32"/>
-          <w:szCs w:val="32"/>
-        </w:rPr>
-        <w:t xml:space="preserve"> and circle" </w:t>
-      </w:r>
-    </w:p>
-    <w:p>
-      <w:pPr>
-        <w:ind w:left="360" w:hanging="360"/>
-        <w:rPr>
-          <w:sz w:val="32"/>
-          <w:szCs w:val="32"/>
-        </w:rPr>
-      </w:pPr>
-    </w:p>
-    <w:p>
-      <w:pPr>
-        <w:ind w:left="360" w:hanging="360"/>
-        <w:rPr>
-          <w:sz w:val="32"/>
-          <w:szCs w:val="32"/>
-        </w:rPr>
-      </w:pPr>
-      <w:proofErr w:type="spellStart"/>
-      <w:r>
-        <w:rPr>
-          <w:sz w:val="32"/>
-          <w:szCs w:val="32"/>
-        </w:rPr>
-        <w:t>bouding_shapes.h</w:t>
-      </w:r>
-      <w:proofErr w:type="spellEnd"/>
-      <w:r>
-        <w:rPr>
-          <w:sz w:val="32"/>
-          <w:szCs w:val="32"/>
-        </w:rPr>
-        <w:t xml:space="preserve"> - the hull for box and circle shapes.</w:t>
-      </w:r>
-    </w:p>
-    <w:p>
-      <w:pPr>
-        <w:ind w:left="360" w:hanging="360"/>
-        <w:rPr>
-          <w:sz w:val="32"/>
-          <w:szCs w:val="32"/>
-        </w:rPr>
-      </w:pPr>
-    </w:p>
-    <w:p>
-      <w:pPr>
-        <w:ind w:left="360" w:hanging="360"/>
-        <w:rPr>
-          <w:sz w:val="32"/>
-          <w:szCs w:val="32"/>
-        </w:rPr>
-      </w:pPr>
-    </w:p>
-    <w:p>
-      <w:pPr>
-        <w:ind w:left="360" w:hanging="360"/>
-        <w:rPr>
-          <w:sz w:val="32"/>
-          <w:szCs w:val="32"/>
-        </w:rPr>
-      </w:pPr>
-      <w:r>
-        <w:rPr>
-          <w:sz w:val="32"/>
-          <w:szCs w:val="32"/>
-        </w:rPr>
-        <w:t xml:space="preserve">Physics </w:t>
-      </w:r>
-      <w:proofErr w:type="gramStart"/>
-      <w:r>
-        <w:rPr>
-          <w:sz w:val="32"/>
-          <w:szCs w:val="32"/>
-        </w:rPr>
-        <w:t>engine(</w:t>
-      </w:r>
-      <w:proofErr w:type="gramEnd"/>
-      <w:r>
-        <w:rPr>
-          <w:sz w:val="32"/>
-          <w:szCs w:val="32"/>
-        </w:rPr>
-        <w:t>version 2.0):</w:t>
+      <w:r>
+        <w:rPr>
+          <w:sz w:val="32"/>
+          <w:szCs w:val="32"/>
+        </w:rPr>
+        <w:t>Shapes.h - typedef struct that contains several shapes we want to collide with.</w:t>
+      </w:r>
+    </w:p>
+    <w:p>
+      <w:pPr>
+        <w:ind w:left="360" w:hanging="360"/>
+        <w:rPr>
+          <w:sz w:val="32"/>
+          <w:szCs w:val="32"/>
+        </w:rPr>
+      </w:pPr>
+    </w:p>
+    <w:p>
+      <w:pPr>
+        <w:ind w:left="360" w:hanging="360"/>
+        <w:rPr>
+          <w:sz w:val="32"/>
+          <w:szCs w:val="32"/>
+        </w:rPr>
+      </w:pPr>
+      <w:r>
+        <w:rPr>
+          <w:sz w:val="32"/>
+          <w:szCs w:val="32"/>
+        </w:rPr>
+        <w:t>range.h - include the functions that check if two shapes are overlapping and max/min distance range checking.</w:t>
+      </w:r>
+    </w:p>
+    <w:p>
+      <w:pPr>
+        <w:ind w:left="360" w:hanging="360"/>
+        <w:rPr>
+          <w:sz w:val="32"/>
+          <w:szCs w:val="32"/>
+        </w:rPr>
+      </w:pPr>
+    </w:p>
+    <w:p>
+      <w:pPr>
+        <w:ind w:left="360" w:hanging="360"/>
+        <w:rPr>
+          <w:sz w:val="32"/>
+          <w:szCs w:val="32"/>
+        </w:rPr>
+      </w:pPr>
+      <w:r>
+        <w:rPr>
+          <w:sz w:val="32"/>
+          <w:szCs w:val="32"/>
+        </w:rPr>
+        <w:t>collision_detection_utility.h - helper functions for collision checking that include "clamp on range","rectangle corner","separating axis for oriented rectangle"</w:t>
+      </w:r>
+    </w:p>
+    <w:p>
+      <w:pPr>
+        <w:ind w:left="360" w:hanging="360"/>
+        <w:rPr>
+          <w:sz w:val="32"/>
+          <w:szCs w:val="32"/>
+        </w:rPr>
+      </w:pPr>
+    </w:p>
+    <w:p>
+      <w:pPr>
+        <w:ind w:left="360" w:hanging="360"/>
+        <w:rPr>
+          <w:sz w:val="32"/>
+          <w:szCs w:val="32"/>
+        </w:rPr>
+      </w:pPr>
+      <w:r>
+        <w:rPr>
+          <w:sz w:val="32"/>
+          <w:szCs w:val="32"/>
+        </w:rPr>
+        <w:t xml:space="preserve">collision_detection.h - several collision detection method that includes "point and line/square/circle","box and box/circle/line" </w:t>
+      </w:r>
+    </w:p>
+    <w:p>
+      <w:pPr>
+        <w:ind w:left="360" w:hanging="360"/>
+        <w:rPr>
+          <w:sz w:val="32"/>
+          <w:szCs w:val="32"/>
+        </w:rPr>
+      </w:pPr>
+    </w:p>
+    <w:p>
+      <w:pPr>
+        <w:ind w:left="360" w:hanging="360"/>
+        <w:rPr>
+          <w:sz w:val="32"/>
+          <w:szCs w:val="32"/>
+        </w:rPr>
+      </w:pPr>
+      <w:r>
+        <w:rPr>
+          <w:sz w:val="32"/>
+          <w:szCs w:val="32"/>
+        </w:rPr>
+        <w:t xml:space="preserve">movement_collision_detection.h - several collision detection method for moving objects that include"box and box/circle","circle and circle" </w:t>
+      </w:r>
+    </w:p>
+    <w:p>
+      <w:pPr>
+        <w:ind w:left="360" w:hanging="360"/>
+        <w:rPr>
+          <w:sz w:val="32"/>
+          <w:szCs w:val="32"/>
+        </w:rPr>
+      </w:pPr>
+    </w:p>
+    <w:p>
+      <w:pPr>
+        <w:ind w:left="360" w:hanging="360"/>
+        <w:rPr>
+          <w:sz w:val="32"/>
+          <w:szCs w:val="32"/>
+        </w:rPr>
+      </w:pPr>
+      <w:r>
+        <w:rPr>
+          <w:sz w:val="32"/>
+          <w:szCs w:val="32"/>
+        </w:rPr>
+        <w:t>bouding_shapes.h - the hull for box and circle shapes.</w:t>
+      </w:r>
+    </w:p>
+    <w:p>
+      <w:pPr>
+        <w:ind w:left="360" w:hanging="360"/>
+        <w:rPr>
+          <w:sz w:val="32"/>
+          <w:szCs w:val="32"/>
+        </w:rPr>
+      </w:pPr>
+    </w:p>
+    <w:p>
+      <w:pPr>
+        <w:ind w:left="360" w:hanging="360"/>
+        <w:rPr>
+          <w:sz w:val="32"/>
+          <w:szCs w:val="32"/>
+        </w:rPr>
+      </w:pPr>
+    </w:p>
+    <w:p>
+      <w:pPr>
+        <w:ind w:left="360" w:hanging="360"/>
+        <w:rPr>
+          <w:sz w:val="32"/>
+          <w:szCs w:val="32"/>
+        </w:rPr>
+      </w:pPr>
+      <w:r>
+        <w:rPr>
+          <w:sz w:val="32"/>
+          <w:szCs w:val="32"/>
+        </w:rPr>
+        <w:t>Physics engine(version 2.0):</w:t>
       </w:r>
     </w:p>
     <w:p>
@@ -2670,78 +2916,14 @@
           <w:sz w:val="32"/>
           <w:szCs w:val="32"/>
         </w:rPr>
-        <w:t xml:space="preserve"> - the </w:t>
-      </w:r>
-      <w:proofErr w:type="spellStart"/>
-      <w:r>
-        <w:rPr>
-          <w:sz w:val="32"/>
-          <w:szCs w:val="32"/>
-        </w:rPr>
-        <w:t>r</w:t>
-      </w:r>
-      <w:r>
-        <w:rPr>
-          <w:sz w:val="32"/>
-          <w:szCs w:val="32"/>
-        </w:rPr>
-        <w:t>igidBody</w:t>
-      </w:r>
-      <w:proofErr w:type="spellEnd"/>
-      <w:r>
-        <w:rPr>
-          <w:sz w:val="32"/>
-          <w:szCs w:val="32"/>
-        </w:rPr>
-        <w:t xml:space="preserve"> that has all the </w:t>
-      </w:r>
-      <w:proofErr w:type="spellStart"/>
-      <w:r>
-        <w:rPr>
-          <w:sz w:val="32"/>
-          <w:szCs w:val="32"/>
-        </w:rPr>
-        <w:t>informations</w:t>
-      </w:r>
-      <w:proofErr w:type="spellEnd"/>
-      <w:r>
-        <w:rPr>
-          <w:sz w:val="32"/>
-          <w:szCs w:val="32"/>
-        </w:rPr>
-        <w:t xml:space="preserve"> of an physical object in the game as well as </w:t>
-      </w:r>
-      <w:proofErr w:type="spellStart"/>
-      <w:r>
-        <w:rPr>
-          <w:sz w:val="32"/>
-          <w:szCs w:val="32"/>
-        </w:rPr>
-        <w:t>gettors</w:t>
-      </w:r>
-      <w:proofErr w:type="spellEnd"/>
-      <w:r>
-        <w:rPr>
-          <w:sz w:val="32"/>
-          <w:szCs w:val="32"/>
-        </w:rPr>
-        <w:t>/</w:t>
-      </w:r>
-      <w:proofErr w:type="spellStart"/>
-      <w:r>
-        <w:rPr>
-          <w:sz w:val="32"/>
-          <w:szCs w:val="32"/>
-        </w:rPr>
-        <w:t>settors</w:t>
-      </w:r>
-      <w:proofErr w:type="spellEnd"/>
-      <w:r>
-        <w:rPr>
-          <w:sz w:val="32"/>
-          <w:szCs w:val="32"/>
-        </w:rPr>
-        <w:t xml:space="preserve"> for changing the object's properties</w:t>
+        <w:t xml:space="preserve"> - the r</w:t>
+      </w:r>
+      <w:r>
+        <w:rPr>
+          <w:sz w:val="32"/>
+          <w:szCs w:val="32"/>
+        </w:rPr>
+        <w:t>igidBody that has all the informations of an physical object in the game as well as gettors/settors for changing the object's properties</w:t>
       </w:r>
       <w:r>
         <w:rPr>
@@ -2750,55 +2932,37 @@
         </w:rPr>
         <w:t xml:space="preserve"> </w:t>
       </w:r>
-      <w:proofErr w:type="gramStart"/>
-      <w:r>
-        <w:rPr>
-          <w:sz w:val="32"/>
-          <w:szCs w:val="32"/>
-        </w:rPr>
-        <w:t>( ghost</w:t>
-      </w:r>
-      <w:proofErr w:type="gramEnd"/>
-      <w:r>
-        <w:rPr>
-          <w:sz w:val="32"/>
-          <w:szCs w:val="32"/>
-        </w:rPr>
-        <w:t>/static/mass/rotation/velocity/gravity/impluse/inertia/kinematic/restitution)</w:t>
-      </w:r>
-    </w:p>
-    <w:p>
-      <w:pPr>
-        <w:ind w:left="360" w:hanging="360"/>
-        <w:rPr>
-          <w:sz w:val="32"/>
-          <w:szCs w:val="32"/>
-        </w:rPr>
-      </w:pPr>
-    </w:p>
-    <w:p>
-      <w:pPr>
-        <w:ind w:left="360" w:hanging="360"/>
-        <w:rPr>
-          <w:sz w:val="32"/>
-          <w:szCs w:val="32"/>
-        </w:rPr>
-      </w:pPr>
-      <w:proofErr w:type="spellStart"/>
-      <w:r>
-        <w:rPr>
-          <w:sz w:val="32"/>
-          <w:szCs w:val="32"/>
-        </w:rPr>
-        <w:t>Body.h</w:t>
-      </w:r>
-      <w:proofErr w:type="spellEnd"/>
-      <w:r>
-        <w:rPr>
-          <w:sz w:val="32"/>
-          <w:szCs w:val="32"/>
-        </w:rPr>
-        <w:t xml:space="preserve"> - header class that inherit from the Game</w:t>
+      <w:r>
+        <w:rPr>
+          <w:sz w:val="32"/>
+          <w:szCs w:val="32"/>
+        </w:rPr>
+        <w:t>( ghost/static/mass/rotation/velocity/gravity/impluse/inertia/kinematic/restitution)</w:t>
+      </w:r>
+    </w:p>
+    <w:p>
+      <w:pPr>
+        <w:ind w:left="360" w:hanging="360"/>
+        <w:rPr>
+          <w:sz w:val="32"/>
+          <w:szCs w:val="32"/>
+        </w:rPr>
+      </w:pPr>
+    </w:p>
+    <w:p>
+      <w:pPr>
+        <w:ind w:left="360" w:hanging="360"/>
+        <w:rPr>
+          <w:sz w:val="32"/>
+          <w:szCs w:val="32"/>
+        </w:rPr>
+      </w:pPr>
+      <w:r>
+        <w:rPr>
+          <w:sz w:val="32"/>
+          <w:szCs w:val="32"/>
+        </w:rPr>
+        <w:t>Body.h - header class that inherit from the Game</w:t>
       </w:r>
       <w:r>
         <w:rPr>
@@ -2857,21 +3021,12 @@
           <w:szCs w:val="32"/>
         </w:rPr>
       </w:pPr>
-      <w:proofErr w:type="spellStart"/>
-      <w:r>
-        <w:rPr>
-          <w:sz w:val="32"/>
-          <w:szCs w:val="32"/>
-        </w:rPr>
-        <w:t>Collision.h</w:t>
-      </w:r>
-      <w:proofErr w:type="spellEnd"/>
-      <w:r>
-        <w:rPr>
-          <w:sz w:val="32"/>
-          <w:szCs w:val="32"/>
-        </w:rPr>
-        <w:t xml:space="preserve"> - function headers.</w:t>
+      <w:r>
+        <w:rPr>
+          <w:sz w:val="32"/>
+          <w:szCs w:val="32"/>
+        </w:rPr>
+        <w:t>Collision.h - function headers.</w:t>
       </w:r>
     </w:p>
     <w:p>
@@ -2916,21 +3071,12 @@
           <w:szCs w:val="32"/>
         </w:rPr>
       </w:pPr>
-      <w:proofErr w:type="spellStart"/>
-      <w:r>
-        <w:rPr>
-          <w:sz w:val="32"/>
-          <w:szCs w:val="32"/>
-        </w:rPr>
-        <w:t>CollisionCheck.h</w:t>
-      </w:r>
-      <w:proofErr w:type="spellEnd"/>
-      <w:r>
-        <w:rPr>
-          <w:sz w:val="32"/>
-          <w:szCs w:val="32"/>
-        </w:rPr>
-        <w:t xml:space="preserve"> - function headers.</w:t>
+      <w:r>
+        <w:rPr>
+          <w:sz w:val="32"/>
+          <w:szCs w:val="32"/>
+        </w:rPr>
+        <w:t>CollisionCheck.h - function headers.</w:t>
       </w:r>
     </w:p>
     <w:p>
@@ -2975,37 +3121,12 @@
           <w:szCs w:val="32"/>
         </w:rPr>
       </w:pPr>
-      <w:proofErr w:type="spellStart"/>
-      <w:r>
-        <w:rPr>
-          <w:sz w:val="32"/>
-          <w:szCs w:val="32"/>
-        </w:rPr>
-        <w:t>math_utility.h</w:t>
-      </w:r>
-      <w:proofErr w:type="spellEnd"/>
-      <w:r>
-        <w:rPr>
-          <w:sz w:val="32"/>
-          <w:szCs w:val="32"/>
-        </w:rPr>
-        <w:t xml:space="preserve"> - the </w:t>
-      </w:r>
-      <w:proofErr w:type="spellStart"/>
-      <w:r>
-        <w:rPr>
-          <w:sz w:val="32"/>
-          <w:szCs w:val="32"/>
-        </w:rPr>
-        <w:t>struct</w:t>
-      </w:r>
-      <w:proofErr w:type="spellEnd"/>
-      <w:r>
-        <w:rPr>
-          <w:sz w:val="32"/>
-          <w:szCs w:val="32"/>
-        </w:rPr>
-        <w:t xml:space="preserve"> for 2D&amp;3D vector math and static functions that must in the header file.</w:t>
+      <w:r>
+        <w:rPr>
+          <w:sz w:val="32"/>
+          <w:szCs w:val="32"/>
+        </w:rPr>
+        <w:t>math_utility.h - the struct for 2D&amp;3D vector math and static functions that must in the header file.</w:t>
       </w:r>
     </w:p>
     <w:p>
@@ -3064,21 +3185,12 @@
           <w:szCs w:val="32"/>
         </w:rPr>
       </w:pPr>
-      <w:proofErr w:type="spellStart"/>
-      <w:r>
-        <w:rPr>
-          <w:sz w:val="32"/>
-          <w:szCs w:val="32"/>
-        </w:rPr>
-        <w:t>PhysicsManager.h</w:t>
-      </w:r>
-      <w:proofErr w:type="spellEnd"/>
-      <w:r>
-        <w:rPr>
-          <w:sz w:val="32"/>
-          <w:szCs w:val="32"/>
-        </w:rPr>
-        <w:t xml:space="preserve"> - function headers and some properties.</w:t>
+      <w:r>
+        <w:rPr>
+          <w:sz w:val="32"/>
+          <w:szCs w:val="32"/>
+        </w:rPr>
+        <w:t>PhysicsManager.h - function headers and some properties.</w:t>
       </w:r>
     </w:p>
     <w:p>
@@ -3123,15 +3235,176 @@
           <w:szCs w:val="32"/>
         </w:rPr>
       </w:pPr>
-      <w:proofErr w:type="spellStart"/>
-      <w:r>
-        <w:rPr>
-          <w:sz w:val="32"/>
-          <w:szCs w:val="32"/>
-        </w:rPr>
-        <w:t>PlayerState.h</w:t>
-      </w:r>
-      <w:proofErr w:type="spellEnd"/>
+      <w:r>
+        <w:rPr>
+          <w:sz w:val="32"/>
+          <w:szCs w:val="32"/>
+        </w:rPr>
+        <w:t xml:space="preserve">PlayerState.h -  function headers and state </w:t>
+      </w:r>
+      <w:r>
+        <w:rPr>
+          <w:sz w:val="32"/>
+          <w:szCs w:val="32"/>
+        </w:rPr>
+        <w:t>class</w:t>
+      </w:r>
+      <w:r>
+        <w:rPr>
+          <w:sz w:val="32"/>
+          <w:szCs w:val="32"/>
+        </w:rPr>
+        <w:t>.</w:t>
+      </w:r>
+    </w:p>
+    <w:p>
+      <w:pPr>
+        <w:ind w:left="360" w:hanging="360"/>
+        <w:rPr>
+          <w:sz w:val="32"/>
+          <w:szCs w:val="32"/>
+        </w:rPr>
+      </w:pPr>
+    </w:p>
+    <w:p>
+      <w:pPr>
+        <w:ind w:left="360" w:hanging="360"/>
+        <w:rPr>
+          <w:sz w:val="32"/>
+          <w:szCs w:val="32"/>
+        </w:rPr>
+      </w:pPr>
+      <w:r>
+        <w:rPr>
+          <w:sz w:val="32"/>
+          <w:szCs w:val="32"/>
+        </w:rPr>
+        <w:t>Collider.cpp - initia</w:t>
+      </w:r>
+      <w:r>
+        <w:rPr>
+          <w:sz w:val="32"/>
+          <w:szCs w:val="32"/>
+        </w:rPr>
+        <w:t>lize, update, release the class</w:t>
+      </w:r>
+      <w:r>
+        <w:rPr>
+          <w:sz w:val="32"/>
+          <w:szCs w:val="32"/>
+        </w:rPr>
+        <w:t xml:space="preserve"> for box and circle collider.</w:t>
+      </w:r>
+    </w:p>
+    <w:p>
+      <w:pPr>
+        <w:ind w:left="360" w:hanging="360"/>
+        <w:rPr>
+          <w:sz w:val="32"/>
+          <w:szCs w:val="32"/>
+        </w:rPr>
+      </w:pPr>
+    </w:p>
+    <w:p>
+      <w:pPr>
+        <w:ind w:left="360" w:hanging="360"/>
+        <w:rPr>
+          <w:sz w:val="32"/>
+          <w:szCs w:val="32"/>
+        </w:rPr>
+      </w:pPr>
+      <w:r>
+        <w:rPr>
+          <w:sz w:val="32"/>
+          <w:szCs w:val="32"/>
+        </w:rPr>
+        <w:t>Collider.h - function headers for colliders, also setting the box's width and height inside of it.</w:t>
+      </w:r>
+    </w:p>
+    <w:p>
+      <w:pPr>
+        <w:ind w:left="360" w:hanging="360"/>
+        <w:rPr>
+          <w:sz w:val="32"/>
+          <w:szCs w:val="32"/>
+        </w:rPr>
+      </w:pPr>
+    </w:p>
+    <w:p>
+      <w:pPr>
+        <w:ind w:left="360" w:hanging="360"/>
+        <w:rPr>
+          <w:sz w:val="32"/>
+          <w:szCs w:val="32"/>
+        </w:rPr>
+      </w:pPr>
+      <w:r>
+        <w:rPr>
+          <w:sz w:val="32"/>
+          <w:szCs w:val="32"/>
+        </w:rPr>
+        <w:t>Resolution.cpp - can apply imp</w:t>
+      </w:r>
+      <w:r>
+        <w:rPr>
+          <w:sz w:val="32"/>
+          <w:szCs w:val="32"/>
+        </w:rPr>
+        <w:t>u</w:t>
+      </w:r>
+      <w:r>
+        <w:rPr>
+          <w:sz w:val="32"/>
+          <w:szCs w:val="32"/>
+        </w:rPr>
+        <w:t>l</w:t>
+      </w:r>
+      <w:r>
+        <w:rPr>
+          <w:sz w:val="32"/>
+          <w:szCs w:val="32"/>
+        </w:rPr>
+        <w:t>se effect and correct the object's position when the collision happened.</w:t>
+      </w:r>
+    </w:p>
+    <w:p>
+      <w:pPr>
+        <w:ind w:left="360" w:hanging="360"/>
+        <w:rPr>
+          <w:sz w:val="32"/>
+          <w:szCs w:val="32"/>
+        </w:rPr>
+      </w:pPr>
+    </w:p>
+    <w:p>
+      <w:pPr>
+        <w:ind w:left="360" w:hanging="360"/>
+        <w:rPr>
+          <w:sz w:val="32"/>
+          <w:szCs w:val="32"/>
+        </w:rPr>
+      </w:pPr>
+      <w:r>
+        <w:rPr>
+          <w:sz w:val="32"/>
+          <w:szCs w:val="32"/>
+        </w:rPr>
+        <w:t>Resolution</w:t>
+      </w:r>
+      <w:r>
+        <w:rPr>
+          <w:sz w:val="32"/>
+          <w:szCs w:val="32"/>
+        </w:rPr>
+        <w:t>.h - function header. The class</w:t>
+      </w:r>
+      <w:r>
+        <w:rPr>
+          <w:sz w:val="32"/>
+          <w:szCs w:val="32"/>
+        </w:rPr>
+        <w:t xml:space="preserve"> is merging the collider and rigid</w:t>
+      </w:r>
       <w:r>
         <w:rPr>
           <w:sz w:val="32"/>
@@ -3139,202 +3412,180 @@
         </w:rPr>
         <w:t xml:space="preserve"> </w:t>
       </w:r>
-      <w:proofErr w:type="gramStart"/>
-      <w:r>
-        <w:rPr>
-          <w:sz w:val="32"/>
-          <w:szCs w:val="32"/>
-        </w:rPr>
-        <w:t>-  function</w:t>
-      </w:r>
-      <w:proofErr w:type="gramEnd"/>
-      <w:r>
-        <w:rPr>
-          <w:sz w:val="32"/>
-          <w:szCs w:val="32"/>
-        </w:rPr>
-        <w:t xml:space="preserve"> headers and state </w:t>
-      </w:r>
-      <w:r>
-        <w:rPr>
-          <w:sz w:val="32"/>
-          <w:szCs w:val="32"/>
-        </w:rPr>
-        <w:t>class</w:t>
-      </w:r>
-      <w:r>
-        <w:rPr>
-          <w:sz w:val="32"/>
-          <w:szCs w:val="32"/>
-        </w:rPr>
-        <w:t>.</w:t>
-      </w:r>
-    </w:p>
-    <w:p>
-      <w:pPr>
-        <w:ind w:left="360" w:hanging="360"/>
-        <w:rPr>
-          <w:sz w:val="32"/>
-          <w:szCs w:val="32"/>
-        </w:rPr>
-      </w:pPr>
-    </w:p>
-    <w:p>
-      <w:pPr>
-        <w:ind w:left="360" w:hanging="360"/>
-        <w:rPr>
-          <w:sz w:val="32"/>
-          <w:szCs w:val="32"/>
-        </w:rPr>
-      </w:pPr>
-      <w:r>
-        <w:rPr>
-          <w:sz w:val="32"/>
-          <w:szCs w:val="32"/>
-        </w:rPr>
-        <w:t>Collider.cpp - initia</w:t>
-      </w:r>
-      <w:r>
-        <w:rPr>
-          <w:sz w:val="32"/>
-          <w:szCs w:val="32"/>
-        </w:rPr>
-        <w:t>lize, update, release the class</w:t>
-      </w:r>
-      <w:r>
-        <w:rPr>
-          <w:sz w:val="32"/>
-          <w:szCs w:val="32"/>
-        </w:rPr>
-        <w:t xml:space="preserve"> for box and circle collider.</w:t>
-      </w:r>
-    </w:p>
-    <w:p>
-      <w:pPr>
-        <w:ind w:left="360" w:hanging="360"/>
-        <w:rPr>
-          <w:sz w:val="32"/>
-          <w:szCs w:val="32"/>
-        </w:rPr>
-      </w:pPr>
-    </w:p>
-    <w:p>
-      <w:pPr>
-        <w:ind w:left="360" w:hanging="360"/>
-        <w:rPr>
-          <w:sz w:val="32"/>
-          <w:szCs w:val="32"/>
-        </w:rPr>
-      </w:pPr>
-      <w:proofErr w:type="spellStart"/>
-      <w:r>
-        <w:rPr>
-          <w:sz w:val="32"/>
-          <w:szCs w:val="32"/>
-        </w:rPr>
-        <w:t>Collider.h</w:t>
-      </w:r>
-      <w:proofErr w:type="spellEnd"/>
-      <w:r>
-        <w:rPr>
-          <w:sz w:val="32"/>
-          <w:szCs w:val="32"/>
-        </w:rPr>
-        <w:t xml:space="preserve"> - function headers for colliders, also setting the box's width and height inside of it.</w:t>
-      </w:r>
-    </w:p>
-    <w:p>
-      <w:pPr>
-        <w:ind w:left="360" w:hanging="360"/>
-        <w:rPr>
-          <w:sz w:val="32"/>
-          <w:szCs w:val="32"/>
-        </w:rPr>
-      </w:pPr>
-    </w:p>
-    <w:p>
-      <w:pPr>
-        <w:ind w:left="360" w:hanging="360"/>
-        <w:rPr>
-          <w:sz w:val="32"/>
-          <w:szCs w:val="32"/>
-        </w:rPr>
-      </w:pPr>
-      <w:r>
-        <w:rPr>
-          <w:sz w:val="32"/>
-          <w:szCs w:val="32"/>
-        </w:rPr>
-        <w:t>Resolution.cpp - can apply imp</w:t>
-      </w:r>
-      <w:r>
-        <w:rPr>
-          <w:sz w:val="32"/>
-          <w:szCs w:val="32"/>
-        </w:rPr>
-        <w:t>u</w:t>
-      </w:r>
-      <w:r>
-        <w:rPr>
-          <w:sz w:val="32"/>
-          <w:szCs w:val="32"/>
-        </w:rPr>
-        <w:t>l</w:t>
-      </w:r>
-      <w:r>
-        <w:rPr>
-          <w:sz w:val="32"/>
-          <w:szCs w:val="32"/>
-        </w:rPr>
-        <w:t>se effect and correct the object's position when the collision happened.</w:t>
-      </w:r>
-    </w:p>
-    <w:p>
-      <w:pPr>
-        <w:ind w:left="360" w:hanging="360"/>
-        <w:rPr>
-          <w:sz w:val="32"/>
-          <w:szCs w:val="32"/>
-        </w:rPr>
-      </w:pPr>
-    </w:p>
-    <w:p>
-      <w:pPr>
-        <w:ind w:left="360" w:hanging="360"/>
-        <w:rPr>
-          <w:sz w:val="32"/>
-          <w:szCs w:val="32"/>
-        </w:rPr>
-      </w:pPr>
-      <w:proofErr w:type="spellStart"/>
-      <w:r>
-        <w:rPr>
-          <w:sz w:val="32"/>
-          <w:szCs w:val="32"/>
-        </w:rPr>
-        <w:t>Resolution</w:t>
-      </w:r>
-      <w:r>
-        <w:rPr>
-          <w:sz w:val="32"/>
-          <w:szCs w:val="32"/>
-        </w:rPr>
-        <w:t>.h</w:t>
-      </w:r>
-      <w:proofErr w:type="spellEnd"/>
-      <w:r>
-        <w:rPr>
-          <w:sz w:val="32"/>
-          <w:szCs w:val="32"/>
-        </w:rPr>
-        <w:t xml:space="preserve"> - function header. The class</w:t>
-      </w:r>
-      <w:r>
-        <w:rPr>
-          <w:sz w:val="32"/>
-          <w:szCs w:val="32"/>
-        </w:rPr>
-        <w:t xml:space="preserve"> is merging the collider and rigid</w:t>
+      <w:r>
+        <w:rPr>
+          <w:sz w:val="32"/>
+          <w:szCs w:val="32"/>
+        </w:rPr>
+        <w:t>body .</w:t>
+      </w:r>
+    </w:p>
+    <w:p>
+      <w:pPr>
+        <w:ind w:left="360" w:hanging="360"/>
+        <w:rPr>
+          <w:sz w:val="32"/>
+          <w:szCs w:val="32"/>
+        </w:rPr>
+      </w:pPr>
+    </w:p>
+    <w:p>
+      <w:pPr>
+        <w:ind w:left="360" w:hanging="360"/>
+        <w:rPr>
+          <w:sz w:val="32"/>
+          <w:szCs w:val="32"/>
+        </w:rPr>
+      </w:pPr>
+      <w:r>
+        <w:rPr>
+          <w:sz w:val="32"/>
+          <w:szCs w:val="32"/>
+        </w:rPr>
+        <w:t>Transform.cpp - Transform component for all the object/graphics that needs to rotate, scale, and get/set position.</w:t>
+      </w:r>
+    </w:p>
+    <w:p>
+      <w:pPr>
+        <w:ind w:left="360" w:hanging="360"/>
+        <w:rPr>
+          <w:sz w:val="32"/>
+          <w:szCs w:val="32"/>
+        </w:rPr>
+      </w:pPr>
+    </w:p>
+    <w:p>
+      <w:pPr>
+        <w:ind w:left="360" w:hanging="360"/>
+        <w:rPr>
+          <w:sz w:val="32"/>
+          <w:szCs w:val="32"/>
+        </w:rPr>
+      </w:pPr>
+      <w:r>
+        <w:rPr>
+          <w:sz w:val="32"/>
+          <w:szCs w:val="32"/>
+        </w:rPr>
+        <w:t>Transform.h - function headers.</w:t>
+      </w:r>
+    </w:p>
+    <w:p>
+      <w:pPr>
+        <w:ind w:left="360" w:hanging="360"/>
+        <w:rPr>
+          <w:sz w:val="32"/>
+          <w:szCs w:val="32"/>
+        </w:rPr>
+      </w:pPr>
+    </w:p>
+    <w:p>
+      <w:pPr>
+        <w:ind w:left="360" w:hanging="360"/>
+        <w:rPr>
+          <w:sz w:val="32"/>
+          <w:szCs w:val="32"/>
+        </w:rPr>
+      </w:pPr>
+      <w:r>
+        <w:rPr>
+          <w:sz w:val="32"/>
+          <w:szCs w:val="32"/>
+        </w:rPr>
+        <w:t>Trigger.cpp - collision callback trigger.</w:t>
+      </w:r>
+    </w:p>
+    <w:p>
+      <w:pPr>
+        <w:ind w:left="360" w:hanging="360"/>
+        <w:rPr>
+          <w:sz w:val="32"/>
+          <w:szCs w:val="32"/>
+        </w:rPr>
+      </w:pPr>
+    </w:p>
+    <w:p>
+      <w:pPr>
+        <w:ind w:left="360" w:hanging="360"/>
+        <w:rPr>
+          <w:sz w:val="32"/>
+          <w:szCs w:val="32"/>
+        </w:rPr>
+      </w:pPr>
+      <w:r>
+        <w:rPr>
+          <w:sz w:val="32"/>
+          <w:szCs w:val="32"/>
+        </w:rPr>
+        <w:t>Trigger.h - function header for collision callback.</w:t>
+      </w:r>
+    </w:p>
+    <w:p>
+      <w:pPr>
+        <w:ind w:left="360" w:hanging="360"/>
+        <w:rPr>
+          <w:sz w:val="32"/>
+          <w:szCs w:val="32"/>
+        </w:rPr>
+      </w:pPr>
+    </w:p>
+    <w:p>
+      <w:pPr>
+        <w:ind w:left="360" w:hanging="360"/>
+        <w:rPr>
+          <w:sz w:val="32"/>
+          <w:szCs w:val="32"/>
+        </w:rPr>
+      </w:pPr>
+    </w:p>
+    <w:p>
+      <w:pPr>
+        <w:ind w:left="360" w:hanging="360"/>
+        <w:rPr>
+          <w:sz w:val="32"/>
+          <w:szCs w:val="32"/>
+        </w:rPr>
+      </w:pPr>
+    </w:p>
+    <w:p>
+      <w:pPr>
+        <w:ind w:left="360" w:hanging="360"/>
+        <w:rPr>
+          <w:sz w:val="32"/>
+          <w:szCs w:val="32"/>
+        </w:rPr>
+      </w:pPr>
+      <w:r>
+        <w:rPr>
+          <w:sz w:val="32"/>
+          <w:szCs w:val="32"/>
+        </w:rPr>
+        <w:t>Physics engine (version 3.0):</w:t>
+      </w:r>
+    </w:p>
+    <w:p>
+      <w:pPr>
+        <w:ind w:left="360" w:hanging="360"/>
+        <w:rPr>
+          <w:sz w:val="32"/>
+          <w:szCs w:val="32"/>
+        </w:rPr>
+      </w:pPr>
+    </w:p>
+    <w:p>
+      <w:pPr>
+        <w:ind w:left="360" w:hanging="360"/>
+        <w:rPr>
+          <w:sz w:val="32"/>
+          <w:szCs w:val="32"/>
+        </w:rPr>
+      </w:pPr>
+      <w:r>
+        <w:rPr>
+          <w:sz w:val="32"/>
+          <w:szCs w:val="32"/>
+        </w:rPr>
+        <w:t>Body.cpp - new rigid</w:t>
       </w:r>
       <w:r>
         <w:rPr>
@@ -3343,15 +3594,317 @@
         </w:rPr>
         <w:t xml:space="preserve"> </w:t>
       </w:r>
-      <w:proofErr w:type="gramStart"/>
-      <w:r>
-        <w:rPr>
-          <w:sz w:val="32"/>
-          <w:szCs w:val="32"/>
-        </w:rPr>
-        <w:t>body .</w:t>
-      </w:r>
-      <w:proofErr w:type="gramEnd"/>
+      <w:r>
+        <w:rPr>
+          <w:sz w:val="32"/>
+          <w:szCs w:val="32"/>
+        </w:rPr>
+        <w:t xml:space="preserve">body </w:t>
+      </w:r>
+      <w:r>
+        <w:rPr>
+          <w:sz w:val="32"/>
+          <w:szCs w:val="32"/>
+        </w:rPr>
+        <w:t>that include all the properties</w:t>
+      </w:r>
+      <w:r>
+        <w:rPr>
+          <w:sz w:val="32"/>
+          <w:szCs w:val="32"/>
+        </w:rPr>
+        <w:t xml:space="preserve"> of body's position, velocity, mass, acceleration, friction, restitution and ghost/static.</w:t>
+      </w:r>
+    </w:p>
+    <w:p>
+      <w:pPr>
+        <w:ind w:left="360" w:hanging="360"/>
+        <w:rPr>
+          <w:sz w:val="32"/>
+          <w:szCs w:val="32"/>
+        </w:rPr>
+      </w:pPr>
+      <w:r>
+        <w:rPr>
+          <w:sz w:val="32"/>
+          <w:szCs w:val="32"/>
+        </w:rPr>
+        <w:t>Also doing serialization and Zilch binding inside.</w:t>
+      </w:r>
+    </w:p>
+    <w:p>
+      <w:pPr>
+        <w:ind w:left="360" w:hanging="360"/>
+        <w:rPr>
+          <w:sz w:val="32"/>
+          <w:szCs w:val="32"/>
+        </w:rPr>
+      </w:pPr>
+    </w:p>
+    <w:p>
+      <w:pPr>
+        <w:ind w:left="360" w:hanging="360"/>
+        <w:rPr>
+          <w:sz w:val="32"/>
+          <w:szCs w:val="32"/>
+        </w:rPr>
+      </w:pPr>
+      <w:r>
+        <w:rPr>
+          <w:sz w:val="32"/>
+          <w:szCs w:val="32"/>
+        </w:rPr>
+        <w:t>Body.h - body class that is part of the game</w:t>
+      </w:r>
+      <w:r>
+        <w:rPr>
+          <w:sz w:val="32"/>
+          <w:szCs w:val="32"/>
+        </w:rPr>
+        <w:t xml:space="preserve"> </w:t>
+      </w:r>
+      <w:r>
+        <w:rPr>
+          <w:sz w:val="32"/>
+          <w:szCs w:val="32"/>
+        </w:rPr>
+        <w:t>component.</w:t>
+      </w:r>
+    </w:p>
+    <w:p>
+      <w:pPr>
+        <w:ind w:left="360" w:hanging="360"/>
+        <w:rPr>
+          <w:sz w:val="32"/>
+          <w:szCs w:val="32"/>
+        </w:rPr>
+      </w:pPr>
+    </w:p>
+    <w:p>
+      <w:pPr>
+        <w:ind w:left="360" w:hanging="360"/>
+        <w:rPr>
+          <w:sz w:val="32"/>
+          <w:szCs w:val="32"/>
+        </w:rPr>
+      </w:pPr>
+      <w:r>
+        <w:rPr>
+          <w:sz w:val="32"/>
+          <w:szCs w:val="32"/>
+        </w:rPr>
+        <w:t>Collision.cpp - collision detection method for box and box, box and circle. Also doing serialization and Zilch binding inside.</w:t>
+      </w:r>
+    </w:p>
+    <w:p>
+      <w:pPr>
+        <w:ind w:left="360" w:hanging="360"/>
+        <w:rPr>
+          <w:sz w:val="32"/>
+          <w:szCs w:val="32"/>
+        </w:rPr>
+      </w:pPr>
+    </w:p>
+    <w:p>
+      <w:pPr>
+        <w:ind w:left="360" w:hanging="360"/>
+        <w:rPr>
+          <w:sz w:val="32"/>
+          <w:szCs w:val="32"/>
+        </w:rPr>
+      </w:pPr>
+      <w:r>
+        <w:rPr>
+          <w:sz w:val="32"/>
+          <w:szCs w:val="32"/>
+        </w:rPr>
+        <w:t>Collision.h - the collider class and collision event classes. Doesn't rely on body.</w:t>
+      </w:r>
+    </w:p>
+    <w:p>
+      <w:pPr>
+        <w:ind w:left="360" w:hanging="360"/>
+        <w:rPr>
+          <w:sz w:val="32"/>
+          <w:szCs w:val="32"/>
+        </w:rPr>
+      </w:pPr>
+    </w:p>
+    <w:p>
+      <w:pPr>
+        <w:ind w:left="360" w:hanging="360"/>
+        <w:rPr>
+          <w:sz w:val="32"/>
+          <w:szCs w:val="32"/>
+        </w:rPr>
+      </w:pPr>
+      <w:r>
+        <w:rPr>
+          <w:sz w:val="32"/>
+          <w:szCs w:val="32"/>
+        </w:rPr>
+        <w:t xml:space="preserve">math_utility.cpp - updated custom 2D&amp;3D vector math library </w:t>
+      </w:r>
+    </w:p>
+    <w:p>
+      <w:pPr>
+        <w:ind w:left="360" w:hanging="360"/>
+        <w:rPr>
+          <w:sz w:val="32"/>
+          <w:szCs w:val="32"/>
+        </w:rPr>
+      </w:pPr>
+    </w:p>
+    <w:p>
+      <w:pPr>
+        <w:ind w:left="360" w:hanging="360"/>
+        <w:rPr>
+          <w:sz w:val="32"/>
+          <w:szCs w:val="32"/>
+        </w:rPr>
+      </w:pPr>
+      <w:r>
+        <w:rPr>
+          <w:sz w:val="32"/>
+          <w:szCs w:val="32"/>
+        </w:rPr>
+        <w:t>math_utility.h - the struct for 2D&amp;3D vector math and static functions that must in the header</w:t>
+      </w:r>
+    </w:p>
+    <w:p>
+      <w:pPr>
+        <w:ind w:left="360" w:hanging="360"/>
+        <w:rPr>
+          <w:sz w:val="32"/>
+          <w:szCs w:val="32"/>
+        </w:rPr>
+      </w:pPr>
+    </w:p>
+    <w:p>
+      <w:pPr>
+        <w:ind w:left="360" w:hanging="360"/>
+        <w:rPr>
+          <w:sz w:val="32"/>
+          <w:szCs w:val="32"/>
+        </w:rPr>
+      </w:pPr>
+      <w:r>
+        <w:rPr>
+          <w:sz w:val="32"/>
+          <w:szCs w:val="32"/>
+        </w:rPr>
+        <w:t>PhysicsManager.cpp - contains the info of gravity, velocity and penetration value. The main part of the physics engine to loop through bodies/con</w:t>
+      </w:r>
+      <w:r>
+        <w:rPr>
+          <w:sz w:val="32"/>
+          <w:szCs w:val="32"/>
+        </w:rPr>
+        <w:t>tacts and apply functions from r</w:t>
+      </w:r>
+      <w:r>
+        <w:rPr>
+          <w:sz w:val="32"/>
+          <w:szCs w:val="32"/>
+        </w:rPr>
+        <w:t>igid</w:t>
+      </w:r>
+      <w:r>
+        <w:rPr>
+          <w:sz w:val="32"/>
+          <w:szCs w:val="32"/>
+        </w:rPr>
+        <w:t xml:space="preserve"> </w:t>
+      </w:r>
+      <w:r>
+        <w:rPr>
+          <w:sz w:val="32"/>
+          <w:szCs w:val="32"/>
+        </w:rPr>
+        <w:t>body and collider.</w:t>
+      </w:r>
+    </w:p>
+    <w:p>
+      <w:pPr>
+        <w:ind w:left="360" w:hanging="360"/>
+        <w:rPr>
+          <w:sz w:val="32"/>
+          <w:szCs w:val="32"/>
+        </w:rPr>
+      </w:pPr>
+    </w:p>
+    <w:p>
+      <w:pPr>
+        <w:ind w:left="360" w:hanging="360"/>
+        <w:rPr>
+          <w:sz w:val="32"/>
+          <w:szCs w:val="32"/>
+        </w:rPr>
+      </w:pPr>
+      <w:r>
+        <w:rPr>
+          <w:sz w:val="32"/>
+          <w:szCs w:val="32"/>
+        </w:rPr>
+        <w:t>PhysicsManager.h - function headers and some properties.</w:t>
+      </w:r>
+    </w:p>
+    <w:p>
+      <w:pPr>
+        <w:ind w:left="360" w:hanging="360"/>
+        <w:rPr>
+          <w:sz w:val="32"/>
+          <w:szCs w:val="32"/>
+        </w:rPr>
+      </w:pPr>
+    </w:p>
+    <w:p>
+      <w:pPr>
+        <w:ind w:left="360" w:hanging="360"/>
+        <w:rPr>
+          <w:sz w:val="32"/>
+          <w:szCs w:val="32"/>
+        </w:rPr>
+      </w:pPr>
+      <w:r>
+        <w:rPr>
+          <w:sz w:val="32"/>
+          <w:szCs w:val="32"/>
+        </w:rPr>
+        <w:t>Resolution.cpp - t</w:t>
+      </w:r>
+      <w:r>
+        <w:rPr>
+          <w:sz w:val="32"/>
+          <w:szCs w:val="32"/>
+        </w:rPr>
+        <w:t>he most important and most complicated part to make the objects not penetrate each other while collision happened.</w:t>
+      </w:r>
+    </w:p>
+    <w:p>
+      <w:pPr>
+        <w:ind w:left="360" w:hanging="360"/>
+        <w:rPr>
+          <w:sz w:val="32"/>
+          <w:szCs w:val="32"/>
+        </w:rPr>
+      </w:pPr>
+    </w:p>
+    <w:p>
+      <w:pPr>
+        <w:ind w:left="360" w:hanging="360"/>
+        <w:rPr>
+          <w:sz w:val="32"/>
+          <w:szCs w:val="32"/>
+        </w:rPr>
+      </w:pPr>
+      <w:r>
+        <w:rPr>
+          <w:sz w:val="32"/>
+          <w:szCs w:val="32"/>
+        </w:rPr>
+        <w:t xml:space="preserve">Resolution.h - function header. </w:t>
+      </w:r>
     </w:p>
     <w:p>
       <w:pPr>
@@ -3395,627 +3948,37 @@
           <w:szCs w:val="32"/>
         </w:rPr>
       </w:pPr>
-      <w:proofErr w:type="spellStart"/>
-      <w:r>
-        <w:rPr>
-          <w:sz w:val="32"/>
-          <w:szCs w:val="32"/>
-        </w:rPr>
-        <w:t>Transform.h</w:t>
-      </w:r>
-      <w:proofErr w:type="spellEnd"/>
-      <w:r>
-        <w:rPr>
-          <w:sz w:val="32"/>
-          <w:szCs w:val="32"/>
-        </w:rPr>
-        <w:t xml:space="preserve"> - function headers.</w:t>
-      </w:r>
-    </w:p>
-    <w:p>
-      <w:pPr>
-        <w:ind w:left="360" w:hanging="360"/>
-        <w:rPr>
-          <w:sz w:val="32"/>
-          <w:szCs w:val="32"/>
-        </w:rPr>
-      </w:pPr>
-    </w:p>
-    <w:p>
-      <w:pPr>
-        <w:ind w:left="360" w:hanging="360"/>
-        <w:rPr>
-          <w:sz w:val="32"/>
-          <w:szCs w:val="32"/>
-        </w:rPr>
-      </w:pPr>
-      <w:r>
-        <w:rPr>
-          <w:sz w:val="32"/>
-          <w:szCs w:val="32"/>
-        </w:rPr>
-        <w:t>Trigger.cpp - collision callback trigger.</w:t>
-      </w:r>
-    </w:p>
-    <w:p>
-      <w:pPr>
-        <w:ind w:left="360" w:hanging="360"/>
-        <w:rPr>
-          <w:sz w:val="32"/>
-          <w:szCs w:val="32"/>
-        </w:rPr>
-      </w:pPr>
-    </w:p>
-    <w:p>
-      <w:pPr>
-        <w:ind w:left="360" w:hanging="360"/>
-        <w:rPr>
-          <w:sz w:val="32"/>
-          <w:szCs w:val="32"/>
-        </w:rPr>
-      </w:pPr>
-      <w:proofErr w:type="spellStart"/>
-      <w:r>
-        <w:rPr>
-          <w:sz w:val="32"/>
-          <w:szCs w:val="32"/>
-        </w:rPr>
-        <w:t>Trigger.h</w:t>
-      </w:r>
-      <w:proofErr w:type="spellEnd"/>
-      <w:r>
-        <w:rPr>
-          <w:sz w:val="32"/>
-          <w:szCs w:val="32"/>
-        </w:rPr>
-        <w:t xml:space="preserve"> - function header for collision callback.</w:t>
-      </w:r>
-    </w:p>
-    <w:p>
-      <w:pPr>
-        <w:ind w:left="360" w:hanging="360"/>
-        <w:rPr>
-          <w:sz w:val="32"/>
-          <w:szCs w:val="32"/>
-        </w:rPr>
-      </w:pPr>
-    </w:p>
-    <w:p>
-      <w:pPr>
-        <w:ind w:left="360" w:hanging="360"/>
-        <w:rPr>
-          <w:sz w:val="32"/>
-          <w:szCs w:val="32"/>
-        </w:rPr>
-      </w:pPr>
-    </w:p>
-    <w:p>
-      <w:pPr>
-        <w:ind w:left="360" w:hanging="360"/>
-        <w:rPr>
-          <w:sz w:val="32"/>
-          <w:szCs w:val="32"/>
-        </w:rPr>
-      </w:pPr>
-    </w:p>
-    <w:p>
-      <w:pPr>
-        <w:ind w:left="360" w:hanging="360"/>
-        <w:rPr>
-          <w:sz w:val="32"/>
-          <w:szCs w:val="32"/>
-        </w:rPr>
-      </w:pPr>
-      <w:r>
-        <w:rPr>
-          <w:sz w:val="32"/>
-          <w:szCs w:val="32"/>
-        </w:rPr>
-        <w:t>Physics engine (version 3.0):</w:t>
-      </w:r>
-    </w:p>
-    <w:p>
-      <w:pPr>
-        <w:ind w:left="360" w:hanging="360"/>
-        <w:rPr>
-          <w:sz w:val="32"/>
-          <w:szCs w:val="32"/>
-        </w:rPr>
-      </w:pPr>
-    </w:p>
-    <w:p>
-      <w:pPr>
-        <w:ind w:left="360" w:hanging="360"/>
-        <w:rPr>
-          <w:sz w:val="32"/>
-          <w:szCs w:val="32"/>
-        </w:rPr>
-      </w:pPr>
-      <w:r>
-        <w:rPr>
-          <w:sz w:val="32"/>
-          <w:szCs w:val="32"/>
-        </w:rPr>
-        <w:t>Body.cpp - new rigid</w:t>
-      </w:r>
-      <w:r>
-        <w:rPr>
-          <w:sz w:val="32"/>
-          <w:szCs w:val="32"/>
-        </w:rPr>
-        <w:t xml:space="preserve"> </w:t>
-      </w:r>
-      <w:r>
-        <w:rPr>
-          <w:sz w:val="32"/>
-          <w:szCs w:val="32"/>
-        </w:rPr>
-        <w:t xml:space="preserve">body </w:t>
-      </w:r>
-      <w:r>
-        <w:rPr>
-          <w:sz w:val="32"/>
-          <w:szCs w:val="32"/>
-        </w:rPr>
-        <w:t>that include all the properties</w:t>
-      </w:r>
-      <w:r>
-        <w:rPr>
-          <w:sz w:val="32"/>
-          <w:szCs w:val="32"/>
-        </w:rPr>
-        <w:t xml:space="preserve"> of body's position, velocity, mass, acceleration, friction, restitution and ghost/static.</w:t>
-      </w:r>
-    </w:p>
-    <w:p>
-      <w:pPr>
-        <w:ind w:left="360" w:hanging="360"/>
-        <w:rPr>
-          <w:sz w:val="32"/>
-          <w:szCs w:val="32"/>
-        </w:rPr>
-      </w:pPr>
-      <w:r>
-        <w:rPr>
-          <w:sz w:val="32"/>
-          <w:szCs w:val="32"/>
-        </w:rPr>
-        <w:t>Also doing serialization and Zilch binding inside.</w:t>
-      </w:r>
-    </w:p>
-    <w:p>
-      <w:pPr>
-        <w:ind w:left="360" w:hanging="360"/>
-        <w:rPr>
-          <w:sz w:val="32"/>
-          <w:szCs w:val="32"/>
-        </w:rPr>
-      </w:pPr>
-    </w:p>
-    <w:p>
-      <w:pPr>
-        <w:ind w:left="360" w:hanging="360"/>
-        <w:rPr>
-          <w:sz w:val="32"/>
-          <w:szCs w:val="32"/>
-        </w:rPr>
-      </w:pPr>
-      <w:proofErr w:type="spellStart"/>
-      <w:r>
-        <w:rPr>
-          <w:sz w:val="32"/>
-          <w:szCs w:val="32"/>
-        </w:rPr>
-        <w:t>Body.h</w:t>
-      </w:r>
-      <w:proofErr w:type="spellEnd"/>
-      <w:r>
-        <w:rPr>
-          <w:sz w:val="32"/>
-          <w:szCs w:val="32"/>
-        </w:rPr>
-        <w:t xml:space="preserve"> - body class that is part of the game</w:t>
-      </w:r>
-      <w:r>
-        <w:rPr>
-          <w:sz w:val="32"/>
-          <w:szCs w:val="32"/>
-        </w:rPr>
-        <w:t xml:space="preserve"> </w:t>
-      </w:r>
-      <w:r>
-        <w:rPr>
-          <w:sz w:val="32"/>
-          <w:szCs w:val="32"/>
-        </w:rPr>
-        <w:t>component.</w:t>
-      </w:r>
-    </w:p>
-    <w:p>
-      <w:pPr>
-        <w:ind w:left="360" w:hanging="360"/>
-        <w:rPr>
-          <w:sz w:val="32"/>
-          <w:szCs w:val="32"/>
-        </w:rPr>
-      </w:pPr>
-    </w:p>
-    <w:p>
-      <w:pPr>
-        <w:ind w:left="360" w:hanging="360"/>
-        <w:rPr>
-          <w:sz w:val="32"/>
-          <w:szCs w:val="32"/>
-        </w:rPr>
-      </w:pPr>
-      <w:r>
-        <w:rPr>
-          <w:sz w:val="32"/>
-          <w:szCs w:val="32"/>
-        </w:rPr>
-        <w:t>Collision.cpp - collision detection method for box and box, box and circle. Also doing serialization and Zilch binding inside.</w:t>
-      </w:r>
-    </w:p>
-    <w:p>
-      <w:pPr>
-        <w:ind w:left="360" w:hanging="360"/>
-        <w:rPr>
-          <w:sz w:val="32"/>
-          <w:szCs w:val="32"/>
-        </w:rPr>
-      </w:pPr>
-    </w:p>
-    <w:p>
-      <w:pPr>
-        <w:ind w:left="360" w:hanging="360"/>
-        <w:rPr>
-          <w:sz w:val="32"/>
-          <w:szCs w:val="32"/>
-        </w:rPr>
-      </w:pPr>
-      <w:proofErr w:type="spellStart"/>
-      <w:r>
-        <w:rPr>
-          <w:sz w:val="32"/>
-          <w:szCs w:val="32"/>
-        </w:rPr>
-        <w:t>Collision.h</w:t>
-      </w:r>
-      <w:proofErr w:type="spellEnd"/>
-      <w:r>
-        <w:rPr>
-          <w:sz w:val="32"/>
-          <w:szCs w:val="32"/>
-        </w:rPr>
-        <w:t xml:space="preserve"> - the collider class and collision event classes. Doesn't rely on body.</w:t>
-      </w:r>
-    </w:p>
-    <w:p>
-      <w:pPr>
-        <w:ind w:left="360" w:hanging="360"/>
-        <w:rPr>
-          <w:sz w:val="32"/>
-          <w:szCs w:val="32"/>
-        </w:rPr>
-      </w:pPr>
-    </w:p>
-    <w:p>
-      <w:pPr>
-        <w:ind w:left="360" w:hanging="360"/>
-        <w:rPr>
-          <w:sz w:val="32"/>
-          <w:szCs w:val="32"/>
-        </w:rPr>
-      </w:pPr>
-      <w:r>
-        <w:rPr>
-          <w:sz w:val="32"/>
-          <w:szCs w:val="32"/>
-        </w:rPr>
-        <w:t xml:space="preserve">math_utility.cpp - updated custom 2D&amp;3D vector math library </w:t>
-      </w:r>
-    </w:p>
-    <w:p>
-      <w:pPr>
-        <w:ind w:left="360" w:hanging="360"/>
-        <w:rPr>
-          <w:sz w:val="32"/>
-          <w:szCs w:val="32"/>
-        </w:rPr>
-      </w:pPr>
-    </w:p>
-    <w:p>
-      <w:pPr>
-        <w:ind w:left="360" w:hanging="360"/>
-        <w:rPr>
-          <w:sz w:val="32"/>
-          <w:szCs w:val="32"/>
-        </w:rPr>
-      </w:pPr>
-      <w:proofErr w:type="spellStart"/>
-      <w:r>
-        <w:rPr>
-          <w:sz w:val="32"/>
-          <w:szCs w:val="32"/>
-        </w:rPr>
-        <w:t>math_utility.h</w:t>
-      </w:r>
-      <w:proofErr w:type="spellEnd"/>
-      <w:r>
-        <w:rPr>
-          <w:sz w:val="32"/>
-          <w:szCs w:val="32"/>
-        </w:rPr>
-        <w:t xml:space="preserve"> - the </w:t>
-      </w:r>
-      <w:proofErr w:type="spellStart"/>
-      <w:r>
-        <w:rPr>
-          <w:sz w:val="32"/>
-          <w:szCs w:val="32"/>
-        </w:rPr>
-        <w:t>struct</w:t>
-      </w:r>
-      <w:proofErr w:type="spellEnd"/>
-      <w:r>
-        <w:rPr>
-          <w:sz w:val="32"/>
-          <w:szCs w:val="32"/>
-        </w:rPr>
-        <w:t xml:space="preserve"> for 2D&amp;3D vector math and static functions that must in the header</w:t>
-      </w:r>
-    </w:p>
-    <w:p>
-      <w:pPr>
-        <w:ind w:left="360" w:hanging="360"/>
-        <w:rPr>
-          <w:sz w:val="32"/>
-          <w:szCs w:val="32"/>
-        </w:rPr>
-      </w:pPr>
-    </w:p>
-    <w:p>
-      <w:pPr>
-        <w:ind w:left="360" w:hanging="360"/>
-        <w:rPr>
-          <w:sz w:val="32"/>
-          <w:szCs w:val="32"/>
-        </w:rPr>
-      </w:pPr>
-      <w:r>
-        <w:rPr>
-          <w:sz w:val="32"/>
-          <w:szCs w:val="32"/>
-        </w:rPr>
-        <w:t>PhysicsManager.cpp - contains the info of gravity, velocity and penetration value. The main part of the physics engine to loop through bodies/con</w:t>
-      </w:r>
-      <w:r>
-        <w:rPr>
-          <w:sz w:val="32"/>
-          <w:szCs w:val="32"/>
-        </w:rPr>
-        <w:t>tacts and apply functions from r</w:t>
-      </w:r>
-      <w:r>
-        <w:rPr>
-          <w:sz w:val="32"/>
-          <w:szCs w:val="32"/>
-        </w:rPr>
-        <w:t>igid</w:t>
-      </w:r>
-      <w:r>
-        <w:rPr>
-          <w:sz w:val="32"/>
-          <w:szCs w:val="32"/>
-        </w:rPr>
-        <w:t xml:space="preserve"> </w:t>
-      </w:r>
-      <w:r>
-        <w:rPr>
-          <w:sz w:val="32"/>
-          <w:szCs w:val="32"/>
-        </w:rPr>
-        <w:t>body and collider.</w:t>
-      </w:r>
-    </w:p>
-    <w:p>
-      <w:pPr>
-        <w:ind w:left="360" w:hanging="360"/>
-        <w:rPr>
-          <w:sz w:val="32"/>
-          <w:szCs w:val="32"/>
-        </w:rPr>
-      </w:pPr>
-    </w:p>
-    <w:p>
-      <w:pPr>
-        <w:ind w:left="360" w:hanging="360"/>
-        <w:rPr>
-          <w:sz w:val="32"/>
-          <w:szCs w:val="32"/>
-        </w:rPr>
-      </w:pPr>
-      <w:proofErr w:type="spellStart"/>
-      <w:r>
-        <w:rPr>
-          <w:sz w:val="32"/>
-          <w:szCs w:val="32"/>
-        </w:rPr>
-        <w:t>PhysicsManager.h</w:t>
-      </w:r>
-      <w:proofErr w:type="spellEnd"/>
-      <w:r>
-        <w:rPr>
-          <w:sz w:val="32"/>
-          <w:szCs w:val="32"/>
-        </w:rPr>
-        <w:t xml:space="preserve"> - function headers and some properties.</w:t>
-      </w:r>
-    </w:p>
-    <w:p>
-      <w:pPr>
-        <w:ind w:left="360" w:hanging="360"/>
-        <w:rPr>
-          <w:sz w:val="32"/>
-          <w:szCs w:val="32"/>
-        </w:rPr>
-      </w:pPr>
-    </w:p>
-    <w:p>
-      <w:pPr>
-        <w:ind w:left="360" w:hanging="360"/>
-        <w:rPr>
-          <w:sz w:val="32"/>
-          <w:szCs w:val="32"/>
-        </w:rPr>
-      </w:pPr>
-      <w:r>
-        <w:rPr>
-          <w:sz w:val="32"/>
-          <w:szCs w:val="32"/>
-        </w:rPr>
-        <w:t>Resolution.cpp - t</w:t>
-      </w:r>
-      <w:r>
-        <w:rPr>
-          <w:sz w:val="32"/>
-          <w:szCs w:val="32"/>
-        </w:rPr>
-        <w:t>he most important and most complicated part to make the objects not penetrate each other while collision happened.</w:t>
-      </w:r>
-    </w:p>
-    <w:p>
-      <w:pPr>
-        <w:ind w:left="360" w:hanging="360"/>
-        <w:rPr>
-          <w:sz w:val="32"/>
-          <w:szCs w:val="32"/>
-        </w:rPr>
-      </w:pPr>
-    </w:p>
-    <w:p>
-      <w:pPr>
-        <w:ind w:left="360" w:hanging="360"/>
-        <w:rPr>
-          <w:sz w:val="32"/>
-          <w:szCs w:val="32"/>
-        </w:rPr>
-      </w:pPr>
-      <w:proofErr w:type="spellStart"/>
-      <w:r>
-        <w:rPr>
-          <w:sz w:val="32"/>
-          <w:szCs w:val="32"/>
-        </w:rPr>
-        <w:t>Resolution.h</w:t>
-      </w:r>
-      <w:proofErr w:type="spellEnd"/>
-      <w:r>
-        <w:rPr>
-          <w:sz w:val="32"/>
-          <w:szCs w:val="32"/>
-        </w:rPr>
-        <w:t xml:space="preserve"> - function header. </w:t>
-      </w:r>
-    </w:p>
-    <w:p>
-      <w:pPr>
-        <w:ind w:left="360" w:hanging="360"/>
-        <w:rPr>
-          <w:sz w:val="32"/>
-          <w:szCs w:val="32"/>
-        </w:rPr>
-      </w:pPr>
-    </w:p>
-    <w:p>
-      <w:pPr>
-        <w:ind w:left="360" w:hanging="360"/>
-        <w:rPr>
-          <w:sz w:val="32"/>
-          <w:szCs w:val="32"/>
-        </w:rPr>
-      </w:pPr>
-      <w:r>
-        <w:rPr>
-          <w:sz w:val="32"/>
-          <w:szCs w:val="32"/>
-        </w:rPr>
-        <w:t>Transform.cpp - Transform component for all the object/graphics that needs to rotate, scale, and get/set position.</w:t>
-      </w:r>
-    </w:p>
-    <w:p>
-      <w:pPr>
-        <w:ind w:left="360" w:hanging="360"/>
-        <w:rPr>
-          <w:sz w:val="32"/>
-          <w:szCs w:val="32"/>
-        </w:rPr>
-      </w:pPr>
-    </w:p>
-    <w:p>
-      <w:pPr>
-        <w:ind w:left="360" w:hanging="360"/>
-        <w:rPr>
-          <w:sz w:val="32"/>
-          <w:szCs w:val="32"/>
-        </w:rPr>
-      </w:pPr>
-      <w:proofErr w:type="spellStart"/>
-      <w:r>
-        <w:rPr>
-          <w:sz w:val="32"/>
-          <w:szCs w:val="32"/>
-        </w:rPr>
-        <w:t>Transform.h</w:t>
-      </w:r>
-      <w:proofErr w:type="spellEnd"/>
-      <w:r>
-        <w:rPr>
-          <w:sz w:val="32"/>
-          <w:szCs w:val="32"/>
-        </w:rPr>
-        <w:t xml:space="preserve"> - function headers.</w:t>
-      </w:r>
-    </w:p>
-    <w:p>
-      <w:pPr>
-        <w:ind w:left="360" w:hanging="360"/>
-        <w:rPr>
-          <w:sz w:val="32"/>
-          <w:szCs w:val="32"/>
-        </w:rPr>
-      </w:pPr>
-    </w:p>
-    <w:p>
-      <w:pPr>
-        <w:ind w:left="360" w:hanging="360"/>
-        <w:rPr>
-          <w:sz w:val="32"/>
-          <w:szCs w:val="32"/>
-        </w:rPr>
-      </w:pPr>
-      <w:r>
-        <w:rPr>
-          <w:sz w:val="32"/>
-          <w:szCs w:val="32"/>
-        </w:rPr>
-        <w:t xml:space="preserve">RayLineBoxCollision.cpp - simple ray-casting detection and returning all the </w:t>
-      </w:r>
-      <w:proofErr w:type="spellStart"/>
-      <w:r>
-        <w:rPr>
-          <w:sz w:val="32"/>
-          <w:szCs w:val="32"/>
-        </w:rPr>
-        <w:t>informations</w:t>
-      </w:r>
-      <w:proofErr w:type="spellEnd"/>
-      <w:r>
-        <w:rPr>
-          <w:sz w:val="32"/>
-          <w:szCs w:val="32"/>
-        </w:rPr>
-        <w:t xml:space="preserve"> when they collide.</w:t>
+      <w:r>
+        <w:rPr>
+          <w:sz w:val="32"/>
+          <w:szCs w:val="32"/>
+        </w:rPr>
+        <w:t>Transform.h - function headers.</w:t>
+      </w:r>
+    </w:p>
+    <w:p>
+      <w:pPr>
+        <w:ind w:left="360" w:hanging="360"/>
+        <w:rPr>
+          <w:sz w:val="32"/>
+          <w:szCs w:val="32"/>
+        </w:rPr>
+      </w:pPr>
+    </w:p>
+    <w:p>
+      <w:pPr>
+        <w:ind w:left="360" w:hanging="360"/>
+        <w:rPr>
+          <w:sz w:val="32"/>
+          <w:szCs w:val="32"/>
+        </w:rPr>
+      </w:pPr>
+      <w:r>
+        <w:rPr>
+          <w:sz w:val="32"/>
+          <w:szCs w:val="32"/>
+        </w:rPr>
+        <w:t>RayLineBoxCollision.cpp - simple ray-casting detection and returning all the informations when they collide.</w:t>
       </w:r>
     </w:p>
     <w:p>
@@ -4190,39 +4153,7 @@
           <w:sz w:val="32"/>
           <w:szCs w:val="32"/>
         </w:rPr>
-        <w:t xml:space="preserve">What type of integration will you use (Euler, Improved Euler, </w:t>
-      </w:r>
-      <w:proofErr w:type="spellStart"/>
-      <w:r>
-        <w:rPr>
-          <w:sz w:val="32"/>
-          <w:szCs w:val="32"/>
-        </w:rPr>
-        <w:t>Verlet</w:t>
-      </w:r>
-      <w:proofErr w:type="spellEnd"/>
-      <w:r>
-        <w:rPr>
-          <w:sz w:val="32"/>
-          <w:szCs w:val="32"/>
-        </w:rPr>
-        <w:t xml:space="preserve">, </w:t>
-      </w:r>
-      <w:proofErr w:type="spellStart"/>
-      <w:r>
-        <w:rPr>
-          <w:sz w:val="32"/>
-          <w:szCs w:val="32"/>
-        </w:rPr>
-        <w:t>Runge-Kutta</w:t>
-      </w:r>
-      <w:proofErr w:type="spellEnd"/>
-      <w:r>
-        <w:rPr>
-          <w:sz w:val="32"/>
-          <w:szCs w:val="32"/>
-        </w:rPr>
-        <w:t>)?</w:t>
+        <w:t>What type of integration will you use (Euler, Improved Euler, Verlet, Runge-Kutta)?</w:t>
       </w:r>
     </w:p>
     <w:p>
@@ -4247,39 +4178,7 @@
           <w:sz w:val="32"/>
           <w:szCs w:val="32"/>
         </w:rPr>
-        <w:t xml:space="preserve">Euler for </w:t>
-      </w:r>
-      <w:proofErr w:type="spellStart"/>
-      <w:r>
-        <w:rPr>
-          <w:sz w:val="32"/>
-          <w:szCs w:val="32"/>
-        </w:rPr>
-        <w:t>intergrate</w:t>
-      </w:r>
-      <w:proofErr w:type="spellEnd"/>
-      <w:r>
-        <w:rPr>
-          <w:sz w:val="32"/>
-          <w:szCs w:val="32"/>
-        </w:rPr>
-        <w:t xml:space="preserve"> the </w:t>
-      </w:r>
-      <w:proofErr w:type="spellStart"/>
-      <w:r>
-        <w:rPr>
-          <w:sz w:val="32"/>
-          <w:szCs w:val="32"/>
-        </w:rPr>
-        <w:t>rigidbody's</w:t>
-      </w:r>
-      <w:proofErr w:type="spellEnd"/>
-      <w:r>
-        <w:rPr>
-          <w:sz w:val="32"/>
-          <w:szCs w:val="32"/>
-        </w:rPr>
-        <w:t xml:space="preserve"> position.</w:t>
+        <w:t>Euler for intergrate the rigidbody's position.</w:t>
       </w:r>
     </w:p>
     <w:p>
@@ -5020,101 +4919,37 @@
           <w:sz w:val="32"/>
           <w:szCs w:val="32"/>
         </w:rPr>
-        <w:t xml:space="preserve">- Editor is in-engine, and made primarily using </w:t>
-      </w:r>
-      <w:proofErr w:type="spellStart"/>
-      <w:r>
-        <w:rPr>
-          <w:sz w:val="32"/>
-          <w:szCs w:val="32"/>
-        </w:rPr>
-        <w:t>imGUI</w:t>
-      </w:r>
-      <w:proofErr w:type="spellEnd"/>
-      <w:r>
-        <w:rPr>
-          <w:sz w:val="32"/>
-          <w:szCs w:val="32"/>
-        </w:rPr>
-        <w:t xml:space="preserve">. </w:t>
-      </w:r>
-    </w:p>
-    <w:p>
-      <w:pPr>
-        <w:rPr>
-          <w:sz w:val="32"/>
-          <w:szCs w:val="32"/>
-        </w:rPr>
-      </w:pPr>
-      <w:r>
-        <w:rPr>
-          <w:sz w:val="32"/>
-          <w:szCs w:val="32"/>
-        </w:rPr>
-        <w:t xml:space="preserve">- Saves levels in two files. The first file contains the level name, as well as information about the levels’ </w:t>
-      </w:r>
-      <w:proofErr w:type="spellStart"/>
-      <w:r>
-        <w:rPr>
-          <w:sz w:val="32"/>
-          <w:szCs w:val="32"/>
-        </w:rPr>
-        <w:t>tilemap</w:t>
-      </w:r>
-      <w:proofErr w:type="spellEnd"/>
-      <w:r>
-        <w:rPr>
-          <w:sz w:val="32"/>
-          <w:szCs w:val="32"/>
-        </w:rPr>
-        <w:t xml:space="preserve">. The second file contains the information of all game objects. It’s basically the output of our </w:t>
-      </w:r>
-      <w:proofErr w:type="spellStart"/>
-      <w:r>
-        <w:rPr>
-          <w:sz w:val="32"/>
-          <w:szCs w:val="32"/>
-        </w:rPr>
-        <w:t>serializer</w:t>
-      </w:r>
-      <w:proofErr w:type="spellEnd"/>
-      <w:r>
-        <w:rPr>
-          <w:sz w:val="32"/>
-          <w:szCs w:val="32"/>
-        </w:rPr>
-        <w:t xml:space="preserve">. </w:t>
-      </w:r>
-    </w:p>
-    <w:p>
-      <w:pPr>
-        <w:rPr>
-          <w:sz w:val="32"/>
-          <w:szCs w:val="32"/>
-        </w:rPr>
-      </w:pPr>
-      <w:r>
-        <w:rPr>
-          <w:sz w:val="32"/>
-          <w:szCs w:val="32"/>
-        </w:rPr>
-        <w:t xml:space="preserve">- Editor supports a </w:t>
-      </w:r>
-      <w:proofErr w:type="spellStart"/>
-      <w:r>
-        <w:rPr>
-          <w:sz w:val="32"/>
-          <w:szCs w:val="32"/>
-        </w:rPr>
-        <w:t>tilemap</w:t>
-      </w:r>
-      <w:proofErr w:type="spellEnd"/>
-      <w:r>
-        <w:rPr>
-          <w:sz w:val="32"/>
-          <w:szCs w:val="32"/>
-        </w:rPr>
-        <w:t xml:space="preserve"> editor that displays all textures available in the game and allows the user to change the sprite of any tile to any of those available textures. Tiles are really only a sprite and sometimes collision, so we simplified this for tiles and linked collision info to sprite. </w:t>
+        <w:t xml:space="preserve">- Editor is in-engine, and made primarily using imGUI. </w:t>
+      </w:r>
+    </w:p>
+    <w:p>
+      <w:pPr>
+        <w:rPr>
+          <w:sz w:val="32"/>
+          <w:szCs w:val="32"/>
+        </w:rPr>
+      </w:pPr>
+      <w:r>
+        <w:rPr>
+          <w:sz w:val="32"/>
+          <w:szCs w:val="32"/>
+        </w:rPr>
+        <w:t xml:space="preserve">- Saves levels in two files. The first file contains the level name, as well as information about the levels’ tilemap. The second file contains the information of all game objects. It’s basically the output of our serializer. </w:t>
+      </w:r>
+    </w:p>
+    <w:p>
+      <w:pPr>
+        <w:rPr>
+          <w:sz w:val="32"/>
+          <w:szCs w:val="32"/>
+        </w:rPr>
+      </w:pPr>
+      <w:r>
+        <w:rPr>
+          <w:sz w:val="32"/>
+          <w:szCs w:val="32"/>
+        </w:rPr>
+        <w:t xml:space="preserve">- Editor supports a tilemap editor that displays all textures available in the game and allows the user to change the sprite of any tile to any of those available textures. Tiles are really only a sprite and sometimes collision, so we simplified this for tiles and linked collision info to sprite. </w:t>
       </w:r>
     </w:p>
     <w:p>
@@ -5395,23 +5230,7 @@
           <w:sz w:val="32"/>
           <w:szCs w:val="32"/>
         </w:rPr>
-        <w:t xml:space="preserve"> sound assets from the team producer and </w:t>
-      </w:r>
-      <w:proofErr w:type="spellStart"/>
-      <w:r>
-        <w:rPr>
-          <w:sz w:val="32"/>
-          <w:szCs w:val="32"/>
-        </w:rPr>
-        <w:t>Digipen</w:t>
-      </w:r>
-      <w:proofErr w:type="spellEnd"/>
-      <w:r>
-        <w:rPr>
-          <w:sz w:val="32"/>
-          <w:szCs w:val="32"/>
-        </w:rPr>
-        <w:t xml:space="preserve"> asset library.</w:t>
+        <w:t xml:space="preserve"> sound assets from the team producer and Digipen asset library.</w:t>
       </w:r>
     </w:p>
     <w:p>
@@ -5534,56 +5353,15 @@
           <w:sz w:val="32"/>
           <w:szCs w:val="32"/>
         </w:rPr>
-        <w:t xml:space="preserve"> </w:t>
-      </w:r>
-      <w:proofErr w:type="spellStart"/>
-      <w:r>
-        <w:rPr>
-          <w:sz w:val="32"/>
-          <w:szCs w:val="32"/>
-        </w:rPr>
-        <w:t>Fmod</w:t>
-      </w:r>
-      <w:proofErr w:type="spellEnd"/>
-      <w:r>
-        <w:rPr>
-          <w:sz w:val="32"/>
-          <w:szCs w:val="32"/>
-        </w:rPr>
-        <w:t>:</w:t>
-      </w:r>
-      <w:proofErr w:type="gramStart"/>
-      <w:r>
-        <w:rPr>
-          <w:sz w:val="32"/>
-          <w:szCs w:val="32"/>
-        </w:rPr>
-        <w:t>:S</w:t>
-      </w:r>
-      <w:r>
-        <w:rPr>
-          <w:sz w:val="32"/>
-          <w:szCs w:val="32"/>
-        </w:rPr>
-        <w:t>tudio</w:t>
-      </w:r>
-      <w:proofErr w:type="gramEnd"/>
-      <w:r>
-        <w:rPr>
-          <w:sz w:val="32"/>
-          <w:szCs w:val="32"/>
-        </w:rPr>
-        <w:t>::</w:t>
-      </w:r>
-      <w:proofErr w:type="spellStart"/>
-      <w:r>
-        <w:rPr>
-          <w:sz w:val="32"/>
-          <w:szCs w:val="32"/>
-        </w:rPr>
-        <w:t>EventInstance</w:t>
-      </w:r>
-      <w:proofErr w:type="spellEnd"/>
+        <w:t xml:space="preserve"> Fmod::S</w:t>
+      </w:r>
+      <w:r>
+        <w:rPr>
+          <w:sz w:val="32"/>
+          <w:szCs w:val="32"/>
+        </w:rPr>
+        <w:t>tudio::EventInstance</w:t>
+      </w:r>
       <w:r>
         <w:rPr>
           <w:sz w:val="32"/>
@@ -5632,17 +5410,8 @@
           <w:sz w:val="32"/>
           <w:szCs w:val="32"/>
         </w:rPr>
-        <w:t>FMOD:</w:t>
-      </w:r>
-      <w:proofErr w:type="gramStart"/>
-      <w:r>
-        <w:rPr>
-          <w:sz w:val="32"/>
-          <w:szCs w:val="32"/>
-        </w:rPr>
-        <w:t>:Studio</w:t>
-      </w:r>
-      <w:proofErr w:type="gramEnd"/>
+        <w:t>FMOD::Studio</w:t>
+      </w:r>
       <w:r>
         <w:rPr>
           <w:sz w:val="32"/>
@@ -5662,23 +5431,7 @@
           <w:sz w:val="32"/>
           <w:szCs w:val="32"/>
         </w:rPr>
-        <w:t xml:space="preserve">_RESULT to and </w:t>
-      </w:r>
-      <w:proofErr w:type="spellStart"/>
-      <w:r>
-        <w:rPr>
-          <w:sz w:val="32"/>
-          <w:szCs w:val="32"/>
-        </w:rPr>
-        <w:t>loadbankfile</w:t>
-      </w:r>
-      <w:proofErr w:type="spellEnd"/>
-      <w:r>
-        <w:rPr>
-          <w:sz w:val="32"/>
-          <w:szCs w:val="32"/>
-        </w:rPr>
-        <w:t>() to the load our bank file. Use FMOD_OK flag to check if the bank file load correctly.</w:t>
+        <w:t>_RESULT to and loadbankfile() to the load our bank file. Use FMOD_OK flag to check if the bank file load correctly.</w:t>
       </w:r>
     </w:p>
     <w:p>
@@ -5721,39 +5474,7 @@
           <w:sz w:val="32"/>
           <w:szCs w:val="32"/>
         </w:rPr>
-        <w:t xml:space="preserve">all the </w:t>
-      </w:r>
-      <w:proofErr w:type="gramStart"/>
-      <w:r>
-        <w:rPr>
-          <w:sz w:val="32"/>
-          <w:szCs w:val="32"/>
-        </w:rPr>
-        <w:t>update(</w:t>
-      </w:r>
-      <w:proofErr w:type="gramEnd"/>
-      <w:r>
-        <w:rPr>
-          <w:sz w:val="32"/>
-          <w:szCs w:val="32"/>
-        </w:rPr>
-        <w:t xml:space="preserve">) in </w:t>
-      </w:r>
-      <w:proofErr w:type="spellStart"/>
-      <w:r>
-        <w:rPr>
-          <w:sz w:val="32"/>
-          <w:szCs w:val="32"/>
-        </w:rPr>
-        <w:t>fmod</w:t>
-      </w:r>
-      <w:proofErr w:type="spellEnd"/>
-      <w:r>
-        <w:rPr>
-          <w:sz w:val="32"/>
-          <w:szCs w:val="32"/>
-        </w:rPr>
-        <w:t xml:space="preserve"> studio.</w:t>
+        <w:t>all the update() in fmod studio.</w:t>
       </w:r>
     </w:p>
     <w:p>
@@ -5796,39 +5517,7 @@
           <w:sz w:val="32"/>
           <w:szCs w:val="32"/>
         </w:rPr>
-        <w:t xml:space="preserve">se </w:t>
-      </w:r>
-      <w:proofErr w:type="gramStart"/>
-      <w:r>
-        <w:rPr>
-          <w:sz w:val="32"/>
-          <w:szCs w:val="32"/>
-        </w:rPr>
-        <w:t>release(</w:t>
-      </w:r>
-      <w:proofErr w:type="gramEnd"/>
-      <w:r>
-        <w:rPr>
-          <w:sz w:val="32"/>
-          <w:szCs w:val="32"/>
-        </w:rPr>
-        <w:t xml:space="preserve">), unload(), </w:t>
-      </w:r>
-      <w:proofErr w:type="spellStart"/>
-      <w:r>
-        <w:rPr>
-          <w:sz w:val="32"/>
-          <w:szCs w:val="32"/>
-        </w:rPr>
-        <w:t>unloadall</w:t>
-      </w:r>
-      <w:proofErr w:type="spellEnd"/>
-      <w:r>
-        <w:rPr>
-          <w:sz w:val="32"/>
-          <w:szCs w:val="32"/>
-        </w:rPr>
-        <w:t xml:space="preserve">() </w:t>
+        <w:t xml:space="preserve">se release(), unload(), unloadall() </w:t>
       </w:r>
       <w:r>
         <w:rPr>
@@ -5871,64 +5560,7 @@
           <w:sz w:val="32"/>
           <w:szCs w:val="32"/>
         </w:rPr>
-        <w:t xml:space="preserve">se </w:t>
-      </w:r>
-      <w:proofErr w:type="spellStart"/>
-      <w:proofErr w:type="gramStart"/>
-      <w:r>
-        <w:rPr>
-          <w:sz w:val="32"/>
-          <w:szCs w:val="32"/>
-        </w:rPr>
-        <w:t>getEvent</w:t>
-      </w:r>
-      <w:proofErr w:type="spellEnd"/>
-      <w:r>
-        <w:rPr>
-          <w:sz w:val="32"/>
-          <w:szCs w:val="32"/>
-        </w:rPr>
-        <w:t>(</w:t>
-      </w:r>
-      <w:proofErr w:type="gramEnd"/>
-      <w:r>
-        <w:rPr>
-          <w:sz w:val="32"/>
-          <w:szCs w:val="32"/>
-        </w:rPr>
-        <w:t xml:space="preserve">), </w:t>
-      </w:r>
-      <w:proofErr w:type="spellStart"/>
-      <w:r>
-        <w:rPr>
-          <w:sz w:val="32"/>
-          <w:szCs w:val="32"/>
-        </w:rPr>
-        <w:t>createinstance</w:t>
-      </w:r>
-      <w:proofErr w:type="spellEnd"/>
-      <w:r>
-        <w:rPr>
-          <w:sz w:val="32"/>
-          <w:szCs w:val="32"/>
-        </w:rPr>
-        <w:t xml:space="preserve">(), </w:t>
-      </w:r>
-      <w:proofErr w:type="spellStart"/>
-      <w:r>
-        <w:rPr>
-          <w:sz w:val="32"/>
-          <w:szCs w:val="32"/>
-        </w:rPr>
-        <w:t>isOneshot</w:t>
-      </w:r>
-      <w:proofErr w:type="spellEnd"/>
-      <w:r>
-        <w:rPr>
-          <w:sz w:val="32"/>
-          <w:szCs w:val="32"/>
-        </w:rPr>
-        <w:t>() from FMOD Studio to read in the music file name inside the .bank file and create an instance for it.</w:t>
+        <w:t>se getEvent(), createinstance(), isOneshot() from FMOD Studio to read in the music file name inside the .bank file and create an instance for it.</w:t>
       </w:r>
     </w:p>
     <w:p>
@@ -5958,71 +5590,14 @@
           <w:sz w:val="32"/>
           <w:szCs w:val="32"/>
         </w:rPr>
-        <w:t xml:space="preserve">se </w:t>
-      </w:r>
-      <w:proofErr w:type="spellStart"/>
-      <w:proofErr w:type="gramStart"/>
-      <w:r>
-        <w:rPr>
-          <w:sz w:val="32"/>
-          <w:szCs w:val="32"/>
-        </w:rPr>
-        <w:t>isValid</w:t>
-      </w:r>
-      <w:proofErr w:type="spellEnd"/>
-      <w:r>
-        <w:rPr>
-          <w:sz w:val="32"/>
-          <w:szCs w:val="32"/>
-        </w:rPr>
-        <w:t>(</w:t>
-      </w:r>
-      <w:proofErr w:type="gramEnd"/>
-      <w:r>
-        <w:rPr>
-          <w:sz w:val="32"/>
-          <w:szCs w:val="32"/>
-        </w:rPr>
-        <w:t xml:space="preserve">) to check if the sounds exist and </w:t>
-      </w:r>
-      <w:r>
-        <w:rPr>
-          <w:sz w:val="32"/>
-          <w:szCs w:val="32"/>
-        </w:rPr>
-        <w:t xml:space="preserve">use </w:t>
-      </w:r>
-      <w:proofErr w:type="spellStart"/>
-      <w:r>
-        <w:rPr>
-          <w:sz w:val="32"/>
-          <w:szCs w:val="32"/>
-        </w:rPr>
-        <w:t>getplaybackstate</w:t>
-      </w:r>
-      <w:proofErr w:type="spellEnd"/>
-      <w:r>
-        <w:rPr>
-          <w:sz w:val="32"/>
-          <w:szCs w:val="32"/>
-        </w:rPr>
-        <w:t xml:space="preserve">() to check if the sound ends then call </w:t>
-      </w:r>
-      <w:proofErr w:type="spellStart"/>
-      <w:r>
-        <w:rPr>
-          <w:sz w:val="32"/>
-          <w:szCs w:val="32"/>
-        </w:rPr>
-        <w:t>setpasued</w:t>
-      </w:r>
-      <w:proofErr w:type="spellEnd"/>
-      <w:r>
-        <w:rPr>
-          <w:sz w:val="32"/>
-          <w:szCs w:val="32"/>
-        </w:rPr>
-        <w:t>() and loop it again.</w:t>
+        <w:t xml:space="preserve">se isValid() to check if the sounds exist and </w:t>
+      </w:r>
+      <w:r>
+        <w:rPr>
+          <w:sz w:val="32"/>
+          <w:szCs w:val="32"/>
+        </w:rPr>
+        <w:t>use getplaybackstate() to check if the sound ends then call setpasued() and loop it again.</w:t>
       </w:r>
     </w:p>
     <w:p>
@@ -6044,32 +5619,7 @@
           <w:sz w:val="32"/>
           <w:szCs w:val="32"/>
         </w:rPr>
-        <w:t xml:space="preserve">loop through all sounds list and call the </w:t>
-      </w:r>
-      <w:proofErr w:type="spellStart"/>
-      <w:proofErr w:type="gramStart"/>
-      <w:r>
-        <w:rPr>
-          <w:sz w:val="32"/>
-          <w:szCs w:val="32"/>
-        </w:rPr>
-        <w:t>setpaused</w:t>
-      </w:r>
-      <w:proofErr w:type="spellEnd"/>
-      <w:r>
-        <w:rPr>
-          <w:sz w:val="32"/>
-          <w:szCs w:val="32"/>
-        </w:rPr>
-        <w:t>(</w:t>
-      </w:r>
-      <w:proofErr w:type="gramEnd"/>
-      <w:r>
-        <w:rPr>
-          <w:sz w:val="32"/>
-          <w:szCs w:val="32"/>
-        </w:rPr>
-        <w:t>) to stop/pause/resume the sounds.</w:t>
+        <w:t>loop through all sounds list and call the setpaused() to stop/pause/resume the sounds.</w:t>
       </w:r>
     </w:p>
     <w:p>
@@ -6334,42 +5884,8 @@
           <w:sz w:val="32"/>
           <w:szCs w:val="32"/>
         </w:rPr>
-        <w:t xml:space="preserve">- Also wrote a wrapper around the command line interface of a tool called </w:t>
-      </w:r>
-      <w:proofErr w:type="spellStart"/>
-      <w:r>
-        <w:rPr>
-          <w:sz w:val="32"/>
-          <w:szCs w:val="32"/>
-        </w:rPr>
-        <w:t>ImageMagick</w:t>
-      </w:r>
-      <w:proofErr w:type="spellEnd"/>
-      <w:r>
-        <w:rPr>
-          <w:sz w:val="32"/>
-          <w:szCs w:val="32"/>
-        </w:rPr>
-        <w:t xml:space="preserve"> we use to slice up </w:t>
-      </w:r>
-      <w:proofErr w:type="spellStart"/>
-      <w:r>
-        <w:rPr>
-          <w:sz w:val="32"/>
-          <w:szCs w:val="32"/>
-        </w:rPr>
-        <w:t>tilemaps</w:t>
-      </w:r>
-      <w:proofErr w:type="spellEnd"/>
-      <w:r>
-        <w:rPr>
-          <w:sz w:val="32"/>
-          <w:szCs w:val="32"/>
-        </w:rPr>
-        <w:t xml:space="preserve"> into individual tiles so they can properly be packed into the atlas. </w:t>
-      </w:r>
-      <w:bookmarkStart w:id="0" w:name="_GoBack"/>
-      <w:bookmarkEnd w:id="0"/>
+        <w:t xml:space="preserve">- Also wrote a wrapper around the command line interface of a tool called ImageMagick we use to slice up tilemaps into individual tiles so they can properly be packed into the atlas. </w:t>
+      </w:r>
     </w:p>
     <w:sectPr>
       <w:pgSz w:w="12240" w:h="15840"/>
@@ -6382,8 +5898,8 @@
 </file>
 
 <file path=word/numbering.xml><?xml version="1.0" encoding="utf-8"?>
-<w:numbering xmlns:wpc="http://schemas.microsoft.com/office/word/2010/wordprocessingCanvas" xmlns:mc="http://schemas.openxmlformats.org/markup-compatibility/2006" xmlns:o="urn:schemas-microsoft-com:office:office" xmlns:r="http://schemas.openxmlformats.org/officeDocument/2006/relationships" xmlns:m="http://schemas.openxmlformats.org/officeDocument/2006/math" xmlns:v="urn:schemas-microsoft-com:vml" xmlns:wp14="http://schemas.microsoft.com/office/word/2010/wordprocessingDrawing" xmlns:wp="http://schemas.openxmlformats.org/drawingml/2006/wordprocessingDrawing" xmlns:w10="urn:schemas-microsoft-com:office:word" xmlns:w="http://schemas.openxmlformats.org/wordprocessingml/2006/main" xmlns:w14="http://schemas.microsoft.com/office/word/2010/wordml" xmlns:w15="http://schemas.microsoft.com/office/word/2012/wordml" xmlns:wpg="http://schemas.microsoft.com/office/word/2010/wordprocessingGroup" xmlns:wpi="http://schemas.microsoft.com/office/word/2010/wordprocessingInk" xmlns:wne="http://schemas.microsoft.com/office/word/2006/wordml" xmlns:wps="http://schemas.microsoft.com/office/word/2010/wordprocessingShape" mc:Ignorable="w14 w15 wp14">
-  <w:abstractNum w:abstractNumId="0" w15:restartNumberingAfterBreak="0">
+<w:numbering xmlns:wpc="http://schemas.microsoft.com/office/word/2010/wordprocessingCanvas" xmlns:mo="http://schemas.microsoft.com/office/mac/office/2008/main" xmlns:mc="http://schemas.openxmlformats.org/markup-compatibility/2006" xmlns:mv="urn:schemas-microsoft-com:mac:vml" xmlns:o="urn:schemas-microsoft-com:office:office" xmlns:r="http://schemas.openxmlformats.org/officeDocument/2006/relationships" xmlns:m="http://schemas.openxmlformats.org/officeDocument/2006/math" xmlns:v="urn:schemas-microsoft-com:vml" xmlns:wp14="http://schemas.microsoft.com/office/word/2010/wordprocessingDrawing" xmlns:wp="http://schemas.openxmlformats.org/drawingml/2006/wordprocessingDrawing" xmlns:w10="urn:schemas-microsoft-com:office:word" xmlns:w="http://schemas.openxmlformats.org/wordprocessingml/2006/main" xmlns:w14="http://schemas.microsoft.com/office/word/2010/wordml" xmlns:w15="http://schemas.microsoft.com/office/word/2012/wordml" xmlns:wpg="http://schemas.microsoft.com/office/word/2010/wordprocessingGroup" xmlns:wpi="http://schemas.microsoft.com/office/word/2010/wordprocessingInk" xmlns:wne="http://schemas.microsoft.com/office/word/2006/wordml" xmlns:wps="http://schemas.microsoft.com/office/word/2010/wordprocessingShape" mc:Ignorable="w14 w15 wp14">
+  <w:abstractNum w:abstractNumId="0">
     <w:nsid w:val="056517EF"/>
     <w:multiLevelType w:val="hybridMultilevel"/>
     <w:tmpl w:val="B98834EA"/>
@@ -6496,7 +6012,7 @@
       </w:rPr>
     </w:lvl>
   </w:abstractNum>
-  <w:abstractNum w:abstractNumId="1" w15:restartNumberingAfterBreak="0">
+  <w:abstractNum w:abstractNumId="1">
     <w:nsid w:val="0F612D9B"/>
     <w:multiLevelType w:val="hybridMultilevel"/>
     <w:tmpl w:val="514670CA"/>
@@ -6609,7 +6125,7 @@
       </w:rPr>
     </w:lvl>
   </w:abstractNum>
-  <w:abstractNum w:abstractNumId="2" w15:restartNumberingAfterBreak="0">
+  <w:abstractNum w:abstractNumId="2">
     <w:nsid w:val="10497499"/>
     <w:multiLevelType w:val="hybridMultilevel"/>
     <w:tmpl w:val="C3C05954"/>
@@ -6722,7 +6238,7 @@
       </w:rPr>
     </w:lvl>
   </w:abstractNum>
-  <w:abstractNum w:abstractNumId="3" w15:restartNumberingAfterBreak="0">
+  <w:abstractNum w:abstractNumId="3">
     <w:nsid w:val="109D18E1"/>
     <w:multiLevelType w:val="hybridMultilevel"/>
     <w:tmpl w:val="7004E6A6"/>
@@ -6835,7 +6351,7 @@
       </w:rPr>
     </w:lvl>
   </w:abstractNum>
-  <w:abstractNum w:abstractNumId="4" w15:restartNumberingAfterBreak="0">
+  <w:abstractNum w:abstractNumId="4">
     <w:nsid w:val="123A6227"/>
     <w:multiLevelType w:val="hybridMultilevel"/>
     <w:tmpl w:val="570AB188"/>
@@ -6948,7 +6464,7 @@
       </w:rPr>
     </w:lvl>
   </w:abstractNum>
-  <w:abstractNum w:abstractNumId="5" w15:restartNumberingAfterBreak="0">
+  <w:abstractNum w:abstractNumId="5">
     <w:nsid w:val="14A70E53"/>
     <w:multiLevelType w:val="hybridMultilevel"/>
     <w:tmpl w:val="7B8E64C2"/>
@@ -7088,7 +6604,7 @@
       </w:rPr>
     </w:lvl>
   </w:abstractNum>
-  <w:abstractNum w:abstractNumId="6" w15:restartNumberingAfterBreak="0">
+  <w:abstractNum w:abstractNumId="6">
     <w:nsid w:val="1C355413"/>
     <w:multiLevelType w:val="hybridMultilevel"/>
     <w:tmpl w:val="612C288E"/>
@@ -7201,7 +6717,7 @@
       </w:rPr>
     </w:lvl>
   </w:abstractNum>
-  <w:abstractNum w:abstractNumId="7" w15:restartNumberingAfterBreak="0">
+  <w:abstractNum w:abstractNumId="7">
     <w:nsid w:val="1D74162C"/>
     <w:multiLevelType w:val="hybridMultilevel"/>
     <w:tmpl w:val="AB3809A6"/>
@@ -7350,7 +6866,7 @@
       </w:rPr>
     </w:lvl>
   </w:abstractNum>
-  <w:abstractNum w:abstractNumId="8" w15:restartNumberingAfterBreak="0">
+  <w:abstractNum w:abstractNumId="8">
     <w:nsid w:val="261C2A11"/>
     <w:multiLevelType w:val="hybridMultilevel"/>
     <w:tmpl w:val="97426F02"/>
@@ -7464,7 +6980,119 @@
       </w:rPr>
     </w:lvl>
   </w:abstractNum>
-  <w:abstractNum w:abstractNumId="9" w15:restartNumberingAfterBreak="0">
+  <w:abstractNum w:abstractNumId="9">
+    <w:nsid w:val="413006E2"/>
+    <w:multiLevelType w:val="hybridMultilevel"/>
+    <w:tmpl w:val="149E57DA"/>
+    <w:lvl w:ilvl="0" w:tplc="E0D85C3E">
+      <w:numFmt w:val="bullet"/>
+      <w:lvlText w:val="-"/>
+      <w:lvlJc w:val="left"/>
+      <w:pPr>
+        <w:ind w:left="720" w:hanging="360"/>
+      </w:pPr>
+      <w:rPr>
+        <w:rFonts w:ascii="Times New Roman" w:eastAsia="Times New Roman" w:hAnsi="Times New Roman" w:cs="Times New Roman" w:hint="default"/>
+      </w:rPr>
+    </w:lvl>
+    <w:lvl w:ilvl="1" w:tplc="04090003">
+      <w:start w:val="1"/>
+      <w:numFmt w:val="bullet"/>
+      <w:lvlText w:val="o"/>
+      <w:lvlJc w:val="left"/>
+      <w:pPr>
+        <w:ind w:left="1440" w:hanging="360"/>
+      </w:pPr>
+      <w:rPr>
+        <w:rFonts w:ascii="Courier New" w:hAnsi="Courier New" w:cs="Courier New" w:hint="default"/>
+      </w:rPr>
+    </w:lvl>
+    <w:lvl w:ilvl="2" w:tplc="04090005" w:tentative="1">
+      <w:start w:val="1"/>
+      <w:numFmt w:val="bullet"/>
+      <w:lvlText w:val=""/>
+      <w:lvlJc w:val="left"/>
+      <w:pPr>
+        <w:ind w:left="2160" w:hanging="360"/>
+      </w:pPr>
+      <w:rPr>
+        <w:rFonts w:ascii="Wingdings" w:hAnsi="Wingdings" w:hint="default"/>
+      </w:rPr>
+    </w:lvl>
+    <w:lvl w:ilvl="3" w:tplc="04090001" w:tentative="1">
+      <w:start w:val="1"/>
+      <w:numFmt w:val="bullet"/>
+      <w:lvlText w:val=""/>
+      <w:lvlJc w:val="left"/>
+      <w:pPr>
+        <w:ind w:left="2880" w:hanging="360"/>
+      </w:pPr>
+      <w:rPr>
+        <w:rFonts w:ascii="Symbol" w:hAnsi="Symbol" w:hint="default"/>
+      </w:rPr>
+    </w:lvl>
+    <w:lvl w:ilvl="4" w:tplc="04090003" w:tentative="1">
+      <w:start w:val="1"/>
+      <w:numFmt w:val="bullet"/>
+      <w:lvlText w:val="o"/>
+      <w:lvlJc w:val="left"/>
+      <w:pPr>
+        <w:ind w:left="3600" w:hanging="360"/>
+      </w:pPr>
+      <w:rPr>
+        <w:rFonts w:ascii="Courier New" w:hAnsi="Courier New" w:cs="Courier New" w:hint="default"/>
+      </w:rPr>
+    </w:lvl>
+    <w:lvl w:ilvl="5" w:tplc="04090005" w:tentative="1">
+      <w:start w:val="1"/>
+      <w:numFmt w:val="bullet"/>
+      <w:lvlText w:val=""/>
+      <w:lvlJc w:val="left"/>
+      <w:pPr>
+        <w:ind w:left="4320" w:hanging="360"/>
+      </w:pPr>
+      <w:rPr>
+        <w:rFonts w:ascii="Wingdings" w:hAnsi="Wingdings" w:hint="default"/>
+      </w:rPr>
+    </w:lvl>
+    <w:lvl w:ilvl="6" w:tplc="04090001" w:tentative="1">
+      <w:start w:val="1"/>
+      <w:numFmt w:val="bullet"/>
+      <w:lvlText w:val=""/>
+      <w:lvlJc w:val="left"/>
+      <w:pPr>
+        <w:ind w:left="5040" w:hanging="360"/>
+      </w:pPr>
+      <w:rPr>
+        <w:rFonts w:ascii="Symbol" w:hAnsi="Symbol" w:hint="default"/>
+      </w:rPr>
+    </w:lvl>
+    <w:lvl w:ilvl="7" w:tplc="04090003" w:tentative="1">
+      <w:start w:val="1"/>
+      <w:numFmt w:val="bullet"/>
+      <w:lvlText w:val="o"/>
+      <w:lvlJc w:val="left"/>
+      <w:pPr>
+        <w:ind w:left="5760" w:hanging="360"/>
+      </w:pPr>
+      <w:rPr>
+        <w:rFonts w:ascii="Courier New" w:hAnsi="Courier New" w:cs="Courier New" w:hint="default"/>
+      </w:rPr>
+    </w:lvl>
+    <w:lvl w:ilvl="8" w:tplc="04090005" w:tentative="1">
+      <w:start w:val="1"/>
+      <w:numFmt w:val="bullet"/>
+      <w:lvlText w:val=""/>
+      <w:lvlJc w:val="left"/>
+      <w:pPr>
+        <w:ind w:left="6480" w:hanging="360"/>
+      </w:pPr>
+      <w:rPr>
+        <w:rFonts w:ascii="Wingdings" w:hAnsi="Wingdings" w:hint="default"/>
+      </w:rPr>
+    </w:lvl>
+  </w:abstractNum>
+  <w:abstractNum w:abstractNumId="10">
     <w:nsid w:val="57801C32"/>
     <w:multiLevelType w:val="hybridMultilevel"/>
     <w:tmpl w:val="C11E4190"/>
@@ -7577,7 +7205,7 @@
       </w:rPr>
     </w:lvl>
   </w:abstractNum>
-  <w:abstractNum w:abstractNumId="10" w15:restartNumberingAfterBreak="0">
+  <w:abstractNum w:abstractNumId="11">
     <w:nsid w:val="74B763A0"/>
     <w:multiLevelType w:val="hybridMultilevel"/>
     <w:tmpl w:val="8C146EBA"/>
@@ -7690,7 +7318,7 @@
       </w:rPr>
     </w:lvl>
   </w:abstractNum>
-  <w:abstractNum w:abstractNumId="11" w15:restartNumberingAfterBreak="0">
+  <w:abstractNum w:abstractNumId="12">
     <w:nsid w:val="765F6120"/>
     <w:multiLevelType w:val="hybridMultilevel"/>
     <w:tmpl w:val="CC0C864C"/>
@@ -7803,7 +7431,7 @@
       </w:rPr>
     </w:lvl>
   </w:abstractNum>
-  <w:abstractNum w:abstractNumId="12" w15:restartNumberingAfterBreak="0">
+  <w:abstractNum w:abstractNumId="13">
     <w:nsid w:val="7AAD1D1C"/>
     <w:multiLevelType w:val="hybridMultilevel"/>
     <w:tmpl w:val="D46A5EE2"/>
@@ -7926,13 +7554,13 @@
     <w:abstractNumId w:val="5"/>
   </w:num>
   <w:num w:numId="4">
-    <w:abstractNumId w:val="12"/>
+    <w:abstractNumId w:val="13"/>
   </w:num>
   <w:num w:numId="5">
     <w:abstractNumId w:val="0"/>
   </w:num>
   <w:num w:numId="6">
-    <w:abstractNumId w:val="9"/>
+    <w:abstractNumId w:val="10"/>
   </w:num>
   <w:num w:numId="7">
     <w:abstractNumId w:val="3"/>
@@ -7941,10 +7569,10 @@
     <w:abstractNumId w:val="6"/>
   </w:num>
   <w:num w:numId="9">
-    <w:abstractNumId w:val="10"/>
+    <w:abstractNumId w:val="11"/>
   </w:num>
   <w:num w:numId="10">
-    <w:abstractNumId w:val="11"/>
+    <w:abstractNumId w:val="12"/>
   </w:num>
   <w:num w:numId="11">
     <w:abstractNumId w:val="4"/>
@@ -7958,6 +7586,9 @@
   <w:num w:numId="14">
     <w:abstractNumId w:val="2"/>
   </w:num>
+  <w:num w:numId="15">
+    <w:abstractNumId w:val="9"/>
+  </w:num>
 </w:numbering>
 </file>
 
@@ -7972,7 +7603,7 @@
     </w:rPrDefault>
     <w:pPrDefault/>
   </w:docDefaults>
-  <w:latentStyles w:defLockedState="0" w:defUIPriority="0" w:defSemiHidden="0" w:defUnhideWhenUsed="0" w:defQFormat="0" w:count="371">
+  <w:latentStyles w:defLockedState="0" w:defUIPriority="0" w:defSemiHidden="0" w:defUnhideWhenUsed="0" w:defQFormat="0" w:count="380">
     <w:lsdException w:name="Normal" w:qFormat="1"/>
     <w:lsdException w:name="heading 1" w:qFormat="1"/>
     <w:lsdException w:name="heading 2" w:qFormat="1"/>
@@ -8367,6 +7998,28 @@
       <w:contextualSpacing/>
     </w:pPr>
   </w:style>
+  <w:style w:type="table" w:styleId="TableGrid">
+    <w:name w:val="Table Grid"/>
+    <w:basedOn w:val="TableNormal"/>
+    <w:rsid w:val="006B2D5D"/>
+    <w:tblPr>
+      <w:tblInd w:w="0" w:type="dxa"/>
+      <w:tblBorders>
+        <w:top w:val="single" w:sz="4" w:space="0" w:color="auto"/>
+        <w:left w:val="single" w:sz="4" w:space="0" w:color="auto"/>
+        <w:bottom w:val="single" w:sz="4" w:space="0" w:color="auto"/>
+        <w:right w:val="single" w:sz="4" w:space="0" w:color="auto"/>
+        <w:insideH w:val="single" w:sz="4" w:space="0" w:color="auto"/>
+        <w:insideV w:val="single" w:sz="4" w:space="0" w:color="auto"/>
+      </w:tblBorders>
+      <w:tblCellMar>
+        <w:top w:w="0" w:type="dxa"/>
+        <w:left w:w="108" w:type="dxa"/>
+        <w:bottom w:w="0" w:type="dxa"/>
+        <w:right w:w="108" w:type="dxa"/>
+      </w:tblCellMar>
+    </w:tblPr>
+  </w:style>
 </w:styles>
 </file>
 

</xml_diff>

<commit_message>
Some work on technical guide and sprite will now guaranteed align to 16 on heap.
~30 min (i think? i was doing the tech guide pretty passively)
</commit_message>
<xml_diff>
--- a/Shared Files/TechnicalGuide.docx
+++ b/Shared Files/TechnicalGuide.docx
@@ -1,6 +1,6 @@
 
 <file path=word/document.xml><?xml version="1.0" encoding="utf-8"?>
-<w:document xmlns:wpc="http://schemas.microsoft.com/office/word/2010/wordprocessingCanvas" xmlns:mo="http://schemas.microsoft.com/office/mac/office/2008/main" xmlns:mc="http://schemas.openxmlformats.org/markup-compatibility/2006" xmlns:mv="urn:schemas-microsoft-com:mac:vml" xmlns:o="urn:schemas-microsoft-com:office:office" xmlns:r="http://schemas.openxmlformats.org/officeDocument/2006/relationships" xmlns:m="http://schemas.openxmlformats.org/officeDocument/2006/math" xmlns:v="urn:schemas-microsoft-com:vml" xmlns:wp14="http://schemas.microsoft.com/office/word/2010/wordprocessingDrawing" xmlns:wp="http://schemas.openxmlformats.org/drawingml/2006/wordprocessingDrawing" xmlns:w10="urn:schemas-microsoft-com:office:word" xmlns:w="http://schemas.openxmlformats.org/wordprocessingml/2006/main" xmlns:w14="http://schemas.microsoft.com/office/word/2010/wordml" xmlns:w15="http://schemas.microsoft.com/office/word/2012/wordml" xmlns:wpg="http://schemas.microsoft.com/office/word/2010/wordprocessingGroup" xmlns:wpi="http://schemas.microsoft.com/office/word/2010/wordprocessingInk" xmlns:wne="http://schemas.microsoft.com/office/word/2006/wordml" xmlns:wps="http://schemas.microsoft.com/office/word/2010/wordprocessingShape" mc:Ignorable="w14 w15 wp14">
+<w:document xmlns:wpc="http://schemas.microsoft.com/office/word/2010/wordprocessingCanvas" xmlns:mc="http://schemas.openxmlformats.org/markup-compatibility/2006" xmlns:o="urn:schemas-microsoft-com:office:office" xmlns:r="http://schemas.openxmlformats.org/officeDocument/2006/relationships" xmlns:m="http://schemas.openxmlformats.org/officeDocument/2006/math" xmlns:v="urn:schemas-microsoft-com:vml" xmlns:wp14="http://schemas.microsoft.com/office/word/2010/wordprocessingDrawing" xmlns:wp="http://schemas.openxmlformats.org/drawingml/2006/wordprocessingDrawing" xmlns:w10="urn:schemas-microsoft-com:office:word" xmlns:w="http://schemas.openxmlformats.org/wordprocessingml/2006/main" xmlns:w14="http://schemas.microsoft.com/office/word/2010/wordml" xmlns:w15="http://schemas.microsoft.com/office/word/2012/wordml" xmlns:wpg="http://schemas.microsoft.com/office/word/2010/wordprocessingGroup" xmlns:wpi="http://schemas.microsoft.com/office/word/2010/wordprocessingInk" xmlns:wne="http://schemas.microsoft.com/office/word/2006/wordml" xmlns:wps="http://schemas.microsoft.com/office/word/2010/wordprocessingShape" mc:Ignorable="w14 w15 wp14">
   <w:body>
     <w:p>
       <w:pPr>
@@ -242,7 +242,7 @@
               </wp:anchor>
             </w:drawing>
           </mc:Choice>
-          <mc:Fallback>
+          <mc:Fallback xmlns:mv="urn:schemas-microsoft-com:mac:vml" xmlns:mo="http://schemas.microsoft.com/office/mac/office/2008/main">
             <w:pict>
               <v:shapetype w14:anchorId="4D8B05AE" id="_x0000_t202" coordsize="21600,21600" o:spt="202" path="m0,0l0,21600,21600,21600,21600,0xe">
                 <v:stroke joinstyle="miter"/>
@@ -603,7 +603,7 @@
               </wp:anchor>
             </w:drawing>
           </mc:Choice>
-          <mc:Fallback>
+          <mc:Fallback xmlns:mv="urn:schemas-microsoft-com:mac:vml" xmlns:mo="http://schemas.microsoft.com/office/mac/office/2008/main">
             <w:pict>
               <v:shape w14:anchorId="6EF6EF4E" id="Text_x0020_Box_x0020_5" o:spid="_x0000_s1027" type="#_x0000_t202" style="position:absolute;left:0;text-align:left;margin-left:.45pt;margin-top:374.35pt;width:161.65pt;height:299.8pt;z-index:251663360;visibility:visible;mso-wrap-style:square;mso-width-percent:0;mso-height-percent:0;mso-wrap-distance-left:9pt;mso-wrap-distance-top:0;mso-wrap-distance-right:9pt;mso-wrap-distance-bottom:0;mso-position-horizontal:absolute;mso-position-horizontal-relative:text;mso-position-vertical:absolute;mso-position-vertical-relative:text;mso-width-percent:0;mso-height-percent:0;mso-width-relative:margin;mso-height-relative:margin;v-text-anchor:top" o:gfxdata="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" filled="f" strokecolor="black [3213]" strokeweight="2pt">
                 <v:textbox>
@@ -935,7 +935,7 @@
               </wp:anchor>
             </w:drawing>
           </mc:Choice>
-          <mc:Fallback>
+          <mc:Fallback xmlns:mv="urn:schemas-microsoft-com:mac:vml" xmlns:mo="http://schemas.microsoft.com/office/mac/office/2008/main">
             <w:pict>
               <v:shape w14:anchorId="06FDB8B3" id="Text_x0020_Box_x0020_4" o:spid="_x0000_s1028" type="#_x0000_t202" style="position:absolute;left:0;text-align:left;margin-left:189.45pt;margin-top:374.35pt;width:302.1pt;height:300.8pt;z-index:251662336;visibility:visible;mso-wrap-style:square;mso-width-percent:0;mso-height-percent:0;mso-wrap-distance-left:9pt;mso-wrap-distance-top:0;mso-wrap-distance-right:9pt;mso-wrap-distance-bottom:0;mso-position-horizontal:absolute;mso-position-horizontal-relative:text;mso-position-vertical:absolute;mso-position-vertical-relative:text;mso-width-percent:0;mso-height-percent:0;mso-width-relative:margin;mso-height-relative:margin;v-text-anchor:top" o:gfxdata="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" filled="f" strokecolor="black [3213]" strokeweight="2pt">
                 <v:textbox>
@@ -1173,7 +1173,7 @@
               </wp:anchor>
             </w:drawing>
           </mc:Choice>
-          <mc:Fallback>
+          <mc:Fallback xmlns:mv="urn:schemas-microsoft-com:mac:vml" xmlns:mo="http://schemas.microsoft.com/office/mac/office/2008/main">
             <w:pict>
               <v:shape w14:anchorId="7D6FBEF4" id="Text_x0020_Box_x0020_2" o:spid="_x0000_s1029" type="#_x0000_t202" style="position:absolute;left:0;text-align:left;margin-left:306.4pt;margin-top:50.4pt;width:189.55pt;height:306.2pt;z-index:251660288;visibility:visible;mso-wrap-style:square;mso-width-percent:0;mso-height-percent:0;mso-wrap-distance-left:9pt;mso-wrap-distance-top:0;mso-wrap-distance-right:9pt;mso-wrap-distance-bottom:0;mso-position-horizontal:absolute;mso-position-horizontal-relative:text;mso-position-vertical:absolute;mso-position-vertical-relative:text;mso-width-percent:0;mso-height-percent:0;mso-width-relative:margin;mso-height-relative:margin;v-text-anchor:top" o:gfxdata="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" filled="f" strokecolor="black [3213]" strokeweight="2pt">
                 <v:textbox>
@@ -1276,7 +1276,21 @@
           <w:sz w:val="32"/>
           <w:szCs w:val="32"/>
         </w:rPr>
-        <w:t>In order to comply with Visual Studio conventions and maintain a somewhat self-documenting structure, it is expected that every C++ class or object belongs to a group of similar objects. Each group is given its own folder, and each folder is given its own Visual Studio filter. For instance, the camera, particle system, and textures are all handled by some portion of the engine’s graphics. All of these files then are put into an “</w:t>
+        <w:t xml:space="preserve">In order to comply with Visual Studio conventions and maintain a somewhat self-documenting structure, it is expected that every C++ class or object belongs to a group of similar objects. Each group is given its own folder, and each folder is given its own Visual Studio filter. For instance, the camera, </w:t>
+      </w:r>
+      <w:r>
+        <w:rPr>
+          <w:sz w:val="32"/>
+          <w:szCs w:val="32"/>
+        </w:rPr>
+        <w:t>sprites</w:t>
+      </w:r>
+      <w:r>
+        <w:rPr>
+          <w:sz w:val="32"/>
+          <w:szCs w:val="32"/>
+        </w:rPr>
+        <w:t>, and textures are all handled by some portion of the engine’s graphics. All of these files then are put into an “</w:t>
       </w:r>
       <w:proofErr w:type="spellStart"/>
       <w:r>
@@ -1508,7 +1522,6 @@
               <w:t xml:space="preserve">void </w:t>
             </w:r>
             <w:proofErr w:type="spellStart"/>
-            <w:proofErr w:type="gramStart"/>
             <w:r>
               <w:rPr>
                 <w:rFonts w:ascii="Courier" w:hAnsi="Courier"/>
@@ -1524,16 +1537,7 @@
                 <w:sz w:val="32"/>
                 <w:szCs w:val="32"/>
               </w:rPr>
-              <w:t>(</w:t>
-            </w:r>
-            <w:proofErr w:type="gramEnd"/>
-            <w:r>
-              <w:rPr>
-                <w:rFonts w:ascii="Courier" w:hAnsi="Courier"/>
-                <w:sz w:val="32"/>
-                <w:szCs w:val="32"/>
-              </w:rPr>
-              <w:t>);</w:t>
+              <w:t>();</w:t>
             </w:r>
           </w:p>
           <w:p>
@@ -1659,6 +1663,7 @@
             </w:pPr>
             <w:r>
               <w:rPr>
+                <w:noProof/>
                 <w:sz w:val="32"/>
                 <w:szCs w:val="32"/>
               </w:rPr>
@@ -1740,23 +1745,7 @@
           <w:szCs w:val="32"/>
         </w:rPr>
         <w:lastRenderedPageBreak/>
-        <w:t xml:space="preserve">A </w:t>
-      </w:r>
-      <w:proofErr w:type="spellStart"/>
-      <w:r>
-        <w:rPr>
-          <w:sz w:val="32"/>
-          <w:szCs w:val="32"/>
-        </w:rPr>
-        <w:t>DigiPen</w:t>
-      </w:r>
-      <w:proofErr w:type="spellEnd"/>
-      <w:r>
-        <w:rPr>
-          <w:sz w:val="32"/>
-          <w:szCs w:val="32"/>
-        </w:rPr>
-        <w:t xml:space="preserve"> </w:t>
+        <w:t xml:space="preserve">A DigiPen </w:t>
       </w:r>
       <w:proofErr w:type="spellStart"/>
       <w:r>
@@ -1809,17 +1798,8 @@
           <w:sz w:val="32"/>
           <w:szCs w:val="32"/>
         </w:rPr>
-        <w:t>GAM200_</w:t>
-      </w:r>
-      <w:proofErr w:type="gramStart"/>
-      <w:r>
-        <w:rPr>
-          <w:sz w:val="32"/>
-          <w:szCs w:val="32"/>
-        </w:rPr>
-        <w:t>Project.vcxproj.filters</w:t>
-      </w:r>
-      <w:proofErr w:type="gramEnd"/>
+        <w:t>GAM200_Project.vcxproj.filters</w:t>
+      </w:r>
     </w:p>
     <w:p>
       <w:pPr>
@@ -2336,7 +2316,6 @@
               </w:rPr>
             </w:pPr>
             <w:proofErr w:type="spellStart"/>
-            <w:proofErr w:type="gramStart"/>
             <w:r>
               <w:rPr>
                 <w:rFonts w:ascii="Courier" w:hAnsi="Courier"/>
@@ -2354,7 +2333,6 @@
               </w:rPr>
               <w:t>(</w:t>
             </w:r>
-            <w:proofErr w:type="gramEnd"/>
           </w:p>
           <w:p>
             <w:pPr>
@@ -2739,8 +2717,6 @@
           <w:szCs w:val="32"/>
         </w:rPr>
       </w:pPr>
-      <w:bookmarkStart w:id="1" w:name="_GoBack"/>
-      <w:bookmarkEnd w:id="1"/>
     </w:p>
     <w:p>
       <w:pPr>
@@ -2903,6 +2879,12 @@
         <w:lastRenderedPageBreak/>
         <w:t>GRAPHICS OVERVIEW</w:t>
       </w:r>
+      <w:r>
+        <w:rPr>
+          <w:sz w:val="48"/>
+        </w:rPr>
+        <w:t xml:space="preserve"> / ART PIPELINE</w:t>
+      </w:r>
     </w:p>
     <w:p>
       <w:pPr>
@@ -3039,15 +3021,6 @@
     </w:p>
     <w:p>
       <w:pPr>
-        <w:ind w:left="360" w:hanging="360"/>
-        <w:rPr>
-          <w:sz w:val="32"/>
-          <w:szCs w:val="32"/>
-        </w:rPr>
-      </w:pPr>
-    </w:p>
-    <w:p>
-      <w:pPr>
         <w:rPr>
           <w:sz w:val="48"/>
         </w:rPr>
@@ -3065,91 +3038,98 @@
           <w:sz w:val="28"/>
           <w:szCs w:val="28"/>
         </w:rPr>
-        <w:t>-</w:t>
+        <w:t>The Graphics Engine utilizes OpenGL 3.3 for core graphics functionality, GLEW 1.1 for initializing OpenGL, GLFW 3.1 for window creation, and</w:t>
       </w:r>
       <w:r>
         <w:rPr>
           <w:sz w:val="28"/>
           <w:szCs w:val="28"/>
         </w:rPr>
-        <w:t xml:space="preserve"> Graphics engine utilizes OpenGL 3.3, </w:t>
-      </w:r>
-      <w:proofErr w:type="spellStart"/>
+        <w:t xml:space="preserve"> the latest stable release of</w:t>
+      </w:r>
       <w:r>
         <w:rPr>
           <w:sz w:val="28"/>
           <w:szCs w:val="28"/>
         </w:rPr>
-        <w:t>glew</w:t>
-      </w:r>
-      <w:proofErr w:type="spellEnd"/>
+        <w:t xml:space="preserve"> SOIL</w:t>
+      </w:r>
       <w:r>
         <w:rPr>
           <w:sz w:val="28"/>
           <w:szCs w:val="28"/>
         </w:rPr>
-        <w:t xml:space="preserve">, and </w:t>
-      </w:r>
-      <w:proofErr w:type="spellStart"/>
+        <w:t xml:space="preserve"> (released on July 7, 2008)</w:t>
+      </w:r>
+      <w:bookmarkStart w:id="1" w:name="_GoBack"/>
+      <w:bookmarkEnd w:id="1"/>
       <w:r>
         <w:rPr>
           <w:sz w:val="28"/>
           <w:szCs w:val="28"/>
         </w:rPr>
-        <w:t>glfw</w:t>
-      </w:r>
-      <w:proofErr w:type="spellEnd"/>
-      <w:r>
+        <w:t xml:space="preserve"> for loading textures. </w:t>
+      </w:r>
+    </w:p>
+    <w:p>
+      <w:pPr>
+        <w:rPr>
+          <w:sz w:val="48"/>
+        </w:rPr>
+      </w:pPr>
+    </w:p>
+    <w:p>
+      <w:pPr>
         <w:rPr>
           <w:sz w:val="28"/>
           <w:szCs w:val="28"/>
         </w:rPr>
-        <w:t xml:space="preserve"> </w:t>
-      </w:r>
-    </w:p>
-    <w:p>
-      <w:pPr>
+      </w:pPr>
+      <w:r>
         <w:rPr>
           <w:sz w:val="28"/>
           <w:szCs w:val="28"/>
         </w:rPr>
-      </w:pPr>
+        <w:t>-</w:t>
+      </w:r>
       <w:r>
         <w:rPr>
           <w:sz w:val="28"/>
           <w:szCs w:val="28"/>
         </w:rPr>
-        <w:t>- Resources are loaded using SOIL</w:t>
-      </w:r>
-    </w:p>
-    <w:p>
-      <w:pPr>
+        <w:t xml:space="preserve"> Graphics engine utilizes OpenGL 3.3, </w:t>
+      </w:r>
+      <w:proofErr w:type="spellStart"/>
+      <w:r>
         <w:rPr>
           <w:sz w:val="28"/>
           <w:szCs w:val="28"/>
         </w:rPr>
-      </w:pPr>
+        <w:t>glew</w:t>
+      </w:r>
+      <w:proofErr w:type="spellEnd"/>
       <w:r>
         <w:rPr>
           <w:sz w:val="28"/>
           <w:szCs w:val="28"/>
         </w:rPr>
-        <w:t xml:space="preserve">- Animations are saved as sprite sheets. </w:t>
-      </w:r>
-    </w:p>
-    <w:p>
-      <w:pPr>
+        <w:t xml:space="preserve">, and </w:t>
+      </w:r>
+      <w:proofErr w:type="spellStart"/>
+      <w:r>
         <w:rPr>
           <w:sz w:val="28"/>
           <w:szCs w:val="28"/>
         </w:rPr>
-      </w:pPr>
+        <w:t>glfw</w:t>
+      </w:r>
+      <w:proofErr w:type="spellEnd"/>
       <w:r>
         <w:rPr>
           <w:sz w:val="28"/>
           <w:szCs w:val="28"/>
         </w:rPr>
-        <w:t xml:space="preserve">- All images the game needs to support are loaded into a single texture atlas </w:t>
+        <w:t xml:space="preserve"> </w:t>
       </w:r>
     </w:p>
     <w:p>
@@ -3164,7 +3144,7 @@
           <w:sz w:val="28"/>
           <w:szCs w:val="28"/>
         </w:rPr>
-        <w:t xml:space="preserve">- Graphics are drawn via some very simple shaders. What the shaders are doing could probably be done with fixed functions but this gives us more flexibility in the long term. </w:t>
+        <w:t>- Resources are loaded using SOIL</w:t>
       </w:r>
     </w:p>
     <w:p>
@@ -3179,7 +3159,7 @@
           <w:sz w:val="28"/>
           <w:szCs w:val="28"/>
         </w:rPr>
-        <w:t xml:space="preserve">- Sprites can be dynamically scaled and rotated at runtime. </w:t>
+        <w:t xml:space="preserve">- Animations are saved as sprite sheets. </w:t>
       </w:r>
     </w:p>
     <w:p>
@@ -3194,7 +3174,7 @@
           <w:sz w:val="28"/>
           <w:szCs w:val="28"/>
         </w:rPr>
-        <w:t>- Sprites are drawn via a batching system that significantly reduces the number of draw calls and reduces resource usage</w:t>
+        <w:t xml:space="preserve">- All images the game needs to support are loaded into a single texture atlas </w:t>
       </w:r>
     </w:p>
     <w:p>
@@ -3209,7 +3189,7 @@
           <w:sz w:val="28"/>
           <w:szCs w:val="28"/>
         </w:rPr>
-        <w:t>- Although it’s not currently being used anywhere, graphics engine supports rendering sprite text</w:t>
+        <w:t xml:space="preserve">- Graphics are drawn via some very simple shaders. What the shaders are doing could probably be done with fixed functions but this gives us more flexibility in the long term. </w:t>
       </w:r>
     </w:p>
     <w:p>
@@ -3219,20 +3199,174 @@
           <w:szCs w:val="28"/>
         </w:rPr>
       </w:pPr>
-    </w:p>
-    <w:p>
-      <w:pPr>
+      <w:r>
         <w:rPr>
           <w:sz w:val="28"/>
           <w:szCs w:val="28"/>
         </w:rPr>
-      </w:pPr>
-      <w:r>
+        <w:t xml:space="preserve">- Sprites can be dynamically scaled and rotated at runtime. </w:t>
+      </w:r>
+    </w:p>
+    <w:p>
+      <w:pPr>
         <w:rPr>
           <w:sz w:val="28"/>
           <w:szCs w:val="28"/>
         </w:rPr>
-        <w:t xml:space="preserve">- </w:t>
+      </w:pPr>
+      <w:r>
+        <w:rPr>
+          <w:sz w:val="28"/>
+          <w:szCs w:val="28"/>
+        </w:rPr>
+        <w:t>- Sprites are drawn via a batching system that significantly reduces the number of draw calls and reduces resource usage</w:t>
+      </w:r>
+    </w:p>
+    <w:p>
+      <w:pPr>
+        <w:rPr>
+          <w:sz w:val="28"/>
+          <w:szCs w:val="28"/>
+        </w:rPr>
+      </w:pPr>
+      <w:r>
+        <w:rPr>
+          <w:sz w:val="28"/>
+          <w:szCs w:val="28"/>
+        </w:rPr>
+        <w:t>- Although it’s not currently being used anywhere, graphics engine supports rendering sprite text</w:t>
+      </w:r>
+    </w:p>
+    <w:p>
+      <w:pPr>
+        <w:rPr>
+          <w:sz w:val="32"/>
+          <w:szCs w:val="32"/>
+        </w:rPr>
+      </w:pPr>
+    </w:p>
+    <w:p>
+      <w:pPr>
+        <w:rPr>
+          <w:sz w:val="32"/>
+          <w:szCs w:val="32"/>
+        </w:rPr>
+      </w:pPr>
+      <w:r>
+        <w:rPr>
+          <w:sz w:val="32"/>
+          <w:szCs w:val="32"/>
+        </w:rPr>
+        <w:t>ART PIPELINE</w:t>
+      </w:r>
+    </w:p>
+    <w:p>
+      <w:pPr>
+        <w:rPr>
+          <w:sz w:val="32"/>
+          <w:szCs w:val="32"/>
+        </w:rPr>
+      </w:pPr>
+      <w:r>
+        <w:rPr>
+          <w:sz w:val="32"/>
+          <w:szCs w:val="32"/>
+        </w:rPr>
+        <w:t>- All sprites are packed together into a single atlas using the tool sprite sheet packer. I wrote a batch file around the command line interface to simplify and speed up the process of packing into an atlas</w:t>
+      </w:r>
+    </w:p>
+    <w:p>
+      <w:pPr>
+        <w:rPr>
+          <w:sz w:val="32"/>
+          <w:szCs w:val="32"/>
+        </w:rPr>
+      </w:pPr>
+      <w:r>
+        <w:rPr>
+          <w:sz w:val="32"/>
+          <w:szCs w:val="32"/>
+        </w:rPr>
+        <w:t xml:space="preserve">- Sprite Sheet Packer automatically generates a text file with each texture’s name and their coordinates/data (including animation data) in the atlas. The texture name is used as a key into a map of texture objects. </w:t>
+      </w:r>
+    </w:p>
+    <w:p>
+      <w:pPr>
+        <w:rPr>
+          <w:sz w:val="32"/>
+          <w:szCs w:val="32"/>
+        </w:rPr>
+      </w:pPr>
+      <w:r>
+        <w:rPr>
+          <w:sz w:val="32"/>
+          <w:szCs w:val="32"/>
+        </w:rPr>
+        <w:lastRenderedPageBreak/>
+        <w:t xml:space="preserve">- Also wrote a wrapper around the command line interface of a tool called </w:t>
+      </w:r>
+      <w:proofErr w:type="spellStart"/>
+      <w:r>
+        <w:rPr>
+          <w:sz w:val="32"/>
+          <w:szCs w:val="32"/>
+        </w:rPr>
+        <w:t>ImageMagick</w:t>
+      </w:r>
+      <w:proofErr w:type="spellEnd"/>
+      <w:r>
+        <w:rPr>
+          <w:sz w:val="32"/>
+          <w:szCs w:val="32"/>
+        </w:rPr>
+        <w:t xml:space="preserve"> we use to slice up </w:t>
+      </w:r>
+      <w:proofErr w:type="spellStart"/>
+      <w:r>
+        <w:rPr>
+          <w:sz w:val="32"/>
+          <w:szCs w:val="32"/>
+        </w:rPr>
+        <w:t>tilemaps</w:t>
+      </w:r>
+      <w:proofErr w:type="spellEnd"/>
+      <w:r>
+        <w:rPr>
+          <w:sz w:val="32"/>
+          <w:szCs w:val="32"/>
+        </w:rPr>
+        <w:t xml:space="preserve"> into individual tiles so they can properly be packed into the atlas. </w:t>
+      </w:r>
+    </w:p>
+    <w:p>
+      <w:pPr>
+        <w:rPr>
+          <w:sz w:val="28"/>
+          <w:szCs w:val="28"/>
+        </w:rPr>
+      </w:pPr>
+    </w:p>
+    <w:p>
+      <w:pPr>
+        <w:rPr>
+          <w:sz w:val="28"/>
+          <w:szCs w:val="28"/>
+        </w:rPr>
+      </w:pPr>
+    </w:p>
+    <w:p>
+      <w:pPr>
+        <w:rPr>
+          <w:sz w:val="28"/>
+          <w:szCs w:val="28"/>
+        </w:rPr>
+      </w:pPr>
+      <w:r>
+        <w:rPr>
+          <w:sz w:val="28"/>
+          <w:szCs w:val="28"/>
+        </w:rPr>
+        <w:t xml:space="preserve"> </w:t>
       </w:r>
       <w:r>
         <w:rPr>
@@ -3827,7 +3961,7 @@
           <w:sz w:val="32"/>
           <w:szCs w:val="32"/>
         </w:rPr>
-        <w:t xml:space="preserve"> that has all the </w:t>
+        <w:t xml:space="preserve"> that has all the informations of an physical object in the game as well as </w:t>
       </w:r>
       <w:proofErr w:type="spellStart"/>
       <w:r>
@@ -3835,7 +3969,7 @@
           <w:sz w:val="32"/>
           <w:szCs w:val="32"/>
         </w:rPr>
-        <w:t>informations</w:t>
+        <w:t>gettors</w:t>
       </w:r>
       <w:proofErr w:type="spellEnd"/>
       <w:r>
@@ -3843,7 +3977,7 @@
           <w:sz w:val="32"/>
           <w:szCs w:val="32"/>
         </w:rPr>
-        <w:t xml:space="preserve"> of an physical object in the game as well as </w:t>
+        <w:t>/</w:t>
       </w:r>
       <w:proofErr w:type="spellStart"/>
       <w:r>
@@ -3851,7 +3985,7 @@
           <w:sz w:val="32"/>
           <w:szCs w:val="32"/>
         </w:rPr>
-        <w:t>gettors</w:t>
+        <w:t>settors</w:t>
       </w:r>
       <w:proofErr w:type="spellEnd"/>
       <w:r>
@@ -3859,15 +3993,56 @@
           <w:sz w:val="32"/>
           <w:szCs w:val="32"/>
         </w:rPr>
-        <w:t>/</w:t>
-      </w:r>
+        <w:t xml:space="preserve"> for changing the object's properties</w:t>
+      </w:r>
+      <w:r>
+        <w:rPr>
+          <w:sz w:val="32"/>
+          <w:szCs w:val="32"/>
+        </w:rPr>
+        <w:t xml:space="preserve"> </w:t>
+      </w:r>
+      <w:proofErr w:type="gramStart"/>
+      <w:r>
+        <w:rPr>
+          <w:sz w:val="32"/>
+          <w:szCs w:val="32"/>
+        </w:rPr>
+        <w:t>( ghost</w:t>
+      </w:r>
+      <w:proofErr w:type="gramEnd"/>
+      <w:r>
+        <w:rPr>
+          <w:sz w:val="32"/>
+          <w:szCs w:val="32"/>
+        </w:rPr>
+        <w:t>/static/mass/rotation/velocity/gravity/impluse/inertia/kinematic/restitution)</w:t>
+      </w:r>
+    </w:p>
+    <w:p>
+      <w:pPr>
+        <w:ind w:left="360" w:hanging="360"/>
+        <w:rPr>
+          <w:sz w:val="32"/>
+          <w:szCs w:val="32"/>
+        </w:rPr>
+      </w:pPr>
+    </w:p>
+    <w:p>
+      <w:pPr>
+        <w:ind w:left="360" w:hanging="360"/>
+        <w:rPr>
+          <w:sz w:val="32"/>
+          <w:szCs w:val="32"/>
+        </w:rPr>
+      </w:pPr>
       <w:proofErr w:type="spellStart"/>
       <w:r>
         <w:rPr>
           <w:sz w:val="32"/>
           <w:szCs w:val="32"/>
         </w:rPr>
-        <w:t>settors</w:t>
+        <w:t>Body.h</w:t>
       </w:r>
       <w:proofErr w:type="spellEnd"/>
       <w:r>
@@ -3875,7 +4050,7 @@
           <w:sz w:val="32"/>
           <w:szCs w:val="32"/>
         </w:rPr>
-        <w:t xml:space="preserve"> for changing the object's properties</w:t>
+        <w:t xml:space="preserve"> - header class that inherit from the Game</w:t>
       </w:r>
       <w:r>
         <w:rPr>
@@ -3884,21 +4059,559 @@
         </w:rPr>
         <w:t xml:space="preserve"> </w:t>
       </w:r>
+      <w:r>
+        <w:rPr>
+          <w:sz w:val="32"/>
+          <w:szCs w:val="32"/>
+        </w:rPr>
+        <w:t>Component.</w:t>
+      </w:r>
+    </w:p>
+    <w:p>
+      <w:pPr>
+        <w:ind w:left="360" w:hanging="360"/>
+        <w:rPr>
+          <w:sz w:val="32"/>
+          <w:szCs w:val="32"/>
+        </w:rPr>
+      </w:pPr>
+    </w:p>
+    <w:p>
+      <w:pPr>
+        <w:ind w:left="360" w:hanging="360"/>
+        <w:rPr>
+          <w:sz w:val="32"/>
+          <w:szCs w:val="32"/>
+        </w:rPr>
+      </w:pPr>
+      <w:r>
+        <w:rPr>
+          <w:sz w:val="32"/>
+          <w:szCs w:val="32"/>
+        </w:rPr>
+        <w:t>Collision.cpp - Collision detection method for box and box, circle and circle, box and circle.</w:t>
+      </w:r>
+    </w:p>
+    <w:p>
+      <w:pPr>
+        <w:ind w:left="360" w:hanging="360"/>
+        <w:rPr>
+          <w:sz w:val="32"/>
+          <w:szCs w:val="32"/>
+        </w:rPr>
+      </w:pPr>
+    </w:p>
+    <w:p>
+      <w:pPr>
+        <w:ind w:left="360" w:hanging="360"/>
+        <w:rPr>
+          <w:sz w:val="32"/>
+          <w:szCs w:val="32"/>
+        </w:rPr>
+      </w:pPr>
+      <w:proofErr w:type="spellStart"/>
+      <w:r>
+        <w:rPr>
+          <w:sz w:val="32"/>
+          <w:szCs w:val="32"/>
+        </w:rPr>
+        <w:t>Collision.h</w:t>
+      </w:r>
+      <w:proofErr w:type="spellEnd"/>
+      <w:r>
+        <w:rPr>
+          <w:sz w:val="32"/>
+          <w:szCs w:val="32"/>
+        </w:rPr>
+        <w:t xml:space="preserve"> - function headers.</w:t>
+      </w:r>
+    </w:p>
+    <w:p>
+      <w:pPr>
+        <w:ind w:left="360" w:hanging="360"/>
+        <w:rPr>
+          <w:sz w:val="32"/>
+          <w:szCs w:val="32"/>
+        </w:rPr>
+      </w:pPr>
+    </w:p>
+    <w:p>
+      <w:pPr>
+        <w:ind w:left="360" w:hanging="360"/>
+        <w:rPr>
+          <w:sz w:val="32"/>
+          <w:szCs w:val="32"/>
+        </w:rPr>
+      </w:pPr>
+      <w:r>
+        <w:rPr>
+          <w:sz w:val="32"/>
+          <w:szCs w:val="32"/>
+        </w:rPr>
+        <w:t xml:space="preserve">CollisionCheck.cpp - another collision check that removed the changes to the engine and for debugging only. </w:t>
+      </w:r>
+    </w:p>
+    <w:p>
+      <w:pPr>
+        <w:ind w:left="360" w:hanging="360"/>
+        <w:rPr>
+          <w:sz w:val="32"/>
+          <w:szCs w:val="32"/>
+        </w:rPr>
+      </w:pPr>
+    </w:p>
+    <w:p>
+      <w:pPr>
+        <w:ind w:left="360" w:hanging="360"/>
+        <w:rPr>
+          <w:sz w:val="32"/>
+          <w:szCs w:val="32"/>
+        </w:rPr>
+      </w:pPr>
+      <w:proofErr w:type="spellStart"/>
+      <w:r>
+        <w:rPr>
+          <w:sz w:val="32"/>
+          <w:szCs w:val="32"/>
+        </w:rPr>
+        <w:t>CollisionCheck.h</w:t>
+      </w:r>
+      <w:proofErr w:type="spellEnd"/>
+      <w:r>
+        <w:rPr>
+          <w:sz w:val="32"/>
+          <w:szCs w:val="32"/>
+        </w:rPr>
+        <w:t xml:space="preserve"> - function headers.</w:t>
+      </w:r>
+    </w:p>
+    <w:p>
+      <w:pPr>
+        <w:ind w:left="360" w:hanging="360"/>
+        <w:rPr>
+          <w:sz w:val="32"/>
+          <w:szCs w:val="32"/>
+        </w:rPr>
+      </w:pPr>
+    </w:p>
+    <w:p>
+      <w:pPr>
+        <w:ind w:left="360" w:hanging="360"/>
+        <w:rPr>
+          <w:sz w:val="32"/>
+          <w:szCs w:val="32"/>
+        </w:rPr>
+      </w:pPr>
+      <w:r>
+        <w:rPr>
+          <w:sz w:val="32"/>
+          <w:szCs w:val="32"/>
+        </w:rPr>
+        <w:t xml:space="preserve">math_utility.cpp - custom 2D&amp;3D vector math library </w:t>
+      </w:r>
+    </w:p>
+    <w:p>
+      <w:pPr>
+        <w:ind w:left="360" w:hanging="360"/>
+        <w:rPr>
+          <w:sz w:val="32"/>
+          <w:szCs w:val="32"/>
+        </w:rPr>
+      </w:pPr>
+    </w:p>
+    <w:p>
+      <w:pPr>
+        <w:ind w:left="360" w:hanging="360"/>
+        <w:rPr>
+          <w:sz w:val="32"/>
+          <w:szCs w:val="32"/>
+        </w:rPr>
+      </w:pPr>
+      <w:proofErr w:type="spellStart"/>
+      <w:r>
+        <w:rPr>
+          <w:sz w:val="32"/>
+          <w:szCs w:val="32"/>
+        </w:rPr>
+        <w:t>math_utility.h</w:t>
+      </w:r>
+      <w:proofErr w:type="spellEnd"/>
+      <w:r>
+        <w:rPr>
+          <w:sz w:val="32"/>
+          <w:szCs w:val="32"/>
+        </w:rPr>
+        <w:t xml:space="preserve"> - the </w:t>
+      </w:r>
+      <w:proofErr w:type="spellStart"/>
+      <w:r>
+        <w:rPr>
+          <w:sz w:val="32"/>
+          <w:szCs w:val="32"/>
+        </w:rPr>
+        <w:t>struct</w:t>
+      </w:r>
+      <w:proofErr w:type="spellEnd"/>
+      <w:r>
+        <w:rPr>
+          <w:sz w:val="32"/>
+          <w:szCs w:val="32"/>
+        </w:rPr>
+        <w:t xml:space="preserve"> for 2D&amp;3D vector math and static functions that must in the header file.</w:t>
+      </w:r>
+    </w:p>
+    <w:p>
+      <w:pPr>
+        <w:ind w:left="360" w:hanging="360"/>
+        <w:rPr>
+          <w:sz w:val="32"/>
+          <w:szCs w:val="32"/>
+        </w:rPr>
+      </w:pPr>
+    </w:p>
+    <w:p>
+      <w:pPr>
+        <w:ind w:left="360" w:hanging="360"/>
+        <w:rPr>
+          <w:sz w:val="32"/>
+          <w:szCs w:val="32"/>
+        </w:rPr>
+      </w:pPr>
+      <w:r>
+        <w:rPr>
+          <w:sz w:val="32"/>
+          <w:szCs w:val="32"/>
+        </w:rPr>
+        <w:t>PhysicsManager.cpp - the main part of the physics engine to loop through bodies/contacts and apply functions from rigid</w:t>
+      </w:r>
+      <w:r>
+        <w:rPr>
+          <w:sz w:val="32"/>
+          <w:szCs w:val="32"/>
+        </w:rPr>
+        <w:t xml:space="preserve"> </w:t>
+      </w:r>
+      <w:r>
+        <w:rPr>
+          <w:sz w:val="32"/>
+          <w:szCs w:val="32"/>
+        </w:rPr>
+        <w:t>body and collider.</w:t>
+      </w:r>
+    </w:p>
+    <w:p>
+      <w:pPr>
+        <w:ind w:left="360" w:hanging="360"/>
+        <w:rPr>
+          <w:sz w:val="32"/>
+          <w:szCs w:val="32"/>
+        </w:rPr>
+      </w:pPr>
+    </w:p>
+    <w:p>
+      <w:pPr>
+        <w:ind w:left="360" w:hanging="360"/>
+        <w:rPr>
+          <w:sz w:val="32"/>
+          <w:szCs w:val="32"/>
+        </w:rPr>
+      </w:pPr>
+      <w:proofErr w:type="spellStart"/>
+      <w:r>
+        <w:rPr>
+          <w:sz w:val="32"/>
+          <w:szCs w:val="32"/>
+        </w:rPr>
+        <w:t>PhysicsManager.h</w:t>
+      </w:r>
+      <w:proofErr w:type="spellEnd"/>
+      <w:r>
+        <w:rPr>
+          <w:sz w:val="32"/>
+          <w:szCs w:val="32"/>
+        </w:rPr>
+        <w:t xml:space="preserve"> - function headers and some properties.</w:t>
+      </w:r>
+    </w:p>
+    <w:p>
+      <w:pPr>
+        <w:ind w:left="360" w:hanging="360"/>
+        <w:rPr>
+          <w:sz w:val="32"/>
+          <w:szCs w:val="32"/>
+        </w:rPr>
+      </w:pPr>
+    </w:p>
+    <w:p>
+      <w:pPr>
+        <w:ind w:left="360" w:hanging="360"/>
+        <w:rPr>
+          <w:sz w:val="32"/>
+          <w:szCs w:val="32"/>
+        </w:rPr>
+      </w:pPr>
+      <w:r>
+        <w:rPr>
+          <w:sz w:val="32"/>
+          <w:szCs w:val="32"/>
+        </w:rPr>
+        <w:t>PlayerState.cpp - player Controller that has the states for grounded/jumping and connect message/event system.</w:t>
+      </w:r>
+    </w:p>
+    <w:p>
+      <w:pPr>
+        <w:ind w:left="360" w:hanging="360"/>
+        <w:rPr>
+          <w:sz w:val="32"/>
+          <w:szCs w:val="32"/>
+        </w:rPr>
+      </w:pPr>
+    </w:p>
+    <w:p>
+      <w:pPr>
+        <w:ind w:left="360" w:hanging="360"/>
+        <w:rPr>
+          <w:sz w:val="32"/>
+          <w:szCs w:val="32"/>
+        </w:rPr>
+      </w:pPr>
+      <w:proofErr w:type="spellStart"/>
+      <w:r>
+        <w:rPr>
+          <w:sz w:val="32"/>
+          <w:szCs w:val="32"/>
+        </w:rPr>
+        <w:t>PlayerState.h</w:t>
+      </w:r>
+      <w:proofErr w:type="spellEnd"/>
+      <w:r>
+        <w:rPr>
+          <w:sz w:val="32"/>
+          <w:szCs w:val="32"/>
+        </w:rPr>
+        <w:t xml:space="preserve"> -  function headers and state </w:t>
+      </w:r>
+      <w:r>
+        <w:rPr>
+          <w:sz w:val="32"/>
+          <w:szCs w:val="32"/>
+        </w:rPr>
+        <w:t>class</w:t>
+      </w:r>
+      <w:r>
+        <w:rPr>
+          <w:sz w:val="32"/>
+          <w:szCs w:val="32"/>
+        </w:rPr>
+        <w:t>.</w:t>
+      </w:r>
+    </w:p>
+    <w:p>
+      <w:pPr>
+        <w:ind w:left="360" w:hanging="360"/>
+        <w:rPr>
+          <w:sz w:val="32"/>
+          <w:szCs w:val="32"/>
+        </w:rPr>
+      </w:pPr>
+    </w:p>
+    <w:p>
+      <w:pPr>
+        <w:ind w:left="360" w:hanging="360"/>
+        <w:rPr>
+          <w:sz w:val="32"/>
+          <w:szCs w:val="32"/>
+        </w:rPr>
+      </w:pPr>
+      <w:r>
+        <w:rPr>
+          <w:sz w:val="32"/>
+          <w:szCs w:val="32"/>
+        </w:rPr>
+        <w:t>Collider.cpp - initia</w:t>
+      </w:r>
+      <w:r>
+        <w:rPr>
+          <w:sz w:val="32"/>
+          <w:szCs w:val="32"/>
+        </w:rPr>
+        <w:t>lize, update, release the class</w:t>
+      </w:r>
+      <w:r>
+        <w:rPr>
+          <w:sz w:val="32"/>
+          <w:szCs w:val="32"/>
+        </w:rPr>
+        <w:t xml:space="preserve"> for box and circle collider.</w:t>
+      </w:r>
+    </w:p>
+    <w:p>
+      <w:pPr>
+        <w:ind w:left="360" w:hanging="360"/>
+        <w:rPr>
+          <w:sz w:val="32"/>
+          <w:szCs w:val="32"/>
+        </w:rPr>
+      </w:pPr>
+    </w:p>
+    <w:p>
+      <w:pPr>
+        <w:ind w:left="360" w:hanging="360"/>
+        <w:rPr>
+          <w:sz w:val="32"/>
+          <w:szCs w:val="32"/>
+        </w:rPr>
+      </w:pPr>
+      <w:proofErr w:type="spellStart"/>
+      <w:r>
+        <w:rPr>
+          <w:sz w:val="32"/>
+          <w:szCs w:val="32"/>
+        </w:rPr>
+        <w:t>Collider.h</w:t>
+      </w:r>
+      <w:proofErr w:type="spellEnd"/>
+      <w:r>
+        <w:rPr>
+          <w:sz w:val="32"/>
+          <w:szCs w:val="32"/>
+        </w:rPr>
+        <w:t xml:space="preserve"> - function headers for colliders, also setting the box's width and height inside of it.</w:t>
+      </w:r>
+    </w:p>
+    <w:p>
+      <w:pPr>
+        <w:ind w:left="360" w:hanging="360"/>
+        <w:rPr>
+          <w:sz w:val="32"/>
+          <w:szCs w:val="32"/>
+        </w:rPr>
+      </w:pPr>
+    </w:p>
+    <w:p>
+      <w:pPr>
+        <w:ind w:left="360" w:hanging="360"/>
+        <w:rPr>
+          <w:sz w:val="32"/>
+          <w:szCs w:val="32"/>
+        </w:rPr>
+      </w:pPr>
+      <w:r>
+        <w:rPr>
+          <w:sz w:val="32"/>
+          <w:szCs w:val="32"/>
+        </w:rPr>
+        <w:t>Resolution.cpp - can apply imp</w:t>
+      </w:r>
+      <w:r>
+        <w:rPr>
+          <w:sz w:val="32"/>
+          <w:szCs w:val="32"/>
+        </w:rPr>
+        <w:t>u</w:t>
+      </w:r>
+      <w:r>
+        <w:rPr>
+          <w:sz w:val="32"/>
+          <w:szCs w:val="32"/>
+        </w:rPr>
+        <w:t>l</w:t>
+      </w:r>
+      <w:r>
+        <w:rPr>
+          <w:sz w:val="32"/>
+          <w:szCs w:val="32"/>
+        </w:rPr>
+        <w:t>se effect and correct the object's position when the collision happened.</w:t>
+      </w:r>
+    </w:p>
+    <w:p>
+      <w:pPr>
+        <w:ind w:left="360" w:hanging="360"/>
+        <w:rPr>
+          <w:sz w:val="32"/>
+          <w:szCs w:val="32"/>
+        </w:rPr>
+      </w:pPr>
+    </w:p>
+    <w:p>
+      <w:pPr>
+        <w:ind w:left="360" w:hanging="360"/>
+        <w:rPr>
+          <w:sz w:val="32"/>
+          <w:szCs w:val="32"/>
+        </w:rPr>
+      </w:pPr>
+      <w:proofErr w:type="spellStart"/>
+      <w:r>
+        <w:rPr>
+          <w:sz w:val="32"/>
+          <w:szCs w:val="32"/>
+        </w:rPr>
+        <w:t>Resolution</w:t>
+      </w:r>
+      <w:r>
+        <w:rPr>
+          <w:sz w:val="32"/>
+          <w:szCs w:val="32"/>
+        </w:rPr>
+        <w:t>.h</w:t>
+      </w:r>
+      <w:proofErr w:type="spellEnd"/>
+      <w:r>
+        <w:rPr>
+          <w:sz w:val="32"/>
+          <w:szCs w:val="32"/>
+        </w:rPr>
+        <w:t xml:space="preserve"> - function header. The class</w:t>
+      </w:r>
+      <w:r>
+        <w:rPr>
+          <w:sz w:val="32"/>
+          <w:szCs w:val="32"/>
+        </w:rPr>
+        <w:t xml:space="preserve"> is merging the collider and rigid</w:t>
+      </w:r>
+      <w:r>
+        <w:rPr>
+          <w:sz w:val="32"/>
+          <w:szCs w:val="32"/>
+        </w:rPr>
+        <w:t xml:space="preserve"> </w:t>
+      </w:r>
       <w:proofErr w:type="gramStart"/>
       <w:r>
         <w:rPr>
           <w:sz w:val="32"/>
           <w:szCs w:val="32"/>
         </w:rPr>
-        <w:t>( ghost</w:t>
+        <w:t>body .</w:t>
       </w:r>
       <w:proofErr w:type="gramEnd"/>
-      <w:r>
-        <w:rPr>
-          <w:sz w:val="32"/>
-          <w:szCs w:val="32"/>
-        </w:rPr>
-        <w:t>/static/mass/rotation/velocity/gravity/impluse/inertia/kinematic/restitution)</w:t>
+    </w:p>
+    <w:p>
+      <w:pPr>
+        <w:ind w:left="360" w:hanging="360"/>
+        <w:rPr>
+          <w:sz w:val="32"/>
+          <w:szCs w:val="32"/>
+        </w:rPr>
+      </w:pPr>
+    </w:p>
+    <w:p>
+      <w:pPr>
+        <w:ind w:left="360" w:hanging="360"/>
+        <w:rPr>
+          <w:sz w:val="32"/>
+          <w:szCs w:val="32"/>
+        </w:rPr>
+      </w:pPr>
+      <w:r>
+        <w:rPr>
+          <w:sz w:val="32"/>
+          <w:szCs w:val="32"/>
+        </w:rPr>
+        <w:t>Transform.cpp - Transform component for all the object/graphics that needs to rotate, scale, and get/set position.</w:t>
       </w:r>
     </w:p>
     <w:p>
@@ -3924,6 +4637,211 @@
           <w:sz w:val="32"/>
           <w:szCs w:val="32"/>
         </w:rPr>
+        <w:t>Transform.h</w:t>
+      </w:r>
+      <w:proofErr w:type="spellEnd"/>
+      <w:r>
+        <w:rPr>
+          <w:sz w:val="32"/>
+          <w:szCs w:val="32"/>
+        </w:rPr>
+        <w:t xml:space="preserve"> - function headers.</w:t>
+      </w:r>
+    </w:p>
+    <w:p>
+      <w:pPr>
+        <w:ind w:left="360" w:hanging="360"/>
+        <w:rPr>
+          <w:sz w:val="32"/>
+          <w:szCs w:val="32"/>
+        </w:rPr>
+      </w:pPr>
+    </w:p>
+    <w:p>
+      <w:pPr>
+        <w:ind w:left="360" w:hanging="360"/>
+        <w:rPr>
+          <w:sz w:val="32"/>
+          <w:szCs w:val="32"/>
+        </w:rPr>
+      </w:pPr>
+      <w:r>
+        <w:rPr>
+          <w:sz w:val="32"/>
+          <w:szCs w:val="32"/>
+        </w:rPr>
+        <w:t>Trigger.cpp - collision callback trigger.</w:t>
+      </w:r>
+    </w:p>
+    <w:p>
+      <w:pPr>
+        <w:ind w:left="360" w:hanging="360"/>
+        <w:rPr>
+          <w:sz w:val="32"/>
+          <w:szCs w:val="32"/>
+        </w:rPr>
+      </w:pPr>
+    </w:p>
+    <w:p>
+      <w:pPr>
+        <w:ind w:left="360" w:hanging="360"/>
+        <w:rPr>
+          <w:sz w:val="32"/>
+          <w:szCs w:val="32"/>
+        </w:rPr>
+      </w:pPr>
+      <w:proofErr w:type="spellStart"/>
+      <w:r>
+        <w:rPr>
+          <w:sz w:val="32"/>
+          <w:szCs w:val="32"/>
+        </w:rPr>
+        <w:t>Trigger.h</w:t>
+      </w:r>
+      <w:proofErr w:type="spellEnd"/>
+      <w:r>
+        <w:rPr>
+          <w:sz w:val="32"/>
+          <w:szCs w:val="32"/>
+        </w:rPr>
+        <w:t xml:space="preserve"> - function header for collision callback.</w:t>
+      </w:r>
+    </w:p>
+    <w:p>
+      <w:pPr>
+        <w:ind w:left="360" w:hanging="360"/>
+        <w:rPr>
+          <w:sz w:val="32"/>
+          <w:szCs w:val="32"/>
+        </w:rPr>
+      </w:pPr>
+    </w:p>
+    <w:p>
+      <w:pPr>
+        <w:ind w:left="360" w:hanging="360"/>
+        <w:rPr>
+          <w:sz w:val="32"/>
+          <w:szCs w:val="32"/>
+        </w:rPr>
+      </w:pPr>
+    </w:p>
+    <w:p>
+      <w:pPr>
+        <w:ind w:left="360" w:hanging="360"/>
+        <w:rPr>
+          <w:sz w:val="32"/>
+          <w:szCs w:val="32"/>
+        </w:rPr>
+      </w:pPr>
+    </w:p>
+    <w:p>
+      <w:pPr>
+        <w:ind w:left="360" w:hanging="360"/>
+        <w:rPr>
+          <w:sz w:val="32"/>
+          <w:szCs w:val="32"/>
+        </w:rPr>
+      </w:pPr>
+      <w:r>
+        <w:rPr>
+          <w:sz w:val="32"/>
+          <w:szCs w:val="32"/>
+        </w:rPr>
+        <w:t>Physics engine (version 3.0):</w:t>
+      </w:r>
+    </w:p>
+    <w:p>
+      <w:pPr>
+        <w:ind w:left="360" w:hanging="360"/>
+        <w:rPr>
+          <w:sz w:val="32"/>
+          <w:szCs w:val="32"/>
+        </w:rPr>
+      </w:pPr>
+    </w:p>
+    <w:p>
+      <w:pPr>
+        <w:ind w:left="360" w:hanging="360"/>
+        <w:rPr>
+          <w:sz w:val="32"/>
+          <w:szCs w:val="32"/>
+        </w:rPr>
+      </w:pPr>
+      <w:r>
+        <w:rPr>
+          <w:sz w:val="32"/>
+          <w:szCs w:val="32"/>
+        </w:rPr>
+        <w:t>Body.cpp - new rigid</w:t>
+      </w:r>
+      <w:r>
+        <w:rPr>
+          <w:sz w:val="32"/>
+          <w:szCs w:val="32"/>
+        </w:rPr>
+        <w:t xml:space="preserve"> </w:t>
+      </w:r>
+      <w:r>
+        <w:rPr>
+          <w:sz w:val="32"/>
+          <w:szCs w:val="32"/>
+        </w:rPr>
+        <w:t xml:space="preserve">body </w:t>
+      </w:r>
+      <w:r>
+        <w:rPr>
+          <w:sz w:val="32"/>
+          <w:szCs w:val="32"/>
+        </w:rPr>
+        <w:t>that include all the properties</w:t>
+      </w:r>
+      <w:r>
+        <w:rPr>
+          <w:sz w:val="32"/>
+          <w:szCs w:val="32"/>
+        </w:rPr>
+        <w:t xml:space="preserve"> of body's position, velocity, mass, acceleration, friction, restitution and ghost/static.</w:t>
+      </w:r>
+    </w:p>
+    <w:p>
+      <w:pPr>
+        <w:ind w:left="360" w:hanging="360"/>
+        <w:rPr>
+          <w:sz w:val="32"/>
+          <w:szCs w:val="32"/>
+        </w:rPr>
+      </w:pPr>
+      <w:r>
+        <w:rPr>
+          <w:sz w:val="32"/>
+          <w:szCs w:val="32"/>
+        </w:rPr>
+        <w:t>Also doing serialization and Zilch binding inside.</w:t>
+      </w:r>
+    </w:p>
+    <w:p>
+      <w:pPr>
+        <w:ind w:left="360" w:hanging="360"/>
+        <w:rPr>
+          <w:sz w:val="32"/>
+          <w:szCs w:val="32"/>
+        </w:rPr>
+      </w:pPr>
+    </w:p>
+    <w:p>
+      <w:pPr>
+        <w:ind w:left="360" w:hanging="360"/>
+        <w:rPr>
+          <w:sz w:val="32"/>
+          <w:szCs w:val="32"/>
+        </w:rPr>
+      </w:pPr>
+      <w:proofErr w:type="spellStart"/>
+      <w:r>
+        <w:rPr>
+          <w:sz w:val="32"/>
+          <w:szCs w:val="32"/>
+        </w:rPr>
         <w:t>Body.h</w:t>
       </w:r>
       <w:proofErr w:type="spellEnd"/>
@@ -3932,7 +4850,7 @@
           <w:sz w:val="32"/>
           <w:szCs w:val="32"/>
         </w:rPr>
-        <w:t xml:space="preserve"> - header class that inherit from the Game</w:t>
+        <w:t xml:space="preserve"> - body class that is part of the game</w:t>
       </w:r>
       <w:r>
         <w:rPr>
@@ -3946,32 +4864,32 @@
           <w:sz w:val="32"/>
           <w:szCs w:val="32"/>
         </w:rPr>
-        <w:t>Component.</w:t>
-      </w:r>
-    </w:p>
-    <w:p>
-      <w:pPr>
-        <w:ind w:left="360" w:hanging="360"/>
-        <w:rPr>
-          <w:sz w:val="32"/>
-          <w:szCs w:val="32"/>
-        </w:rPr>
-      </w:pPr>
-    </w:p>
-    <w:p>
-      <w:pPr>
-        <w:ind w:left="360" w:hanging="360"/>
-        <w:rPr>
-          <w:sz w:val="32"/>
-          <w:szCs w:val="32"/>
-        </w:rPr>
-      </w:pPr>
-      <w:r>
-        <w:rPr>
-          <w:sz w:val="32"/>
-          <w:szCs w:val="32"/>
-        </w:rPr>
-        <w:t>Collision.cpp - Collision detection method for box and box, circle and circle, box and circle.</w:t>
+        <w:t>component.</w:t>
+      </w:r>
+    </w:p>
+    <w:p>
+      <w:pPr>
+        <w:ind w:left="360" w:hanging="360"/>
+        <w:rPr>
+          <w:sz w:val="32"/>
+          <w:szCs w:val="32"/>
+        </w:rPr>
+      </w:pPr>
+    </w:p>
+    <w:p>
+      <w:pPr>
+        <w:ind w:left="360" w:hanging="360"/>
+        <w:rPr>
+          <w:sz w:val="32"/>
+          <w:szCs w:val="32"/>
+        </w:rPr>
+      </w:pPr>
+      <w:r>
+        <w:rPr>
+          <w:sz w:val="32"/>
+          <w:szCs w:val="32"/>
+        </w:rPr>
+        <w:t>Collision.cpp - collision detection method for box and box, box and circle. Also doing serialization and Zilch binding inside.</w:t>
       </w:r>
     </w:p>
     <w:p>
@@ -4005,6 +4923,293 @@
           <w:sz w:val="32"/>
           <w:szCs w:val="32"/>
         </w:rPr>
+        <w:t xml:space="preserve"> - the collider class and collision event classes. Doesn't rely on body.</w:t>
+      </w:r>
+    </w:p>
+    <w:p>
+      <w:pPr>
+        <w:ind w:left="360" w:hanging="360"/>
+        <w:rPr>
+          <w:sz w:val="32"/>
+          <w:szCs w:val="32"/>
+        </w:rPr>
+      </w:pPr>
+    </w:p>
+    <w:p>
+      <w:pPr>
+        <w:ind w:left="360" w:hanging="360"/>
+        <w:rPr>
+          <w:sz w:val="32"/>
+          <w:szCs w:val="32"/>
+        </w:rPr>
+      </w:pPr>
+      <w:r>
+        <w:rPr>
+          <w:sz w:val="32"/>
+          <w:szCs w:val="32"/>
+        </w:rPr>
+        <w:t xml:space="preserve">math_utility.cpp - updated custom 2D&amp;3D vector math library </w:t>
+      </w:r>
+    </w:p>
+    <w:p>
+      <w:pPr>
+        <w:ind w:left="360" w:hanging="360"/>
+        <w:rPr>
+          <w:sz w:val="32"/>
+          <w:szCs w:val="32"/>
+        </w:rPr>
+      </w:pPr>
+    </w:p>
+    <w:p>
+      <w:pPr>
+        <w:ind w:left="360" w:hanging="360"/>
+        <w:rPr>
+          <w:sz w:val="32"/>
+          <w:szCs w:val="32"/>
+        </w:rPr>
+      </w:pPr>
+      <w:proofErr w:type="spellStart"/>
+      <w:r>
+        <w:rPr>
+          <w:sz w:val="32"/>
+          <w:szCs w:val="32"/>
+        </w:rPr>
+        <w:t>math_utility.h</w:t>
+      </w:r>
+      <w:proofErr w:type="spellEnd"/>
+      <w:r>
+        <w:rPr>
+          <w:sz w:val="32"/>
+          <w:szCs w:val="32"/>
+        </w:rPr>
+        <w:t xml:space="preserve"> - the </w:t>
+      </w:r>
+      <w:proofErr w:type="spellStart"/>
+      <w:r>
+        <w:rPr>
+          <w:sz w:val="32"/>
+          <w:szCs w:val="32"/>
+        </w:rPr>
+        <w:t>struct</w:t>
+      </w:r>
+      <w:proofErr w:type="spellEnd"/>
+      <w:r>
+        <w:rPr>
+          <w:sz w:val="32"/>
+          <w:szCs w:val="32"/>
+        </w:rPr>
+        <w:t xml:space="preserve"> for 2D&amp;3D vector math and static functions that must in the header</w:t>
+      </w:r>
+    </w:p>
+    <w:p>
+      <w:pPr>
+        <w:ind w:left="360" w:hanging="360"/>
+        <w:rPr>
+          <w:sz w:val="32"/>
+          <w:szCs w:val="32"/>
+        </w:rPr>
+      </w:pPr>
+    </w:p>
+    <w:p>
+      <w:pPr>
+        <w:ind w:left="360" w:hanging="360"/>
+        <w:rPr>
+          <w:sz w:val="32"/>
+          <w:szCs w:val="32"/>
+        </w:rPr>
+      </w:pPr>
+      <w:r>
+        <w:rPr>
+          <w:sz w:val="32"/>
+          <w:szCs w:val="32"/>
+        </w:rPr>
+        <w:t>PhysicsManager.cpp - contains the info of gravity, velocity and penetration value. The main part of the physics engine to loop through bodies/con</w:t>
+      </w:r>
+      <w:r>
+        <w:rPr>
+          <w:sz w:val="32"/>
+          <w:szCs w:val="32"/>
+        </w:rPr>
+        <w:t>tacts and apply functions from r</w:t>
+      </w:r>
+      <w:r>
+        <w:rPr>
+          <w:sz w:val="32"/>
+          <w:szCs w:val="32"/>
+        </w:rPr>
+        <w:t>igid</w:t>
+      </w:r>
+      <w:r>
+        <w:rPr>
+          <w:sz w:val="32"/>
+          <w:szCs w:val="32"/>
+        </w:rPr>
+        <w:t xml:space="preserve"> </w:t>
+      </w:r>
+      <w:r>
+        <w:rPr>
+          <w:sz w:val="32"/>
+          <w:szCs w:val="32"/>
+        </w:rPr>
+        <w:t>body and collider.</w:t>
+      </w:r>
+    </w:p>
+    <w:p>
+      <w:pPr>
+        <w:ind w:left="360" w:hanging="360"/>
+        <w:rPr>
+          <w:sz w:val="32"/>
+          <w:szCs w:val="32"/>
+        </w:rPr>
+      </w:pPr>
+    </w:p>
+    <w:p>
+      <w:pPr>
+        <w:ind w:left="360" w:hanging="360"/>
+        <w:rPr>
+          <w:sz w:val="32"/>
+          <w:szCs w:val="32"/>
+        </w:rPr>
+      </w:pPr>
+      <w:proofErr w:type="spellStart"/>
+      <w:r>
+        <w:rPr>
+          <w:sz w:val="32"/>
+          <w:szCs w:val="32"/>
+        </w:rPr>
+        <w:t>PhysicsManager.h</w:t>
+      </w:r>
+      <w:proofErr w:type="spellEnd"/>
+      <w:r>
+        <w:rPr>
+          <w:sz w:val="32"/>
+          <w:szCs w:val="32"/>
+        </w:rPr>
+        <w:t xml:space="preserve"> - function headers and some properties.</w:t>
+      </w:r>
+    </w:p>
+    <w:p>
+      <w:pPr>
+        <w:ind w:left="360" w:hanging="360"/>
+        <w:rPr>
+          <w:sz w:val="32"/>
+          <w:szCs w:val="32"/>
+        </w:rPr>
+      </w:pPr>
+    </w:p>
+    <w:p>
+      <w:pPr>
+        <w:ind w:left="360" w:hanging="360"/>
+        <w:rPr>
+          <w:sz w:val="32"/>
+          <w:szCs w:val="32"/>
+        </w:rPr>
+      </w:pPr>
+      <w:r>
+        <w:rPr>
+          <w:sz w:val="32"/>
+          <w:szCs w:val="32"/>
+        </w:rPr>
+        <w:t>Resolution.cpp - t</w:t>
+      </w:r>
+      <w:r>
+        <w:rPr>
+          <w:sz w:val="32"/>
+          <w:szCs w:val="32"/>
+        </w:rPr>
+        <w:t>he most important and most complicated part to make the objects not penetrate each other while collision happened.</w:t>
+      </w:r>
+    </w:p>
+    <w:p>
+      <w:pPr>
+        <w:ind w:left="360" w:hanging="360"/>
+        <w:rPr>
+          <w:sz w:val="32"/>
+          <w:szCs w:val="32"/>
+        </w:rPr>
+      </w:pPr>
+    </w:p>
+    <w:p>
+      <w:pPr>
+        <w:ind w:left="360" w:hanging="360"/>
+        <w:rPr>
+          <w:sz w:val="32"/>
+          <w:szCs w:val="32"/>
+        </w:rPr>
+      </w:pPr>
+      <w:proofErr w:type="spellStart"/>
+      <w:r>
+        <w:rPr>
+          <w:sz w:val="32"/>
+          <w:szCs w:val="32"/>
+        </w:rPr>
+        <w:t>Resolution.h</w:t>
+      </w:r>
+      <w:proofErr w:type="spellEnd"/>
+      <w:r>
+        <w:rPr>
+          <w:sz w:val="32"/>
+          <w:szCs w:val="32"/>
+        </w:rPr>
+        <w:t xml:space="preserve"> - function header. </w:t>
+      </w:r>
+    </w:p>
+    <w:p>
+      <w:pPr>
+        <w:ind w:left="360" w:hanging="360"/>
+        <w:rPr>
+          <w:sz w:val="32"/>
+          <w:szCs w:val="32"/>
+        </w:rPr>
+      </w:pPr>
+    </w:p>
+    <w:p>
+      <w:pPr>
+        <w:ind w:left="360" w:hanging="360"/>
+        <w:rPr>
+          <w:sz w:val="32"/>
+          <w:szCs w:val="32"/>
+        </w:rPr>
+      </w:pPr>
+      <w:r>
+        <w:rPr>
+          <w:sz w:val="32"/>
+          <w:szCs w:val="32"/>
+        </w:rPr>
+        <w:t>Transform.cpp - Transform component for all the object/graphics that needs to rotate, scale, and get/set position.</w:t>
+      </w:r>
+    </w:p>
+    <w:p>
+      <w:pPr>
+        <w:ind w:left="360" w:hanging="360"/>
+        <w:rPr>
+          <w:sz w:val="32"/>
+          <w:szCs w:val="32"/>
+        </w:rPr>
+      </w:pPr>
+    </w:p>
+    <w:p>
+      <w:pPr>
+        <w:ind w:left="360" w:hanging="360"/>
+        <w:rPr>
+          <w:sz w:val="32"/>
+          <w:szCs w:val="32"/>
+        </w:rPr>
+      </w:pPr>
+      <w:proofErr w:type="spellStart"/>
+      <w:r>
+        <w:rPr>
+          <w:sz w:val="32"/>
+          <w:szCs w:val="32"/>
+        </w:rPr>
+        <w:t>Transform.h</w:t>
+      </w:r>
+      <w:proofErr w:type="spellEnd"/>
+      <w:r>
+        <w:rPr>
+          <w:sz w:val="32"/>
+          <w:szCs w:val="32"/>
+        </w:rPr>
         <w:t xml:space="preserve"> - function headers.</w:t>
       </w:r>
     </w:p>
@@ -4030,1110 +5235,7 @@
           <w:sz w:val="32"/>
           <w:szCs w:val="32"/>
         </w:rPr>
-        <w:t xml:space="preserve">CollisionCheck.cpp - another collision check that removed the changes to the engine and for debugging only. </w:t>
-      </w:r>
-    </w:p>
-    <w:p>
-      <w:pPr>
-        <w:ind w:left="360" w:hanging="360"/>
-        <w:rPr>
-          <w:sz w:val="32"/>
-          <w:szCs w:val="32"/>
-        </w:rPr>
-      </w:pPr>
-    </w:p>
-    <w:p>
-      <w:pPr>
-        <w:ind w:left="360" w:hanging="360"/>
-        <w:rPr>
-          <w:sz w:val="32"/>
-          <w:szCs w:val="32"/>
-        </w:rPr>
-      </w:pPr>
-      <w:proofErr w:type="spellStart"/>
-      <w:r>
-        <w:rPr>
-          <w:sz w:val="32"/>
-          <w:szCs w:val="32"/>
-        </w:rPr>
-        <w:t>CollisionCheck.h</w:t>
-      </w:r>
-      <w:proofErr w:type="spellEnd"/>
-      <w:r>
-        <w:rPr>
-          <w:sz w:val="32"/>
-          <w:szCs w:val="32"/>
-        </w:rPr>
-        <w:t xml:space="preserve"> - function headers.</w:t>
-      </w:r>
-    </w:p>
-    <w:p>
-      <w:pPr>
-        <w:ind w:left="360" w:hanging="360"/>
-        <w:rPr>
-          <w:sz w:val="32"/>
-          <w:szCs w:val="32"/>
-        </w:rPr>
-      </w:pPr>
-    </w:p>
-    <w:p>
-      <w:pPr>
-        <w:ind w:left="360" w:hanging="360"/>
-        <w:rPr>
-          <w:sz w:val="32"/>
-          <w:szCs w:val="32"/>
-        </w:rPr>
-      </w:pPr>
-      <w:r>
-        <w:rPr>
-          <w:sz w:val="32"/>
-          <w:szCs w:val="32"/>
-        </w:rPr>
-        <w:t xml:space="preserve">math_utility.cpp - custom 2D&amp;3D vector math library </w:t>
-      </w:r>
-    </w:p>
-    <w:p>
-      <w:pPr>
-        <w:ind w:left="360" w:hanging="360"/>
-        <w:rPr>
-          <w:sz w:val="32"/>
-          <w:szCs w:val="32"/>
-        </w:rPr>
-      </w:pPr>
-    </w:p>
-    <w:p>
-      <w:pPr>
-        <w:ind w:left="360" w:hanging="360"/>
-        <w:rPr>
-          <w:sz w:val="32"/>
-          <w:szCs w:val="32"/>
-        </w:rPr>
-      </w:pPr>
-      <w:proofErr w:type="spellStart"/>
-      <w:r>
-        <w:rPr>
-          <w:sz w:val="32"/>
-          <w:szCs w:val="32"/>
-        </w:rPr>
-        <w:t>math_utility.h</w:t>
-      </w:r>
-      <w:proofErr w:type="spellEnd"/>
-      <w:r>
-        <w:rPr>
-          <w:sz w:val="32"/>
-          <w:szCs w:val="32"/>
-        </w:rPr>
-        <w:t xml:space="preserve"> - the </w:t>
-      </w:r>
-      <w:proofErr w:type="spellStart"/>
-      <w:r>
-        <w:rPr>
-          <w:sz w:val="32"/>
-          <w:szCs w:val="32"/>
-        </w:rPr>
-        <w:t>struct</w:t>
-      </w:r>
-      <w:proofErr w:type="spellEnd"/>
-      <w:r>
-        <w:rPr>
-          <w:sz w:val="32"/>
-          <w:szCs w:val="32"/>
-        </w:rPr>
-        <w:t xml:space="preserve"> for 2D&amp;3D vector math and static functions that must in the header file.</w:t>
-      </w:r>
-    </w:p>
-    <w:p>
-      <w:pPr>
-        <w:ind w:left="360" w:hanging="360"/>
-        <w:rPr>
-          <w:sz w:val="32"/>
-          <w:szCs w:val="32"/>
-        </w:rPr>
-      </w:pPr>
-    </w:p>
-    <w:p>
-      <w:pPr>
-        <w:ind w:left="360" w:hanging="360"/>
-        <w:rPr>
-          <w:sz w:val="32"/>
-          <w:szCs w:val="32"/>
-        </w:rPr>
-      </w:pPr>
-      <w:r>
-        <w:rPr>
-          <w:sz w:val="32"/>
-          <w:szCs w:val="32"/>
-        </w:rPr>
-        <w:t>PhysicsManager.cpp - the main part of the physics engine to loop through bodies/contacts and apply functions from rigid</w:t>
-      </w:r>
-      <w:r>
-        <w:rPr>
-          <w:sz w:val="32"/>
-          <w:szCs w:val="32"/>
-        </w:rPr>
-        <w:t xml:space="preserve"> </w:t>
-      </w:r>
-      <w:r>
-        <w:rPr>
-          <w:sz w:val="32"/>
-          <w:szCs w:val="32"/>
-        </w:rPr>
-        <w:t>body and collider.</w:t>
-      </w:r>
-    </w:p>
-    <w:p>
-      <w:pPr>
-        <w:ind w:left="360" w:hanging="360"/>
-        <w:rPr>
-          <w:sz w:val="32"/>
-          <w:szCs w:val="32"/>
-        </w:rPr>
-      </w:pPr>
-    </w:p>
-    <w:p>
-      <w:pPr>
-        <w:ind w:left="360" w:hanging="360"/>
-        <w:rPr>
-          <w:sz w:val="32"/>
-          <w:szCs w:val="32"/>
-        </w:rPr>
-      </w:pPr>
-      <w:proofErr w:type="spellStart"/>
-      <w:r>
-        <w:rPr>
-          <w:sz w:val="32"/>
-          <w:szCs w:val="32"/>
-        </w:rPr>
-        <w:t>PhysicsManager.h</w:t>
-      </w:r>
-      <w:proofErr w:type="spellEnd"/>
-      <w:r>
-        <w:rPr>
-          <w:sz w:val="32"/>
-          <w:szCs w:val="32"/>
-        </w:rPr>
-        <w:t xml:space="preserve"> - function headers and some properties.</w:t>
-      </w:r>
-    </w:p>
-    <w:p>
-      <w:pPr>
-        <w:ind w:left="360" w:hanging="360"/>
-        <w:rPr>
-          <w:sz w:val="32"/>
-          <w:szCs w:val="32"/>
-        </w:rPr>
-      </w:pPr>
-    </w:p>
-    <w:p>
-      <w:pPr>
-        <w:ind w:left="360" w:hanging="360"/>
-        <w:rPr>
-          <w:sz w:val="32"/>
-          <w:szCs w:val="32"/>
-        </w:rPr>
-      </w:pPr>
-      <w:r>
-        <w:rPr>
-          <w:sz w:val="32"/>
-          <w:szCs w:val="32"/>
-        </w:rPr>
-        <w:t>PlayerState.cpp - player Controller that has the states for grounded/jumping and connect message/event system.</w:t>
-      </w:r>
-    </w:p>
-    <w:p>
-      <w:pPr>
-        <w:ind w:left="360" w:hanging="360"/>
-        <w:rPr>
-          <w:sz w:val="32"/>
-          <w:szCs w:val="32"/>
-        </w:rPr>
-      </w:pPr>
-    </w:p>
-    <w:p>
-      <w:pPr>
-        <w:ind w:left="360" w:hanging="360"/>
-        <w:rPr>
-          <w:sz w:val="32"/>
-          <w:szCs w:val="32"/>
-        </w:rPr>
-      </w:pPr>
-      <w:proofErr w:type="spellStart"/>
-      <w:r>
-        <w:rPr>
-          <w:sz w:val="32"/>
-          <w:szCs w:val="32"/>
-        </w:rPr>
-        <w:t>PlayerState.h</w:t>
-      </w:r>
-      <w:proofErr w:type="spellEnd"/>
-      <w:r>
-        <w:rPr>
-          <w:sz w:val="32"/>
-          <w:szCs w:val="32"/>
-        </w:rPr>
-        <w:t xml:space="preserve"> -  function headers and state </w:t>
-      </w:r>
-      <w:r>
-        <w:rPr>
-          <w:sz w:val="32"/>
-          <w:szCs w:val="32"/>
-        </w:rPr>
-        <w:t>class</w:t>
-      </w:r>
-      <w:r>
-        <w:rPr>
-          <w:sz w:val="32"/>
-          <w:szCs w:val="32"/>
-        </w:rPr>
-        <w:t>.</w:t>
-      </w:r>
-    </w:p>
-    <w:p>
-      <w:pPr>
-        <w:ind w:left="360" w:hanging="360"/>
-        <w:rPr>
-          <w:sz w:val="32"/>
-          <w:szCs w:val="32"/>
-        </w:rPr>
-      </w:pPr>
-    </w:p>
-    <w:p>
-      <w:pPr>
-        <w:ind w:left="360" w:hanging="360"/>
-        <w:rPr>
-          <w:sz w:val="32"/>
-          <w:szCs w:val="32"/>
-        </w:rPr>
-      </w:pPr>
-      <w:r>
-        <w:rPr>
-          <w:sz w:val="32"/>
-          <w:szCs w:val="32"/>
-        </w:rPr>
-        <w:t>Collider.cpp - initia</w:t>
-      </w:r>
-      <w:r>
-        <w:rPr>
-          <w:sz w:val="32"/>
-          <w:szCs w:val="32"/>
-        </w:rPr>
-        <w:t>lize, update, release the class</w:t>
-      </w:r>
-      <w:r>
-        <w:rPr>
-          <w:sz w:val="32"/>
-          <w:szCs w:val="32"/>
-        </w:rPr>
-        <w:t xml:space="preserve"> for box and circle collider.</w:t>
-      </w:r>
-    </w:p>
-    <w:p>
-      <w:pPr>
-        <w:ind w:left="360" w:hanging="360"/>
-        <w:rPr>
-          <w:sz w:val="32"/>
-          <w:szCs w:val="32"/>
-        </w:rPr>
-      </w:pPr>
-    </w:p>
-    <w:p>
-      <w:pPr>
-        <w:ind w:left="360" w:hanging="360"/>
-        <w:rPr>
-          <w:sz w:val="32"/>
-          <w:szCs w:val="32"/>
-        </w:rPr>
-      </w:pPr>
-      <w:proofErr w:type="spellStart"/>
-      <w:r>
-        <w:rPr>
-          <w:sz w:val="32"/>
-          <w:szCs w:val="32"/>
-        </w:rPr>
-        <w:t>Collider.h</w:t>
-      </w:r>
-      <w:proofErr w:type="spellEnd"/>
-      <w:r>
-        <w:rPr>
-          <w:sz w:val="32"/>
-          <w:szCs w:val="32"/>
-        </w:rPr>
-        <w:t xml:space="preserve"> - function headers for colliders, also setting the box's width and height inside of it.</w:t>
-      </w:r>
-    </w:p>
-    <w:p>
-      <w:pPr>
-        <w:ind w:left="360" w:hanging="360"/>
-        <w:rPr>
-          <w:sz w:val="32"/>
-          <w:szCs w:val="32"/>
-        </w:rPr>
-      </w:pPr>
-    </w:p>
-    <w:p>
-      <w:pPr>
-        <w:ind w:left="360" w:hanging="360"/>
-        <w:rPr>
-          <w:sz w:val="32"/>
-          <w:szCs w:val="32"/>
-        </w:rPr>
-      </w:pPr>
-      <w:r>
-        <w:rPr>
-          <w:sz w:val="32"/>
-          <w:szCs w:val="32"/>
-        </w:rPr>
-        <w:t>Resolution.cpp - can apply imp</w:t>
-      </w:r>
-      <w:r>
-        <w:rPr>
-          <w:sz w:val="32"/>
-          <w:szCs w:val="32"/>
-        </w:rPr>
-        <w:t>u</w:t>
-      </w:r>
-      <w:r>
-        <w:rPr>
-          <w:sz w:val="32"/>
-          <w:szCs w:val="32"/>
-        </w:rPr>
-        <w:t>l</w:t>
-      </w:r>
-      <w:r>
-        <w:rPr>
-          <w:sz w:val="32"/>
-          <w:szCs w:val="32"/>
-        </w:rPr>
-        <w:t>se effect and correct the object's position when the collision happened.</w:t>
-      </w:r>
-    </w:p>
-    <w:p>
-      <w:pPr>
-        <w:ind w:left="360" w:hanging="360"/>
-        <w:rPr>
-          <w:sz w:val="32"/>
-          <w:szCs w:val="32"/>
-        </w:rPr>
-      </w:pPr>
-    </w:p>
-    <w:p>
-      <w:pPr>
-        <w:ind w:left="360" w:hanging="360"/>
-        <w:rPr>
-          <w:sz w:val="32"/>
-          <w:szCs w:val="32"/>
-        </w:rPr>
-      </w:pPr>
-      <w:proofErr w:type="spellStart"/>
-      <w:r>
-        <w:rPr>
-          <w:sz w:val="32"/>
-          <w:szCs w:val="32"/>
-        </w:rPr>
-        <w:t>Resolution</w:t>
-      </w:r>
-      <w:r>
-        <w:rPr>
-          <w:sz w:val="32"/>
-          <w:szCs w:val="32"/>
-        </w:rPr>
-        <w:t>.h</w:t>
-      </w:r>
-      <w:proofErr w:type="spellEnd"/>
-      <w:r>
-        <w:rPr>
-          <w:sz w:val="32"/>
-          <w:szCs w:val="32"/>
-        </w:rPr>
-        <w:t xml:space="preserve"> - function header. The class</w:t>
-      </w:r>
-      <w:r>
-        <w:rPr>
-          <w:sz w:val="32"/>
-          <w:szCs w:val="32"/>
-        </w:rPr>
-        <w:t xml:space="preserve"> is merging the collider and rigid</w:t>
-      </w:r>
-      <w:r>
-        <w:rPr>
-          <w:sz w:val="32"/>
-          <w:szCs w:val="32"/>
-        </w:rPr>
-        <w:t xml:space="preserve"> </w:t>
-      </w:r>
-      <w:proofErr w:type="gramStart"/>
-      <w:r>
-        <w:rPr>
-          <w:sz w:val="32"/>
-          <w:szCs w:val="32"/>
-        </w:rPr>
-        <w:t>body .</w:t>
-      </w:r>
-      <w:proofErr w:type="gramEnd"/>
-    </w:p>
-    <w:p>
-      <w:pPr>
-        <w:ind w:left="360" w:hanging="360"/>
-        <w:rPr>
-          <w:sz w:val="32"/>
-          <w:szCs w:val="32"/>
-        </w:rPr>
-      </w:pPr>
-    </w:p>
-    <w:p>
-      <w:pPr>
-        <w:ind w:left="360" w:hanging="360"/>
-        <w:rPr>
-          <w:sz w:val="32"/>
-          <w:szCs w:val="32"/>
-        </w:rPr>
-      </w:pPr>
-      <w:r>
-        <w:rPr>
-          <w:sz w:val="32"/>
-          <w:szCs w:val="32"/>
-        </w:rPr>
-        <w:t>Transform.cpp - Transform component for all the object/graphics that needs to rotate, scale, and get/set position.</w:t>
-      </w:r>
-    </w:p>
-    <w:p>
-      <w:pPr>
-        <w:ind w:left="360" w:hanging="360"/>
-        <w:rPr>
-          <w:sz w:val="32"/>
-          <w:szCs w:val="32"/>
-        </w:rPr>
-      </w:pPr>
-    </w:p>
-    <w:p>
-      <w:pPr>
-        <w:ind w:left="360" w:hanging="360"/>
-        <w:rPr>
-          <w:sz w:val="32"/>
-          <w:szCs w:val="32"/>
-        </w:rPr>
-      </w:pPr>
-      <w:proofErr w:type="spellStart"/>
-      <w:r>
-        <w:rPr>
-          <w:sz w:val="32"/>
-          <w:szCs w:val="32"/>
-        </w:rPr>
-        <w:t>Transform.h</w:t>
-      </w:r>
-      <w:proofErr w:type="spellEnd"/>
-      <w:r>
-        <w:rPr>
-          <w:sz w:val="32"/>
-          <w:szCs w:val="32"/>
-        </w:rPr>
-        <w:t xml:space="preserve"> - function headers.</w:t>
-      </w:r>
-    </w:p>
-    <w:p>
-      <w:pPr>
-        <w:ind w:left="360" w:hanging="360"/>
-        <w:rPr>
-          <w:sz w:val="32"/>
-          <w:szCs w:val="32"/>
-        </w:rPr>
-      </w:pPr>
-    </w:p>
-    <w:p>
-      <w:pPr>
-        <w:ind w:left="360" w:hanging="360"/>
-        <w:rPr>
-          <w:sz w:val="32"/>
-          <w:szCs w:val="32"/>
-        </w:rPr>
-      </w:pPr>
-      <w:r>
-        <w:rPr>
-          <w:sz w:val="32"/>
-          <w:szCs w:val="32"/>
-        </w:rPr>
-        <w:t>Trigger.cpp - collision callback trigger.</w:t>
-      </w:r>
-    </w:p>
-    <w:p>
-      <w:pPr>
-        <w:ind w:left="360" w:hanging="360"/>
-        <w:rPr>
-          <w:sz w:val="32"/>
-          <w:szCs w:val="32"/>
-        </w:rPr>
-      </w:pPr>
-    </w:p>
-    <w:p>
-      <w:pPr>
-        <w:ind w:left="360" w:hanging="360"/>
-        <w:rPr>
-          <w:sz w:val="32"/>
-          <w:szCs w:val="32"/>
-        </w:rPr>
-      </w:pPr>
-      <w:proofErr w:type="spellStart"/>
-      <w:r>
-        <w:rPr>
-          <w:sz w:val="32"/>
-          <w:szCs w:val="32"/>
-        </w:rPr>
-        <w:t>Trigger.h</w:t>
-      </w:r>
-      <w:proofErr w:type="spellEnd"/>
-      <w:r>
-        <w:rPr>
-          <w:sz w:val="32"/>
-          <w:szCs w:val="32"/>
-        </w:rPr>
-        <w:t xml:space="preserve"> - function header for collision callback.</w:t>
-      </w:r>
-    </w:p>
-    <w:p>
-      <w:pPr>
-        <w:ind w:left="360" w:hanging="360"/>
-        <w:rPr>
-          <w:sz w:val="32"/>
-          <w:szCs w:val="32"/>
-        </w:rPr>
-      </w:pPr>
-    </w:p>
-    <w:p>
-      <w:pPr>
-        <w:ind w:left="360" w:hanging="360"/>
-        <w:rPr>
-          <w:sz w:val="32"/>
-          <w:szCs w:val="32"/>
-        </w:rPr>
-      </w:pPr>
-    </w:p>
-    <w:p>
-      <w:pPr>
-        <w:ind w:left="360" w:hanging="360"/>
-        <w:rPr>
-          <w:sz w:val="32"/>
-          <w:szCs w:val="32"/>
-        </w:rPr>
-      </w:pPr>
-    </w:p>
-    <w:p>
-      <w:pPr>
-        <w:ind w:left="360" w:hanging="360"/>
-        <w:rPr>
-          <w:sz w:val="32"/>
-          <w:szCs w:val="32"/>
-        </w:rPr>
-      </w:pPr>
-      <w:r>
-        <w:rPr>
-          <w:sz w:val="32"/>
-          <w:szCs w:val="32"/>
-        </w:rPr>
-        <w:t>Physics engine (version 3.0):</w:t>
-      </w:r>
-    </w:p>
-    <w:p>
-      <w:pPr>
-        <w:ind w:left="360" w:hanging="360"/>
-        <w:rPr>
-          <w:sz w:val="32"/>
-          <w:szCs w:val="32"/>
-        </w:rPr>
-      </w:pPr>
-    </w:p>
-    <w:p>
-      <w:pPr>
-        <w:ind w:left="360" w:hanging="360"/>
-        <w:rPr>
-          <w:sz w:val="32"/>
-          <w:szCs w:val="32"/>
-        </w:rPr>
-      </w:pPr>
-      <w:r>
-        <w:rPr>
-          <w:sz w:val="32"/>
-          <w:szCs w:val="32"/>
-        </w:rPr>
-        <w:t>Body.cpp - new rigid</w:t>
-      </w:r>
-      <w:r>
-        <w:rPr>
-          <w:sz w:val="32"/>
-          <w:szCs w:val="32"/>
-        </w:rPr>
-        <w:t xml:space="preserve"> </w:t>
-      </w:r>
-      <w:r>
-        <w:rPr>
-          <w:sz w:val="32"/>
-          <w:szCs w:val="32"/>
-        </w:rPr>
-        <w:t xml:space="preserve">body </w:t>
-      </w:r>
-      <w:r>
-        <w:rPr>
-          <w:sz w:val="32"/>
-          <w:szCs w:val="32"/>
-        </w:rPr>
-        <w:t>that include all the properties</w:t>
-      </w:r>
-      <w:r>
-        <w:rPr>
-          <w:sz w:val="32"/>
-          <w:szCs w:val="32"/>
-        </w:rPr>
-        <w:t xml:space="preserve"> of body's position, velocity, mass, acceleration, friction, restitution and ghost/static.</w:t>
-      </w:r>
-    </w:p>
-    <w:p>
-      <w:pPr>
-        <w:ind w:left="360" w:hanging="360"/>
-        <w:rPr>
-          <w:sz w:val="32"/>
-          <w:szCs w:val="32"/>
-        </w:rPr>
-      </w:pPr>
-      <w:r>
-        <w:rPr>
-          <w:sz w:val="32"/>
-          <w:szCs w:val="32"/>
-        </w:rPr>
-        <w:t>Also doing serialization and Zilch binding inside.</w:t>
-      </w:r>
-    </w:p>
-    <w:p>
-      <w:pPr>
-        <w:ind w:left="360" w:hanging="360"/>
-        <w:rPr>
-          <w:sz w:val="32"/>
-          <w:szCs w:val="32"/>
-        </w:rPr>
-      </w:pPr>
-    </w:p>
-    <w:p>
-      <w:pPr>
-        <w:ind w:left="360" w:hanging="360"/>
-        <w:rPr>
-          <w:sz w:val="32"/>
-          <w:szCs w:val="32"/>
-        </w:rPr>
-      </w:pPr>
-      <w:proofErr w:type="spellStart"/>
-      <w:r>
-        <w:rPr>
-          <w:sz w:val="32"/>
-          <w:szCs w:val="32"/>
-        </w:rPr>
-        <w:t>Body.h</w:t>
-      </w:r>
-      <w:proofErr w:type="spellEnd"/>
-      <w:r>
-        <w:rPr>
-          <w:sz w:val="32"/>
-          <w:szCs w:val="32"/>
-        </w:rPr>
-        <w:t xml:space="preserve"> - body class that is part of the game</w:t>
-      </w:r>
-      <w:r>
-        <w:rPr>
-          <w:sz w:val="32"/>
-          <w:szCs w:val="32"/>
-        </w:rPr>
-        <w:t xml:space="preserve"> </w:t>
-      </w:r>
-      <w:r>
-        <w:rPr>
-          <w:sz w:val="32"/>
-          <w:szCs w:val="32"/>
-        </w:rPr>
-        <w:t>component.</w:t>
-      </w:r>
-    </w:p>
-    <w:p>
-      <w:pPr>
-        <w:ind w:left="360" w:hanging="360"/>
-        <w:rPr>
-          <w:sz w:val="32"/>
-          <w:szCs w:val="32"/>
-        </w:rPr>
-      </w:pPr>
-    </w:p>
-    <w:p>
-      <w:pPr>
-        <w:ind w:left="360" w:hanging="360"/>
-        <w:rPr>
-          <w:sz w:val="32"/>
-          <w:szCs w:val="32"/>
-        </w:rPr>
-      </w:pPr>
-      <w:r>
-        <w:rPr>
-          <w:sz w:val="32"/>
-          <w:szCs w:val="32"/>
-        </w:rPr>
-        <w:t>Collision.cpp - collision detection method for box and box, box and circle. Also doing serialization and Zilch binding inside.</w:t>
-      </w:r>
-    </w:p>
-    <w:p>
-      <w:pPr>
-        <w:ind w:left="360" w:hanging="360"/>
-        <w:rPr>
-          <w:sz w:val="32"/>
-          <w:szCs w:val="32"/>
-        </w:rPr>
-      </w:pPr>
-    </w:p>
-    <w:p>
-      <w:pPr>
-        <w:ind w:left="360" w:hanging="360"/>
-        <w:rPr>
-          <w:sz w:val="32"/>
-          <w:szCs w:val="32"/>
-        </w:rPr>
-      </w:pPr>
-      <w:proofErr w:type="spellStart"/>
-      <w:r>
-        <w:rPr>
-          <w:sz w:val="32"/>
-          <w:szCs w:val="32"/>
-        </w:rPr>
-        <w:t>Collision.h</w:t>
-      </w:r>
-      <w:proofErr w:type="spellEnd"/>
-      <w:r>
-        <w:rPr>
-          <w:sz w:val="32"/>
-          <w:szCs w:val="32"/>
-        </w:rPr>
-        <w:t xml:space="preserve"> - the collider class and collision event classes. Doesn't rely on body.</w:t>
-      </w:r>
-    </w:p>
-    <w:p>
-      <w:pPr>
-        <w:ind w:left="360" w:hanging="360"/>
-        <w:rPr>
-          <w:sz w:val="32"/>
-          <w:szCs w:val="32"/>
-        </w:rPr>
-      </w:pPr>
-    </w:p>
-    <w:p>
-      <w:pPr>
-        <w:ind w:left="360" w:hanging="360"/>
-        <w:rPr>
-          <w:sz w:val="32"/>
-          <w:szCs w:val="32"/>
-        </w:rPr>
-      </w:pPr>
-      <w:r>
-        <w:rPr>
-          <w:sz w:val="32"/>
-          <w:szCs w:val="32"/>
-        </w:rPr>
-        <w:t xml:space="preserve">math_utility.cpp - updated custom 2D&amp;3D vector math library </w:t>
-      </w:r>
-    </w:p>
-    <w:p>
-      <w:pPr>
-        <w:ind w:left="360" w:hanging="360"/>
-        <w:rPr>
-          <w:sz w:val="32"/>
-          <w:szCs w:val="32"/>
-        </w:rPr>
-      </w:pPr>
-    </w:p>
-    <w:p>
-      <w:pPr>
-        <w:ind w:left="360" w:hanging="360"/>
-        <w:rPr>
-          <w:sz w:val="32"/>
-          <w:szCs w:val="32"/>
-        </w:rPr>
-      </w:pPr>
-      <w:proofErr w:type="spellStart"/>
-      <w:r>
-        <w:rPr>
-          <w:sz w:val="32"/>
-          <w:szCs w:val="32"/>
-        </w:rPr>
-        <w:t>math_utility.h</w:t>
-      </w:r>
-      <w:proofErr w:type="spellEnd"/>
-      <w:r>
-        <w:rPr>
-          <w:sz w:val="32"/>
-          <w:szCs w:val="32"/>
-        </w:rPr>
-        <w:t xml:space="preserve"> - the </w:t>
-      </w:r>
-      <w:proofErr w:type="spellStart"/>
-      <w:r>
-        <w:rPr>
-          <w:sz w:val="32"/>
-          <w:szCs w:val="32"/>
-        </w:rPr>
-        <w:t>struct</w:t>
-      </w:r>
-      <w:proofErr w:type="spellEnd"/>
-      <w:r>
-        <w:rPr>
-          <w:sz w:val="32"/>
-          <w:szCs w:val="32"/>
-        </w:rPr>
-        <w:t xml:space="preserve"> for 2D&amp;3D vector math and static functions that must in the header</w:t>
-      </w:r>
-    </w:p>
-    <w:p>
-      <w:pPr>
-        <w:ind w:left="360" w:hanging="360"/>
-        <w:rPr>
-          <w:sz w:val="32"/>
-          <w:szCs w:val="32"/>
-        </w:rPr>
-      </w:pPr>
-    </w:p>
-    <w:p>
-      <w:pPr>
-        <w:ind w:left="360" w:hanging="360"/>
-        <w:rPr>
-          <w:sz w:val="32"/>
-          <w:szCs w:val="32"/>
-        </w:rPr>
-      </w:pPr>
-      <w:r>
-        <w:rPr>
-          <w:sz w:val="32"/>
-          <w:szCs w:val="32"/>
-        </w:rPr>
-        <w:t>PhysicsManager.cpp - contains the info of gravity, velocity and penetration value. The main part of the physics engine to loop through bodies/con</w:t>
-      </w:r>
-      <w:r>
-        <w:rPr>
-          <w:sz w:val="32"/>
-          <w:szCs w:val="32"/>
-        </w:rPr>
-        <w:t>tacts and apply functions from r</w:t>
-      </w:r>
-      <w:r>
-        <w:rPr>
-          <w:sz w:val="32"/>
-          <w:szCs w:val="32"/>
-        </w:rPr>
-        <w:t>igid</w:t>
-      </w:r>
-      <w:r>
-        <w:rPr>
-          <w:sz w:val="32"/>
-          <w:szCs w:val="32"/>
-        </w:rPr>
-        <w:t xml:space="preserve"> </w:t>
-      </w:r>
-      <w:r>
-        <w:rPr>
-          <w:sz w:val="32"/>
-          <w:szCs w:val="32"/>
-        </w:rPr>
-        <w:t>body and collider.</w:t>
-      </w:r>
-    </w:p>
-    <w:p>
-      <w:pPr>
-        <w:ind w:left="360" w:hanging="360"/>
-        <w:rPr>
-          <w:sz w:val="32"/>
-          <w:szCs w:val="32"/>
-        </w:rPr>
-      </w:pPr>
-    </w:p>
-    <w:p>
-      <w:pPr>
-        <w:ind w:left="360" w:hanging="360"/>
-        <w:rPr>
-          <w:sz w:val="32"/>
-          <w:szCs w:val="32"/>
-        </w:rPr>
-      </w:pPr>
-      <w:proofErr w:type="spellStart"/>
-      <w:r>
-        <w:rPr>
-          <w:sz w:val="32"/>
-          <w:szCs w:val="32"/>
-        </w:rPr>
-        <w:t>PhysicsManager.h</w:t>
-      </w:r>
-      <w:proofErr w:type="spellEnd"/>
-      <w:r>
-        <w:rPr>
-          <w:sz w:val="32"/>
-          <w:szCs w:val="32"/>
-        </w:rPr>
-        <w:t xml:space="preserve"> - function headers and some properties.</w:t>
-      </w:r>
-    </w:p>
-    <w:p>
-      <w:pPr>
-        <w:ind w:left="360" w:hanging="360"/>
-        <w:rPr>
-          <w:sz w:val="32"/>
-          <w:szCs w:val="32"/>
-        </w:rPr>
-      </w:pPr>
-    </w:p>
-    <w:p>
-      <w:pPr>
-        <w:ind w:left="360" w:hanging="360"/>
-        <w:rPr>
-          <w:sz w:val="32"/>
-          <w:szCs w:val="32"/>
-        </w:rPr>
-      </w:pPr>
-      <w:r>
-        <w:rPr>
-          <w:sz w:val="32"/>
-          <w:szCs w:val="32"/>
-        </w:rPr>
-        <w:t>Resolution.cpp - t</w:t>
-      </w:r>
-      <w:r>
-        <w:rPr>
-          <w:sz w:val="32"/>
-          <w:szCs w:val="32"/>
-        </w:rPr>
-        <w:t>he most important and most complicated part to make the objects not penetrate each other while collision happened.</w:t>
-      </w:r>
-    </w:p>
-    <w:p>
-      <w:pPr>
-        <w:ind w:left="360" w:hanging="360"/>
-        <w:rPr>
-          <w:sz w:val="32"/>
-          <w:szCs w:val="32"/>
-        </w:rPr>
-      </w:pPr>
-    </w:p>
-    <w:p>
-      <w:pPr>
-        <w:ind w:left="360" w:hanging="360"/>
-        <w:rPr>
-          <w:sz w:val="32"/>
-          <w:szCs w:val="32"/>
-        </w:rPr>
-      </w:pPr>
-      <w:proofErr w:type="spellStart"/>
-      <w:r>
-        <w:rPr>
-          <w:sz w:val="32"/>
-          <w:szCs w:val="32"/>
-        </w:rPr>
-        <w:t>Resolution.h</w:t>
-      </w:r>
-      <w:proofErr w:type="spellEnd"/>
-      <w:r>
-        <w:rPr>
-          <w:sz w:val="32"/>
-          <w:szCs w:val="32"/>
-        </w:rPr>
-        <w:t xml:space="preserve"> - function header. </w:t>
-      </w:r>
-    </w:p>
-    <w:p>
-      <w:pPr>
-        <w:ind w:left="360" w:hanging="360"/>
-        <w:rPr>
-          <w:sz w:val="32"/>
-          <w:szCs w:val="32"/>
-        </w:rPr>
-      </w:pPr>
-    </w:p>
-    <w:p>
-      <w:pPr>
-        <w:ind w:left="360" w:hanging="360"/>
-        <w:rPr>
-          <w:sz w:val="32"/>
-          <w:szCs w:val="32"/>
-        </w:rPr>
-      </w:pPr>
-      <w:r>
-        <w:rPr>
-          <w:sz w:val="32"/>
-          <w:szCs w:val="32"/>
-        </w:rPr>
-        <w:t>Transform.cpp - Transform component for all the object/graphics that needs to rotate, scale, and get/set position.</w:t>
-      </w:r>
-    </w:p>
-    <w:p>
-      <w:pPr>
-        <w:ind w:left="360" w:hanging="360"/>
-        <w:rPr>
-          <w:sz w:val="32"/>
-          <w:szCs w:val="32"/>
-        </w:rPr>
-      </w:pPr>
-    </w:p>
-    <w:p>
-      <w:pPr>
-        <w:ind w:left="360" w:hanging="360"/>
-        <w:rPr>
-          <w:sz w:val="32"/>
-          <w:szCs w:val="32"/>
-        </w:rPr>
-      </w:pPr>
-      <w:proofErr w:type="spellStart"/>
-      <w:r>
-        <w:rPr>
-          <w:sz w:val="32"/>
-          <w:szCs w:val="32"/>
-        </w:rPr>
-        <w:t>Transform.h</w:t>
-      </w:r>
-      <w:proofErr w:type="spellEnd"/>
-      <w:r>
-        <w:rPr>
-          <w:sz w:val="32"/>
-          <w:szCs w:val="32"/>
-        </w:rPr>
-        <w:t xml:space="preserve"> - function headers.</w:t>
-      </w:r>
-    </w:p>
-    <w:p>
-      <w:pPr>
-        <w:ind w:left="360" w:hanging="360"/>
-        <w:rPr>
-          <w:sz w:val="32"/>
-          <w:szCs w:val="32"/>
-        </w:rPr>
-      </w:pPr>
-    </w:p>
-    <w:p>
-      <w:pPr>
-        <w:ind w:left="360" w:hanging="360"/>
-        <w:rPr>
-          <w:sz w:val="32"/>
-          <w:szCs w:val="32"/>
-        </w:rPr>
-      </w:pPr>
-      <w:r>
-        <w:rPr>
-          <w:sz w:val="32"/>
-          <w:szCs w:val="32"/>
-        </w:rPr>
-        <w:t xml:space="preserve">RayLineBoxCollision.cpp - simple ray-casting detection and returning all the </w:t>
-      </w:r>
-      <w:proofErr w:type="spellStart"/>
-      <w:r>
-        <w:rPr>
-          <w:sz w:val="32"/>
-          <w:szCs w:val="32"/>
-        </w:rPr>
-        <w:t>informations</w:t>
-      </w:r>
-      <w:proofErr w:type="spellEnd"/>
-      <w:r>
-        <w:rPr>
-          <w:sz w:val="32"/>
-          <w:szCs w:val="32"/>
-        </w:rPr>
-        <w:t xml:space="preserve"> when they collide.</w:t>
+        <w:t>RayLineBoxCollision.cpp - simple ray-casting detection and returning all the informations when they collide.</w:t>
       </w:r>
     </w:p>
     <w:p>
@@ -6655,13 +6757,51 @@
         <w:t xml:space="preserve"> </w:t>
       </w:r>
       <w:proofErr w:type="spellStart"/>
+      <w:r>
+        <w:rPr>
+          <w:sz w:val="32"/>
+          <w:szCs w:val="32"/>
+        </w:rPr>
+        <w:t>Fmod</w:t>
+      </w:r>
+      <w:proofErr w:type="spellEnd"/>
+      <w:r>
+        <w:rPr>
+          <w:sz w:val="32"/>
+          <w:szCs w:val="32"/>
+        </w:rPr>
+        <w:t>:</w:t>
+      </w:r>
       <w:proofErr w:type="gramStart"/>
       <w:r>
         <w:rPr>
           <w:sz w:val="32"/>
           <w:szCs w:val="32"/>
         </w:rPr>
-        <w:t>Fmod</w:t>
+        <w:t>:S</w:t>
+      </w:r>
+      <w:r>
+        <w:rPr>
+          <w:sz w:val="32"/>
+          <w:szCs w:val="32"/>
+        </w:rPr>
+        <w:t>tudio</w:t>
+      </w:r>
+      <w:proofErr w:type="gramEnd"/>
+      <w:r>
+        <w:rPr>
+          <w:sz w:val="32"/>
+          <w:szCs w:val="32"/>
+        </w:rPr>
+        <w:t>::</w:t>
+      </w:r>
+      <w:proofErr w:type="spellStart"/>
+      <w:r>
+        <w:rPr>
+          <w:sz w:val="32"/>
+          <w:szCs w:val="32"/>
+        </w:rPr>
+        <w:t>EventInstance</w:t>
       </w:r>
       <w:proofErr w:type="spellEnd"/>
       <w:r>
@@ -6669,91 +6809,60 @@
           <w:sz w:val="32"/>
           <w:szCs w:val="32"/>
         </w:rPr>
-        <w:t>::</w:t>
+        <w:t xml:space="preserve"> to loop through all the sounds we need.</w:t>
+      </w:r>
+    </w:p>
+    <w:p>
+      <w:pPr>
+        <w:rPr>
+          <w:sz w:val="32"/>
+          <w:szCs w:val="32"/>
+        </w:rPr>
+      </w:pPr>
+      <w:r>
+        <w:rPr>
+          <w:sz w:val="32"/>
+          <w:szCs w:val="32"/>
+        </w:rPr>
+        <w:t xml:space="preserve">         </w:t>
+      </w:r>
+      <w:r>
+        <w:rPr>
+          <w:sz w:val="32"/>
+          <w:szCs w:val="32"/>
+        </w:rPr>
+        <w:t xml:space="preserve">       </w:t>
+      </w:r>
+      <w:r>
+        <w:rPr>
+          <w:sz w:val="32"/>
+          <w:szCs w:val="32"/>
+        </w:rPr>
+        <w:t>- Initialize the sound sys</w:t>
+      </w:r>
+      <w:r>
+        <w:rPr>
+          <w:sz w:val="32"/>
+          <w:szCs w:val="32"/>
+        </w:rPr>
+        <w:t xml:space="preserve">tem by using </w:t>
+      </w:r>
+      <w:r>
+        <w:rPr>
+          <w:sz w:val="32"/>
+          <w:szCs w:val="32"/>
+        </w:rPr>
+        <w:t>FMOD:</w:t>
+      </w:r>
+      <w:proofErr w:type="gramStart"/>
+      <w:r>
+        <w:rPr>
+          <w:sz w:val="32"/>
+          <w:szCs w:val="32"/>
+        </w:rPr>
+        <w:t>:Studio</w:t>
       </w:r>
       <w:proofErr w:type="gramEnd"/>
-      <w:r>
-        <w:rPr>
-          <w:sz w:val="32"/>
-          <w:szCs w:val="32"/>
-        </w:rPr>
-        <w:t>S</w:t>
-      </w:r>
-      <w:r>
-        <w:rPr>
-          <w:sz w:val="32"/>
-          <w:szCs w:val="32"/>
-        </w:rPr>
-        <w:t>tudio::</w:t>
-      </w:r>
-      <w:proofErr w:type="spellStart"/>
-      <w:r>
-        <w:rPr>
-          <w:sz w:val="32"/>
-          <w:szCs w:val="32"/>
-        </w:rPr>
-        <w:t>EventInstance</w:t>
-      </w:r>
-      <w:proofErr w:type="spellEnd"/>
-      <w:r>
-        <w:rPr>
-          <w:sz w:val="32"/>
-          <w:szCs w:val="32"/>
-        </w:rPr>
-        <w:t xml:space="preserve"> to loop through all the sounds we need.</w:t>
-      </w:r>
-    </w:p>
-    <w:p>
-      <w:pPr>
-        <w:rPr>
-          <w:sz w:val="32"/>
-          <w:szCs w:val="32"/>
-        </w:rPr>
-      </w:pPr>
-      <w:r>
-        <w:rPr>
-          <w:sz w:val="32"/>
-          <w:szCs w:val="32"/>
-        </w:rPr>
-        <w:t xml:space="preserve">         </w:t>
-      </w:r>
-      <w:r>
-        <w:rPr>
-          <w:sz w:val="32"/>
-          <w:szCs w:val="32"/>
-        </w:rPr>
-        <w:t xml:space="preserve">       </w:t>
-      </w:r>
-      <w:r>
-        <w:rPr>
-          <w:sz w:val="32"/>
-          <w:szCs w:val="32"/>
-        </w:rPr>
-        <w:t>- Initialize the sound sys</w:t>
-      </w:r>
-      <w:r>
-        <w:rPr>
-          <w:sz w:val="32"/>
-          <w:szCs w:val="32"/>
-        </w:rPr>
-        <w:t xml:space="preserve">tem by using </w:t>
-      </w:r>
-      <w:proofErr w:type="gramStart"/>
-      <w:r>
-        <w:rPr>
-          <w:sz w:val="32"/>
-          <w:szCs w:val="32"/>
-        </w:rPr>
-        <w:t>FMOD::</w:t>
-      </w:r>
-      <w:proofErr w:type="gramEnd"/>
-      <w:r>
-        <w:rPr>
-          <w:sz w:val="32"/>
-          <w:szCs w:val="32"/>
-        </w:rPr>
-        <w:t>Studio</w:t>
-      </w:r>
       <w:r>
         <w:rPr>
           <w:sz w:val="32"/>
@@ -7364,121 +7473,6 @@
           <w:szCs w:val="32"/>
         </w:rPr>
       </w:pPr>
-    </w:p>
-    <w:p>
-      <w:pPr>
-        <w:rPr>
-          <w:sz w:val="32"/>
-          <w:szCs w:val="32"/>
-        </w:rPr>
-      </w:pPr>
-    </w:p>
-    <w:p>
-      <w:pPr>
-        <w:rPr>
-          <w:sz w:val="32"/>
-          <w:szCs w:val="32"/>
-        </w:rPr>
-      </w:pPr>
-    </w:p>
-    <w:p>
-      <w:pPr>
-        <w:rPr>
-          <w:sz w:val="32"/>
-          <w:szCs w:val="32"/>
-        </w:rPr>
-      </w:pPr>
-      <w:r>
-        <w:rPr>
-          <w:sz w:val="32"/>
-          <w:szCs w:val="32"/>
-        </w:rPr>
-        <w:t>ART PIPELINE</w:t>
-      </w:r>
-    </w:p>
-    <w:p>
-      <w:pPr>
-        <w:rPr>
-          <w:sz w:val="32"/>
-          <w:szCs w:val="32"/>
-        </w:rPr>
-      </w:pPr>
-      <w:r>
-        <w:rPr>
-          <w:sz w:val="32"/>
-          <w:szCs w:val="32"/>
-        </w:rPr>
-        <w:t>- All sprites are packed together into a single atlas usi</w:t>
-      </w:r>
-      <w:r>
-        <w:rPr>
-          <w:sz w:val="32"/>
-          <w:szCs w:val="32"/>
-        </w:rPr>
-        <w:t>ng the tool sprite sheet packer. I wrote a batch file around the command line interface to simplify and speed up the process of packing into an atlas</w:t>
-      </w:r>
-    </w:p>
-    <w:p>
-      <w:pPr>
-        <w:rPr>
-          <w:sz w:val="32"/>
-          <w:szCs w:val="32"/>
-        </w:rPr>
-      </w:pPr>
-      <w:r>
-        <w:rPr>
-          <w:sz w:val="32"/>
-          <w:szCs w:val="32"/>
-        </w:rPr>
-        <w:t xml:space="preserve">- Sprite Sheet Packer automatically generates a text file with each texture’s name and their coordinates/data (including animation data) in the atlas. The texture name is used as a key into a map of texture objects. </w:t>
-      </w:r>
-    </w:p>
-    <w:p>
-      <w:pPr>
-        <w:rPr>
-          <w:sz w:val="32"/>
-          <w:szCs w:val="32"/>
-        </w:rPr>
-      </w:pPr>
-      <w:r>
-        <w:rPr>
-          <w:sz w:val="32"/>
-          <w:szCs w:val="32"/>
-        </w:rPr>
-        <w:t xml:space="preserve">- Also wrote a wrapper around the command line interface of a tool called </w:t>
-      </w:r>
-      <w:proofErr w:type="spellStart"/>
-      <w:r>
-        <w:rPr>
-          <w:sz w:val="32"/>
-          <w:szCs w:val="32"/>
-        </w:rPr>
-        <w:t>ImageMagick</w:t>
-      </w:r>
-      <w:proofErr w:type="spellEnd"/>
-      <w:r>
-        <w:rPr>
-          <w:sz w:val="32"/>
-          <w:szCs w:val="32"/>
-        </w:rPr>
-        <w:t xml:space="preserve"> we use to slice up </w:t>
-      </w:r>
-      <w:proofErr w:type="spellStart"/>
-      <w:r>
-        <w:rPr>
-          <w:sz w:val="32"/>
-          <w:szCs w:val="32"/>
-        </w:rPr>
-        <w:t>tilemaps</w:t>
-      </w:r>
-      <w:proofErr w:type="spellEnd"/>
-      <w:r>
-        <w:rPr>
-          <w:sz w:val="32"/>
-          <w:szCs w:val="32"/>
-        </w:rPr>
-        <w:t xml:space="preserve"> into individual tiles so they can properly be packed into the atlas. </w:t>
-      </w:r>
     </w:p>
     <w:sectPr>
       <w:pgSz w:w="12240" w:h="15840"/>
@@ -7491,7 +7485,7 @@
 </file>
 
 <file path=word/comments.xml><?xml version="1.0" encoding="utf-8"?>
-<w:comments xmlns:wpc="http://schemas.microsoft.com/office/word/2010/wordprocessingCanvas" xmlns:mo="http://schemas.microsoft.com/office/mac/office/2008/main" xmlns:mc="http://schemas.openxmlformats.org/markup-compatibility/2006" xmlns:mv="urn:schemas-microsoft-com:mac:vml" xmlns:o="urn:schemas-microsoft-com:office:office" xmlns:r="http://schemas.openxmlformats.org/officeDocument/2006/relationships" xmlns:m="http://schemas.openxmlformats.org/officeDocument/2006/math" xmlns:v="urn:schemas-microsoft-com:vml" xmlns:wp14="http://schemas.microsoft.com/office/word/2010/wordprocessingDrawing" xmlns:wp="http://schemas.openxmlformats.org/drawingml/2006/wordprocessingDrawing" xmlns:w10="urn:schemas-microsoft-com:office:word" xmlns:w="http://schemas.openxmlformats.org/wordprocessingml/2006/main" xmlns:w14="http://schemas.microsoft.com/office/word/2010/wordml" xmlns:w15="http://schemas.microsoft.com/office/word/2012/wordml" xmlns:wpg="http://schemas.microsoft.com/office/word/2010/wordprocessingGroup" xmlns:wpi="http://schemas.microsoft.com/office/word/2010/wordprocessingInk" xmlns:wne="http://schemas.microsoft.com/office/word/2006/wordml" xmlns:wps="http://schemas.microsoft.com/office/word/2010/wordprocessingShape" mc:Ignorable="w14 w15 wp14">
+<w:comments xmlns:wpc="http://schemas.microsoft.com/office/word/2010/wordprocessingCanvas" xmlns:mc="http://schemas.openxmlformats.org/markup-compatibility/2006" xmlns:o="urn:schemas-microsoft-com:office:office" xmlns:r="http://schemas.openxmlformats.org/officeDocument/2006/relationships" xmlns:m="http://schemas.openxmlformats.org/officeDocument/2006/math" xmlns:v="urn:schemas-microsoft-com:vml" xmlns:wp14="http://schemas.microsoft.com/office/word/2010/wordprocessingDrawing" xmlns:wp="http://schemas.openxmlformats.org/drawingml/2006/wordprocessingDrawing" xmlns:w10="urn:schemas-microsoft-com:office:word" xmlns:w="http://schemas.openxmlformats.org/wordprocessingml/2006/main" xmlns:w14="http://schemas.microsoft.com/office/word/2010/wordml" xmlns:w15="http://schemas.microsoft.com/office/word/2012/wordml" xmlns:wpg="http://schemas.microsoft.com/office/word/2010/wordprocessingGroup" xmlns:wpi="http://schemas.microsoft.com/office/word/2010/wordprocessingInk" xmlns:wne="http://schemas.microsoft.com/office/word/2006/wordml" xmlns:wps="http://schemas.microsoft.com/office/word/2010/wordprocessingShape" mc:Ignorable="w14 w15 wp14">
   <w:comment w:id="0" w:author="Nolan T Yoo" w:date="2015-12-02T03:23:00Z" w:initials="NTY">
     <w:p>
       <w:pPr>
@@ -7512,13 +7506,13 @@
 </file>
 
 <file path=word/commentsExtended.xml><?xml version="1.0" encoding="utf-8"?>
-<w15:commentsEx xmlns:wpc="http://schemas.microsoft.com/office/word/2010/wordprocessingCanvas" xmlns:mo="http://schemas.microsoft.com/office/mac/office/2008/main" xmlns:mc="http://schemas.openxmlformats.org/markup-compatibility/2006" xmlns:mv="urn:schemas-microsoft-com:mac:vml" xmlns:o="urn:schemas-microsoft-com:office:office" xmlns:r="http://schemas.openxmlformats.org/officeDocument/2006/relationships" xmlns:m="http://schemas.openxmlformats.org/officeDocument/2006/math" xmlns:v="urn:schemas-microsoft-com:vml" xmlns:wp14="http://schemas.microsoft.com/office/word/2010/wordprocessingDrawing" xmlns:wp="http://schemas.openxmlformats.org/drawingml/2006/wordprocessingDrawing" xmlns:w10="urn:schemas-microsoft-com:office:word" xmlns:w="http://schemas.openxmlformats.org/wordprocessingml/2006/main" xmlns:w14="http://schemas.microsoft.com/office/word/2010/wordml" xmlns:w15="http://schemas.microsoft.com/office/word/2012/wordml" xmlns:wpg="http://schemas.microsoft.com/office/word/2010/wordprocessingGroup" xmlns:wpi="http://schemas.microsoft.com/office/word/2010/wordprocessingInk" xmlns:wne="http://schemas.microsoft.com/office/word/2006/wordml" xmlns:wps="http://schemas.microsoft.com/office/word/2010/wordprocessingShape" mc:Ignorable="w14 w15 wp14">
+<w15:commentsEx xmlns:wpc="http://schemas.microsoft.com/office/word/2010/wordprocessingCanvas" xmlns:mc="http://schemas.openxmlformats.org/markup-compatibility/2006" xmlns:o="urn:schemas-microsoft-com:office:office" xmlns:r="http://schemas.openxmlformats.org/officeDocument/2006/relationships" xmlns:m="http://schemas.openxmlformats.org/officeDocument/2006/math" xmlns:v="urn:schemas-microsoft-com:vml" xmlns:wp14="http://schemas.microsoft.com/office/word/2010/wordprocessingDrawing" xmlns:wp="http://schemas.openxmlformats.org/drawingml/2006/wordprocessingDrawing" xmlns:w10="urn:schemas-microsoft-com:office:word" xmlns:w="http://schemas.openxmlformats.org/wordprocessingml/2006/main" xmlns:w14="http://schemas.microsoft.com/office/word/2010/wordml" xmlns:w15="http://schemas.microsoft.com/office/word/2012/wordml" xmlns:wpg="http://schemas.microsoft.com/office/word/2010/wordprocessingGroup" xmlns:wpi="http://schemas.microsoft.com/office/word/2010/wordprocessingInk" xmlns:wne="http://schemas.microsoft.com/office/word/2006/wordml" xmlns:wps="http://schemas.microsoft.com/office/word/2010/wordprocessingShape" mc:Ignorable="w14 w15 wp14">
   <w15:commentEx w15:paraId="5DB00F31" w15:done="0"/>
 </w15:commentsEx>
 </file>
 
 <file path=word/numbering.xml><?xml version="1.0" encoding="utf-8"?>
-<w:numbering xmlns:wpc="http://schemas.microsoft.com/office/word/2010/wordprocessingCanvas" xmlns:mo="http://schemas.microsoft.com/office/mac/office/2008/main" xmlns:mc="http://schemas.openxmlformats.org/markup-compatibility/2006" xmlns:mv="urn:schemas-microsoft-com:mac:vml" xmlns:o="urn:schemas-microsoft-com:office:office" xmlns:r="http://schemas.openxmlformats.org/officeDocument/2006/relationships" xmlns:m="http://schemas.openxmlformats.org/officeDocument/2006/math" xmlns:v="urn:schemas-microsoft-com:vml" xmlns:wp14="http://schemas.microsoft.com/office/word/2010/wordprocessingDrawing" xmlns:wp="http://schemas.openxmlformats.org/drawingml/2006/wordprocessingDrawing" xmlns:w10="urn:schemas-microsoft-com:office:word" xmlns:w="http://schemas.openxmlformats.org/wordprocessingml/2006/main" xmlns:w14="http://schemas.microsoft.com/office/word/2010/wordml" xmlns:w15="http://schemas.microsoft.com/office/word/2012/wordml" xmlns:wpg="http://schemas.microsoft.com/office/word/2010/wordprocessingGroup" xmlns:wpi="http://schemas.microsoft.com/office/word/2010/wordprocessingInk" xmlns:wne="http://schemas.microsoft.com/office/word/2006/wordml" xmlns:wps="http://schemas.microsoft.com/office/word/2010/wordprocessingShape" mc:Ignorable="w14 w15 wp14">
+<w:numbering xmlns:wpc="http://schemas.microsoft.com/office/word/2010/wordprocessingCanvas" xmlns:mc="http://schemas.openxmlformats.org/markup-compatibility/2006" xmlns:o="urn:schemas-microsoft-com:office:office" xmlns:r="http://schemas.openxmlformats.org/officeDocument/2006/relationships" xmlns:m="http://schemas.openxmlformats.org/officeDocument/2006/math" xmlns:v="urn:schemas-microsoft-com:vml" xmlns:wp14="http://schemas.microsoft.com/office/word/2010/wordprocessingDrawing" xmlns:wp="http://schemas.openxmlformats.org/drawingml/2006/wordprocessingDrawing" xmlns:w10="urn:schemas-microsoft-com:office:word" xmlns:w="http://schemas.openxmlformats.org/wordprocessingml/2006/main" xmlns:w14="http://schemas.microsoft.com/office/word/2010/wordml" xmlns:w15="http://schemas.microsoft.com/office/word/2012/wordml" xmlns:wpg="http://schemas.microsoft.com/office/word/2010/wordprocessingGroup" xmlns:wpi="http://schemas.microsoft.com/office/word/2010/wordprocessingInk" xmlns:wne="http://schemas.microsoft.com/office/word/2006/wordml" xmlns:wps="http://schemas.microsoft.com/office/word/2010/wordprocessingShape" mc:Ignorable="w14 w15 wp14">
   <w:abstractNum w:abstractNumId="0">
     <w:nsid w:val="056517EF"/>
     <w:multiLevelType w:val="hybridMultilevel"/>
@@ -9223,7 +9217,7 @@
     </w:rPrDefault>
     <w:pPrDefault/>
   </w:docDefaults>
-  <w:latentStyles w:defLockedState="0" w:defUIPriority="0" w:defSemiHidden="0" w:defUnhideWhenUsed="0" w:defQFormat="0" w:count="380">
+  <w:latentStyles w:defLockedState="0" w:defUIPriority="0" w:defSemiHidden="0" w:defUnhideWhenUsed="0" w:defQFormat="0" w:count="371">
     <w:lsdException w:name="Normal" w:qFormat="1"/>
     <w:lsdException w:name="heading 1" w:qFormat="1"/>
     <w:lsdException w:name="heading 2" w:qFormat="1"/>

</xml_diff>

<commit_message>
Significantly Expanded graphics section of technical guide.
~2hr
</commit_message>
<xml_diff>
--- a/Shared Files/TechnicalGuide.docx
+++ b/Shared Files/TechnicalGuide.docx
@@ -242,13 +242,13 @@
               </wp:anchor>
             </w:drawing>
           </mc:Choice>
-          <mc:Fallback xmlns:mv="urn:schemas-microsoft-com:mac:vml" xmlns:mo="http://schemas.microsoft.com/office/mac/office/2008/main">
+          <mc:Fallback>
             <w:pict>
-              <v:shapetype w14:anchorId="4D8B05AE" id="_x0000_t202" coordsize="21600,21600" o:spt="202" path="m0,0l0,21600,21600,21600,21600,0xe">
+              <v:shapetype w14:anchorId="4D8B05AE" id="_x0000_t202" coordsize="21600,21600" o:spt="202" path="m,l,21600r21600,l21600,xe">
                 <v:stroke joinstyle="miter"/>
                 <v:path gradientshapeok="t" o:connecttype="rect"/>
               </v:shapetype>
-              <v:shape id="Text_x0020_Box_x0020_1" o:spid="_x0000_s1026" type="#_x0000_t202" style="position:absolute;left:0;text-align:left;margin-left:.3pt;margin-top:50.3pt;width:288.45pt;height:305.4pt;z-index:251659264;visibility:visible;mso-wrap-style:square;mso-width-percent:0;mso-height-percent:0;mso-wrap-distance-left:9pt;mso-wrap-distance-top:0;mso-wrap-distance-right:9pt;mso-wrap-distance-bottom:0;mso-position-horizontal:absolute;mso-position-horizontal-relative:text;mso-position-vertical:absolute;mso-position-vertical-relative:text;mso-width-percent:0;mso-height-percent:0;mso-width-relative:margin;mso-height-relative:margin;v-text-anchor:top" o:gfxdata="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" filled="f" strokecolor="black [3213]" strokeweight="2pt">
+              <v:shape id="Text Box 1" o:spid="_x0000_s1026" type="#_x0000_t202" style="position:absolute;left:0;text-align:left;margin-left:.3pt;margin-top:50.3pt;width:288.45pt;height:305.4pt;z-index:251659264;visibility:visible;mso-wrap-style:square;mso-width-percent:0;mso-height-percent:0;mso-wrap-distance-left:9pt;mso-wrap-distance-top:0;mso-wrap-distance-right:9pt;mso-wrap-distance-bottom:0;mso-position-horizontal:absolute;mso-position-horizontal-relative:text;mso-position-vertical:absolute;mso-position-vertical-relative:text;mso-width-percent:0;mso-height-percent:0;mso-width-relative:margin;mso-height-relative:margin;v-text-anchor:top" o:gfxdata="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" filled="f" strokecolor="black [3213]" strokeweight="2pt">
                 <v:textbox>
                   <w:txbxContent>
                     <w:p>
@@ -603,9 +603,9 @@
               </wp:anchor>
             </w:drawing>
           </mc:Choice>
-          <mc:Fallback xmlns:mv="urn:schemas-microsoft-com:mac:vml" xmlns:mo="http://schemas.microsoft.com/office/mac/office/2008/main">
+          <mc:Fallback>
             <w:pict>
-              <v:shape w14:anchorId="6EF6EF4E" id="Text_x0020_Box_x0020_5" o:spid="_x0000_s1027" type="#_x0000_t202" style="position:absolute;left:0;text-align:left;margin-left:.45pt;margin-top:374.35pt;width:161.65pt;height:299.8pt;z-index:251663360;visibility:visible;mso-wrap-style:square;mso-width-percent:0;mso-height-percent:0;mso-wrap-distance-left:9pt;mso-wrap-distance-top:0;mso-wrap-distance-right:9pt;mso-wrap-distance-bottom:0;mso-position-horizontal:absolute;mso-position-horizontal-relative:text;mso-position-vertical:absolute;mso-position-vertical-relative:text;mso-width-percent:0;mso-height-percent:0;mso-width-relative:margin;mso-height-relative:margin;v-text-anchor:top" o:gfxdata="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" filled="f" strokecolor="black [3213]" strokeweight="2pt">
+              <v:shape w14:anchorId="6EF6EF4E" id="Text Box 5" o:spid="_x0000_s1027" type="#_x0000_t202" style="position:absolute;left:0;text-align:left;margin-left:.45pt;margin-top:374.35pt;width:161.65pt;height:299.8pt;z-index:251663360;visibility:visible;mso-wrap-style:square;mso-width-percent:0;mso-height-percent:0;mso-wrap-distance-left:9pt;mso-wrap-distance-top:0;mso-wrap-distance-right:9pt;mso-wrap-distance-bottom:0;mso-position-horizontal:absolute;mso-position-horizontal-relative:text;mso-position-vertical:absolute;mso-position-vertical-relative:text;mso-width-percent:0;mso-height-percent:0;mso-width-relative:margin;mso-height-relative:margin;v-text-anchor:top" o:gfxdata="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" filled="f" strokecolor="black [3213]" strokeweight="2pt">
                 <v:textbox>
                   <w:txbxContent>
                     <w:p>
@@ -935,9 +935,9 @@
               </wp:anchor>
             </w:drawing>
           </mc:Choice>
-          <mc:Fallback xmlns:mv="urn:schemas-microsoft-com:mac:vml" xmlns:mo="http://schemas.microsoft.com/office/mac/office/2008/main">
+          <mc:Fallback>
             <w:pict>
-              <v:shape w14:anchorId="06FDB8B3" id="Text_x0020_Box_x0020_4" o:spid="_x0000_s1028" type="#_x0000_t202" style="position:absolute;left:0;text-align:left;margin-left:189.45pt;margin-top:374.35pt;width:302.1pt;height:300.8pt;z-index:251662336;visibility:visible;mso-wrap-style:square;mso-width-percent:0;mso-height-percent:0;mso-wrap-distance-left:9pt;mso-wrap-distance-top:0;mso-wrap-distance-right:9pt;mso-wrap-distance-bottom:0;mso-position-horizontal:absolute;mso-position-horizontal-relative:text;mso-position-vertical:absolute;mso-position-vertical-relative:text;mso-width-percent:0;mso-height-percent:0;mso-width-relative:margin;mso-height-relative:margin;v-text-anchor:top" o:gfxdata="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" filled="f" strokecolor="black [3213]" strokeweight="2pt">
+              <v:shape w14:anchorId="06FDB8B3" id="Text Box 4" o:spid="_x0000_s1028" type="#_x0000_t202" style="position:absolute;left:0;text-align:left;margin-left:189.45pt;margin-top:374.35pt;width:302.1pt;height:300.8pt;z-index:251662336;visibility:visible;mso-wrap-style:square;mso-width-percent:0;mso-height-percent:0;mso-wrap-distance-left:9pt;mso-wrap-distance-top:0;mso-wrap-distance-right:9pt;mso-wrap-distance-bottom:0;mso-position-horizontal:absolute;mso-position-horizontal-relative:text;mso-position-vertical:absolute;mso-position-vertical-relative:text;mso-width-percent:0;mso-height-percent:0;mso-width-relative:margin;mso-height-relative:margin;v-text-anchor:top" o:gfxdata="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" filled="f" strokecolor="black [3213]" strokeweight="2pt">
                 <v:textbox>
                   <w:txbxContent>
                     <w:p>
@@ -1173,9 +1173,9 @@
               </wp:anchor>
             </w:drawing>
           </mc:Choice>
-          <mc:Fallback xmlns:mv="urn:schemas-microsoft-com:mac:vml" xmlns:mo="http://schemas.microsoft.com/office/mac/office/2008/main">
+          <mc:Fallback>
             <w:pict>
-              <v:shape w14:anchorId="7D6FBEF4" id="Text_x0020_Box_x0020_2" o:spid="_x0000_s1029" type="#_x0000_t202" style="position:absolute;left:0;text-align:left;margin-left:306.4pt;margin-top:50.4pt;width:189.55pt;height:306.2pt;z-index:251660288;visibility:visible;mso-wrap-style:square;mso-width-percent:0;mso-height-percent:0;mso-wrap-distance-left:9pt;mso-wrap-distance-top:0;mso-wrap-distance-right:9pt;mso-wrap-distance-bottom:0;mso-position-horizontal:absolute;mso-position-horizontal-relative:text;mso-position-vertical:absolute;mso-position-vertical-relative:text;mso-width-percent:0;mso-height-percent:0;mso-width-relative:margin;mso-height-relative:margin;v-text-anchor:top" o:gfxdata="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" filled="f" strokecolor="black [3213]" strokeweight="2pt">
+              <v:shape w14:anchorId="7D6FBEF4" id="Text Box 2" o:spid="_x0000_s1029" type="#_x0000_t202" style="position:absolute;left:0;text-align:left;margin-left:306.4pt;margin-top:50.4pt;width:189.55pt;height:306.2pt;z-index:251660288;visibility:visible;mso-wrap-style:square;mso-width-percent:0;mso-height-percent:0;mso-wrap-distance-left:9pt;mso-wrap-distance-top:0;mso-wrap-distance-right:9pt;mso-wrap-distance-bottom:0;mso-position-horizontal:absolute;mso-position-horizontal-relative:text;mso-position-vertical:absolute;mso-position-vertical-relative:text;mso-width-percent:0;mso-height-percent:0;mso-width-relative:margin;mso-height-relative:margin;v-text-anchor:top" o:gfxdata="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" filled="f" strokecolor="black [3213]" strokeweight="2pt">
                 <v:textbox>
                   <w:txbxContent>
                     <w:p>
@@ -1683,7 +1683,7 @@
                           <pic:cNvPicPr/>
                         </pic:nvPicPr>
                         <pic:blipFill>
-                          <a:blip r:embed="rId5"/>
+                          <a:blip r:embed="rId6"/>
                           <a:stretch>
                             <a:fillRect/>
                           </a:stretch>
@@ -1745,7 +1745,23 @@
           <w:szCs w:val="32"/>
         </w:rPr>
         <w:lastRenderedPageBreak/>
-        <w:t xml:space="preserve">A DigiPen </w:t>
+        <w:t xml:space="preserve">A </w:t>
+      </w:r>
+      <w:proofErr w:type="spellStart"/>
+      <w:r>
+        <w:rPr>
+          <w:sz w:val="32"/>
+          <w:szCs w:val="32"/>
+        </w:rPr>
+        <w:t>DigiPen</w:t>
+      </w:r>
+      <w:proofErr w:type="spellEnd"/>
+      <w:r>
+        <w:rPr>
+          <w:sz w:val="32"/>
+          <w:szCs w:val="32"/>
+        </w:rPr>
+        <w:t xml:space="preserve"> </w:t>
       </w:r>
       <w:proofErr w:type="spellStart"/>
       <w:r>
@@ -2888,497 +2904,1968 @@
     </w:p>
     <w:p>
       <w:pPr>
-        <w:ind w:left="360" w:hanging="360"/>
-      </w:pPr>
-    </w:p>
-    <w:p>
-      <w:pPr>
-        <w:ind w:left="360" w:hanging="360"/>
-        <w:rPr>
-          <w:sz w:val="32"/>
-          <w:szCs w:val="32"/>
-        </w:rPr>
-      </w:pPr>
-      <w:r>
-        <w:rPr>
-          <w:sz w:val="32"/>
-          <w:szCs w:val="32"/>
-        </w:rPr>
-        <w:t>Show/describe the structure of the graphics engine.</w:t>
-      </w:r>
-    </w:p>
-    <w:p>
-      <w:pPr>
-        <w:ind w:left="360" w:hanging="360"/>
-        <w:rPr>
-          <w:sz w:val="32"/>
-          <w:szCs w:val="32"/>
-        </w:rPr>
-      </w:pPr>
-    </w:p>
-    <w:p>
-      <w:pPr>
-        <w:ind w:left="360" w:hanging="360"/>
-        <w:rPr>
-          <w:sz w:val="32"/>
-          <w:szCs w:val="32"/>
-        </w:rPr>
-      </w:pPr>
-      <w:r>
-        <w:rPr>
-          <w:sz w:val="32"/>
-          <w:szCs w:val="32"/>
-        </w:rPr>
-        <w:t>Make sure these questions are answered:</w:t>
-      </w:r>
-    </w:p>
-    <w:p>
-      <w:pPr>
-        <w:pStyle w:val="ListParagraph"/>
-        <w:numPr>
-          <w:ilvl w:val="0"/>
-          <w:numId w:val="5"/>
-        </w:numPr>
-        <w:rPr>
-          <w:sz w:val="32"/>
-          <w:szCs w:val="32"/>
-        </w:rPr>
-      </w:pPr>
-      <w:r>
-        <w:rPr>
-          <w:sz w:val="32"/>
-          <w:szCs w:val="32"/>
-        </w:rPr>
-        <w:t>W</w:t>
-      </w:r>
-      <w:r>
-        <w:rPr>
-          <w:sz w:val="32"/>
-          <w:szCs w:val="32"/>
-        </w:rPr>
-        <w:t>hat techniques will be used to implement the graphics design?</w:t>
-      </w:r>
-    </w:p>
-    <w:p>
-      <w:pPr>
-        <w:pStyle w:val="ListParagraph"/>
-        <w:numPr>
-          <w:ilvl w:val="0"/>
-          <w:numId w:val="5"/>
-        </w:numPr>
-        <w:rPr>
-          <w:sz w:val="32"/>
-          <w:szCs w:val="32"/>
-        </w:rPr>
-      </w:pPr>
-      <w:r>
-        <w:rPr>
-          <w:sz w:val="32"/>
-          <w:szCs w:val="32"/>
-        </w:rPr>
-        <w:t>What graphics API will you use?</w:t>
-      </w:r>
-    </w:p>
-    <w:p>
-      <w:pPr>
-        <w:pStyle w:val="ListParagraph"/>
-        <w:numPr>
-          <w:ilvl w:val="0"/>
-          <w:numId w:val="5"/>
-        </w:numPr>
-        <w:rPr>
-          <w:sz w:val="32"/>
-          <w:szCs w:val="32"/>
-        </w:rPr>
-      </w:pPr>
-      <w:r>
-        <w:rPr>
-          <w:sz w:val="32"/>
-          <w:szCs w:val="32"/>
-        </w:rPr>
-        <w:t>Are you using fixed function or shaders?</w:t>
-      </w:r>
-    </w:p>
-    <w:p>
-      <w:pPr>
-        <w:pStyle w:val="ListParagraph"/>
-        <w:numPr>
-          <w:ilvl w:val="0"/>
-          <w:numId w:val="5"/>
-        </w:numPr>
-        <w:rPr>
-          <w:sz w:val="32"/>
-          <w:szCs w:val="32"/>
-        </w:rPr>
-      </w:pPr>
-      <w:r>
-        <w:rPr>
-          <w:sz w:val="32"/>
-          <w:szCs w:val="32"/>
-        </w:rPr>
-        <w:t>How are you loading assets such as sprites, models, textures, and animations?</w:t>
-      </w:r>
-    </w:p>
-    <w:p>
-      <w:pPr>
-        <w:rPr>
-          <w:sz w:val="48"/>
-        </w:rPr>
-      </w:pPr>
-    </w:p>
-    <w:p>
-      <w:pPr>
-        <w:rPr>
+        <w:rPr>
+          <w:b/>
           <w:sz w:val="28"/>
           <w:szCs w:val="28"/>
-        </w:rPr>
-      </w:pPr>
-      <w:r>
-        <w:rPr>
+          <w:u w:val="single"/>
+        </w:rPr>
+      </w:pPr>
+      <w:r>
+        <w:rPr>
+          <w:b/>
           <w:sz w:val="28"/>
           <w:szCs w:val="28"/>
-        </w:rPr>
-        <w:t>The Graphics Engine utilizes OpenGL 3.3 for core graphics functionality, GLEW 1.1 for initializing OpenGL, GLFW 3.1 for window creation, and</w:t>
-      </w:r>
-      <w:r>
+          <w:u w:val="single"/>
+        </w:rPr>
+        <w:t xml:space="preserve">Core Drawing System </w:t>
+      </w:r>
+    </w:p>
+    <w:p>
+      <w:pPr>
+        <w:ind w:firstLine="360"/>
         <w:rPr>
           <w:sz w:val="28"/>
           <w:szCs w:val="28"/>
         </w:rPr>
-        <w:t xml:space="preserve"> the latest stable release of</w:t>
-      </w:r>
+      </w:pPr>
       <w:r>
         <w:rPr>
           <w:sz w:val="28"/>
           <w:szCs w:val="28"/>
         </w:rPr>
-        <w:t xml:space="preserve"> SOIL</w:t>
+        <w:t>The Graphics Engine utilizes OpenGL 3.3 for core graphics functionality, GLEW 1.1 for initializing OpenGL, GLFW 3.1 for window creation, and</w:t>
       </w:r>
       <w:r>
         <w:rPr>
           <w:sz w:val="28"/>
           <w:szCs w:val="28"/>
         </w:rPr>
+        <w:t xml:space="preserve"> the latest stable release of</w:t>
+      </w:r>
+      <w:r>
+        <w:rPr>
+          <w:sz w:val="28"/>
+          <w:szCs w:val="28"/>
+        </w:rPr>
+        <w:t xml:space="preserve"> SOIL</w:t>
+      </w:r>
+      <w:r>
+        <w:rPr>
+          <w:sz w:val="28"/>
+          <w:szCs w:val="28"/>
+        </w:rPr>
         <w:t xml:space="preserve"> (released on July 7, 2008)</w:t>
+      </w:r>
+      <w:r>
+        <w:rPr>
+          <w:sz w:val="28"/>
+          <w:szCs w:val="28"/>
+        </w:rPr>
+        <w:t xml:space="preserve"> for loading textures. </w:t>
+      </w:r>
+    </w:p>
+    <w:p>
+      <w:pPr>
+        <w:ind w:firstLine="360"/>
+        <w:rPr>
+          <w:sz w:val="28"/>
+          <w:szCs w:val="28"/>
+        </w:rPr>
+      </w:pPr>
+      <w:r>
+        <w:rPr>
+          <w:sz w:val="28"/>
+          <w:szCs w:val="28"/>
+        </w:rPr>
+        <w:t xml:space="preserve">Our graphics engine uses shaders, although they are very basic shaders. 2D sprites are drawn to the screen through a batching system, in which data from all sprites is collected each frame then sent to the graphics card in a single large batch. </w:t>
+      </w:r>
+    </w:p>
+    <w:p>
+      <w:pPr>
+        <w:ind w:firstLine="360"/>
+        <w:rPr>
+          <w:noProof/>
+          <w:sz w:val="28"/>
+          <w:szCs w:val="28"/>
+        </w:rPr>
+      </w:pPr>
+      <w:r>
+        <w:rPr>
+          <w:sz w:val="28"/>
+          <w:szCs w:val="28"/>
+        </w:rPr>
+        <w:t>The main game camera being used is orthographic, and draw order is controlled through a sprite layer system that is integrated into the batching system Instead of collecting drawing data into a single vector, drawing data is placed into a particular vector</w:t>
+      </w:r>
+      <w:r>
+        <w:rPr>
+          <w:sz w:val="28"/>
+          <w:szCs w:val="28"/>
+        </w:rPr>
+        <w:t xml:space="preserve"> in an array of vectors, where the index represents the drawing layer. </w:t>
+      </w:r>
+      <w:r>
+        <w:rPr>
+          <w:noProof/>
+          <w:sz w:val="28"/>
+          <w:szCs w:val="28"/>
+        </w:rPr>
+        <w:t xml:space="preserve">A batching system has the benefit of reducing the number of draw calls and consequently reducing resource usage. In addition, a batching system made it very easy to implement a sprite layering system that supports as many layers as designers need. For simplicity’s sake, the following example is presented with only three layers. </w:t>
+      </w:r>
+    </w:p>
+    <w:p>
+      <w:pPr>
+        <w:ind w:firstLine="360"/>
+        <w:rPr>
+          <w:noProof/>
+          <w:sz w:val="28"/>
+          <w:szCs w:val="28"/>
+        </w:rPr>
+      </w:pPr>
+      <w:r>
+        <w:rPr>
+          <w:noProof/>
+          <w:sz w:val="28"/>
+          <w:szCs w:val="28"/>
+        </w:rPr>
+        <w:drawing>
+          <wp:inline distT="0" distB="0" distL="0" distR="0" wp14:anchorId="6C3F30D7" wp14:editId="120DA7AB">
+            <wp:extent cx="6309360" cy="4732020"/>
+            <wp:effectExtent l="0" t="0" r="0" b="0"/>
+            <wp:docPr id="8" name="Picture 8"/>
+            <wp:cNvGraphicFramePr>
+              <a:graphicFrameLocks xmlns:a="http://schemas.openxmlformats.org/drawingml/2006/main" noChangeAspect="1"/>
+            </wp:cNvGraphicFramePr>
+            <a:graphic xmlns:a="http://schemas.openxmlformats.org/drawingml/2006/main">
+              <a:graphicData uri="http://schemas.openxmlformats.org/drawingml/2006/picture">
+                <pic:pic xmlns:pic="http://schemas.openxmlformats.org/drawingml/2006/picture">
+                  <pic:nvPicPr>
+                    <pic:cNvPr id="8" name="BatchingDiagram.png"/>
+                    <pic:cNvPicPr/>
+                  </pic:nvPicPr>
+                  <pic:blipFill>
+                    <a:blip r:embed="rId9">
+                      <a:extLst>
+                        <a:ext uri="{28A0092B-C50C-407E-A947-70E740481C1C}">
+                          <a14:useLocalDpi xmlns:a14="http://schemas.microsoft.com/office/drawing/2010/main" val="0"/>
+                        </a:ext>
+                      </a:extLst>
+                    </a:blip>
+                    <a:stretch>
+                      <a:fillRect/>
+                    </a:stretch>
+                  </pic:blipFill>
+                  <pic:spPr>
+                    <a:xfrm>
+                      <a:off x="0" y="0"/>
+                      <a:ext cx="6309360" cy="4732020"/>
+                    </a:xfrm>
+                    <a:prstGeom prst="rect">
+                      <a:avLst/>
+                    </a:prstGeom>
+                  </pic:spPr>
+                </pic:pic>
+              </a:graphicData>
+            </a:graphic>
+          </wp:inline>
+        </w:drawing>
+      </w:r>
+    </w:p>
+    <w:p>
+      <w:pPr>
+        <w:rPr>
+          <w:sz w:val="28"/>
+          <w:szCs w:val="28"/>
+        </w:rPr>
+      </w:pPr>
+    </w:p>
+    <w:p>
+      <w:pPr>
+        <w:rPr>
+          <w:b/>
+          <w:sz w:val="28"/>
+          <w:szCs w:val="28"/>
+          <w:u w:val="single"/>
+        </w:rPr>
+      </w:pPr>
+      <w:r>
+        <w:rPr>
+          <w:b/>
+          <w:sz w:val="28"/>
+          <w:szCs w:val="28"/>
+          <w:u w:val="single"/>
+        </w:rPr>
+        <w:lastRenderedPageBreak/>
+        <w:t xml:space="preserve">Art Pipeline </w:t>
+      </w:r>
+    </w:p>
+    <w:p>
+      <w:pPr>
+        <w:rPr>
+          <w:sz w:val="28"/>
+          <w:szCs w:val="28"/>
+        </w:rPr>
+      </w:pPr>
+      <w:r>
+        <w:rPr>
+          <w:sz w:val="28"/>
+          <w:szCs w:val="28"/>
+        </w:rPr>
+        <w:t xml:space="preserve">    Instead of swapping textures in and out of the graphics card, all needed textures are packed into a single texture atlas as a pre-build step to running the game. However, this process is fairly automated. A third party tool called Sprite Sheet Packer does the majority of the work here, but the command line interface of Sprite Sheet Packer is wrapped in a batch file for convenience and time saving purposes. </w:t>
+      </w:r>
+    </w:p>
+    <w:p>
+      <w:pPr>
+        <w:rPr>
+          <w:sz w:val="28"/>
+          <w:szCs w:val="28"/>
+        </w:rPr>
+      </w:pPr>
+      <w:r>
+        <w:rPr>
+          <w:sz w:val="28"/>
+          <w:szCs w:val="28"/>
+        </w:rPr>
+        <w:t xml:space="preserve">    To store certain data that Sprite Sheet Packer has no way of inferring, certain tags in filenames can be interpreted by the engine. For example, Character_4.png has the tag “_4”, which indicates this textures is a four frame animation. </w:t>
+      </w:r>
+      <w:proofErr w:type="spellStart"/>
+      <w:r>
+        <w:rPr>
+          <w:sz w:val="28"/>
+          <w:szCs w:val="28"/>
+        </w:rPr>
+        <w:t>Antoher</w:t>
+      </w:r>
+      <w:proofErr w:type="spellEnd"/>
+      <w:r>
+        <w:rPr>
+          <w:sz w:val="28"/>
+          <w:szCs w:val="28"/>
+        </w:rPr>
+        <w:t xml:space="preserve"> tag is the prefix NC~, which indicates that this sprite should not have collision if it is created as a tile. </w:t>
+      </w:r>
+    </w:p>
+    <w:p>
+      <w:pPr>
+        <w:rPr>
+          <w:sz w:val="28"/>
+          <w:szCs w:val="28"/>
+        </w:rPr>
+      </w:pPr>
+      <w:r>
+        <w:rPr>
+          <w:sz w:val="28"/>
+          <w:szCs w:val="28"/>
+        </w:rPr>
+        <w:t xml:space="preserve">    An unfortunate side effect of using Sprite Sheet Packer, however, is that it expects to pack individual sprites, but not larger </w:t>
+      </w:r>
+      <w:proofErr w:type="spellStart"/>
+      <w:r>
+        <w:rPr>
+          <w:sz w:val="28"/>
+          <w:szCs w:val="28"/>
+        </w:rPr>
+        <w:t>tilemaps</w:t>
+      </w:r>
+      <w:proofErr w:type="spellEnd"/>
+      <w:r>
+        <w:rPr>
+          <w:sz w:val="28"/>
+          <w:szCs w:val="28"/>
+        </w:rPr>
+        <w:t>. Designers</w:t>
+      </w:r>
+      <w:r>
+        <w:rPr>
+          <w:sz w:val="28"/>
+          <w:szCs w:val="28"/>
+        </w:rPr>
+        <w:t>/artists</w:t>
+      </w:r>
+      <w:r>
+        <w:rPr>
+          <w:sz w:val="28"/>
+          <w:szCs w:val="28"/>
+        </w:rPr>
+        <w:t xml:space="preserve"> did not want to have to </w:t>
+      </w:r>
+      <w:r>
+        <w:rPr>
+          <w:sz w:val="28"/>
+          <w:szCs w:val="28"/>
+        </w:rPr>
+        <w:t>make</w:t>
+      </w:r>
+      <w:r>
+        <w:rPr>
+          <w:sz w:val="28"/>
+          <w:szCs w:val="28"/>
+        </w:rPr>
+        <w:t xml:space="preserve"> </w:t>
+      </w:r>
+      <w:proofErr w:type="spellStart"/>
+      <w:r>
+        <w:rPr>
+          <w:sz w:val="28"/>
+          <w:szCs w:val="28"/>
+        </w:rPr>
+        <w:t>tilemaps</w:t>
+      </w:r>
+      <w:proofErr w:type="spellEnd"/>
+      <w:r>
+        <w:rPr>
+          <w:sz w:val="28"/>
+          <w:szCs w:val="28"/>
+        </w:rPr>
+        <w:t xml:space="preserve"> tile-by-tile, so we use a third party tool called Image </w:t>
+      </w:r>
+      <w:proofErr w:type="spellStart"/>
+      <w:r>
+        <w:rPr>
+          <w:sz w:val="28"/>
+          <w:szCs w:val="28"/>
+        </w:rPr>
+        <w:t>Magick</w:t>
+      </w:r>
+      <w:proofErr w:type="spellEnd"/>
+      <w:r>
+        <w:rPr>
+          <w:sz w:val="28"/>
+          <w:szCs w:val="28"/>
+        </w:rPr>
+        <w:t xml:space="preserve"> to slice tile maps so that their individual tiles can be added to the atlas. Since Image </w:t>
+      </w:r>
+      <w:proofErr w:type="spellStart"/>
+      <w:r>
+        <w:rPr>
+          <w:sz w:val="28"/>
+          <w:szCs w:val="28"/>
+        </w:rPr>
+        <w:t>Magick</w:t>
+      </w:r>
+      <w:proofErr w:type="spellEnd"/>
+      <w:r>
+        <w:rPr>
+          <w:sz w:val="28"/>
+          <w:szCs w:val="28"/>
+        </w:rPr>
+        <w:t xml:space="preserve"> is primarily a command line tool, a batch file in this case was less a matter of convenience and more of a matter of necessity. </w:t>
+      </w:r>
+    </w:p>
+    <w:p>
+      <w:pPr>
+        <w:rPr>
+          <w:sz w:val="48"/>
+        </w:rPr>
+      </w:pPr>
+      <w:r>
+        <w:rPr>
+          <w:noProof/>
+          <w:sz w:val="48"/>
+        </w:rPr>
+        <w:drawing>
+          <wp:anchor distT="0" distB="0" distL="114300" distR="114300" simplePos="0" relativeHeight="251666432" behindDoc="1" locked="0" layoutInCell="1" allowOverlap="1" wp14:anchorId="679A935A" wp14:editId="360B1669">
+            <wp:simplePos x="0" y="0"/>
+            <wp:positionH relativeFrom="margin">
+              <wp:align>right</wp:align>
+            </wp:positionH>
+            <wp:positionV relativeFrom="paragraph">
+              <wp:posOffset>-3470</wp:posOffset>
+            </wp:positionV>
+            <wp:extent cx="6309360" cy="4923790"/>
+            <wp:effectExtent l="0" t="0" r="0" b="0"/>
+            <wp:wrapNone/>
+            <wp:docPr id="10" name="Picture 10"/>
+            <wp:cNvGraphicFramePr>
+              <a:graphicFrameLocks xmlns:a="http://schemas.openxmlformats.org/drawingml/2006/main" noChangeAspect="1"/>
+            </wp:cNvGraphicFramePr>
+            <a:graphic xmlns:a="http://schemas.openxmlformats.org/drawingml/2006/main">
+              <a:graphicData uri="http://schemas.openxmlformats.org/drawingml/2006/picture">
+                <pic:pic xmlns:pic="http://schemas.openxmlformats.org/drawingml/2006/picture">
+                  <pic:nvPicPr>
+                    <pic:cNvPr id="10" name="ArtPipelineDiagramNoNotepad.png"/>
+                    <pic:cNvPicPr/>
+                  </pic:nvPicPr>
+                  <pic:blipFill>
+                    <a:blip r:embed="rId10">
+                      <a:extLst>
+                        <a:ext uri="{28A0092B-C50C-407E-A947-70E740481C1C}">
+                          <a14:useLocalDpi xmlns:a14="http://schemas.microsoft.com/office/drawing/2010/main" val="0"/>
+                        </a:ext>
+                      </a:extLst>
+                    </a:blip>
+                    <a:stretch>
+                      <a:fillRect/>
+                    </a:stretch>
+                  </pic:blipFill>
+                  <pic:spPr>
+                    <a:xfrm>
+                      <a:off x="0" y="0"/>
+                      <a:ext cx="6309360" cy="4923790"/>
+                    </a:xfrm>
+                    <a:prstGeom prst="rect">
+                      <a:avLst/>
+                    </a:prstGeom>
+                  </pic:spPr>
+                </pic:pic>
+              </a:graphicData>
+            </a:graphic>
+          </wp:anchor>
+        </w:drawing>
+      </w:r>
+    </w:p>
+    <w:p>
+      <w:pPr>
+        <w:rPr>
+          <w:sz w:val="48"/>
+        </w:rPr>
+      </w:pPr>
+    </w:p>
+    <w:p>
+      <w:pPr>
+        <w:rPr>
+          <w:sz w:val="48"/>
+        </w:rPr>
+      </w:pPr>
+    </w:p>
+    <w:p>
+      <w:pPr>
+        <w:rPr>
+          <w:sz w:val="48"/>
+        </w:rPr>
+      </w:pPr>
+    </w:p>
+    <w:p>
+      <w:pPr>
+        <w:rPr>
+          <w:sz w:val="48"/>
+        </w:rPr>
+      </w:pPr>
+    </w:p>
+    <w:p>
+      <w:pPr>
+        <w:rPr>
+          <w:sz w:val="48"/>
+        </w:rPr>
+      </w:pPr>
+    </w:p>
+    <w:p>
+      <w:pPr>
+        <w:rPr>
+          <w:sz w:val="48"/>
+        </w:rPr>
+      </w:pPr>
+    </w:p>
+    <w:p>
+      <w:pPr>
+        <w:rPr>
+          <w:sz w:val="48"/>
+        </w:rPr>
+      </w:pPr>
+    </w:p>
+    <w:p>
+      <w:pPr>
+        <w:rPr>
+          <w:sz w:val="48"/>
+        </w:rPr>
+      </w:pPr>
+      <w:r>
+        <w:rPr>
+          <w:noProof/>
+          <w:sz w:val="48"/>
+        </w:rPr>
+        <mc:AlternateContent>
+          <mc:Choice Requires="wps">
+            <w:drawing>
+              <wp:anchor distT="45720" distB="45720" distL="114300" distR="114300" simplePos="0" relativeHeight="251665408" behindDoc="0" locked="0" layoutInCell="1" allowOverlap="1" wp14:anchorId="34E8CDE6" wp14:editId="385EA01F">
+                <wp:simplePos x="0" y="0"/>
+                <wp:positionH relativeFrom="column">
+                  <wp:posOffset>2702560</wp:posOffset>
+                </wp:positionH>
+                <wp:positionV relativeFrom="paragraph">
+                  <wp:posOffset>26035</wp:posOffset>
+                </wp:positionV>
+                <wp:extent cx="3561715" cy="1424305"/>
+                <wp:effectExtent l="0" t="0" r="19685" b="23495"/>
+                <wp:wrapSquare wrapText="bothSides"/>
+                <wp:docPr id="217" name="Text Box 2"/>
+                <wp:cNvGraphicFramePr>
+                  <a:graphicFrameLocks xmlns:a="http://schemas.openxmlformats.org/drawingml/2006/main"/>
+                </wp:cNvGraphicFramePr>
+                <a:graphic xmlns:a="http://schemas.openxmlformats.org/drawingml/2006/main">
+                  <a:graphicData uri="http://schemas.microsoft.com/office/word/2010/wordprocessingShape">
+                    <wps:wsp>
+                      <wps:cNvSpPr txBox="1">
+                        <a:spLocks noChangeArrowheads="1"/>
+                      </wps:cNvSpPr>
+                      <wps:spPr bwMode="auto">
+                        <a:xfrm>
+                          <a:off x="0" y="0"/>
+                          <a:ext cx="3561715" cy="1424305"/>
+                        </a:xfrm>
+                        <a:prstGeom prst="rect">
+                          <a:avLst/>
+                        </a:prstGeom>
+                        <a:solidFill>
+                          <a:srgbClr val="FFFFFF"/>
+                        </a:solidFill>
+                        <a:ln w="9525">
+                          <a:solidFill>
+                            <a:srgbClr val="000000"/>
+                          </a:solidFill>
+                          <a:miter lim="800000"/>
+                          <a:headEnd/>
+                          <a:tailEnd/>
+                        </a:ln>
+                      </wps:spPr>
+                      <wps:txbx>
+                        <w:txbxContent>
+                          <w:p>
+                            <w:pPr>
+                              <w:rPr>
+                                <w:rFonts w:ascii="Courier" w:hAnsi="Courier"/>
+                              </w:rPr>
+                            </w:pPr>
+                            <w:r>
+                              <w:rPr>
+                                <w:rFonts w:ascii="Courier" w:hAnsi="Courier"/>
+                              </w:rPr>
+                              <w:t>//tList_Atlas.png</w:t>
+                            </w:r>
+                          </w:p>
+                          <w:p>
+                            <w:pPr>
+                              <w:rPr>
+                                <w:rFonts w:ascii="Courier" w:hAnsi="Courier"/>
+                              </w:rPr>
+                            </w:pPr>
+                            <w:r>
+                              <w:rPr>
+                                <w:rFonts w:ascii="Courier" w:hAnsi="Courier"/>
+                              </w:rPr>
+                              <w:t>//NOTE: Data is in form:</w:t>
+                            </w:r>
+                          </w:p>
+                          <w:p>
+                            <w:pPr>
+                              <w:rPr>
+                                <w:rFonts w:ascii="Courier" w:hAnsi="Courier"/>
+                              </w:rPr>
+                            </w:pPr>
+                            <w:r>
+                              <w:rPr>
+                                <w:rFonts w:ascii="Courier" w:hAnsi="Courier"/>
+                              </w:rPr>
+                              <w:t>//X offset, Y offset, Width, Height</w:t>
+                            </w:r>
+                          </w:p>
+                          <w:p>
+                            <w:pPr>
+                              <w:rPr>
+                                <w:rFonts w:ascii="Courier" w:hAnsi="Courier"/>
+                              </w:rPr>
+                            </w:pPr>
+                          </w:p>
+                          <w:p>
+                            <w:pPr>
+                              <w:rPr>
+                                <w:rFonts w:ascii="Courier" w:hAnsi="Courier"/>
+                              </w:rPr>
+                            </w:pPr>
+                            <w:r>
+                              <w:rPr>
+                                <w:rFonts w:ascii="Courier" w:hAnsi="Courier"/>
+                              </w:rPr>
+                              <w:t>Character_4 = 0 0 768 192</w:t>
+                            </w:r>
+                          </w:p>
+                          <w:p>
+                            <w:pPr>
+                              <w:rPr>
+                                <w:rFonts w:ascii="Courier" w:hAnsi="Courier"/>
+                              </w:rPr>
+                            </w:pPr>
+                            <w:proofErr w:type="spellStart"/>
+                            <w:r>
+                              <w:rPr>
+                                <w:rFonts w:ascii="Courier" w:hAnsi="Courier"/>
+                              </w:rPr>
+                              <w:t>DigiPenLogo</w:t>
+                            </w:r>
+                            <w:proofErr w:type="spellEnd"/>
+                            <w:r>
+                              <w:rPr>
+                                <w:rFonts w:ascii="Courier" w:hAnsi="Courier"/>
+                              </w:rPr>
+                              <w:t xml:space="preserve"> = 0 193 512 384</w:t>
+                            </w:r>
+                          </w:p>
+                          <w:p>
+                            <w:pPr>
+                              <w:rPr>
+                                <w:rFonts w:ascii="Courier" w:hAnsi="Courier"/>
+                              </w:rPr>
+                            </w:pPr>
+                            <w:r>
+                              <w:rPr>
+                                <w:rFonts w:ascii="Courier" w:hAnsi="Courier"/>
+                              </w:rPr>
+                              <w:t>NC~building-0 = 0 578 64 64</w:t>
+                            </w:r>
+                          </w:p>
+                        </w:txbxContent>
+                      </wps:txbx>
+                      <wps:bodyPr rot="0" vert="horz" wrap="square" lIns="91440" tIns="45720" rIns="91440" bIns="45720" anchor="t" anchorCtr="0">
+                        <a:noAutofit/>
+                      </wps:bodyPr>
+                    </wps:wsp>
+                  </a:graphicData>
+                </a:graphic>
+                <wp14:sizeRelH relativeFrom="margin">
+                  <wp14:pctWidth>0</wp14:pctWidth>
+                </wp14:sizeRelH>
+                <wp14:sizeRelV relativeFrom="margin">
+                  <wp14:pctHeight>0</wp14:pctHeight>
+                </wp14:sizeRelV>
+              </wp:anchor>
+            </w:drawing>
+          </mc:Choice>
+          <mc:Fallback>
+            <w:pict>
+              <v:shape w14:anchorId="34E8CDE6" id="_x0000_s1030" type="#_x0000_t202" style="position:absolute;margin-left:212.8pt;margin-top:2.05pt;width:280.45pt;height:112.15pt;z-index:251665408;visibility:visible;mso-wrap-style:square;mso-width-percent:0;mso-height-percent:0;mso-wrap-distance-left:9pt;mso-wrap-distance-top:3.6pt;mso-wrap-distance-right:9pt;mso-wrap-distance-bottom:3.6pt;mso-position-horizontal:absolute;mso-position-horizontal-relative:text;mso-position-vertical:absolute;mso-position-vertical-relative:text;mso-width-percent:0;mso-height-percent:0;mso-width-relative:margin;mso-height-relative:margin;v-text-anchor:top" o:gfxdata="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">
+                <v:textbox>
+                  <w:txbxContent>
+                    <w:p>
+                      <w:pPr>
+                        <w:rPr>
+                          <w:rFonts w:ascii="Courier" w:hAnsi="Courier"/>
+                        </w:rPr>
+                      </w:pPr>
+                      <w:r>
+                        <w:rPr>
+                          <w:rFonts w:ascii="Courier" w:hAnsi="Courier"/>
+                        </w:rPr>
+                        <w:t>//tList_Atlas.png</w:t>
+                      </w:r>
+                    </w:p>
+                    <w:p>
+                      <w:pPr>
+                        <w:rPr>
+                          <w:rFonts w:ascii="Courier" w:hAnsi="Courier"/>
+                        </w:rPr>
+                      </w:pPr>
+                      <w:r>
+                        <w:rPr>
+                          <w:rFonts w:ascii="Courier" w:hAnsi="Courier"/>
+                        </w:rPr>
+                        <w:t>//NOTE: Data is in form:</w:t>
+                      </w:r>
+                    </w:p>
+                    <w:p>
+                      <w:pPr>
+                        <w:rPr>
+                          <w:rFonts w:ascii="Courier" w:hAnsi="Courier"/>
+                        </w:rPr>
+                      </w:pPr>
+                      <w:r>
+                        <w:rPr>
+                          <w:rFonts w:ascii="Courier" w:hAnsi="Courier"/>
+                        </w:rPr>
+                        <w:t>//X offset, Y offset, Width, Height</w:t>
+                      </w:r>
+                    </w:p>
+                    <w:p>
+                      <w:pPr>
+                        <w:rPr>
+                          <w:rFonts w:ascii="Courier" w:hAnsi="Courier"/>
+                        </w:rPr>
+                      </w:pPr>
+                    </w:p>
+                    <w:p>
+                      <w:pPr>
+                        <w:rPr>
+                          <w:rFonts w:ascii="Courier" w:hAnsi="Courier"/>
+                        </w:rPr>
+                      </w:pPr>
+                      <w:r>
+                        <w:rPr>
+                          <w:rFonts w:ascii="Courier" w:hAnsi="Courier"/>
+                        </w:rPr>
+                        <w:t>Character_4 = 0 0 768 192</w:t>
+                      </w:r>
+                    </w:p>
+                    <w:p>
+                      <w:pPr>
+                        <w:rPr>
+                          <w:rFonts w:ascii="Courier" w:hAnsi="Courier"/>
+                        </w:rPr>
+                      </w:pPr>
+                      <w:proofErr w:type="spellStart"/>
+                      <w:r>
+                        <w:rPr>
+                          <w:rFonts w:ascii="Courier" w:hAnsi="Courier"/>
+                        </w:rPr>
+                        <w:t>DigiPenLogo</w:t>
+                      </w:r>
+                      <w:proofErr w:type="spellEnd"/>
+                      <w:r>
+                        <w:rPr>
+                          <w:rFonts w:ascii="Courier" w:hAnsi="Courier"/>
+                        </w:rPr>
+                        <w:t xml:space="preserve"> = 0 193 512 384</w:t>
+                      </w:r>
+                    </w:p>
+                    <w:p>
+                      <w:pPr>
+                        <w:rPr>
+                          <w:rFonts w:ascii="Courier" w:hAnsi="Courier"/>
+                        </w:rPr>
+                      </w:pPr>
+                      <w:r>
+                        <w:rPr>
+                          <w:rFonts w:ascii="Courier" w:hAnsi="Courier"/>
+                        </w:rPr>
+                        <w:t>NC~building-0 = 0 578 64 64</w:t>
+                      </w:r>
+                    </w:p>
+                  </w:txbxContent>
+                </v:textbox>
+                <w10:wrap type="square"/>
+              </v:shape>
+            </w:pict>
+          </mc:Fallback>
+        </mc:AlternateContent>
+      </w:r>
+    </w:p>
+    <w:p>
+      <w:pPr>
+        <w:rPr>
+          <w:sz w:val="48"/>
+        </w:rPr>
+      </w:pPr>
+    </w:p>
+    <w:p>
+      <w:pPr>
+        <w:rPr>
+          <w:sz w:val="48"/>
+        </w:rPr>
+      </w:pPr>
+    </w:p>
+    <w:p>
+      <w:pPr>
+        <w:rPr>
+          <w:sz w:val="48"/>
+        </w:rPr>
+      </w:pPr>
+    </w:p>
+    <w:p>
+      <w:pPr>
+        <w:rPr>
+          <w:sz w:val="48"/>
+        </w:rPr>
+      </w:pPr>
+    </w:p>
+    <w:p>
+      <w:pPr>
+        <w:rPr>
+          <w:sz w:val="48"/>
+        </w:rPr>
+      </w:pPr>
+    </w:p>
+    <w:p>
+      <w:pPr>
+        <w:rPr>
+          <w:sz w:val="28"/>
+          <w:szCs w:val="28"/>
+        </w:rPr>
+      </w:pPr>
+      <w:r>
+        <w:rPr>
+          <w:sz w:val="28"/>
+          <w:szCs w:val="28"/>
+        </w:rPr>
+        <w:t xml:space="preserve">Generating the atlas and </w:t>
+      </w:r>
+      <w:proofErr w:type="spellStart"/>
+      <w:r>
+        <w:rPr>
+          <w:sz w:val="28"/>
+          <w:szCs w:val="28"/>
+        </w:rPr>
+        <w:t>tList</w:t>
+      </w:r>
+      <w:proofErr w:type="spellEnd"/>
+      <w:r>
+        <w:rPr>
+          <w:sz w:val="28"/>
+          <w:szCs w:val="28"/>
+        </w:rPr>
+        <w:t xml:space="preserve"> file is a pre-build step. At runtime, the engine will read the </w:t>
+      </w:r>
+      <w:proofErr w:type="spellStart"/>
+      <w:r>
+        <w:rPr>
+          <w:sz w:val="28"/>
+          <w:szCs w:val="28"/>
+        </w:rPr>
+        <w:t>tList</w:t>
+      </w:r>
+      <w:proofErr w:type="spellEnd"/>
+      <w:r>
+        <w:rPr>
+          <w:sz w:val="28"/>
+          <w:szCs w:val="28"/>
+        </w:rPr>
+        <w:t xml:space="preserve"> file. Textures are stored in a map in the graphics manager. The key is a just a </w:t>
+      </w:r>
+      <w:r>
+        <w:rPr>
+          <w:sz w:val="28"/>
+          <w:szCs w:val="28"/>
+        </w:rPr>
+        <w:lastRenderedPageBreak/>
+        <w:t xml:space="preserve">string, the name of the texture, and the value is the texture itself, as an </w:t>
+      </w:r>
+      <w:proofErr w:type="spellStart"/>
+      <w:r>
+        <w:rPr>
+          <w:sz w:val="28"/>
+          <w:szCs w:val="28"/>
+        </w:rPr>
+        <w:t>AtlasTexture</w:t>
+      </w:r>
+      <w:proofErr w:type="spellEnd"/>
+      <w:r>
+        <w:rPr>
+          <w:sz w:val="28"/>
+          <w:szCs w:val="28"/>
+        </w:rPr>
+        <w:t xml:space="preserve"> object. </w:t>
+      </w:r>
+      <w:proofErr w:type="spellStart"/>
+      <w:r>
+        <w:rPr>
+          <w:sz w:val="28"/>
+          <w:szCs w:val="28"/>
+        </w:rPr>
+        <w:t>Atlastexture</w:t>
+      </w:r>
+      <w:proofErr w:type="spellEnd"/>
+      <w:r>
+        <w:rPr>
+          <w:sz w:val="28"/>
+          <w:szCs w:val="28"/>
+        </w:rPr>
+        <w:t xml:space="preserve"> objects are basically containers for storing the relevant information that was read from the </w:t>
+      </w:r>
+      <w:proofErr w:type="spellStart"/>
+      <w:r>
+        <w:rPr>
+          <w:sz w:val="28"/>
+          <w:szCs w:val="28"/>
+        </w:rPr>
+        <w:t>tList</w:t>
+      </w:r>
+      <w:proofErr w:type="spellEnd"/>
+      <w:r>
+        <w:rPr>
+          <w:sz w:val="28"/>
+          <w:szCs w:val="28"/>
+        </w:rPr>
+        <w:t xml:space="preserve"> file. </w:t>
+      </w:r>
+    </w:p>
+    <w:p/>
+    <w:p>
+      <w:pPr>
+        <w:rPr>
+          <w:b/>
+          <w:sz w:val="28"/>
+          <w:szCs w:val="28"/>
+          <w:u w:val="single"/>
+        </w:rPr>
+      </w:pPr>
+      <w:r>
+        <w:rPr>
+          <w:b/>
+          <w:sz w:val="28"/>
+          <w:szCs w:val="28"/>
+          <w:u w:val="single"/>
+        </w:rPr>
+        <w:t>Animation</w:t>
+      </w:r>
+    </w:p>
+    <w:p>
+      <w:r>
+        <w:rPr>
+          <w:noProof/>
+          <w:sz w:val="28"/>
+          <w:szCs w:val="28"/>
+        </w:rPr>
+        <mc:AlternateContent>
+          <mc:Choice Requires="wps">
+            <w:drawing>
+              <wp:anchor distT="45720" distB="45720" distL="114300" distR="114300" simplePos="0" relativeHeight="251668480" behindDoc="0" locked="0" layoutInCell="1" allowOverlap="1" wp14:anchorId="1DF7E1A6" wp14:editId="7D79F93F">
+                <wp:simplePos x="0" y="0"/>
+                <wp:positionH relativeFrom="margin">
+                  <wp:align>right</wp:align>
+                </wp:positionH>
+                <wp:positionV relativeFrom="paragraph">
+                  <wp:posOffset>1786255</wp:posOffset>
+                </wp:positionV>
+                <wp:extent cx="6219825" cy="3419475"/>
+                <wp:effectExtent l="0" t="0" r="28575" b="28575"/>
+                <wp:wrapSquare wrapText="bothSides"/>
+                <wp:docPr id="11" name="Text Box 2"/>
+                <wp:cNvGraphicFramePr>
+                  <a:graphicFrameLocks xmlns:a="http://schemas.openxmlformats.org/drawingml/2006/main"/>
+                </wp:cNvGraphicFramePr>
+                <a:graphic xmlns:a="http://schemas.openxmlformats.org/drawingml/2006/main">
+                  <a:graphicData uri="http://schemas.microsoft.com/office/word/2010/wordprocessingShape">
+                    <wps:wsp>
+                      <wps:cNvSpPr txBox="1">
+                        <a:spLocks noChangeArrowheads="1"/>
+                      </wps:cNvSpPr>
+                      <wps:spPr bwMode="auto">
+                        <a:xfrm>
+                          <a:off x="0" y="0"/>
+                          <a:ext cx="6219825" cy="3419475"/>
+                        </a:xfrm>
+                        <a:prstGeom prst="rect">
+                          <a:avLst/>
+                        </a:prstGeom>
+                        <a:solidFill>
+                          <a:srgbClr val="FFFFFF"/>
+                        </a:solidFill>
+                        <a:ln w="9525">
+                          <a:solidFill>
+                            <a:srgbClr val="000000"/>
+                          </a:solidFill>
+                          <a:miter lim="800000"/>
+                          <a:headEnd/>
+                          <a:tailEnd/>
+                        </a:ln>
+                      </wps:spPr>
+                      <wps:txbx>
+                        <w:txbxContent>
+                          <w:p>
+                            <w:r>
+                              <w:t>//Core animation functions</w:t>
+                            </w:r>
+                          </w:p>
+                          <w:p>
+                            <w:proofErr w:type="spellStart"/>
+                            <w:r>
+                              <w:t>G</w:t>
+                            </w:r>
+                            <w:r>
+                              <w:t>Lfloat</w:t>
+                            </w:r>
+                            <w:proofErr w:type="spellEnd"/>
+                            <w:r>
+                              <w:t xml:space="preserve"> </w:t>
+                            </w:r>
+                            <w:proofErr w:type="spellStart"/>
+                            <w:r>
+                              <w:t>AtlasTexture</w:t>
+                            </w:r>
+                            <w:proofErr w:type="spellEnd"/>
+                            <w:r>
+                              <w:t>::</w:t>
+                            </w:r>
+                            <w:proofErr w:type="spellStart"/>
+                            <w:proofErr w:type="gramStart"/>
+                            <w:r>
+                              <w:t>getBottomY</w:t>
+                            </w:r>
+                            <w:proofErr w:type="spellEnd"/>
+                            <w:r>
+                              <w:t>()</w:t>
+                            </w:r>
+                            <w:proofErr w:type="gramEnd"/>
+                          </w:p>
+                          <w:p>
+                            <w:r>
+                              <w:t>{</w:t>
+                            </w:r>
+                          </w:p>
+                          <w:p>
+                            <w:r>
+                              <w:t xml:space="preserve">  </w:t>
+                            </w:r>
+                            <w:proofErr w:type="gramStart"/>
+                            <w:r>
+                              <w:t>return</w:t>
+                            </w:r>
+                            <w:proofErr w:type="gramEnd"/>
+                            <w:r>
+                              <w:t xml:space="preserve"> (</w:t>
+                            </w:r>
+                            <w:proofErr w:type="spellStart"/>
+                            <w:r>
+                              <w:t>offsetY</w:t>
+                            </w:r>
+                            <w:proofErr w:type="spellEnd"/>
+                            <w:r>
+                              <w:t xml:space="preserve"> + </w:t>
+                            </w:r>
+                            <w:proofErr w:type="spellStart"/>
+                            <w:r>
+                              <w:t>frameHeight</w:t>
+                            </w:r>
+                            <w:proofErr w:type="spellEnd"/>
+                            <w:r>
+                              <w:t>) / (float)</w:t>
+                            </w:r>
+                            <w:proofErr w:type="spellStart"/>
+                            <w:r>
+                              <w:t>atlasHeight</w:t>
+                            </w:r>
+                            <w:proofErr w:type="spellEnd"/>
+                            <w:r>
+                              <w:t>;</w:t>
+                            </w:r>
+                          </w:p>
+                          <w:p>
+                            <w:r>
+                              <w:t>}</w:t>
+                            </w:r>
+                          </w:p>
+                          <w:p>
+                            <w:proofErr w:type="spellStart"/>
+                            <w:r>
+                              <w:t>GLfloat</w:t>
+                            </w:r>
+                            <w:proofErr w:type="spellEnd"/>
+                            <w:r>
+                              <w:t xml:space="preserve"> </w:t>
+                            </w:r>
+                            <w:proofErr w:type="spellStart"/>
+                            <w:r>
+                              <w:t>AtlasTexture</w:t>
+                            </w:r>
+                            <w:proofErr w:type="spellEnd"/>
+                            <w:r>
+                              <w:t>::</w:t>
+                            </w:r>
+                            <w:proofErr w:type="spellStart"/>
+                            <w:proofErr w:type="gramStart"/>
+                            <w:r>
+                              <w:t>getTopY</w:t>
+                            </w:r>
+                            <w:proofErr w:type="spellEnd"/>
+                            <w:r>
+                              <w:t>()</w:t>
+                            </w:r>
+                            <w:proofErr w:type="gramEnd"/>
+                          </w:p>
+                          <w:p>
+                            <w:r>
+                              <w:t>{</w:t>
+                            </w:r>
+                          </w:p>
+                          <w:p>
+                            <w:r>
+                              <w:t xml:space="preserve">  </w:t>
+                            </w:r>
+                            <w:proofErr w:type="gramStart"/>
+                            <w:r>
+                              <w:t>return</w:t>
+                            </w:r>
+                            <w:proofErr w:type="gramEnd"/>
+                            <w:r>
+                              <w:t xml:space="preserve"> </w:t>
+                            </w:r>
+                            <w:proofErr w:type="spellStart"/>
+                            <w:r>
+                              <w:t>offsetY</w:t>
+                            </w:r>
+                            <w:proofErr w:type="spellEnd"/>
+                            <w:r>
+                              <w:t xml:space="preserve"> / (float)</w:t>
+                            </w:r>
+                            <w:proofErr w:type="spellStart"/>
+                            <w:r>
+                              <w:t>atlasHeight</w:t>
+                            </w:r>
+                            <w:proofErr w:type="spellEnd"/>
+                            <w:r>
+                              <w:t>;</w:t>
+                            </w:r>
+                          </w:p>
+                          <w:p>
+                            <w:r>
+                              <w:t>}</w:t>
+                            </w:r>
+                          </w:p>
+                          <w:p/>
+                          <w:p>
+                            <w:proofErr w:type="spellStart"/>
+                            <w:r>
+                              <w:t>GLfloat</w:t>
+                            </w:r>
+                            <w:proofErr w:type="spellEnd"/>
+                            <w:r>
+                              <w:t xml:space="preserve"> </w:t>
+                            </w:r>
+                            <w:proofErr w:type="spellStart"/>
+                            <w:r>
+                              <w:t>AtlasTexture</w:t>
+                            </w:r>
+                            <w:proofErr w:type="spellEnd"/>
+                            <w:r>
+                              <w:t>::</w:t>
+                            </w:r>
+                            <w:proofErr w:type="spellStart"/>
+                            <w:proofErr w:type="gramStart"/>
+                            <w:r>
+                              <w:t>getLeftX</w:t>
+                            </w:r>
+                            <w:proofErr w:type="spellEnd"/>
+                            <w:r>
+                              <w:t>()</w:t>
+                            </w:r>
+                            <w:proofErr w:type="gramEnd"/>
+                          </w:p>
+                          <w:p>
+                            <w:r>
+                              <w:t>{</w:t>
+                            </w:r>
+                          </w:p>
+                          <w:p>
+                            <w:r>
+                              <w:t xml:space="preserve">  </w:t>
+                            </w:r>
+                            <w:proofErr w:type="gramStart"/>
+                            <w:r>
+                              <w:t>return</w:t>
+                            </w:r>
+                            <w:proofErr w:type="gramEnd"/>
+                            <w:r>
+                              <w:t xml:space="preserve"> (</w:t>
+                            </w:r>
+                            <w:r>
+                              <w:t>(</w:t>
+                            </w:r>
+                            <w:proofErr w:type="spellStart"/>
+                            <w:r>
+                              <w:t>currentFrame</w:t>
+                            </w:r>
+                            <w:proofErr w:type="spellEnd"/>
+                            <w:r>
+                              <w:t xml:space="preserve"> * </w:t>
+                            </w:r>
+                            <w:proofErr w:type="spellStart"/>
+                            <w:r>
+                              <w:t>frameWidth</w:t>
+                            </w:r>
+                            <w:proofErr w:type="spellEnd"/>
+                            <w:r>
+                              <w:t xml:space="preserve">) + </w:t>
+                            </w:r>
+                            <w:proofErr w:type="spellStart"/>
+                            <w:r>
+                              <w:t>offsetX</w:t>
+                            </w:r>
+                            <w:proofErr w:type="spellEnd"/>
+                            <w:r>
+                              <w:t>) / ((float)</w:t>
+                            </w:r>
+                            <w:proofErr w:type="spellStart"/>
+                            <w:r>
+                              <w:t>atlasWidth</w:t>
+                            </w:r>
+                            <w:proofErr w:type="spellEnd"/>
+                            <w:r>
+                              <w:t>);</w:t>
+                            </w:r>
+                          </w:p>
+                          <w:p>
+                            <w:r>
+                              <w:t>}</w:t>
+                            </w:r>
+                          </w:p>
+                          <w:p/>
+                          <w:p>
+                            <w:proofErr w:type="spellStart"/>
+                            <w:r>
+                              <w:t>GLfloat</w:t>
+                            </w:r>
+                            <w:proofErr w:type="spellEnd"/>
+                            <w:r>
+                              <w:t xml:space="preserve"> </w:t>
+                            </w:r>
+                            <w:proofErr w:type="spellStart"/>
+                            <w:r>
+                              <w:t>AtlasTexture</w:t>
+                            </w:r>
+                            <w:proofErr w:type="spellEnd"/>
+                            <w:r>
+                              <w:t>::</w:t>
+                            </w:r>
+                            <w:proofErr w:type="spellStart"/>
+                            <w:proofErr w:type="gramStart"/>
+                            <w:r>
+                              <w:t>getRightX</w:t>
+                            </w:r>
+                            <w:proofErr w:type="spellEnd"/>
+                            <w:r>
+                              <w:t>()</w:t>
+                            </w:r>
+                            <w:proofErr w:type="gramEnd"/>
+                          </w:p>
+                          <w:p>
+                            <w:r>
+                              <w:t>{</w:t>
+                            </w:r>
+                          </w:p>
+                          <w:p>
+                            <w:r>
+                              <w:t xml:space="preserve">  </w:t>
+                            </w:r>
+                            <w:proofErr w:type="gramStart"/>
+                            <w:r>
+                              <w:t>return</w:t>
+                            </w:r>
+                            <w:proofErr w:type="gramEnd"/>
+                            <w:r>
+                              <w:t xml:space="preserve"> (</w:t>
+                            </w:r>
+                            <w:r>
+                              <w:t>(</w:t>
+                            </w:r>
+                            <w:proofErr w:type="spellStart"/>
+                            <w:r>
+                              <w:t>currentFrame</w:t>
+                            </w:r>
+                            <w:proofErr w:type="spellEnd"/>
+                            <w:r>
+                              <w:t xml:space="preserve"> * </w:t>
+                            </w:r>
+                            <w:proofErr w:type="spellStart"/>
+                            <w:r>
+                              <w:t>frameW</w:t>
+                            </w:r>
+                            <w:r>
+                              <w:t>idth</w:t>
+                            </w:r>
+                            <w:proofErr w:type="spellEnd"/>
+                            <w:r>
+                              <w:t xml:space="preserve">) + </w:t>
+                            </w:r>
+                            <w:proofErr w:type="spellStart"/>
+                            <w:r>
+                              <w:t>offsetX</w:t>
+                            </w:r>
+                            <w:proofErr w:type="spellEnd"/>
+                            <w:r>
+                              <w:t xml:space="preserve"> + </w:t>
+                            </w:r>
+                            <w:proofErr w:type="spellStart"/>
+                            <w:r>
+                              <w:t>frameWidth</w:t>
+                            </w:r>
+                            <w:proofErr w:type="spellEnd"/>
+                            <w:r>
+                              <w:t>) /</w:t>
+                            </w:r>
+                            <w:r>
+                              <w:t xml:space="preserve"> </w:t>
+                            </w:r>
+                            <w:r>
+                              <w:t>((float)</w:t>
+                            </w:r>
+                            <w:proofErr w:type="spellStart"/>
+                            <w:r>
+                              <w:t>atlasWidth</w:t>
+                            </w:r>
+                            <w:proofErr w:type="spellEnd"/>
+                            <w:r>
+                              <w:t>);</w:t>
+                            </w:r>
+                          </w:p>
+                          <w:p>
+                            <w:r>
+                              <w:t>}</w:t>
+                            </w:r>
+                          </w:p>
+                        </w:txbxContent>
+                      </wps:txbx>
+                      <wps:bodyPr rot="0" vert="horz" wrap="square" lIns="91440" tIns="45720" rIns="91440" bIns="45720" anchor="t" anchorCtr="0">
+                        <a:noAutofit/>
+                      </wps:bodyPr>
+                    </wps:wsp>
+                  </a:graphicData>
+                </a:graphic>
+                <wp14:sizeRelH relativeFrom="margin">
+                  <wp14:pctWidth>0</wp14:pctWidth>
+                </wp14:sizeRelH>
+                <wp14:sizeRelV relativeFrom="margin">
+                  <wp14:pctHeight>0</wp14:pctHeight>
+                </wp14:sizeRelV>
+              </wp:anchor>
+            </w:drawing>
+          </mc:Choice>
+          <mc:Fallback>
+            <w:pict>
+              <v:shape w14:anchorId="1DF7E1A6" id="_x0000_s1031" type="#_x0000_t202" style="position:absolute;margin-left:438.55pt;margin-top:140.65pt;width:489.75pt;height:269.25pt;z-index:251668480;visibility:visible;mso-wrap-style:square;mso-width-percent:0;mso-height-percent:0;mso-wrap-distance-left:9pt;mso-wrap-distance-top:3.6pt;mso-wrap-distance-right:9pt;mso-wrap-distance-bottom:3.6pt;mso-position-horizontal:right;mso-position-horizontal-relative:margin;mso-position-vertical:absolute;mso-position-vertical-relative:text;mso-width-percent:0;mso-height-percent:0;mso-width-relative:margin;mso-height-relative:margin;v-text-anchor:top" o:gfxdata="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">
+                <v:textbox>
+                  <w:txbxContent>
+                    <w:p>
+                      <w:r>
+                        <w:t>//Core animation functions</w:t>
+                      </w:r>
+                    </w:p>
+                    <w:p>
+                      <w:proofErr w:type="spellStart"/>
+                      <w:r>
+                        <w:t>G</w:t>
+                      </w:r>
+                      <w:r>
+                        <w:t>Lfloat</w:t>
+                      </w:r>
+                      <w:proofErr w:type="spellEnd"/>
+                      <w:r>
+                        <w:t xml:space="preserve"> </w:t>
+                      </w:r>
+                      <w:proofErr w:type="spellStart"/>
+                      <w:r>
+                        <w:t>AtlasTexture</w:t>
+                      </w:r>
+                      <w:proofErr w:type="spellEnd"/>
+                      <w:r>
+                        <w:t>::</w:t>
+                      </w:r>
+                      <w:proofErr w:type="spellStart"/>
+                      <w:proofErr w:type="gramStart"/>
+                      <w:r>
+                        <w:t>getBottomY</w:t>
+                      </w:r>
+                      <w:proofErr w:type="spellEnd"/>
+                      <w:r>
+                        <w:t>()</w:t>
+                      </w:r>
+                      <w:proofErr w:type="gramEnd"/>
+                    </w:p>
+                    <w:p>
+                      <w:r>
+                        <w:t>{</w:t>
+                      </w:r>
+                    </w:p>
+                    <w:p>
+                      <w:r>
+                        <w:t xml:space="preserve">  </w:t>
+                      </w:r>
+                      <w:proofErr w:type="gramStart"/>
+                      <w:r>
+                        <w:t>return</w:t>
+                      </w:r>
+                      <w:proofErr w:type="gramEnd"/>
+                      <w:r>
+                        <w:t xml:space="preserve"> (</w:t>
+                      </w:r>
+                      <w:proofErr w:type="spellStart"/>
+                      <w:r>
+                        <w:t>offsetY</w:t>
+                      </w:r>
+                      <w:proofErr w:type="spellEnd"/>
+                      <w:r>
+                        <w:t xml:space="preserve"> + </w:t>
+                      </w:r>
+                      <w:proofErr w:type="spellStart"/>
+                      <w:r>
+                        <w:t>frameHeight</w:t>
+                      </w:r>
+                      <w:proofErr w:type="spellEnd"/>
+                      <w:r>
+                        <w:t>) / (float)</w:t>
+                      </w:r>
+                      <w:proofErr w:type="spellStart"/>
+                      <w:r>
+                        <w:t>atlasHeight</w:t>
+                      </w:r>
+                      <w:proofErr w:type="spellEnd"/>
+                      <w:r>
+                        <w:t>;</w:t>
+                      </w:r>
+                    </w:p>
+                    <w:p>
+                      <w:r>
+                        <w:t>}</w:t>
+                      </w:r>
+                    </w:p>
+                    <w:p>
+                      <w:proofErr w:type="spellStart"/>
+                      <w:r>
+                        <w:t>GLfloat</w:t>
+                      </w:r>
+                      <w:proofErr w:type="spellEnd"/>
+                      <w:r>
+                        <w:t xml:space="preserve"> </w:t>
+                      </w:r>
+                      <w:proofErr w:type="spellStart"/>
+                      <w:r>
+                        <w:t>AtlasTexture</w:t>
+                      </w:r>
+                      <w:proofErr w:type="spellEnd"/>
+                      <w:r>
+                        <w:t>::</w:t>
+                      </w:r>
+                      <w:proofErr w:type="spellStart"/>
+                      <w:proofErr w:type="gramStart"/>
+                      <w:r>
+                        <w:t>getTopY</w:t>
+                      </w:r>
+                      <w:proofErr w:type="spellEnd"/>
+                      <w:r>
+                        <w:t>()</w:t>
+                      </w:r>
+                      <w:proofErr w:type="gramEnd"/>
+                    </w:p>
+                    <w:p>
+                      <w:r>
+                        <w:t>{</w:t>
+                      </w:r>
+                    </w:p>
+                    <w:p>
+                      <w:r>
+                        <w:t xml:space="preserve">  </w:t>
+                      </w:r>
+                      <w:proofErr w:type="gramStart"/>
+                      <w:r>
+                        <w:t>return</w:t>
+                      </w:r>
+                      <w:proofErr w:type="gramEnd"/>
+                      <w:r>
+                        <w:t xml:space="preserve"> </w:t>
+                      </w:r>
+                      <w:proofErr w:type="spellStart"/>
+                      <w:r>
+                        <w:t>offsetY</w:t>
+                      </w:r>
+                      <w:proofErr w:type="spellEnd"/>
+                      <w:r>
+                        <w:t xml:space="preserve"> / (float)</w:t>
+                      </w:r>
+                      <w:proofErr w:type="spellStart"/>
+                      <w:r>
+                        <w:t>atlasHeight</w:t>
+                      </w:r>
+                      <w:proofErr w:type="spellEnd"/>
+                      <w:r>
+                        <w:t>;</w:t>
+                      </w:r>
+                    </w:p>
+                    <w:p>
+                      <w:r>
+                        <w:t>}</w:t>
+                      </w:r>
+                    </w:p>
+                    <w:p/>
+                    <w:p>
+                      <w:proofErr w:type="spellStart"/>
+                      <w:r>
+                        <w:t>GLfloat</w:t>
+                      </w:r>
+                      <w:proofErr w:type="spellEnd"/>
+                      <w:r>
+                        <w:t xml:space="preserve"> </w:t>
+                      </w:r>
+                      <w:proofErr w:type="spellStart"/>
+                      <w:r>
+                        <w:t>AtlasTexture</w:t>
+                      </w:r>
+                      <w:proofErr w:type="spellEnd"/>
+                      <w:r>
+                        <w:t>::</w:t>
+                      </w:r>
+                      <w:proofErr w:type="spellStart"/>
+                      <w:proofErr w:type="gramStart"/>
+                      <w:r>
+                        <w:t>getLeftX</w:t>
+                      </w:r>
+                      <w:proofErr w:type="spellEnd"/>
+                      <w:r>
+                        <w:t>()</w:t>
+                      </w:r>
+                      <w:proofErr w:type="gramEnd"/>
+                    </w:p>
+                    <w:p>
+                      <w:r>
+                        <w:t>{</w:t>
+                      </w:r>
+                    </w:p>
+                    <w:p>
+                      <w:r>
+                        <w:t xml:space="preserve">  </w:t>
+                      </w:r>
+                      <w:proofErr w:type="gramStart"/>
+                      <w:r>
+                        <w:t>return</w:t>
+                      </w:r>
+                      <w:proofErr w:type="gramEnd"/>
+                      <w:r>
+                        <w:t xml:space="preserve"> (</w:t>
+                      </w:r>
+                      <w:r>
+                        <w:t>(</w:t>
+                      </w:r>
+                      <w:proofErr w:type="spellStart"/>
+                      <w:r>
+                        <w:t>currentFrame</w:t>
+                      </w:r>
+                      <w:proofErr w:type="spellEnd"/>
+                      <w:r>
+                        <w:t xml:space="preserve"> * </w:t>
+                      </w:r>
+                      <w:proofErr w:type="spellStart"/>
+                      <w:r>
+                        <w:t>frameWidth</w:t>
+                      </w:r>
+                      <w:proofErr w:type="spellEnd"/>
+                      <w:r>
+                        <w:t xml:space="preserve">) + </w:t>
+                      </w:r>
+                      <w:proofErr w:type="spellStart"/>
+                      <w:r>
+                        <w:t>offsetX</w:t>
+                      </w:r>
+                      <w:proofErr w:type="spellEnd"/>
+                      <w:r>
+                        <w:t>) / ((float)</w:t>
+                      </w:r>
+                      <w:proofErr w:type="spellStart"/>
+                      <w:r>
+                        <w:t>atlasWidth</w:t>
+                      </w:r>
+                      <w:proofErr w:type="spellEnd"/>
+                      <w:r>
+                        <w:t>);</w:t>
+                      </w:r>
+                    </w:p>
+                    <w:p>
+                      <w:r>
+                        <w:t>}</w:t>
+                      </w:r>
+                    </w:p>
+                    <w:p/>
+                    <w:p>
+                      <w:proofErr w:type="spellStart"/>
+                      <w:r>
+                        <w:t>GLfloat</w:t>
+                      </w:r>
+                      <w:proofErr w:type="spellEnd"/>
+                      <w:r>
+                        <w:t xml:space="preserve"> </w:t>
+                      </w:r>
+                      <w:proofErr w:type="spellStart"/>
+                      <w:r>
+                        <w:t>AtlasTexture</w:t>
+                      </w:r>
+                      <w:proofErr w:type="spellEnd"/>
+                      <w:r>
+                        <w:t>::</w:t>
+                      </w:r>
+                      <w:proofErr w:type="spellStart"/>
+                      <w:proofErr w:type="gramStart"/>
+                      <w:r>
+                        <w:t>getRightX</w:t>
+                      </w:r>
+                      <w:proofErr w:type="spellEnd"/>
+                      <w:r>
+                        <w:t>()</w:t>
+                      </w:r>
+                      <w:proofErr w:type="gramEnd"/>
+                    </w:p>
+                    <w:p>
+                      <w:r>
+                        <w:t>{</w:t>
+                      </w:r>
+                    </w:p>
+                    <w:p>
+                      <w:r>
+                        <w:t xml:space="preserve">  </w:t>
+                      </w:r>
+                      <w:proofErr w:type="gramStart"/>
+                      <w:r>
+                        <w:t>return</w:t>
+                      </w:r>
+                      <w:proofErr w:type="gramEnd"/>
+                      <w:r>
+                        <w:t xml:space="preserve"> (</w:t>
+                      </w:r>
+                      <w:r>
+                        <w:t>(</w:t>
+                      </w:r>
+                      <w:proofErr w:type="spellStart"/>
+                      <w:r>
+                        <w:t>currentFrame</w:t>
+                      </w:r>
+                      <w:proofErr w:type="spellEnd"/>
+                      <w:r>
+                        <w:t xml:space="preserve"> * </w:t>
+                      </w:r>
+                      <w:proofErr w:type="spellStart"/>
+                      <w:r>
+                        <w:t>frameW</w:t>
+                      </w:r>
+                      <w:r>
+                        <w:t>idth</w:t>
+                      </w:r>
+                      <w:proofErr w:type="spellEnd"/>
+                      <w:r>
+                        <w:t xml:space="preserve">) + </w:t>
+                      </w:r>
+                      <w:proofErr w:type="spellStart"/>
+                      <w:r>
+                        <w:t>offsetX</w:t>
+                      </w:r>
+                      <w:proofErr w:type="spellEnd"/>
+                      <w:r>
+                        <w:t xml:space="preserve"> + </w:t>
+                      </w:r>
+                      <w:proofErr w:type="spellStart"/>
+                      <w:r>
+                        <w:t>frameWidth</w:t>
+                      </w:r>
+                      <w:proofErr w:type="spellEnd"/>
+                      <w:r>
+                        <w:t>) /</w:t>
+                      </w:r>
+                      <w:r>
+                        <w:t xml:space="preserve"> </w:t>
+                      </w:r>
+                      <w:r>
+                        <w:t>((float)</w:t>
+                      </w:r>
+                      <w:proofErr w:type="spellStart"/>
+                      <w:r>
+                        <w:t>atlasWidth</w:t>
+                      </w:r>
+                      <w:proofErr w:type="spellEnd"/>
+                      <w:r>
+                        <w:t>);</w:t>
+                      </w:r>
+                    </w:p>
+                    <w:p>
+                      <w:r>
+                        <w:t>}</w:t>
+                      </w:r>
+                    </w:p>
+                  </w:txbxContent>
+                </v:textbox>
+                <w10:wrap type="square" anchorx="margin"/>
+              </v:shape>
+            </w:pict>
+          </mc:Fallback>
+        </mc:AlternateContent>
+      </w:r>
+      <w:r>
+        <w:rPr>
+          <w:sz w:val="28"/>
+          <w:szCs w:val="28"/>
+        </w:rPr>
+        <w:t xml:space="preserve">   With the knowledge that </w:t>
+      </w:r>
+      <w:proofErr w:type="spellStart"/>
+      <w:r>
+        <w:rPr>
+          <w:sz w:val="28"/>
+          <w:szCs w:val="28"/>
+        </w:rPr>
+        <w:t>sspack</w:t>
+      </w:r>
+      <w:proofErr w:type="spellEnd"/>
+      <w:r>
+        <w:rPr>
+          <w:sz w:val="28"/>
+          <w:szCs w:val="28"/>
+        </w:rPr>
+        <w:t xml:space="preserve"> will never bump an animation to the next line and the width and number of frames easily accessible, animation is really trivial. The animation algorithm just determines what the texture coordinates of the current frame are. There’s two steps in animation: determining whether or not to change the current frame, and updating texture coordinates based on</w:t>
+      </w:r>
+      <w:r>
+        <w:t xml:space="preserve"> </w:t>
+      </w:r>
+      <w:r>
+        <w:t xml:space="preserve">the </w:t>
+      </w:r>
+      <w:r>
+        <w:rPr>
+          <w:sz w:val="28"/>
+          <w:szCs w:val="28"/>
+        </w:rPr>
+        <w:t>curr</w:t>
+      </w:r>
+      <w:r>
+        <w:rPr>
+          <w:sz w:val="28"/>
+          <w:szCs w:val="28"/>
+        </w:rPr>
+        <w:t>ent frame</w:t>
+      </w:r>
+      <w:r>
+        <w:rPr>
+          <w:sz w:val="28"/>
+          <w:szCs w:val="28"/>
+        </w:rPr>
+        <w:t xml:space="preserve">. Determining whether or not </w:t>
+      </w:r>
+      <w:r>
+        <w:rPr>
+          <w:sz w:val="28"/>
+          <w:szCs w:val="28"/>
+        </w:rPr>
+        <w:t>to change the current frame is just based on a timer, calculating texture coordinates is done by calculating the four bounds of the shape that defines the texture</w:t>
+      </w:r>
+      <w:r>
+        <w:t xml:space="preserve">. </w:t>
+      </w:r>
+    </w:p>
+    <w:p>
+      <w:pPr>
+        <w:rPr>
+          <w:sz w:val="48"/>
+        </w:rPr>
+      </w:pPr>
+    </w:p>
+    <w:p>
+      <w:pPr>
+        <w:rPr>
+          <w:b/>
+          <w:sz w:val="28"/>
+          <w:szCs w:val="28"/>
+        </w:rPr>
+      </w:pPr>
+      <w:r>
+        <w:rPr>
+          <w:b/>
+          <w:sz w:val="28"/>
+          <w:szCs w:val="28"/>
+        </w:rPr>
+        <w:t>Sprite Text</w:t>
+      </w:r>
+    </w:p>
+    <w:p>
+      <w:pPr>
+        <w:rPr>
+          <w:sz w:val="28"/>
+          <w:szCs w:val="28"/>
+        </w:rPr>
+      </w:pPr>
+      <w:r>
+        <w:rPr>
+          <w:noProof/>
+          <w:sz w:val="28"/>
+          <w:szCs w:val="28"/>
+        </w:rPr>
+        <mc:AlternateContent>
+          <mc:Choice Requires="wps">
+            <w:drawing>
+              <wp:anchor distT="45720" distB="45720" distL="114300" distR="114300" simplePos="0" relativeHeight="251670528" behindDoc="0" locked="0" layoutInCell="1" allowOverlap="1" wp14:anchorId="1CDE4D73" wp14:editId="3B0241BC">
+                <wp:simplePos x="0" y="0"/>
+                <wp:positionH relativeFrom="margin">
+                  <wp:align>left</wp:align>
+                </wp:positionH>
+                <wp:positionV relativeFrom="paragraph">
+                  <wp:posOffset>1117600</wp:posOffset>
+                </wp:positionV>
+                <wp:extent cx="6086475" cy="561975"/>
+                <wp:effectExtent l="0" t="0" r="28575" b="28575"/>
+                <wp:wrapSquare wrapText="bothSides"/>
+                <wp:docPr id="12" name="Text Box 2"/>
+                <wp:cNvGraphicFramePr>
+                  <a:graphicFrameLocks xmlns:a="http://schemas.openxmlformats.org/drawingml/2006/main"/>
+                </wp:cNvGraphicFramePr>
+                <a:graphic xmlns:a="http://schemas.openxmlformats.org/drawingml/2006/main">
+                  <a:graphicData uri="http://schemas.microsoft.com/office/word/2010/wordprocessingShape">
+                    <wps:wsp>
+                      <wps:cNvSpPr txBox="1">
+                        <a:spLocks noChangeArrowheads="1"/>
+                      </wps:cNvSpPr>
+                      <wps:spPr bwMode="auto">
+                        <a:xfrm>
+                          <a:off x="0" y="0"/>
+                          <a:ext cx="6086475" cy="561975"/>
+                        </a:xfrm>
+                        <a:prstGeom prst="rect">
+                          <a:avLst/>
+                        </a:prstGeom>
+                        <a:solidFill>
+                          <a:srgbClr val="FFFFFF"/>
+                        </a:solidFill>
+                        <a:ln w="9525">
+                          <a:solidFill>
+                            <a:srgbClr val="000000"/>
+                          </a:solidFill>
+                          <a:miter lim="800000"/>
+                          <a:headEnd/>
+                          <a:tailEnd/>
+                        </a:ln>
+                      </wps:spPr>
+                      <wps:txbx>
+                        <w:txbxContent>
+                          <w:p>
+                            <w:pPr>
+                              <w:jc w:val="center"/>
+                              <w:rPr>
+                                <w:rFonts w:ascii="Courier New" w:hAnsi="Courier New" w:cs="Courier New"/>
+                              </w:rPr>
+                            </w:pPr>
+                            <w:proofErr w:type="gramStart"/>
+                            <w:r>
+                              <w:rPr>
+                                <w:rFonts w:ascii="Courier New" w:hAnsi="Courier New" w:cs="Courier New"/>
+                              </w:rPr>
+                              <w:t>static</w:t>
+                            </w:r>
+                            <w:proofErr w:type="gramEnd"/>
+                            <w:r>
+                              <w:rPr>
+                                <w:rFonts w:ascii="Courier New" w:hAnsi="Courier New" w:cs="Courier New"/>
+                              </w:rPr>
+                              <w:t xml:space="preserve"> void </w:t>
+                            </w:r>
+                            <w:proofErr w:type="spellStart"/>
+                            <w:r>
+                              <w:rPr>
+                                <w:rFonts w:ascii="Courier New" w:hAnsi="Courier New" w:cs="Courier New"/>
+                              </w:rPr>
+                              <w:t>renderText</w:t>
+                            </w:r>
+                            <w:proofErr w:type="spellEnd"/>
+                            <w:r>
+                              <w:rPr>
+                                <w:rFonts w:ascii="Courier New" w:hAnsi="Courier New" w:cs="Courier New"/>
+                              </w:rPr>
+                              <w:t>(</w:t>
+                            </w:r>
+                            <w:proofErr w:type="spellStart"/>
+                            <w:r>
+                              <w:rPr>
+                                <w:rFonts w:ascii="Courier New" w:hAnsi="Courier New" w:cs="Courier New"/>
+                              </w:rPr>
+                              <w:t>std</w:t>
+                            </w:r>
+                            <w:proofErr w:type="spellEnd"/>
+                            <w:r>
+                              <w:rPr>
+                                <w:rFonts w:ascii="Courier New" w:hAnsi="Courier New" w:cs="Courier New"/>
+                              </w:rPr>
+                              <w:t>::string message, Vector3 position, Vector3 scale);</w:t>
+                            </w:r>
+                          </w:p>
+                        </w:txbxContent>
+                      </wps:txbx>
+                      <wps:bodyPr rot="0" vert="horz" wrap="square" lIns="91440" tIns="45720" rIns="91440" bIns="45720" anchor="t" anchorCtr="0">
+                        <a:noAutofit/>
+                      </wps:bodyPr>
+                    </wps:wsp>
+                  </a:graphicData>
+                </a:graphic>
+                <wp14:sizeRelH relativeFrom="margin">
+                  <wp14:pctWidth>0</wp14:pctWidth>
+                </wp14:sizeRelH>
+                <wp14:sizeRelV relativeFrom="margin">
+                  <wp14:pctHeight>0</wp14:pctHeight>
+                </wp14:sizeRelV>
+              </wp:anchor>
+            </w:drawing>
+          </mc:Choice>
+          <mc:Fallback>
+            <w:pict>
+              <v:shape w14:anchorId="1CDE4D73" id="_x0000_s1032" type="#_x0000_t202" style="position:absolute;margin-left:0;margin-top:88pt;width:479.25pt;height:44.25pt;z-index:251670528;visibility:visible;mso-wrap-style:square;mso-width-percent:0;mso-height-percent:0;mso-wrap-distance-left:9pt;mso-wrap-distance-top:3.6pt;mso-wrap-distance-right:9pt;mso-wrap-distance-bottom:3.6pt;mso-position-horizontal:left;mso-position-horizontal-relative:margin;mso-position-vertical:absolute;mso-position-vertical-relative:text;mso-width-percent:0;mso-height-percent:0;mso-width-relative:margin;mso-height-relative:margin;v-text-anchor:top" o:gfxdata="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">
+                <v:textbox>
+                  <w:txbxContent>
+                    <w:p>
+                      <w:pPr>
+                        <w:jc w:val="center"/>
+                        <w:rPr>
+                          <w:rFonts w:ascii="Courier New" w:hAnsi="Courier New" w:cs="Courier New"/>
+                        </w:rPr>
+                      </w:pPr>
+                      <w:proofErr w:type="gramStart"/>
+                      <w:r>
+                        <w:rPr>
+                          <w:rFonts w:ascii="Courier New" w:hAnsi="Courier New" w:cs="Courier New"/>
+                        </w:rPr>
+                        <w:t>static</w:t>
+                      </w:r>
+                      <w:proofErr w:type="gramEnd"/>
+                      <w:r>
+                        <w:rPr>
+                          <w:rFonts w:ascii="Courier New" w:hAnsi="Courier New" w:cs="Courier New"/>
+                        </w:rPr>
+                        <w:t xml:space="preserve"> void </w:t>
+                      </w:r>
+                      <w:proofErr w:type="spellStart"/>
+                      <w:r>
+                        <w:rPr>
+                          <w:rFonts w:ascii="Courier New" w:hAnsi="Courier New" w:cs="Courier New"/>
+                        </w:rPr>
+                        <w:t>renderText</w:t>
+                      </w:r>
+                      <w:proofErr w:type="spellEnd"/>
+                      <w:r>
+                        <w:rPr>
+                          <w:rFonts w:ascii="Courier New" w:hAnsi="Courier New" w:cs="Courier New"/>
+                        </w:rPr>
+                        <w:t>(</w:t>
+                      </w:r>
+                      <w:proofErr w:type="spellStart"/>
+                      <w:r>
+                        <w:rPr>
+                          <w:rFonts w:ascii="Courier New" w:hAnsi="Courier New" w:cs="Courier New"/>
+                        </w:rPr>
+                        <w:t>std</w:t>
+                      </w:r>
+                      <w:proofErr w:type="spellEnd"/>
+                      <w:r>
+                        <w:rPr>
+                          <w:rFonts w:ascii="Courier New" w:hAnsi="Courier New" w:cs="Courier New"/>
+                        </w:rPr>
+                        <w:t>::string message, Vector3 position, Vector3 scale);</w:t>
+                      </w:r>
+                    </w:p>
+                  </w:txbxContent>
+                </v:textbox>
+                <w10:wrap type="square" anchorx="margin"/>
+              </v:shape>
+            </w:pict>
+          </mc:Fallback>
+        </mc:AlternateContent>
+      </w:r>
+      <w:r>
+        <w:rPr>
+          <w:sz w:val="28"/>
+          <w:szCs w:val="28"/>
+        </w:rPr>
+        <w:t>Although this feature was not fully fleshed out due to being low priority, our engine does support limited sprite text rendering. At this point, its best and most reasonable application is in displaying debug sprite text in the game world. This can be accompli</w:t>
+      </w:r>
+      <w:r>
+        <w:rPr>
+          <w:sz w:val="28"/>
+          <w:szCs w:val="28"/>
+        </w:rPr>
+        <w:t xml:space="preserve">shed with a simple call to </w:t>
+      </w:r>
+      <w:proofErr w:type="spellStart"/>
+      <w:r>
+        <w:rPr>
+          <w:sz w:val="28"/>
+          <w:szCs w:val="28"/>
+        </w:rPr>
+        <w:t>renderText</w:t>
+      </w:r>
+      <w:proofErr w:type="spellEnd"/>
+      <w:r>
+        <w:rPr>
+          <w:sz w:val="28"/>
+          <w:szCs w:val="28"/>
+        </w:rPr>
+        <w:t>, which will draw sprite text to the frame in which it was called.</w:t>
       </w:r>
       <w:bookmarkStart w:id="1" w:name="_GoBack"/>
       <w:bookmarkEnd w:id="1"/>
-      <w:r>
-        <w:rPr>
-          <w:sz w:val="28"/>
-          <w:szCs w:val="28"/>
-        </w:rPr>
-        <w:t xml:space="preserve"> for loading textures. </w:t>
-      </w:r>
-    </w:p>
-    <w:p>
-      <w:pPr>
-        <w:rPr>
-          <w:sz w:val="48"/>
-        </w:rPr>
-      </w:pPr>
-    </w:p>
-    <w:p>
-      <w:pPr>
-        <w:rPr>
-          <w:sz w:val="28"/>
-          <w:szCs w:val="28"/>
-        </w:rPr>
-      </w:pPr>
-      <w:r>
-        <w:rPr>
-          <w:sz w:val="28"/>
-          <w:szCs w:val="28"/>
-        </w:rPr>
-        <w:t>-</w:t>
-      </w:r>
-      <w:r>
-        <w:rPr>
-          <w:sz w:val="28"/>
-          <w:szCs w:val="28"/>
-        </w:rPr>
-        <w:t xml:space="preserve"> Graphics engine utilizes OpenGL 3.3, </w:t>
-      </w:r>
-      <w:proofErr w:type="spellStart"/>
-      <w:r>
-        <w:rPr>
-          <w:sz w:val="28"/>
-          <w:szCs w:val="28"/>
-        </w:rPr>
-        <w:t>glew</w:t>
-      </w:r>
-      <w:proofErr w:type="spellEnd"/>
-      <w:r>
-        <w:rPr>
-          <w:sz w:val="28"/>
-          <w:szCs w:val="28"/>
-        </w:rPr>
-        <w:t xml:space="preserve">, and </w:t>
-      </w:r>
-      <w:proofErr w:type="spellStart"/>
-      <w:r>
-        <w:rPr>
-          <w:sz w:val="28"/>
-          <w:szCs w:val="28"/>
-        </w:rPr>
-        <w:t>glfw</w:t>
-      </w:r>
-      <w:proofErr w:type="spellEnd"/>
-      <w:r>
-        <w:rPr>
-          <w:sz w:val="28"/>
-          <w:szCs w:val="28"/>
-        </w:rPr>
-        <w:t xml:space="preserve"> </w:t>
-      </w:r>
-    </w:p>
-    <w:p>
-      <w:pPr>
-        <w:rPr>
-          <w:sz w:val="28"/>
-          <w:szCs w:val="28"/>
-        </w:rPr>
-      </w:pPr>
-      <w:r>
-        <w:rPr>
-          <w:sz w:val="28"/>
-          <w:szCs w:val="28"/>
-        </w:rPr>
-        <w:t>- Resources are loaded using SOIL</w:t>
-      </w:r>
-    </w:p>
-    <w:p>
-      <w:pPr>
-        <w:rPr>
-          <w:sz w:val="28"/>
-          <w:szCs w:val="28"/>
-        </w:rPr>
-      </w:pPr>
-      <w:r>
-        <w:rPr>
-          <w:sz w:val="28"/>
-          <w:szCs w:val="28"/>
-        </w:rPr>
-        <w:t xml:space="preserve">- Animations are saved as sprite sheets. </w:t>
-      </w:r>
-    </w:p>
-    <w:p>
-      <w:pPr>
-        <w:rPr>
-          <w:sz w:val="28"/>
-          <w:szCs w:val="28"/>
-        </w:rPr>
-      </w:pPr>
-      <w:r>
-        <w:rPr>
-          <w:sz w:val="28"/>
-          <w:szCs w:val="28"/>
-        </w:rPr>
-        <w:t xml:space="preserve">- All images the game needs to support are loaded into a single texture atlas </w:t>
-      </w:r>
-    </w:p>
-    <w:p>
-      <w:pPr>
-        <w:rPr>
-          <w:sz w:val="28"/>
-          <w:szCs w:val="28"/>
-        </w:rPr>
-      </w:pPr>
-      <w:r>
-        <w:rPr>
-          <w:sz w:val="28"/>
-          <w:szCs w:val="28"/>
-        </w:rPr>
-        <w:t xml:space="preserve">- Graphics are drawn via some very simple shaders. What the shaders are doing could probably be done with fixed functions but this gives us more flexibility in the long term. </w:t>
-      </w:r>
-    </w:p>
-    <w:p>
-      <w:pPr>
-        <w:rPr>
-          <w:sz w:val="28"/>
-          <w:szCs w:val="28"/>
-        </w:rPr>
-      </w:pPr>
-      <w:r>
-        <w:rPr>
-          <w:sz w:val="28"/>
-          <w:szCs w:val="28"/>
-        </w:rPr>
-        <w:t xml:space="preserve">- Sprites can be dynamically scaled and rotated at runtime. </w:t>
-      </w:r>
-    </w:p>
-    <w:p>
-      <w:pPr>
-        <w:rPr>
-          <w:sz w:val="28"/>
-          <w:szCs w:val="28"/>
-        </w:rPr>
-      </w:pPr>
-      <w:r>
-        <w:rPr>
-          <w:sz w:val="28"/>
-          <w:szCs w:val="28"/>
-        </w:rPr>
-        <w:t>- Sprites are drawn via a batching system that significantly reduces the number of draw calls and reduces resource usage</w:t>
-      </w:r>
-    </w:p>
-    <w:p>
-      <w:pPr>
-        <w:rPr>
-          <w:sz w:val="28"/>
-          <w:szCs w:val="28"/>
-        </w:rPr>
-      </w:pPr>
-      <w:r>
-        <w:rPr>
-          <w:sz w:val="28"/>
-          <w:szCs w:val="28"/>
-        </w:rPr>
-        <w:t>- Although it’s not currently being used anywhere, graphics engine supports rendering sprite text</w:t>
-      </w:r>
-    </w:p>
-    <w:p>
-      <w:pPr>
-        <w:rPr>
-          <w:sz w:val="32"/>
-          <w:szCs w:val="32"/>
-        </w:rPr>
-      </w:pPr>
-    </w:p>
-    <w:p>
-      <w:pPr>
-        <w:rPr>
-          <w:sz w:val="32"/>
-          <w:szCs w:val="32"/>
-        </w:rPr>
-      </w:pPr>
-      <w:r>
-        <w:rPr>
-          <w:sz w:val="32"/>
-          <w:szCs w:val="32"/>
-        </w:rPr>
-        <w:t>ART PIPELINE</w:t>
-      </w:r>
-    </w:p>
-    <w:p>
-      <w:pPr>
-        <w:rPr>
-          <w:sz w:val="32"/>
-          <w:szCs w:val="32"/>
-        </w:rPr>
-      </w:pPr>
-      <w:r>
-        <w:rPr>
-          <w:sz w:val="32"/>
-          <w:szCs w:val="32"/>
-        </w:rPr>
-        <w:t>- All sprites are packed together into a single atlas using the tool sprite sheet packer. I wrote a batch file around the command line interface to simplify and speed up the process of packing into an atlas</w:t>
-      </w:r>
-    </w:p>
-    <w:p>
-      <w:pPr>
-        <w:rPr>
-          <w:sz w:val="32"/>
-          <w:szCs w:val="32"/>
-        </w:rPr>
-      </w:pPr>
-      <w:r>
-        <w:rPr>
-          <w:sz w:val="32"/>
-          <w:szCs w:val="32"/>
-        </w:rPr>
-        <w:t xml:space="preserve">- Sprite Sheet Packer automatically generates a text file with each texture’s name and their coordinates/data (including animation data) in the atlas. The texture name is used as a key into a map of texture objects. </w:t>
-      </w:r>
-    </w:p>
-    <w:p>
-      <w:pPr>
-        <w:rPr>
-          <w:sz w:val="32"/>
-          <w:szCs w:val="32"/>
-        </w:rPr>
-      </w:pPr>
-      <w:r>
-        <w:rPr>
-          <w:sz w:val="32"/>
-          <w:szCs w:val="32"/>
-        </w:rPr>
-        <w:lastRenderedPageBreak/>
-        <w:t xml:space="preserve">- Also wrote a wrapper around the command line interface of a tool called </w:t>
-      </w:r>
-      <w:proofErr w:type="spellStart"/>
-      <w:r>
-        <w:rPr>
-          <w:sz w:val="32"/>
-          <w:szCs w:val="32"/>
-        </w:rPr>
-        <w:t>ImageMagick</w:t>
-      </w:r>
-      <w:proofErr w:type="spellEnd"/>
-      <w:r>
-        <w:rPr>
-          <w:sz w:val="32"/>
-          <w:szCs w:val="32"/>
-        </w:rPr>
-        <w:t xml:space="preserve"> we use to slice up </w:t>
-      </w:r>
-      <w:proofErr w:type="spellStart"/>
-      <w:r>
-        <w:rPr>
-          <w:sz w:val="32"/>
-          <w:szCs w:val="32"/>
-        </w:rPr>
-        <w:t>tilemaps</w:t>
-      </w:r>
-      <w:proofErr w:type="spellEnd"/>
-      <w:r>
-        <w:rPr>
-          <w:sz w:val="32"/>
-          <w:szCs w:val="32"/>
-        </w:rPr>
-        <w:t xml:space="preserve"> into individual tiles so they can properly be packed into the atlas. </w:t>
-      </w:r>
-    </w:p>
-    <w:p>
-      <w:pPr>
-        <w:rPr>
-          <w:sz w:val="28"/>
-          <w:szCs w:val="28"/>
-        </w:rPr>
-      </w:pPr>
-    </w:p>
-    <w:p>
-      <w:pPr>
-        <w:rPr>
-          <w:sz w:val="28"/>
-          <w:szCs w:val="28"/>
-        </w:rPr>
-      </w:pPr>
-    </w:p>
-    <w:p>
-      <w:pPr>
-        <w:rPr>
-          <w:sz w:val="28"/>
-          <w:szCs w:val="28"/>
-        </w:rPr>
-      </w:pPr>
-      <w:r>
-        <w:rPr>
-          <w:sz w:val="28"/>
-          <w:szCs w:val="28"/>
-        </w:rPr>
-        <w:t xml:space="preserve"> </w:t>
-      </w:r>
-      <w:r>
-        <w:rPr>
-          <w:rFonts w:ascii="Arial" w:hAnsi="Arial" w:cs="Arial"/>
-          <w:b/>
-          <w:bCs/>
-          <w:kern w:val="32"/>
-          <w:sz w:val="48"/>
-          <w:szCs w:val="32"/>
-        </w:rPr>
-        <w:br w:type="page"/>
-      </w:r>
     </w:p>
     <w:p>
       <w:pPr>
@@ -7513,7 +9000,7 @@
 
 <file path=word/numbering.xml><?xml version="1.0" encoding="utf-8"?>
 <w:numbering xmlns:wpc="http://schemas.microsoft.com/office/word/2010/wordprocessingCanvas" xmlns:mc="http://schemas.openxmlformats.org/markup-compatibility/2006" xmlns:o="urn:schemas-microsoft-com:office:office" xmlns:r="http://schemas.openxmlformats.org/officeDocument/2006/relationships" xmlns:m="http://schemas.openxmlformats.org/officeDocument/2006/math" xmlns:v="urn:schemas-microsoft-com:vml" xmlns:wp14="http://schemas.microsoft.com/office/word/2010/wordprocessingDrawing" xmlns:wp="http://schemas.openxmlformats.org/drawingml/2006/wordprocessingDrawing" xmlns:w10="urn:schemas-microsoft-com:office:word" xmlns:w="http://schemas.openxmlformats.org/wordprocessingml/2006/main" xmlns:w14="http://schemas.microsoft.com/office/word/2010/wordml" xmlns:w15="http://schemas.microsoft.com/office/word/2012/wordml" xmlns:wpg="http://schemas.microsoft.com/office/word/2010/wordprocessingGroup" xmlns:wpi="http://schemas.microsoft.com/office/word/2010/wordprocessingInk" xmlns:wne="http://schemas.microsoft.com/office/word/2006/wordml" xmlns:wps="http://schemas.microsoft.com/office/word/2010/wordprocessingShape" mc:Ignorable="w14 w15 wp14">
-  <w:abstractNum w:abstractNumId="0">
+  <w:abstractNum w:abstractNumId="0" w15:restartNumberingAfterBreak="0">
     <w:nsid w:val="056517EF"/>
     <w:multiLevelType w:val="hybridMultilevel"/>
     <w:tmpl w:val="B98834EA"/>
@@ -7626,7 +9113,7 @@
       </w:rPr>
     </w:lvl>
   </w:abstractNum>
-  <w:abstractNum w:abstractNumId="1">
+  <w:abstractNum w:abstractNumId="1" w15:restartNumberingAfterBreak="0">
     <w:nsid w:val="0F612D9B"/>
     <w:multiLevelType w:val="hybridMultilevel"/>
     <w:tmpl w:val="514670CA"/>
@@ -7739,7 +9226,7 @@
       </w:rPr>
     </w:lvl>
   </w:abstractNum>
-  <w:abstractNum w:abstractNumId="2">
+  <w:abstractNum w:abstractNumId="2" w15:restartNumberingAfterBreak="0">
     <w:nsid w:val="10497499"/>
     <w:multiLevelType w:val="hybridMultilevel"/>
     <w:tmpl w:val="C3C05954"/>
@@ -7852,7 +9339,7 @@
       </w:rPr>
     </w:lvl>
   </w:abstractNum>
-  <w:abstractNum w:abstractNumId="3">
+  <w:abstractNum w:abstractNumId="3" w15:restartNumberingAfterBreak="0">
     <w:nsid w:val="109D18E1"/>
     <w:multiLevelType w:val="hybridMultilevel"/>
     <w:tmpl w:val="7004E6A6"/>
@@ -7965,7 +9452,7 @@
       </w:rPr>
     </w:lvl>
   </w:abstractNum>
-  <w:abstractNum w:abstractNumId="4">
+  <w:abstractNum w:abstractNumId="4" w15:restartNumberingAfterBreak="0">
     <w:nsid w:val="123A6227"/>
     <w:multiLevelType w:val="hybridMultilevel"/>
     <w:tmpl w:val="570AB188"/>
@@ -8078,7 +9565,7 @@
       </w:rPr>
     </w:lvl>
   </w:abstractNum>
-  <w:abstractNum w:abstractNumId="5">
+  <w:abstractNum w:abstractNumId="5" w15:restartNumberingAfterBreak="0">
     <w:nsid w:val="14A70E53"/>
     <w:multiLevelType w:val="hybridMultilevel"/>
     <w:tmpl w:val="7B8E64C2"/>
@@ -8218,7 +9705,7 @@
       </w:rPr>
     </w:lvl>
   </w:abstractNum>
-  <w:abstractNum w:abstractNumId="6">
+  <w:abstractNum w:abstractNumId="6" w15:restartNumberingAfterBreak="0">
     <w:nsid w:val="1C355413"/>
     <w:multiLevelType w:val="hybridMultilevel"/>
     <w:tmpl w:val="612C288E"/>
@@ -8331,7 +9818,7 @@
       </w:rPr>
     </w:lvl>
   </w:abstractNum>
-  <w:abstractNum w:abstractNumId="7">
+  <w:abstractNum w:abstractNumId="7" w15:restartNumberingAfterBreak="0">
     <w:nsid w:val="1D74162C"/>
     <w:multiLevelType w:val="hybridMultilevel"/>
     <w:tmpl w:val="AB3809A6"/>
@@ -8480,7 +9967,7 @@
       </w:rPr>
     </w:lvl>
   </w:abstractNum>
-  <w:abstractNum w:abstractNumId="8">
+  <w:abstractNum w:abstractNumId="8" w15:restartNumberingAfterBreak="0">
     <w:nsid w:val="261C2A11"/>
     <w:multiLevelType w:val="hybridMultilevel"/>
     <w:tmpl w:val="97426F02"/>
@@ -8594,7 +10081,7 @@
       </w:rPr>
     </w:lvl>
   </w:abstractNum>
-  <w:abstractNum w:abstractNumId="9">
+  <w:abstractNum w:abstractNumId="9" w15:restartNumberingAfterBreak="0">
     <w:nsid w:val="413006E2"/>
     <w:multiLevelType w:val="hybridMultilevel"/>
     <w:tmpl w:val="149E57DA"/>
@@ -8706,7 +10193,7 @@
       </w:rPr>
     </w:lvl>
   </w:abstractNum>
-  <w:abstractNum w:abstractNumId="10">
+  <w:abstractNum w:abstractNumId="10" w15:restartNumberingAfterBreak="0">
     <w:nsid w:val="57801C32"/>
     <w:multiLevelType w:val="hybridMultilevel"/>
     <w:tmpl w:val="C11E4190"/>
@@ -8819,7 +10306,7 @@
       </w:rPr>
     </w:lvl>
   </w:abstractNum>
-  <w:abstractNum w:abstractNumId="11">
+  <w:abstractNum w:abstractNumId="11" w15:restartNumberingAfterBreak="0">
     <w:nsid w:val="74B763A0"/>
     <w:multiLevelType w:val="hybridMultilevel"/>
     <w:tmpl w:val="8C146EBA"/>
@@ -8932,7 +10419,7 @@
       </w:rPr>
     </w:lvl>
   </w:abstractNum>
-  <w:abstractNum w:abstractNumId="12">
+  <w:abstractNum w:abstractNumId="12" w15:restartNumberingAfterBreak="0">
     <w:nsid w:val="765F6120"/>
     <w:multiLevelType w:val="hybridMultilevel"/>
     <w:tmpl w:val="CC0C864C"/>
@@ -9045,7 +10532,7 @@
       </w:rPr>
     </w:lvl>
   </w:abstractNum>
-  <w:abstractNum w:abstractNumId="13">
+  <w:abstractNum w:abstractNumId="13" w15:restartNumberingAfterBreak="0">
     <w:nsid w:val="7AAD1D1C"/>
     <w:multiLevelType w:val="hybridMultilevel"/>
     <w:tmpl w:val="D46A5EE2"/>
@@ -9617,7 +11104,6 @@
     <w:basedOn w:val="TableNormal"/>
     <w:rsid w:val="006B2D5D"/>
     <w:tblPr>
-      <w:tblInd w:w="0" w:type="dxa"/>
       <w:tblBorders>
         <w:top w:val="single" w:sz="4" w:space="0" w:color="auto"/>
         <w:left w:val="single" w:sz="4" w:space="0" w:color="auto"/>
@@ -9626,12 +11112,6 @@
         <w:insideH w:val="single" w:sz="4" w:space="0" w:color="auto"/>
         <w:insideV w:val="single" w:sz="4" w:space="0" w:color="auto"/>
       </w:tblBorders>
-      <w:tblCellMar>
-        <w:top w:w="0" w:type="dxa"/>
-        <w:left w:w="108" w:type="dxa"/>
-        <w:bottom w:w="0" w:type="dxa"/>
-        <w:right w:w="108" w:type="dxa"/>
-      </w:tblCellMar>
     </w:tblPr>
   </w:style>
   <w:style w:type="character" w:styleId="CommentReference">
@@ -9968,4 +11448,16 @@
     </a:ext>
   </a:extLst>
 </a:theme>
+</file>
+
+<file path=customXml/item1.xml><?xml version="1.0" encoding="utf-8"?>
+<b:Sources xmlns:b="http://schemas.openxmlformats.org/officeDocument/2006/bibliography" xmlns="http://schemas.openxmlformats.org/officeDocument/2006/bibliography" SelectedStyle="\APASixthEditionOfficeOnline.xsl" StyleName="APA" Version="6"/>
+</file>
+
+<file path=customXml/itemProps1.xml><?xml version="1.0" encoding="utf-8"?>
+<ds:datastoreItem xmlns:ds="http://schemas.openxmlformats.org/officeDocument/2006/customXml" ds:itemID="{C7C9333A-BB0E-49A0-9F2D-FECAEB51A5ED}">
+  <ds:schemaRefs>
+    <ds:schemaRef ds:uri="http://schemas.openxmlformats.org/officeDocument/2006/bibliography"/>
+  </ds:schemaRefs>
+</ds:datastoreItem>
 </file>
</xml_diff>